<commit_message>
Lots of work on research plan
</commit_message>
<xml_diff>
--- a/documentation/isef_research_plan.docx
+++ b/documentation/isef_research_plan.docx
@@ -61,17 +61,7 @@
           <w:sz w:val="24"/>
           <w:szCs w:val="24"/>
         </w:rPr>
-        <w:t xml:space="preserve">Detection of dark matter is one of the foremost endeavors in modern particle physics. Due to unexpectedly large gravitational forces affecting the rotation of galaxies and the deflection of photons, it is hypothesized that there </w:t>
-      </w:r>
-      <w:r>
-        <w:rPr>
-          <w:rFonts w:ascii="Times New Roman" w:hAnsi="Times New Roman"/>
-          <w:b w:val="false"/>
-          <w:bCs w:val="false"/>
-          <w:sz w:val="24"/>
-          <w:szCs w:val="24"/>
-        </w:rPr>
-        <w:t>are a large number of “dark” particles that rarely interact via forces other than gravity. One of the most-researched candidates for such a particle is the Weakly Interacting Massive Particle, or WIMP.</w:t>
+        <w:t>Detection of dark matter is one of the foremost endeavors in modern particle physics. Due to unexpectedly large gravitational forces affecting the rotation of galaxies and the deflection of photons, it is hypothesized that there are a large number of “dark” particles that rarely interact via forces other than gravity. One of the most-researched candidates for such a particle is the Weakly Interacting Massive Particle, or WIMP.</w:t>
       </w:r>
     </w:p>
     <w:p>
@@ -100,54 +90,24 @@
           <w:sz w:val="24"/>
           <w:szCs w:val="24"/>
         </w:rPr>
-        <w:t>WIMP</w:t>
-      </w:r>
-      <w:r>
-        <w:rPr>
-          <w:rFonts w:ascii="Times New Roman" w:hAnsi="Times New Roman"/>
-          <w:b w:val="false"/>
-          <w:bCs w:val="false"/>
-          <w:sz w:val="24"/>
-          <w:szCs w:val="24"/>
-        </w:rPr>
-        <w:t xml:space="preserve"> detection. The current practice of manually developing a discriminator function to eliminate background events is challenging and time-consuming when available calibration data is frequently impure and present in limited quantities. Machine learning, particularly in the form of neural networks, has the potential to be a powerful solution, because it permits automation of the process.</w:t>
-      </w:r>
-    </w:p>
-    <w:p>
-      <w:pPr>
-        <w:pStyle w:val="Normal"/>
-        <w:spacing w:lineRule="auto" w:line="276" w:before="57" w:after="57"/>
-        <w:rPr/>
-      </w:pPr>
-      <w:r>
-        <w:rPr>
-          <w:rFonts w:ascii="Times New Roman" w:hAnsi="Times New Roman"/>
-          <w:b w:val="false"/>
-          <w:bCs w:val="false"/>
-          <w:sz w:val="24"/>
-          <w:szCs w:val="24"/>
-        </w:rPr>
-        <w:t xml:space="preserve">However, there are </w:t>
-      </w:r>
-      <w:r>
-        <w:rPr>
-          <w:rFonts w:ascii="Times New Roman" w:hAnsi="Times New Roman"/>
-          <w:b w:val="false"/>
-          <w:bCs w:val="false"/>
-          <w:sz w:val="24"/>
-          <w:szCs w:val="24"/>
-        </w:rPr>
-        <w:t>several problem</w:t>
-      </w:r>
-      <w:r>
-        <w:rPr>
-          <w:rFonts w:ascii="Times New Roman" w:hAnsi="Times New Roman"/>
-          <w:b w:val="false"/>
-          <w:bCs w:val="false"/>
-          <w:sz w:val="24"/>
-          <w:szCs w:val="24"/>
-        </w:rPr>
-        <w:t>s that must be overcome. For instance, impure data can be detrimental to the training of many types of models, and data often comes in formats that are non-trivial to process, such as audio and 3D geometries. It is not always clear which of these formats can be used to produce the most effective discriminator, nor is it obvious what kind of neural network will learn the most efficiently and accurately on a given data format.</w:t>
+        <w:t>WIMP detection. The current practice of manually developing a discriminator function to eliminate background events is challenging and time-consuming when available calibration data is frequently impure and present in limited quantities. Machine learning, particularly in the form of neural networks, has the potential to be a powerful solution, because it permits automation of the process.</w:t>
+      </w:r>
+    </w:p>
+    <w:p>
+      <w:pPr>
+        <w:pStyle w:val="Normal"/>
+        <w:spacing w:lineRule="auto" w:line="276" w:before="57" w:after="57"/>
+        <w:rPr/>
+      </w:pPr>
+      <w:r>
+        <w:rPr>
+          <w:rFonts w:ascii="Times New Roman" w:hAnsi="Times New Roman"/>
+          <w:b w:val="false"/>
+          <w:bCs w:val="false"/>
+          <w:sz w:val="24"/>
+          <w:szCs w:val="24"/>
+        </w:rPr>
+        <w:t>However, there are several problems that must be overcome. For instance, impure data can be detrimental to the training of many types of models, and data often comes in formats that are non-trivial to process, such as audio and 3D geometries. It is not always clear which of these formats can be used to produce the most effective discriminator, nor is it obvious what kind of neural network will learn the most efficiently and accurately on a given data format.</w:t>
       </w:r>
     </w:p>
     <w:p>
@@ -173,7 +133,6 @@
         <w:spacing w:lineRule="auto" w:line="276" w:before="57" w:after="57"/>
         <w:rPr/>
       </w:pPr>
-      <w:bookmarkStart w:id="1" w:name="__DdeLink__16_3632505009"/>
       <w:r>
         <w:rPr>
           <w:rFonts w:ascii="Times New Roman" w:hAnsi="Times New Roman"/>
@@ -182,7 +141,29 @@
           <w:sz w:val="32"/>
           <w:szCs w:val="32"/>
         </w:rPr>
-        <w:t>Engineering Goal</w:t>
+        <w:t>Background on Experiments</w:t>
+      </w:r>
+    </w:p>
+    <w:p>
+      <w:pPr>
+        <w:pStyle w:val="Normal"/>
+        <w:spacing w:lineRule="auto" w:line="276" w:before="57" w:after="57"/>
+        <w:rPr>
+          <w:b/>
+          <w:b/>
+          <w:bCs/>
+        </w:rPr>
+      </w:pPr>
+      <w:bookmarkStart w:id="1" w:name="__DdeLink__47_4086563454"/>
+      <w:r>
+        <w:rPr>
+          <w:rFonts w:ascii="Times New Roman" w:hAnsi="Times New Roman"/>
+          <w:b/>
+          <w:bCs/>
+          <w:sz w:val="24"/>
+          <w:szCs w:val="24"/>
+        </w:rPr>
+        <w:t>PICO-60</w:t>
       </w:r>
       <w:bookmarkEnd w:id="1"/>
     </w:p>
@@ -200,72 +181,433 @@
           <w:sz w:val="24"/>
           <w:szCs w:val="24"/>
         </w:rPr>
-        <w:t xml:space="preserve">In summary, the goal of this project is to develop machine learning systems that can effectively and efficiently learn to discriminate between signal and background events in the context of the PICO-60 and DEAP-3600 </w:t>
-      </w:r>
-      <w:r>
-        <w:rPr>
-          <w:rFonts w:ascii="Times New Roman" w:hAnsi="Times New Roman"/>
-          <w:b w:val="false"/>
-          <w:bCs w:val="false"/>
-          <w:sz w:val="24"/>
-          <w:szCs w:val="24"/>
-        </w:rPr>
-        <w:t>WIMP</w:t>
-      </w:r>
-      <w:r>
-        <w:rPr>
-          <w:rFonts w:ascii="Times New Roman" w:hAnsi="Times New Roman"/>
-          <w:b w:val="false"/>
-          <w:bCs w:val="false"/>
-          <w:sz w:val="24"/>
-          <w:szCs w:val="24"/>
-        </w:rPr>
-        <w:t xml:space="preserve"> detection experiments. </w:t>
-      </w:r>
-      <w:r>
-        <w:rPr>
-          <w:rFonts w:ascii="Times New Roman" w:hAnsi="Times New Roman"/>
-          <w:b w:val="false"/>
-          <w:bCs w:val="false"/>
-          <w:sz w:val="24"/>
-          <w:szCs w:val="24"/>
-        </w:rPr>
-        <w:t>This will be achieved by experimenting with a variety of different input formats, network architectures, and novel systems for improving data efficiency.</w:t>
-      </w:r>
-    </w:p>
-    <w:p>
-      <w:pPr>
-        <w:pStyle w:val="Normal"/>
-        <w:spacing w:lineRule="auto" w:line="276" w:before="57" w:after="57"/>
-        <w:rPr/>
-      </w:pPr>
-      <w:r>
-        <w:rPr>
-          <w:rFonts w:ascii="Times New Roman" w:hAnsi="Times New Roman"/>
-          <w:b w:val="false"/>
-          <w:bCs w:val="false"/>
-          <w:sz w:val="24"/>
-          <w:szCs w:val="24"/>
-        </w:rPr>
-        <w:t xml:space="preserve">Furthermore, based on the results that come out of this investigation, a secondary goal of this project is to provide some insight on the properties of the </w:t>
-      </w:r>
-      <w:r>
-        <w:rPr>
-          <w:rFonts w:ascii="Times New Roman" w:hAnsi="Times New Roman"/>
-          <w:b w:val="false"/>
-          <w:bCs w:val="false"/>
-          <w:sz w:val="24"/>
-          <w:szCs w:val="24"/>
-        </w:rPr>
-        <w:t>input data that are taken advantage of by the neural network discriminators.</w:t>
-      </w:r>
-    </w:p>
-    <w:p>
-      <w:pPr>
-        <w:pStyle w:val="Normal"/>
-        <w:spacing w:lineRule="auto" w:line="276" w:before="57" w:after="57"/>
-        <w:rPr/>
-      </w:pPr>
+        <w:t>The PICO-60 experiment is a bubble chamber containing superheated C</w:t>
+      </w:r>
+      <w:r>
+        <w:rPr>
+          <w:rFonts w:ascii="Times New Roman" w:hAnsi="Times New Roman"/>
+          <w:b w:val="false"/>
+          <w:bCs w:val="false"/>
+          <w:sz w:val="24"/>
+          <w:szCs w:val="24"/>
+          <w:vertAlign w:val="subscript"/>
+        </w:rPr>
+        <w:t>3</w:t>
+      </w:r>
+      <w:r>
+        <w:rPr>
+          <w:rFonts w:ascii="Times New Roman" w:hAnsi="Times New Roman"/>
+          <w:b w:val="false"/>
+          <w:bCs w:val="false"/>
+          <w:sz w:val="24"/>
+          <w:szCs w:val="24"/>
+        </w:rPr>
+        <w:t>F</w:t>
+      </w:r>
+      <w:r>
+        <w:rPr>
+          <w:rFonts w:ascii="Times New Roman" w:hAnsi="Times New Roman"/>
+          <w:b w:val="false"/>
+          <w:bCs w:val="false"/>
+          <w:sz w:val="24"/>
+          <w:szCs w:val="24"/>
+          <w:vertAlign w:val="subscript"/>
+        </w:rPr>
+        <w:t>8</w:t>
+      </w:r>
+      <w:r>
+        <w:rPr>
+          <w:rFonts w:ascii="Times New Roman" w:hAnsi="Times New Roman"/>
+          <w:b w:val="false"/>
+          <w:bCs w:val="false"/>
+          <w:sz w:val="24"/>
+          <w:szCs w:val="24"/>
+        </w:rPr>
+        <w:t xml:space="preserve">. It is engineered to be almost entirely insensitive to gamma rays and many other forms of low-energy radiation. This means that </w:t>
+      </w:r>
+      <w:r>
+        <w:rPr>
+          <w:rFonts w:ascii="Times New Roman" w:hAnsi="Times New Roman"/>
+          <w:b w:val="false"/>
+          <w:bCs w:val="false"/>
+          <w:sz w:val="24"/>
+          <w:szCs w:val="24"/>
+        </w:rPr>
+        <w:t>the ma</w:t>
+      </w:r>
+      <w:r>
+        <w:rPr>
+          <w:rFonts w:ascii="Times New Roman" w:hAnsi="Times New Roman"/>
+          <w:b w:val="false"/>
+          <w:bCs w:val="false"/>
+          <w:sz w:val="24"/>
+          <w:szCs w:val="24"/>
+        </w:rPr>
+        <w:t>jority of unwanted</w:t>
+      </w:r>
+      <w:r>
+        <w:rPr>
+          <w:rFonts w:ascii="Times New Roman" w:hAnsi="Times New Roman"/>
+          <w:b w:val="false"/>
+          <w:bCs w:val="false"/>
+          <w:sz w:val="24"/>
+          <w:szCs w:val="24"/>
+        </w:rPr>
+        <w:t xml:space="preserve"> background event</w:t>
+      </w:r>
+      <w:r>
+        <w:rPr>
+          <w:rFonts w:ascii="Times New Roman" w:hAnsi="Times New Roman"/>
+          <w:b w:val="false"/>
+          <w:bCs w:val="false"/>
+          <w:sz w:val="24"/>
+          <w:szCs w:val="24"/>
+        </w:rPr>
+        <w:t>s are</w:t>
+      </w:r>
+      <w:r>
+        <w:rPr>
+          <w:rFonts w:ascii="Times New Roman" w:hAnsi="Times New Roman"/>
+          <w:b w:val="false"/>
+          <w:bCs w:val="false"/>
+          <w:sz w:val="24"/>
+          <w:szCs w:val="24"/>
+        </w:rPr>
+        <w:t xml:space="preserve"> caused by alpha particles. </w:t>
+      </w:r>
+      <w:r>
+        <w:rPr>
+          <w:rFonts w:ascii="Times New Roman" w:hAnsi="Times New Roman"/>
+          <w:b w:val="false"/>
+          <w:bCs w:val="false"/>
+          <w:sz w:val="24"/>
+          <w:szCs w:val="24"/>
+        </w:rPr>
+        <w:t>Alpha particles are emitted by nuclear decays of radon and polonium atoms inside the detector, meaning that they can not be easily removed by ignoring events near the walls of the detector. For development of discriminators that use other means to detect background events, there is an available set of 99%-pure alpha background events collected in 2016 and 2017.</w:t>
+      </w:r>
+    </w:p>
+    <w:p>
+      <w:pPr>
+        <w:pStyle w:val="Normal"/>
+        <w:spacing w:lineRule="auto" w:line="276" w:before="57" w:after="57"/>
+        <w:rPr/>
+      </w:pPr>
+      <w:r>
+        <w:rPr>
+          <w:rFonts w:ascii="Times New Roman" w:hAnsi="Times New Roman"/>
+          <w:b w:val="false"/>
+          <w:bCs w:val="false"/>
+          <w:sz w:val="24"/>
+          <w:szCs w:val="24"/>
+        </w:rPr>
+        <w:t xml:space="preserve">Hypothesized signal events are nuclear recoils, and WIMPs in the mass and energy ranges PICO-60 searches within are </w:t>
+      </w:r>
+      <w:r>
+        <w:rPr>
+          <w:rFonts w:ascii="Times New Roman" w:hAnsi="Times New Roman"/>
+          <w:b w:val="false"/>
+          <w:bCs w:val="false"/>
+          <w:sz w:val="24"/>
+          <w:szCs w:val="24"/>
+        </w:rPr>
+        <w:t>expect</w:t>
+      </w:r>
+      <w:r>
+        <w:rPr>
+          <w:rFonts w:ascii="Times New Roman" w:hAnsi="Times New Roman"/>
+          <w:b w:val="false"/>
+          <w:bCs w:val="false"/>
+          <w:sz w:val="24"/>
+          <w:szCs w:val="24"/>
+        </w:rPr>
+        <w:t xml:space="preserve">ed to produce nuclear recoils indistinguishable from those produced by neutrons. </w:t>
+      </w:r>
+      <w:r>
+        <w:rPr>
+          <w:rFonts w:ascii="Times New Roman" w:hAnsi="Times New Roman"/>
+          <w:b w:val="false"/>
+          <w:bCs w:val="false"/>
+          <w:sz w:val="24"/>
+          <w:szCs w:val="24"/>
+        </w:rPr>
+        <w:t xml:space="preserve">Thus, to train a discriminator to recognize nuclear recoil events, </w:t>
+      </w:r>
+      <w:r>
+        <w:rPr>
+          <w:rFonts w:ascii="Times New Roman" w:hAnsi="Times New Roman"/>
+          <w:b w:val="false"/>
+          <w:bCs w:val="false"/>
+          <w:sz w:val="24"/>
+          <w:szCs w:val="24"/>
+        </w:rPr>
+        <w:t xml:space="preserve">approximately 90%-pure calibration data produced using neutrons from americium and californium sources </w:t>
+      </w:r>
+      <w:r>
+        <w:rPr>
+          <w:rFonts w:ascii="Times New Roman" w:hAnsi="Times New Roman"/>
+          <w:b w:val="false"/>
+          <w:bCs w:val="false"/>
+          <w:sz w:val="24"/>
+          <w:szCs w:val="24"/>
+        </w:rPr>
+        <w:t>is available.</w:t>
+      </w:r>
+    </w:p>
+    <w:p>
+      <w:pPr>
+        <w:pStyle w:val="Normal"/>
+        <w:spacing w:lineRule="auto" w:line="276" w:before="57" w:after="57"/>
+        <w:rPr/>
+      </w:pPr>
+      <w:r>
+        <w:rPr>
+          <w:rFonts w:ascii="Times New Roman" w:hAnsi="Times New Roman"/>
+          <w:b w:val="false"/>
+          <w:bCs w:val="false"/>
+          <w:sz w:val="24"/>
+          <w:szCs w:val="24"/>
+        </w:rPr>
+        <w:t>Sensory data for each recorded event comes from two piezoelectric microphones (piezos) mounted to the outside of the silica vessel, and also from three externally mounted cameras viewing the transparent detector at different angles.</w:t>
+      </w:r>
+    </w:p>
+    <w:p>
+      <w:pPr>
+        <w:pStyle w:val="Normal"/>
+        <w:spacing w:lineRule="auto" w:line="276" w:before="57" w:after="57"/>
+        <w:rPr>
+          <w:rFonts w:ascii="Times New Roman" w:hAnsi="Times New Roman"/>
+          <w:b w:val="false"/>
+          <w:b w:val="false"/>
+          <w:bCs w:val="false"/>
+          <w:sz w:val="24"/>
+          <w:szCs w:val="24"/>
+        </w:rPr>
+      </w:pPr>
+      <w:r>
+        <w:rPr/>
+      </w:r>
+    </w:p>
+    <w:p>
+      <w:pPr>
+        <w:pStyle w:val="Normal"/>
+        <w:spacing w:lineRule="auto" w:line="276" w:before="57" w:after="57"/>
+        <w:rPr>
+          <w:b/>
+          <w:b/>
+          <w:bCs/>
+        </w:rPr>
+      </w:pPr>
+      <w:r>
+        <w:rPr>
+          <w:rFonts w:ascii="Times New Roman" w:hAnsi="Times New Roman"/>
+          <w:b/>
+          <w:bCs/>
+          <w:sz w:val="24"/>
+          <w:szCs w:val="24"/>
+        </w:rPr>
+        <w:t>DEAP-3600</w:t>
+      </w:r>
+    </w:p>
+    <w:p>
+      <w:pPr>
+        <w:pStyle w:val="Normal"/>
+        <w:spacing w:lineRule="auto" w:line="276" w:before="57" w:after="57"/>
+        <w:rPr>
+          <w:b w:val="false"/>
+          <w:b w:val="false"/>
+          <w:bCs w:val="false"/>
+        </w:rPr>
+      </w:pPr>
+      <w:r>
+        <w:rPr>
+          <w:rFonts w:ascii="Times New Roman" w:hAnsi="Times New Roman"/>
+          <w:b w:val="false"/>
+          <w:bCs w:val="false"/>
+          <w:sz w:val="24"/>
+          <w:szCs w:val="24"/>
+        </w:rPr>
+        <w:t xml:space="preserve">The DEAP-3600 </w:t>
+      </w:r>
+      <w:r>
+        <w:rPr>
+          <w:rFonts w:ascii="Times New Roman" w:hAnsi="Times New Roman"/>
+          <w:b w:val="false"/>
+          <w:bCs w:val="false"/>
+          <w:sz w:val="24"/>
+          <w:szCs w:val="24"/>
+        </w:rPr>
+        <w:t>experiment</w:t>
+      </w:r>
+      <w:r>
+        <w:rPr>
+          <w:rFonts w:ascii="Times New Roman" w:hAnsi="Times New Roman"/>
+          <w:b w:val="false"/>
+          <w:bCs w:val="false"/>
+          <w:sz w:val="24"/>
+          <w:szCs w:val="24"/>
+        </w:rPr>
+        <w:t xml:space="preserve"> </w:t>
+      </w:r>
+      <w:r>
+        <w:rPr>
+          <w:rFonts w:ascii="Times New Roman" w:hAnsi="Times New Roman"/>
+          <w:b w:val="false"/>
+          <w:bCs w:val="false"/>
+          <w:sz w:val="24"/>
+          <w:szCs w:val="24"/>
+        </w:rPr>
+        <w:t>makes use of</w:t>
+      </w:r>
+      <w:r>
+        <w:rPr>
+          <w:rFonts w:ascii="Times New Roman" w:hAnsi="Times New Roman"/>
+          <w:b w:val="false"/>
+          <w:bCs w:val="false"/>
+          <w:sz w:val="24"/>
+          <w:szCs w:val="24"/>
+        </w:rPr>
+        <w:t xml:space="preserve"> 255 photomultiplier tubes (PMTs) mounted uniformly o</w:t>
+      </w:r>
+      <w:r>
+        <w:rPr>
+          <w:rFonts w:ascii="Times New Roman" w:hAnsi="Times New Roman"/>
+          <w:b w:val="false"/>
+          <w:bCs w:val="false"/>
+          <w:sz w:val="24"/>
+          <w:szCs w:val="24"/>
+        </w:rPr>
+        <w:t>ver</w:t>
+      </w:r>
+      <w:r>
+        <w:rPr>
+          <w:rFonts w:ascii="Times New Roman" w:hAnsi="Times New Roman"/>
+          <w:b w:val="false"/>
+          <w:bCs w:val="false"/>
+          <w:sz w:val="24"/>
+          <w:szCs w:val="24"/>
+        </w:rPr>
+        <w:t xml:space="preserve"> the surface of a spherical vessel filled with liquid argon. </w:t>
+      </w:r>
+      <w:r>
+        <w:rPr>
+          <w:rFonts w:ascii="Times New Roman" w:hAnsi="Times New Roman"/>
+          <w:b w:val="false"/>
+          <w:bCs w:val="false"/>
+          <w:sz w:val="24"/>
+          <w:szCs w:val="24"/>
+        </w:rPr>
+        <w:t>The principle of the detector is that when an argon atom is struck by another particle (such as an alpha particle or a WIMP), some of its electrons are excited, and when they fall back to ground state, they emit photons that are captured by some of the PMTs. Based on the counts and timings of photons that reach each of the PMTs, it is possible to approximate the energy and location of any event that occurs in the body of the detector. This allows alpha, beta and gamma background radiation to be removed.</w:t>
+      </w:r>
+    </w:p>
+    <w:p>
+      <w:pPr>
+        <w:pStyle w:val="Normal"/>
+        <w:spacing w:lineRule="auto" w:line="276" w:before="57" w:after="57"/>
+        <w:rPr>
+          <w:b w:val="false"/>
+          <w:b w:val="false"/>
+          <w:bCs w:val="false"/>
+        </w:rPr>
+      </w:pPr>
+      <w:r>
+        <w:rPr>
+          <w:rFonts w:ascii="Times New Roman" w:hAnsi="Times New Roman"/>
+          <w:b w:val="false"/>
+          <w:bCs w:val="false"/>
+          <w:sz w:val="24"/>
+          <w:szCs w:val="24"/>
+        </w:rPr>
+        <w:t xml:space="preserve">Remaining background radiation consists of </w:t>
+      </w:r>
+      <w:r>
+        <w:rPr>
+          <w:rFonts w:ascii="Times New Roman" w:hAnsi="Times New Roman"/>
+          <w:b w:val="false"/>
+          <w:bCs w:val="false"/>
+          <w:sz w:val="24"/>
+          <w:szCs w:val="24"/>
+        </w:rPr>
+        <w:t>alpha radiation</w:t>
+      </w:r>
+      <w:r>
+        <w:rPr>
+          <w:rFonts w:ascii="Times New Roman" w:hAnsi="Times New Roman"/>
+          <w:b w:val="false"/>
+          <w:bCs w:val="false"/>
+          <w:sz w:val="24"/>
+          <w:szCs w:val="24"/>
+        </w:rPr>
+        <w:t xml:space="preserve"> events that do not occur in the spherical body of the detector, but rather in the neck, above the hole through which the detector was filled. </w:t>
+      </w:r>
+      <w:r>
+        <w:rPr>
+          <w:rFonts w:ascii="Times New Roman" w:hAnsi="Times New Roman"/>
+          <w:b w:val="false"/>
+          <w:bCs w:val="false"/>
+          <w:sz w:val="24"/>
+          <w:szCs w:val="24"/>
+        </w:rPr>
+        <w:t xml:space="preserve">Because many photons are occluded by the corners and sides of the neck, the position of the event is predicted to be in the lower middle of the detector, rather than the top. Also, because the neck is filled with gas, the alpha event appears to be much lower-energy than it actually is; </w:t>
+      </w:r>
+      <w:r>
+        <w:rPr>
+          <w:rFonts w:ascii="Times New Roman" w:hAnsi="Times New Roman"/>
+          <w:b w:val="false"/>
+          <w:bCs w:val="false"/>
+          <w:sz w:val="24"/>
+          <w:szCs w:val="24"/>
+        </w:rPr>
+        <w:t>i</w:t>
+      </w:r>
+      <w:r>
+        <w:rPr>
+          <w:rFonts w:ascii="Times New Roman" w:hAnsi="Times New Roman"/>
+          <w:b w:val="false"/>
+          <w:bCs w:val="false"/>
+          <w:sz w:val="24"/>
+          <w:szCs w:val="24"/>
+        </w:rPr>
+        <w:t>n fact, it appears to be in the same energy range as WIMP candidates.</w:t>
+      </w:r>
+    </w:p>
+    <w:p>
+      <w:pPr>
+        <w:pStyle w:val="Normal"/>
+        <w:spacing w:lineRule="auto" w:line="276" w:before="57" w:after="57"/>
+        <w:rPr>
+          <w:b w:val="false"/>
+          <w:b w:val="false"/>
+          <w:bCs w:val="false"/>
+        </w:rPr>
+      </w:pPr>
+      <w:r>
+        <w:rPr>
+          <w:rFonts w:ascii="Times New Roman" w:hAnsi="Times New Roman"/>
+          <w:b w:val="false"/>
+          <w:bCs w:val="false"/>
+          <w:sz w:val="24"/>
+          <w:szCs w:val="24"/>
+        </w:rPr>
+        <w:t xml:space="preserve">It is impractical to create significant amounts of useful calibration data in the DEAP-3600 detector. Thus, a simulation is used instead. It is possible to create thousands of WIMP and alpha events for training in this environment. However, how well the simulation replicates real-world events remains an open question. </w:t>
+      </w:r>
+      <w:r>
+        <w:rPr>
+          <w:rFonts w:ascii="Times New Roman" w:hAnsi="Times New Roman"/>
+          <w:b w:val="false"/>
+          <w:bCs w:val="false"/>
+          <w:sz w:val="24"/>
+          <w:szCs w:val="24"/>
+        </w:rPr>
+        <w:t>There is a set of 30 real-world events, containing both expected nuclear recoils and expected neck alpha events, that can be used for testing any discriminator.</w:t>
+      </w:r>
+    </w:p>
+    <w:p>
+      <w:pPr>
+        <w:pStyle w:val="Normal"/>
+        <w:spacing w:lineRule="auto" w:line="276" w:before="57" w:after="57"/>
+        <w:rPr/>
+      </w:pPr>
+      <w:bookmarkStart w:id="2" w:name="__DdeLink__16_3632505009"/>
       <w:r>
         <w:rPr>
           <w:rFonts w:ascii="Times New Roman" w:hAnsi="Times New Roman"/>
@@ -274,34 +616,110 @@
           <w:sz w:val="32"/>
           <w:szCs w:val="32"/>
         </w:rPr>
-        <w:t>P</w:t>
-      </w:r>
-      <w:r>
-        <w:rPr>
-          <w:rFonts w:ascii="Times New Roman" w:hAnsi="Times New Roman"/>
+        <w:t>Engineering Goal</w:t>
+      </w:r>
+      <w:bookmarkEnd w:id="2"/>
+    </w:p>
+    <w:p>
+      <w:pPr>
+        <w:pStyle w:val="Normal"/>
+        <w:spacing w:lineRule="auto" w:line="276" w:before="57" w:after="57"/>
+        <w:rPr/>
+      </w:pPr>
+      <w:r>
+        <w:rPr>
+          <w:rFonts w:ascii="Times New Roman" w:hAnsi="Times New Roman"/>
+          <w:b w:val="false"/>
+          <w:bCs w:val="false"/>
+          <w:sz w:val="24"/>
+          <w:szCs w:val="24"/>
+        </w:rPr>
+        <w:t>In summary, the goal of this project is to develop machine learning systems that can effectively and efficiently learn to discriminate between signal and background events in the context of the PICO-60 and DEAP-3600 WIMP detection experiments. This will be achieved by experimenting with a variety of different input formats, network architectures, and novel systems for improving data efficiency.</w:t>
+      </w:r>
+    </w:p>
+    <w:p>
+      <w:pPr>
+        <w:pStyle w:val="Normal"/>
+        <w:spacing w:lineRule="auto" w:line="276" w:before="57" w:after="57"/>
+        <w:rPr/>
+      </w:pPr>
+      <w:r>
+        <w:rPr>
+          <w:rFonts w:ascii="Times New Roman" w:hAnsi="Times New Roman"/>
+          <w:b w:val="false"/>
+          <w:bCs w:val="false"/>
+          <w:sz w:val="24"/>
+          <w:szCs w:val="24"/>
+        </w:rPr>
+        <w:t>Furthermore, based on the results that come out of this investigation, a secondary goal of this project is to provide some insight on the properties of the input data that are taken advantage of by the neural network discriminators.</w:t>
+      </w:r>
+    </w:p>
+    <w:p>
+      <w:pPr>
+        <w:pStyle w:val="Normal"/>
+        <w:spacing w:lineRule="auto" w:line="276" w:before="57" w:after="57"/>
+        <w:rPr>
+          <w:rFonts w:ascii="Times New Roman" w:hAnsi="Times New Roman"/>
+          <w:b/>
           <w:b/>
           <w:bCs/>
           <w:sz w:val="32"/>
           <w:szCs w:val="32"/>
         </w:rPr>
-        <w:t>rocedures</w:t>
-      </w:r>
-    </w:p>
-    <w:p>
-      <w:pPr>
-        <w:pStyle w:val="Normal"/>
-        <w:spacing w:lineRule="auto" w:line="276" w:before="57" w:after="57"/>
-        <w:rPr/>
-      </w:pPr>
-      <w:r>
-        <w:rPr>
-          <w:rFonts w:ascii="Times New Roman" w:hAnsi="Times New Roman"/>
-          <w:b w:val="false"/>
-          <w:bCs w:val="false"/>
-          <w:sz w:val="24"/>
-          <w:szCs w:val="24"/>
-        </w:rPr>
-        <w:t>In the case of the PICO-60 project, there are a number of different input formats that can potentially be used as input data for a neural network. The format used in past research on the experiment is a Fourier transform integrated into eight frequency bands. This was used as the input to a conventional discriminator known as the Acoustic Parameter (AP), as well as to a multi-layer perceptron that was applied experimentally as part the original PICO-60 study.</w:t>
+      </w:pPr>
+      <w:r>
+        <w:rPr>
+          <w:rFonts w:ascii="Times New Roman" w:hAnsi="Times New Roman"/>
+          <w:b/>
+          <w:bCs/>
+          <w:sz w:val="32"/>
+          <w:szCs w:val="32"/>
+        </w:rPr>
+        <w:t>Procedures</w:t>
+      </w:r>
+    </w:p>
+    <w:p>
+      <w:pPr>
+        <w:pStyle w:val="Normal"/>
+        <w:spacing w:lineRule="auto" w:line="276" w:before="57" w:after="57"/>
+        <w:rPr/>
+      </w:pPr>
+      <w:r>
+        <w:rPr>
+          <w:rFonts w:ascii="Times New Roman" w:hAnsi="Times New Roman"/>
+          <w:b/>
+          <w:bCs/>
+          <w:sz w:val="24"/>
+          <w:szCs w:val="24"/>
+        </w:rPr>
+        <w:t>PICO-60</w:t>
+      </w:r>
+    </w:p>
+    <w:p>
+      <w:pPr>
+        <w:pStyle w:val="Normal"/>
+        <w:spacing w:lineRule="auto" w:line="276" w:before="57" w:after="57"/>
+        <w:rPr/>
+      </w:pPr>
+      <w:r>
+        <w:rPr>
+          <w:rFonts w:ascii="Times New Roman" w:hAnsi="Times New Roman"/>
+          <w:b w:val="false"/>
+          <w:bCs w:val="false"/>
+          <w:sz w:val="24"/>
+          <w:szCs w:val="24"/>
+        </w:rPr>
+        <w:t>For the PICO-60 experiment, t</w:t>
+      </w:r>
+      <w:r>
+        <w:rPr>
+          <w:rFonts w:ascii="Times New Roman" w:hAnsi="Times New Roman"/>
+          <w:b w:val="false"/>
+          <w:bCs w:val="false"/>
+          <w:sz w:val="24"/>
+          <w:szCs w:val="24"/>
+        </w:rPr>
+        <w:t>here are a number of different input formats that can potentially be used as input data for a neural network. The format used in past research on the experiment is a Fourier transform integrated into eight frequency bands. This was used as the input to a conventional discriminator known as the Acoustic Parameter (AP), as well as to a multi-layer perceptron that was applied experimentally as part the original PICO-60 study.</w:t>
       </w:r>
     </w:p>
     <w:p>
@@ -381,54 +799,156 @@
           <w:sz w:val="24"/>
           <w:szCs w:val="24"/>
         </w:rPr>
-        <w:t xml:space="preserve">Images captured by </w:t>
-      </w:r>
-      <w:r>
-        <w:rPr>
-          <w:rFonts w:ascii="Times New Roman" w:hAnsi="Times New Roman"/>
-          <w:b w:val="false"/>
-          <w:bCs w:val="false"/>
-          <w:sz w:val="24"/>
-          <w:szCs w:val="24"/>
-        </w:rPr>
-        <w:t>cameras in the detector, which have been used only for reconstructing the positions of events but are not proven to be inapplicable for background event identification</w:t>
-      </w:r>
-    </w:p>
-    <w:p>
-      <w:pPr>
-        <w:pStyle w:val="Normal"/>
-        <w:spacing w:lineRule="auto" w:line="276" w:before="57" w:after="57"/>
-        <w:rPr/>
-      </w:pPr>
-      <w:r>
-        <w:rPr>
-          <w:rFonts w:ascii="Times New Roman" w:hAnsi="Times New Roman"/>
-          <w:b w:val="false"/>
-          <w:bCs w:val="false"/>
-          <w:sz w:val="24"/>
-          <w:szCs w:val="24"/>
-        </w:rPr>
-        <w:t>U</w:t>
-      </w:r>
-      <w:r>
-        <w:rPr>
-          <w:rFonts w:ascii="Times New Roman" w:hAnsi="Times New Roman"/>
-          <w:b w:val="false"/>
-          <w:bCs w:val="false"/>
-          <w:sz w:val="24"/>
-          <w:szCs w:val="24"/>
-        </w:rPr>
-        <w:t xml:space="preserve">sing whichever of these data formats is observed to produce the most effective discriminator, the intent is to </w:t>
-      </w:r>
-      <w:r>
-        <w:rPr>
-          <w:rFonts w:ascii="Times New Roman" w:hAnsi="Times New Roman"/>
-          <w:b w:val="false"/>
-          <w:bCs w:val="false"/>
-          <w:sz w:val="24"/>
-          <w:szCs w:val="24"/>
-        </w:rPr>
-        <w:t>experiment with a wide variety of neural network hyperparameters, as well as more</w:t>
+        <w:t>Images captured by cameras in the detector, which have been used only for reconstructing the positions of events but are not proven to be inapplicable for background event identification</w:t>
+      </w:r>
+    </w:p>
+    <w:p>
+      <w:pPr>
+        <w:pStyle w:val="Normal"/>
+        <w:spacing w:lineRule="auto" w:line="276" w:before="57" w:after="57"/>
+        <w:rPr/>
+      </w:pPr>
+      <w:r>
+        <w:rPr>
+          <w:rFonts w:ascii="Times New Roman" w:hAnsi="Times New Roman"/>
+          <w:b w:val="false"/>
+          <w:bCs w:val="false"/>
+          <w:sz w:val="24"/>
+          <w:szCs w:val="24"/>
+        </w:rPr>
+        <w:t xml:space="preserve">Using whichever of these data formats is observed to produce the most effective discriminator, the intent is to experiment with a wide variety of neural network hyperparameters, </w:t>
+      </w:r>
+      <w:r>
+        <w:rPr>
+          <w:rFonts w:ascii="Times New Roman" w:hAnsi="Times New Roman"/>
+          <w:b w:val="false"/>
+          <w:bCs w:val="false"/>
+          <w:sz w:val="24"/>
+          <w:szCs w:val="24"/>
+        </w:rPr>
+        <w:t>including the following (depending on the type of neural network used):</w:t>
+      </w:r>
+    </w:p>
+    <w:p>
+      <w:pPr>
+        <w:pStyle w:val="Normal"/>
+        <w:numPr>
+          <w:ilvl w:val="0"/>
+          <w:numId w:val="2"/>
+        </w:numPr>
+        <w:spacing w:lineRule="auto" w:line="276" w:before="57" w:after="57"/>
+        <w:rPr/>
+      </w:pPr>
+      <w:r>
+        <w:rPr>
+          <w:rFonts w:ascii="Times New Roman" w:hAnsi="Times New Roman"/>
+          <w:b w:val="false"/>
+          <w:bCs w:val="false"/>
+          <w:sz w:val="24"/>
+          <w:szCs w:val="24"/>
+        </w:rPr>
+        <w:t>Dropout regularization</w:t>
+      </w:r>
+    </w:p>
+    <w:p>
+      <w:pPr>
+        <w:pStyle w:val="Normal"/>
+        <w:numPr>
+          <w:ilvl w:val="0"/>
+          <w:numId w:val="2"/>
+        </w:numPr>
+        <w:spacing w:lineRule="auto" w:line="276" w:before="57" w:after="57"/>
+        <w:rPr/>
+      </w:pPr>
+      <w:r>
+        <w:rPr>
+          <w:rFonts w:ascii="Times New Roman" w:hAnsi="Times New Roman"/>
+          <w:b w:val="false"/>
+          <w:bCs w:val="false"/>
+          <w:sz w:val="24"/>
+          <w:szCs w:val="24"/>
+        </w:rPr>
+        <w:t>L2 regularization</w:t>
+      </w:r>
+    </w:p>
+    <w:p>
+      <w:pPr>
+        <w:pStyle w:val="Normal"/>
+        <w:numPr>
+          <w:ilvl w:val="0"/>
+          <w:numId w:val="2"/>
+        </w:numPr>
+        <w:spacing w:lineRule="auto" w:line="276" w:before="57" w:after="57"/>
+        <w:rPr/>
+      </w:pPr>
+      <w:r>
+        <w:rPr>
+          <w:rFonts w:ascii="Times New Roman" w:hAnsi="Times New Roman"/>
+          <w:b w:val="false"/>
+          <w:bCs w:val="false"/>
+          <w:sz w:val="24"/>
+          <w:szCs w:val="24"/>
+        </w:rPr>
+        <w:t>Number of layers (convolutional and dense)</w:t>
+      </w:r>
+    </w:p>
+    <w:p>
+      <w:pPr>
+        <w:pStyle w:val="Normal"/>
+        <w:numPr>
+          <w:ilvl w:val="0"/>
+          <w:numId w:val="2"/>
+        </w:numPr>
+        <w:spacing w:lineRule="auto" w:line="276" w:before="57" w:after="57"/>
+        <w:rPr/>
+      </w:pPr>
+      <w:r>
+        <w:rPr>
+          <w:rFonts w:ascii="Times New Roman" w:hAnsi="Times New Roman"/>
+          <w:b w:val="false"/>
+          <w:bCs w:val="false"/>
+          <w:sz w:val="24"/>
+          <w:szCs w:val="24"/>
+        </w:rPr>
+        <w:t>Number of convolutional filters</w:t>
+      </w:r>
+    </w:p>
+    <w:p>
+      <w:pPr>
+        <w:pStyle w:val="Normal"/>
+        <w:numPr>
+          <w:ilvl w:val="0"/>
+          <w:numId w:val="2"/>
+        </w:numPr>
+        <w:spacing w:lineRule="auto" w:line="276" w:before="57" w:after="57"/>
+        <w:rPr/>
+      </w:pPr>
+      <w:r>
+        <w:rPr>
+          <w:rFonts w:ascii="Times New Roman" w:hAnsi="Times New Roman"/>
+          <w:b w:val="false"/>
+          <w:bCs w:val="false"/>
+          <w:sz w:val="24"/>
+          <w:szCs w:val="24"/>
+        </w:rPr>
+        <w:t>Size of convolutional kernel</w:t>
+      </w:r>
+    </w:p>
+    <w:p>
+      <w:pPr>
+        <w:pStyle w:val="Normal"/>
+        <w:spacing w:lineRule="auto" w:line="276" w:before="57" w:after="57"/>
+        <w:rPr/>
+      </w:pPr>
+      <w:r>
+        <w:rPr>
+          <w:rFonts w:ascii="Times New Roman" w:hAnsi="Times New Roman"/>
+          <w:b w:val="false"/>
+          <w:bCs w:val="false"/>
+          <w:sz w:val="24"/>
+          <w:szCs w:val="24"/>
+        </w:rPr>
+        <w:t>In addition to a variety of hyperparameters applied to dense and convolutional neural networks trained with conventional supervised learning, novel semi-supervised learning algorithms will be applied to improve performance. The essential concept of semi-supervised learning is that a limited amount of labeled (classified) training events is used alongside unlabeled events, which help the network more accurately learn a decision boundary between the two classes. The two algorithms developed for this study are:</w:t>
       </w:r>
     </w:p>
     <w:sectPr>
@@ -458,7 +978,6 @@
         </w:tabs>
         <w:ind w:left="720" w:hanging="360"/>
       </w:pPr>
-      <w:rPr/>
     </w:lvl>
     <w:lvl w:ilvl="1">
       <w:start w:val="1"/>
@@ -471,7 +990,6 @@
         </w:tabs>
         <w:ind w:left="1080" w:hanging="360"/>
       </w:pPr>
-      <w:rPr/>
     </w:lvl>
     <w:lvl w:ilvl="2">
       <w:start w:val="1"/>
@@ -484,7 +1002,6 @@
         </w:tabs>
         <w:ind w:left="1440" w:hanging="360"/>
       </w:pPr>
-      <w:rPr/>
     </w:lvl>
     <w:lvl w:ilvl="3">
       <w:start w:val="1"/>
@@ -497,7 +1014,6 @@
         </w:tabs>
         <w:ind w:left="1800" w:hanging="360"/>
       </w:pPr>
-      <w:rPr/>
     </w:lvl>
     <w:lvl w:ilvl="4">
       <w:start w:val="1"/>
@@ -510,7 +1026,6 @@
         </w:tabs>
         <w:ind w:left="2160" w:hanging="360"/>
       </w:pPr>
-      <w:rPr/>
     </w:lvl>
     <w:lvl w:ilvl="5">
       <w:start w:val="1"/>
@@ -523,7 +1038,6 @@
         </w:tabs>
         <w:ind w:left="2520" w:hanging="360"/>
       </w:pPr>
-      <w:rPr/>
     </w:lvl>
     <w:lvl w:ilvl="6">
       <w:start w:val="1"/>
@@ -536,7 +1050,6 @@
         </w:tabs>
         <w:ind w:left="2880" w:hanging="360"/>
       </w:pPr>
-      <w:rPr/>
     </w:lvl>
     <w:lvl w:ilvl="7">
       <w:start w:val="1"/>
@@ -549,7 +1062,6 @@
         </w:tabs>
         <w:ind w:left="3240" w:hanging="360"/>
       </w:pPr>
-      <w:rPr/>
     </w:lvl>
     <w:lvl w:ilvl="8">
       <w:start w:val="1"/>
@@ -562,10 +1074,155 @@
         </w:tabs>
         <w:ind w:left="3600" w:hanging="360"/>
       </w:pPr>
-      <w:rPr/>
     </w:lvl>
   </w:abstractNum>
   <w:abstractNum w:abstractNumId="2">
+    <w:lvl w:ilvl="0">
+      <w:start w:val="1"/>
+      <w:numFmt w:val="bullet"/>
+      <w:lvlText w:val=""/>
+      <w:lvlJc w:val="left"/>
+      <w:pPr>
+        <w:tabs>
+          <w:tab w:val="num" w:pos="720"/>
+        </w:tabs>
+        <w:ind w:left="720" w:hanging="360"/>
+      </w:pPr>
+      <w:rPr>
+        <w:rFonts w:ascii="Symbol" w:hAnsi="Symbol" w:cs="Symbol" w:hint="default"/>
+        <w:rFonts w:cs="OpenSymbol"/>
+      </w:rPr>
+    </w:lvl>
+    <w:lvl w:ilvl="1">
+      <w:start w:val="1"/>
+      <w:numFmt w:val="bullet"/>
+      <w:lvlText w:val="◦"/>
+      <w:lvlJc w:val="left"/>
+      <w:pPr>
+        <w:tabs>
+          <w:tab w:val="num" w:pos="1080"/>
+        </w:tabs>
+        <w:ind w:left="1080" w:hanging="360"/>
+      </w:pPr>
+      <w:rPr>
+        <w:rFonts w:ascii="OpenSymbol" w:hAnsi="OpenSymbol" w:cs="OpenSymbol" w:hint="default"/>
+        <w:rFonts w:cs="OpenSymbol"/>
+      </w:rPr>
+    </w:lvl>
+    <w:lvl w:ilvl="2">
+      <w:start w:val="1"/>
+      <w:numFmt w:val="bullet"/>
+      <w:lvlText w:val="▪"/>
+      <w:lvlJc w:val="left"/>
+      <w:pPr>
+        <w:tabs>
+          <w:tab w:val="num" w:pos="1440"/>
+        </w:tabs>
+        <w:ind w:left="1440" w:hanging="360"/>
+      </w:pPr>
+      <w:rPr>
+        <w:rFonts w:ascii="OpenSymbol" w:hAnsi="OpenSymbol" w:cs="OpenSymbol" w:hint="default"/>
+        <w:rFonts w:cs="OpenSymbol"/>
+      </w:rPr>
+    </w:lvl>
+    <w:lvl w:ilvl="3">
+      <w:start w:val="1"/>
+      <w:numFmt w:val="bullet"/>
+      <w:lvlText w:val=""/>
+      <w:lvlJc w:val="left"/>
+      <w:pPr>
+        <w:tabs>
+          <w:tab w:val="num" w:pos="1800"/>
+        </w:tabs>
+        <w:ind w:left="1800" w:hanging="360"/>
+      </w:pPr>
+      <w:rPr>
+        <w:rFonts w:ascii="Symbol" w:hAnsi="Symbol" w:cs="Symbol" w:hint="default"/>
+        <w:rFonts w:cs="OpenSymbol"/>
+      </w:rPr>
+    </w:lvl>
+    <w:lvl w:ilvl="4">
+      <w:start w:val="1"/>
+      <w:numFmt w:val="bullet"/>
+      <w:lvlText w:val="◦"/>
+      <w:lvlJc w:val="left"/>
+      <w:pPr>
+        <w:tabs>
+          <w:tab w:val="num" w:pos="2160"/>
+        </w:tabs>
+        <w:ind w:left="2160" w:hanging="360"/>
+      </w:pPr>
+      <w:rPr>
+        <w:rFonts w:ascii="OpenSymbol" w:hAnsi="OpenSymbol" w:cs="OpenSymbol" w:hint="default"/>
+        <w:rFonts w:cs="OpenSymbol"/>
+      </w:rPr>
+    </w:lvl>
+    <w:lvl w:ilvl="5">
+      <w:start w:val="1"/>
+      <w:numFmt w:val="bullet"/>
+      <w:lvlText w:val="▪"/>
+      <w:lvlJc w:val="left"/>
+      <w:pPr>
+        <w:tabs>
+          <w:tab w:val="num" w:pos="2520"/>
+        </w:tabs>
+        <w:ind w:left="2520" w:hanging="360"/>
+      </w:pPr>
+      <w:rPr>
+        <w:rFonts w:ascii="OpenSymbol" w:hAnsi="OpenSymbol" w:cs="OpenSymbol" w:hint="default"/>
+        <w:rFonts w:cs="OpenSymbol"/>
+      </w:rPr>
+    </w:lvl>
+    <w:lvl w:ilvl="6">
+      <w:start w:val="1"/>
+      <w:numFmt w:val="bullet"/>
+      <w:lvlText w:val=""/>
+      <w:lvlJc w:val="left"/>
+      <w:pPr>
+        <w:tabs>
+          <w:tab w:val="num" w:pos="2880"/>
+        </w:tabs>
+        <w:ind w:left="2880" w:hanging="360"/>
+      </w:pPr>
+      <w:rPr>
+        <w:rFonts w:ascii="Symbol" w:hAnsi="Symbol" w:cs="Symbol" w:hint="default"/>
+        <w:rFonts w:cs="OpenSymbol"/>
+      </w:rPr>
+    </w:lvl>
+    <w:lvl w:ilvl="7">
+      <w:start w:val="1"/>
+      <w:numFmt w:val="bullet"/>
+      <w:lvlText w:val="◦"/>
+      <w:lvlJc w:val="left"/>
+      <w:pPr>
+        <w:tabs>
+          <w:tab w:val="num" w:pos="3240"/>
+        </w:tabs>
+        <w:ind w:left="3240" w:hanging="360"/>
+      </w:pPr>
+      <w:rPr>
+        <w:rFonts w:ascii="OpenSymbol" w:hAnsi="OpenSymbol" w:cs="OpenSymbol" w:hint="default"/>
+        <w:rFonts w:cs="OpenSymbol"/>
+      </w:rPr>
+    </w:lvl>
+    <w:lvl w:ilvl="8">
+      <w:start w:val="1"/>
+      <w:numFmt w:val="bullet"/>
+      <w:lvlText w:val="▪"/>
+      <w:lvlJc w:val="left"/>
+      <w:pPr>
+        <w:tabs>
+          <w:tab w:val="num" w:pos="3600"/>
+        </w:tabs>
+        <w:ind w:left="3600" w:hanging="360"/>
+      </w:pPr>
+      <w:rPr>
+        <w:rFonts w:ascii="OpenSymbol" w:hAnsi="OpenSymbol" w:cs="OpenSymbol" w:hint="default"/>
+        <w:rFonts w:cs="OpenSymbol"/>
+      </w:rPr>
+    </w:lvl>
+  </w:abstractNum>
+  <w:abstractNum w:abstractNumId="3">
     <w:lvl w:ilvl="0">
       <w:start w:val="1"/>
       <w:numFmt w:val="none"/>
@@ -662,6 +1319,9 @@
   </w:num>
   <w:num w:numId="2">
     <w:abstractNumId w:val="2"/>
+  </w:num>
+  <w:num w:numId="3">
+    <w:abstractNumId w:val="3"/>
   </w:num>
 </w:numbering>
 </file>
@@ -692,7 +1352,7 @@
     </w:pPr>
     <w:rPr>
       <w:rFonts w:ascii="Liberation Serif" w:hAnsi="Liberation Serif" w:eastAsia="Liberation Sans" w:cs="Noto Sans Devanagari"/>
-      <w:color w:val="auto"/>
+      <w:color w:val="00000A"/>
       <w:kern w:val="2"/>
       <w:sz w:val="24"/>
       <w:szCs w:val="24"/>

</xml_diff>

<commit_message>
Pretty much done procedure section
</commit_message>
<xml_diff>
--- a/documentation/isef_research_plan.docx
+++ b/documentation/isef_research_plan.docx
@@ -223,134 +223,24 @@
           <w:sz w:val="24"/>
           <w:szCs w:val="24"/>
         </w:rPr>
-        <w:t xml:space="preserve">. It is engineered to be almost entirely insensitive to gamma rays and many other forms of low-energy radiation. This means that </w:t>
-      </w:r>
-      <w:r>
-        <w:rPr>
-          <w:rFonts w:ascii="Times New Roman" w:hAnsi="Times New Roman"/>
-          <w:b w:val="false"/>
-          <w:bCs w:val="false"/>
-          <w:sz w:val="24"/>
-          <w:szCs w:val="24"/>
-        </w:rPr>
-        <w:t>the ma</w:t>
-      </w:r>
-      <w:r>
-        <w:rPr>
-          <w:rFonts w:ascii="Times New Roman" w:hAnsi="Times New Roman"/>
-          <w:b w:val="false"/>
-          <w:bCs w:val="false"/>
-          <w:sz w:val="24"/>
-          <w:szCs w:val="24"/>
-        </w:rPr>
-        <w:t>jority of unwanted</w:t>
-      </w:r>
-      <w:r>
-        <w:rPr>
-          <w:rFonts w:ascii="Times New Roman" w:hAnsi="Times New Roman"/>
-          <w:b w:val="false"/>
-          <w:bCs w:val="false"/>
-          <w:sz w:val="24"/>
-          <w:szCs w:val="24"/>
-        </w:rPr>
-        <w:t xml:space="preserve"> background event</w:t>
-      </w:r>
-      <w:r>
-        <w:rPr>
-          <w:rFonts w:ascii="Times New Roman" w:hAnsi="Times New Roman"/>
-          <w:b w:val="false"/>
-          <w:bCs w:val="false"/>
-          <w:sz w:val="24"/>
-          <w:szCs w:val="24"/>
-        </w:rPr>
-        <w:t>s are</w:t>
-      </w:r>
-      <w:r>
-        <w:rPr>
-          <w:rFonts w:ascii="Times New Roman" w:hAnsi="Times New Roman"/>
-          <w:b w:val="false"/>
-          <w:bCs w:val="false"/>
-          <w:sz w:val="24"/>
-          <w:szCs w:val="24"/>
-        </w:rPr>
-        <w:t xml:space="preserve"> caused by alpha particles. </w:t>
-      </w:r>
-      <w:r>
-        <w:rPr>
-          <w:rFonts w:ascii="Times New Roman" w:hAnsi="Times New Roman"/>
-          <w:b w:val="false"/>
-          <w:bCs w:val="false"/>
-          <w:sz w:val="24"/>
-          <w:szCs w:val="24"/>
-        </w:rPr>
-        <w:t>Alpha particles are emitted by nuclear decays of radon and polonium atoms inside the detector, meaning that they can not be easily removed by ignoring events near the walls of the detector. For development of discriminators that use other means to detect background events, there is an available set of 99%-pure alpha background events collected in 2016 and 2017.</w:t>
-      </w:r>
-    </w:p>
-    <w:p>
-      <w:pPr>
-        <w:pStyle w:val="Normal"/>
-        <w:spacing w:lineRule="auto" w:line="276" w:before="57" w:after="57"/>
-        <w:rPr/>
-      </w:pPr>
-      <w:r>
-        <w:rPr>
-          <w:rFonts w:ascii="Times New Roman" w:hAnsi="Times New Roman"/>
-          <w:b w:val="false"/>
-          <w:bCs w:val="false"/>
-          <w:sz w:val="24"/>
-          <w:szCs w:val="24"/>
-        </w:rPr>
-        <w:t xml:space="preserve">Hypothesized signal events are nuclear recoils, and WIMPs in the mass and energy ranges PICO-60 searches within are </w:t>
-      </w:r>
-      <w:r>
-        <w:rPr>
-          <w:rFonts w:ascii="Times New Roman" w:hAnsi="Times New Roman"/>
-          <w:b w:val="false"/>
-          <w:bCs w:val="false"/>
-          <w:sz w:val="24"/>
-          <w:szCs w:val="24"/>
-        </w:rPr>
-        <w:t>expect</w:t>
-      </w:r>
-      <w:r>
-        <w:rPr>
-          <w:rFonts w:ascii="Times New Roman" w:hAnsi="Times New Roman"/>
-          <w:b w:val="false"/>
-          <w:bCs w:val="false"/>
-          <w:sz w:val="24"/>
-          <w:szCs w:val="24"/>
-        </w:rPr>
-        <w:t xml:space="preserve">ed to produce nuclear recoils indistinguishable from those produced by neutrons. </w:t>
-      </w:r>
-      <w:r>
-        <w:rPr>
-          <w:rFonts w:ascii="Times New Roman" w:hAnsi="Times New Roman"/>
-          <w:b w:val="false"/>
-          <w:bCs w:val="false"/>
-          <w:sz w:val="24"/>
-          <w:szCs w:val="24"/>
-        </w:rPr>
-        <w:t xml:space="preserve">Thus, to train a discriminator to recognize nuclear recoil events, </w:t>
-      </w:r>
-      <w:r>
-        <w:rPr>
-          <w:rFonts w:ascii="Times New Roman" w:hAnsi="Times New Roman"/>
-          <w:b w:val="false"/>
-          <w:bCs w:val="false"/>
-          <w:sz w:val="24"/>
-          <w:szCs w:val="24"/>
-        </w:rPr>
-        <w:t xml:space="preserve">approximately 90%-pure calibration data produced using neutrons from americium and californium sources </w:t>
-      </w:r>
-      <w:r>
-        <w:rPr>
-          <w:rFonts w:ascii="Times New Roman" w:hAnsi="Times New Roman"/>
-          <w:b w:val="false"/>
-          <w:bCs w:val="false"/>
-          <w:sz w:val="24"/>
-          <w:szCs w:val="24"/>
-        </w:rPr>
-        <w:t>is available.</w:t>
+        <w:t>. It is engineered to be almost entirely insensitive to gamma rays and many other forms of low-energy radiation. This means that the majority of unwanted background events are caused by alpha particles. Alpha particles are emitted by nuclear decays of radon and polonium atoms inside the detector, meaning that they can not be easily removed by ignoring events near the walls of the detector. For development of discriminators that use other means to detect background events, there is an available set of 99%-pure alpha background events collected in 2016 and 2017.</w:t>
+      </w:r>
+    </w:p>
+    <w:p>
+      <w:pPr>
+        <w:pStyle w:val="Normal"/>
+        <w:spacing w:lineRule="auto" w:line="276" w:before="57" w:after="57"/>
+        <w:rPr/>
+      </w:pPr>
+      <w:r>
+        <w:rPr>
+          <w:rFonts w:ascii="Times New Roman" w:hAnsi="Times New Roman"/>
+          <w:b w:val="false"/>
+          <w:bCs w:val="false"/>
+          <w:sz w:val="24"/>
+          <w:szCs w:val="24"/>
+        </w:rPr>
+        <w:t>Hypothesized signal events are nuclear recoils, and WIMPs in the mass and energy ranges PICO-60 searches within are expected to produce nuclear recoils indistinguishable from those produced by neutrons. Thus, to train a discriminator to recognize nuclear recoil events, approximately 90%-pure calibration data produced using neutrons from americium and californium sources is available.</w:t>
       </w:r>
     </w:p>
     <w:p>
@@ -384,7 +274,13 @@
         </w:rPr>
       </w:pPr>
       <w:r>
-        <w:rPr/>
+        <w:rPr>
+          <w:rFonts w:ascii="Times New Roman" w:hAnsi="Times New Roman"/>
+          <w:b w:val="false"/>
+          <w:bCs w:val="false"/>
+          <w:sz w:val="24"/>
+          <w:szCs w:val="24"/>
+        </w:rPr>
       </w:r>
     </w:p>
     <w:p>
@@ -426,179 +322,49 @@
           <w:sz w:val="24"/>
           <w:szCs w:val="24"/>
         </w:rPr>
-        <w:t xml:space="preserve">The DEAP-3600 </w:t>
-      </w:r>
-      <w:r>
-        <w:rPr>
-          <w:rFonts w:ascii="Times New Roman" w:hAnsi="Times New Roman"/>
-          <w:b w:val="false"/>
-          <w:bCs w:val="false"/>
-          <w:sz w:val="24"/>
-          <w:szCs w:val="24"/>
-        </w:rPr>
-        <w:t>experiment</w:t>
-      </w:r>
-      <w:r>
-        <w:rPr>
-          <w:rFonts w:ascii="Times New Roman" w:hAnsi="Times New Roman"/>
-          <w:b w:val="false"/>
-          <w:bCs w:val="false"/>
-          <w:sz w:val="24"/>
-          <w:szCs w:val="24"/>
-        </w:rPr>
-        <w:t xml:space="preserve"> </w:t>
-      </w:r>
-      <w:r>
-        <w:rPr>
-          <w:rFonts w:ascii="Times New Roman" w:hAnsi="Times New Roman"/>
-          <w:b w:val="false"/>
-          <w:bCs w:val="false"/>
-          <w:sz w:val="24"/>
-          <w:szCs w:val="24"/>
-        </w:rPr>
-        <w:t>makes use of</w:t>
-      </w:r>
-      <w:r>
-        <w:rPr>
-          <w:rFonts w:ascii="Times New Roman" w:hAnsi="Times New Roman"/>
-          <w:b w:val="false"/>
-          <w:bCs w:val="false"/>
-          <w:sz w:val="24"/>
-          <w:szCs w:val="24"/>
-        </w:rPr>
-        <w:t xml:space="preserve"> 255 photomultiplier tubes (PMTs) mounted uniformly o</w:t>
-      </w:r>
-      <w:r>
-        <w:rPr>
-          <w:rFonts w:ascii="Times New Roman" w:hAnsi="Times New Roman"/>
-          <w:b w:val="false"/>
-          <w:bCs w:val="false"/>
-          <w:sz w:val="24"/>
-          <w:szCs w:val="24"/>
-        </w:rPr>
-        <w:t>ver</w:t>
-      </w:r>
-      <w:r>
-        <w:rPr>
-          <w:rFonts w:ascii="Times New Roman" w:hAnsi="Times New Roman"/>
-          <w:b w:val="false"/>
-          <w:bCs w:val="false"/>
-          <w:sz w:val="24"/>
-          <w:szCs w:val="24"/>
-        </w:rPr>
-        <w:t xml:space="preserve"> the surface of a spherical vessel filled with liquid argon. </w:t>
-      </w:r>
-      <w:r>
-        <w:rPr>
-          <w:rFonts w:ascii="Times New Roman" w:hAnsi="Times New Roman"/>
-          <w:b w:val="false"/>
-          <w:bCs w:val="false"/>
-          <w:sz w:val="24"/>
-          <w:szCs w:val="24"/>
-        </w:rPr>
-        <w:t>The principle of the detector is that when an argon atom is struck by another particle (such as an alpha particle or a WIMP), some of its electrons are excited, and when they fall back to ground state, they emit photons that are captured by some of the PMTs. Based on the counts and timings of photons that reach each of the PMTs, it is possible to approximate the energy and location of any event that occurs in the body of the detector. This allows alpha, beta and gamma background radiation to be removed.</w:t>
-      </w:r>
-    </w:p>
-    <w:p>
-      <w:pPr>
-        <w:pStyle w:val="Normal"/>
-        <w:spacing w:lineRule="auto" w:line="276" w:before="57" w:after="57"/>
-        <w:rPr>
-          <w:b w:val="false"/>
-          <w:b w:val="false"/>
-          <w:bCs w:val="false"/>
-        </w:rPr>
-      </w:pPr>
-      <w:r>
-        <w:rPr>
-          <w:rFonts w:ascii="Times New Roman" w:hAnsi="Times New Roman"/>
-          <w:b w:val="false"/>
-          <w:bCs w:val="false"/>
-          <w:sz w:val="24"/>
-          <w:szCs w:val="24"/>
-        </w:rPr>
-        <w:t xml:space="preserve">Remaining background radiation consists of </w:t>
-      </w:r>
-      <w:r>
-        <w:rPr>
-          <w:rFonts w:ascii="Times New Roman" w:hAnsi="Times New Roman"/>
-          <w:b w:val="false"/>
-          <w:bCs w:val="false"/>
-          <w:sz w:val="24"/>
-          <w:szCs w:val="24"/>
-        </w:rPr>
-        <w:t>alpha radiation</w:t>
-      </w:r>
-      <w:r>
-        <w:rPr>
-          <w:rFonts w:ascii="Times New Roman" w:hAnsi="Times New Roman"/>
-          <w:b w:val="false"/>
-          <w:bCs w:val="false"/>
-          <w:sz w:val="24"/>
-          <w:szCs w:val="24"/>
-        </w:rPr>
-        <w:t xml:space="preserve"> events that do not occur in the spherical body of the detector, but rather in the neck, above the hole through which the detector was filled. </w:t>
-      </w:r>
-      <w:r>
-        <w:rPr>
-          <w:rFonts w:ascii="Times New Roman" w:hAnsi="Times New Roman"/>
-          <w:b w:val="false"/>
-          <w:bCs w:val="false"/>
-          <w:sz w:val="24"/>
-          <w:szCs w:val="24"/>
-        </w:rPr>
-        <w:t xml:space="preserve">Because many photons are occluded by the corners and sides of the neck, the position of the event is predicted to be in the lower middle of the detector, rather than the top. Also, because the neck is filled with gas, the alpha event appears to be much lower-energy than it actually is; </w:t>
-      </w:r>
-      <w:r>
-        <w:rPr>
-          <w:rFonts w:ascii="Times New Roman" w:hAnsi="Times New Roman"/>
-          <w:b w:val="false"/>
-          <w:bCs w:val="false"/>
-          <w:sz w:val="24"/>
-          <w:szCs w:val="24"/>
-        </w:rPr>
-        <w:t>i</w:t>
-      </w:r>
-      <w:r>
-        <w:rPr>
-          <w:rFonts w:ascii="Times New Roman" w:hAnsi="Times New Roman"/>
-          <w:b w:val="false"/>
-          <w:bCs w:val="false"/>
-          <w:sz w:val="24"/>
-          <w:szCs w:val="24"/>
-        </w:rPr>
-        <w:t>n fact, it appears to be in the same energy range as WIMP candidates.</w:t>
-      </w:r>
-    </w:p>
-    <w:p>
-      <w:pPr>
-        <w:pStyle w:val="Normal"/>
-        <w:spacing w:lineRule="auto" w:line="276" w:before="57" w:after="57"/>
-        <w:rPr>
-          <w:b w:val="false"/>
-          <w:b w:val="false"/>
-          <w:bCs w:val="false"/>
-        </w:rPr>
-      </w:pPr>
-      <w:r>
-        <w:rPr>
-          <w:rFonts w:ascii="Times New Roman" w:hAnsi="Times New Roman"/>
-          <w:b w:val="false"/>
-          <w:bCs w:val="false"/>
-          <w:sz w:val="24"/>
-          <w:szCs w:val="24"/>
-        </w:rPr>
-        <w:t xml:space="preserve">It is impractical to create significant amounts of useful calibration data in the DEAP-3600 detector. Thus, a simulation is used instead. It is possible to create thousands of WIMP and alpha events for training in this environment. However, how well the simulation replicates real-world events remains an open question. </w:t>
-      </w:r>
-      <w:r>
-        <w:rPr>
-          <w:rFonts w:ascii="Times New Roman" w:hAnsi="Times New Roman"/>
-          <w:b w:val="false"/>
-          <w:bCs w:val="false"/>
-          <w:sz w:val="24"/>
-          <w:szCs w:val="24"/>
-        </w:rPr>
-        <w:t>There is a set of 30 real-world events, containing both expected nuclear recoils and expected neck alpha events, that can be used for testing any discriminator.</w:t>
+        <w:t>The DEAP-3600 experiment makes use of 255 photomultiplier tubes (PMTs) mounted uniformly over the surface of a spherical vessel filled with liquid argon. The principle of the detector is that when an argon atom is struck by another particle (such as an alpha particle or a WIMP), some of its electrons are excited, and when they fall back to ground state, they emit photons that are captured by some of the PMTs. Based on the counts and timings of photons that reach each of the PMTs, it is possible to approximate the energy and location of any event that occurs in the body of the detector. This allows alpha, beta and gamma background radiation to be removed.</w:t>
+      </w:r>
+    </w:p>
+    <w:p>
+      <w:pPr>
+        <w:pStyle w:val="Normal"/>
+        <w:spacing w:lineRule="auto" w:line="276" w:before="57" w:after="57"/>
+        <w:rPr>
+          <w:b w:val="false"/>
+          <w:b w:val="false"/>
+          <w:bCs w:val="false"/>
+        </w:rPr>
+      </w:pPr>
+      <w:r>
+        <w:rPr>
+          <w:rFonts w:ascii="Times New Roman" w:hAnsi="Times New Roman"/>
+          <w:b w:val="false"/>
+          <w:bCs w:val="false"/>
+          <w:sz w:val="24"/>
+          <w:szCs w:val="24"/>
+        </w:rPr>
+        <w:t>Remaining background radiation consists of alpha radiation events that do not occur in the spherical body of the detector, but rather in the neck, above the hole through which the detector was filled. Because many photons are occluded by the corners and sides of the neck, the position of the event is predicted to be in the lower middle of the detector, rather than the top. Also, because the neck is filled with gas, the alpha event appears to be much lower-energy than it actually is; in fact, it appears to be in the same energy range as WIMP candidates.</w:t>
+      </w:r>
+    </w:p>
+    <w:p>
+      <w:pPr>
+        <w:pStyle w:val="Normal"/>
+        <w:spacing w:lineRule="auto" w:line="276" w:before="57" w:after="57"/>
+        <w:rPr>
+          <w:b w:val="false"/>
+          <w:b w:val="false"/>
+          <w:bCs w:val="false"/>
+        </w:rPr>
+      </w:pPr>
+      <w:r>
+        <w:rPr>
+          <w:rFonts w:ascii="Times New Roman" w:hAnsi="Times New Roman"/>
+          <w:b w:val="false"/>
+          <w:bCs w:val="false"/>
+          <w:sz w:val="24"/>
+          <w:szCs w:val="24"/>
+        </w:rPr>
+        <w:t>It is impractical to create significant amounts of useful calibration data in the DEAP-3600 detector. Thus, a simulation is used instead. It is possible to create thousands of WIMP and alpha events for training in this environment. However, how well the simulation replicates real-world events remains an open question. There is a set of 30 real-world events, containing both expected nuclear recoils and expected neck alpha events, that can be used for testing any discriminator.</w:t>
       </w:r>
     </w:p>
     <w:p>
@@ -709,17 +475,7 @@
           <w:sz w:val="24"/>
           <w:szCs w:val="24"/>
         </w:rPr>
-        <w:t>For the PICO-60 experiment, t</w:t>
-      </w:r>
-      <w:r>
-        <w:rPr>
-          <w:rFonts w:ascii="Times New Roman" w:hAnsi="Times New Roman"/>
-          <w:b w:val="false"/>
-          <w:bCs w:val="false"/>
-          <w:sz w:val="24"/>
-          <w:szCs w:val="24"/>
-        </w:rPr>
-        <w:t>here are a number of different input formats that can potentially be used as input data for a neural network. The format used in past research on the experiment is a Fourier transform integrated into eight frequency bands. This was used as the input to a conventional discriminator known as the Acoustic Parameter (AP), as well as to a multi-layer perceptron that was applied experimentally as part the original PICO-60 study.</w:t>
+        <w:t>For the PICO-60 experiment, there are a number of different input formats that can potentially be used as input data for a neural network. The format used in past research on the experiment is a Fourier transform integrated into eight frequency bands. This was used as the input to a conventional discriminator known as the Acoustic Parameter (AP), as well as to a multi-layer perceptron that was applied experimentally as part the original PICO-60 study.</w:t>
       </w:r>
     </w:p>
     <w:p>
@@ -816,17 +572,7 @@
           <w:sz w:val="24"/>
           <w:szCs w:val="24"/>
         </w:rPr>
-        <w:t xml:space="preserve">Using whichever of these data formats is observed to produce the most effective discriminator, the intent is to experiment with a wide variety of neural network hyperparameters, </w:t>
-      </w:r>
-      <w:r>
-        <w:rPr>
-          <w:rFonts w:ascii="Times New Roman" w:hAnsi="Times New Roman"/>
-          <w:b w:val="false"/>
-          <w:bCs w:val="false"/>
-          <w:sz w:val="24"/>
-          <w:szCs w:val="24"/>
-        </w:rPr>
-        <w:t>including the following (depending on the type of neural network used):</w:t>
+        <w:t>Using whichever of these data formats is observed to produce the most effective discriminator, the intent is to experiment with a wide variety of neural network hyperparameters, including the following (depending on the type of neural network used):</w:t>
       </w:r>
     </w:p>
     <w:p>
@@ -948,7 +694,990 @@
           <w:sz w:val="24"/>
           <w:szCs w:val="24"/>
         </w:rPr>
-        <w:t>In addition to a variety of hyperparameters applied to dense and convolutional neural networks trained with conventional supervised learning, novel semi-supervised learning algorithms will be applied to improve performance. The essential concept of semi-supervised learning is that a limited amount of labeled (classified) training events is used alongside unlabeled events, which help the network more accurately learn a decision boundary between the two classes. The two algorithms developed for this study are:</w:t>
+        <w:t xml:space="preserve">In addition to a variety of hyperparameters applied to dense and convolutional neural networks </w:t>
+      </w:r>
+      <w:r>
+        <w:rPr>
+          <w:rFonts w:ascii="Times New Roman" w:hAnsi="Times New Roman"/>
+          <w:b w:val="false"/>
+          <w:bCs w:val="false"/>
+          <w:sz w:val="24"/>
+          <w:szCs w:val="24"/>
+        </w:rPr>
+        <w:t xml:space="preserve">(CNNs) </w:t>
+      </w:r>
+      <w:r>
+        <w:rPr>
+          <w:rFonts w:ascii="Times New Roman" w:hAnsi="Times New Roman"/>
+          <w:b w:val="false"/>
+          <w:bCs w:val="false"/>
+          <w:sz w:val="24"/>
+          <w:szCs w:val="24"/>
+        </w:rPr>
+        <w:t>trained with conventional supervised learning, novel semi-supervised learning algorithms will be applied to improve performance. The essential concept of semi-supervised learning is that a limited amount of labeled (classified) training events is used alongside unlabeled events, which help the network more accurately learn a decision boundary between the two classes.</w:t>
+      </w:r>
+    </w:p>
+    <w:p>
+      <w:pPr>
+        <w:pStyle w:val="Normal"/>
+        <w:spacing w:lineRule="auto" w:line="276" w:before="57" w:after="57"/>
+        <w:rPr/>
+      </w:pPr>
+      <w:r>
+        <w:rPr>
+          <w:rFonts w:ascii="Times New Roman" w:hAnsi="Times New Roman"/>
+          <w:b w:val="false"/>
+          <w:bCs w:val="false"/>
+          <w:sz w:val="24"/>
+          <w:szCs w:val="24"/>
+        </w:rPr>
+        <w:t>More specifically, the problem in the PICO-60 experiment is that the training data is impure, so it is not desirable to fit perfectly (which would amount to finding some element of the audio, such as noise, that differs based on when the data was collected). Rather, one would hope that a machine learning system could ignore the segments of the data that are impure and rather learn to separate particle types.</w:t>
+      </w:r>
+    </w:p>
+    <w:p>
+      <w:pPr>
+        <w:pStyle w:val="Normal"/>
+        <w:spacing w:lineRule="auto" w:line="276" w:before="57" w:after="57"/>
+        <w:rPr/>
+      </w:pPr>
+      <w:r>
+        <w:rPr>
+          <w:rFonts w:ascii="Times New Roman" w:hAnsi="Times New Roman"/>
+          <w:b w:val="false"/>
+          <w:bCs w:val="false"/>
+          <w:sz w:val="24"/>
+          <w:szCs w:val="24"/>
+        </w:rPr>
+        <w:t xml:space="preserve">I hypothesize that semi-supervised learning will be able to improve the effectiveness of training by taking advantage of the neural network’s </w:t>
+      </w:r>
+      <w:r>
+        <w:rPr>
+          <w:rFonts w:ascii="Times New Roman" w:hAnsi="Times New Roman"/>
+          <w:b w:val="false"/>
+          <w:bCs w:val="false"/>
+          <w:i/>
+          <w:iCs/>
+          <w:sz w:val="24"/>
+          <w:szCs w:val="24"/>
+        </w:rPr>
+        <w:t>most confident</w:t>
+      </w:r>
+      <w:r>
+        <w:rPr>
+          <w:rFonts w:ascii="Times New Roman" w:hAnsi="Times New Roman"/>
+          <w:b w:val="false"/>
+          <w:bCs w:val="false"/>
+          <w:i w:val="false"/>
+          <w:iCs w:val="false"/>
+          <w:sz w:val="24"/>
+          <w:szCs w:val="24"/>
+        </w:rPr>
+        <w:t xml:space="preserve"> predictions (those where the output is extremely close to either 0 or 1) on unlabeled data. I expect that these predictions should correlate with the actual particle types, and that incorrect predictions caused strictly by overfitting will be less confident. I have invented two semi-supervised learning algorithms, that I intend to test, that should take advantage of this predicted property:</w:t>
+      </w:r>
+    </w:p>
+    <w:p>
+      <w:pPr>
+        <w:pStyle w:val="Normal"/>
+        <w:numPr>
+          <w:ilvl w:val="0"/>
+          <w:numId w:val="3"/>
+        </w:numPr>
+        <w:spacing w:lineRule="auto" w:line="276" w:before="57" w:after="57"/>
+        <w:rPr/>
+      </w:pPr>
+      <w:r>
+        <w:rPr>
+          <w:rFonts w:ascii="Times New Roman" w:hAnsi="Times New Roman"/>
+          <w:b w:val="false"/>
+          <w:bCs w:val="false"/>
+          <w:i w:val="false"/>
+          <w:iCs w:val="false"/>
+          <w:sz w:val="24"/>
+          <w:szCs w:val="24"/>
+        </w:rPr>
+        <w:t xml:space="preserve">Iterative cluster nucleation: This is an algorithm that, given a set of labeled data </w:t>
+      </w:r>
+      <w:r>
+        <w:rPr>
+          <w:rFonts w:ascii="Times New Roman" w:hAnsi="Times New Roman"/>
+          <w:b w:val="false"/>
+          <w:bCs w:val="false"/>
+          <w:i/>
+          <w:iCs/>
+          <w:sz w:val="24"/>
+          <w:szCs w:val="24"/>
+        </w:rPr>
+        <w:t>X</w:t>
+      </w:r>
+      <w:r>
+        <w:rPr>
+          <w:rFonts w:ascii="Times New Roman" w:hAnsi="Times New Roman"/>
+          <w:b w:val="false"/>
+          <w:bCs w:val="false"/>
+          <w:i w:val="false"/>
+          <w:iCs w:val="false"/>
+          <w:sz w:val="24"/>
+          <w:szCs w:val="24"/>
+        </w:rPr>
+        <w:t xml:space="preserve"> and a set of unlabeled data </w:t>
+      </w:r>
+      <w:r>
+        <w:rPr>
+          <w:rFonts w:ascii="Times New Roman" w:hAnsi="Times New Roman"/>
+          <w:b w:val="false"/>
+          <w:bCs w:val="false"/>
+          <w:i/>
+          <w:iCs/>
+          <w:sz w:val="24"/>
+          <w:szCs w:val="24"/>
+        </w:rPr>
+        <w:t>U</w:t>
+      </w:r>
+      <w:r>
+        <w:rPr>
+          <w:rFonts w:ascii="Times New Roman" w:hAnsi="Times New Roman"/>
+          <w:b w:val="false"/>
+          <w:bCs w:val="false"/>
+          <w:i w:val="false"/>
+          <w:iCs w:val="false"/>
+          <w:sz w:val="24"/>
+          <w:szCs w:val="24"/>
+        </w:rPr>
+        <w:t xml:space="preserve">, iteratively determines labels for examples in </w:t>
+      </w:r>
+      <w:r>
+        <w:rPr>
+          <w:rFonts w:ascii="Times New Roman" w:hAnsi="Times New Roman"/>
+          <w:b w:val="false"/>
+          <w:bCs w:val="false"/>
+          <w:i/>
+          <w:iCs/>
+          <w:sz w:val="24"/>
+          <w:szCs w:val="24"/>
+        </w:rPr>
+        <w:t>U</w:t>
+      </w:r>
+      <w:r>
+        <w:rPr>
+          <w:rFonts w:ascii="Times New Roman" w:hAnsi="Times New Roman"/>
+          <w:b w:val="false"/>
+          <w:bCs w:val="false"/>
+          <w:i w:val="false"/>
+          <w:iCs w:val="false"/>
+          <w:sz w:val="24"/>
+          <w:szCs w:val="24"/>
+        </w:rPr>
+        <w:t xml:space="preserve"> and adds them to </w:t>
+      </w:r>
+      <w:r>
+        <w:rPr>
+          <w:rFonts w:ascii="Times New Roman" w:hAnsi="Times New Roman"/>
+          <w:b w:val="false"/>
+          <w:bCs w:val="false"/>
+          <w:i/>
+          <w:iCs/>
+          <w:sz w:val="24"/>
+          <w:szCs w:val="24"/>
+        </w:rPr>
+        <w:t>X</w:t>
+      </w:r>
+      <w:r>
+        <w:rPr>
+          <w:rFonts w:ascii="Times New Roman" w:hAnsi="Times New Roman"/>
+          <w:b w:val="false"/>
+          <w:bCs w:val="false"/>
+          <w:i w:val="false"/>
+          <w:iCs w:val="false"/>
+          <w:sz w:val="24"/>
+          <w:szCs w:val="24"/>
+        </w:rPr>
+        <w:t>. It applies the following procedure:</w:t>
+      </w:r>
+    </w:p>
+    <w:p>
+      <w:pPr>
+        <w:pStyle w:val="Normal"/>
+        <w:numPr>
+          <w:ilvl w:val="1"/>
+          <w:numId w:val="3"/>
+        </w:numPr>
+        <w:spacing w:lineRule="auto" w:line="276" w:before="57" w:after="57"/>
+        <w:rPr/>
+      </w:pPr>
+      <w:r>
+        <w:rPr>
+          <w:rFonts w:ascii="Times New Roman" w:hAnsi="Times New Roman"/>
+          <w:b w:val="false"/>
+          <w:bCs w:val="false"/>
+          <w:i w:val="false"/>
+          <w:iCs w:val="false"/>
+          <w:sz w:val="24"/>
+          <w:szCs w:val="24"/>
+        </w:rPr>
+        <w:t xml:space="preserve">Train a neural network for a small number of epochs on </w:t>
+      </w:r>
+      <w:r>
+        <w:rPr>
+          <w:rFonts w:ascii="Times New Roman" w:hAnsi="Times New Roman"/>
+          <w:b w:val="false"/>
+          <w:bCs w:val="false"/>
+          <w:i/>
+          <w:iCs/>
+          <w:sz w:val="24"/>
+          <w:szCs w:val="24"/>
+        </w:rPr>
+        <w:t>X</w:t>
+      </w:r>
+      <w:r>
+        <w:rPr>
+          <w:rFonts w:ascii="Times New Roman" w:hAnsi="Times New Roman"/>
+          <w:b w:val="false"/>
+          <w:bCs w:val="false"/>
+          <w:i w:val="false"/>
+          <w:iCs w:val="false"/>
+          <w:sz w:val="24"/>
+          <w:szCs w:val="24"/>
+        </w:rPr>
+        <w:t xml:space="preserve"> (perhaps 30).</w:t>
+      </w:r>
+    </w:p>
+    <w:p>
+      <w:pPr>
+        <w:pStyle w:val="Normal"/>
+        <w:numPr>
+          <w:ilvl w:val="1"/>
+          <w:numId w:val="3"/>
+        </w:numPr>
+        <w:spacing w:lineRule="auto" w:line="276" w:before="57" w:after="57"/>
+        <w:rPr/>
+      </w:pPr>
+      <w:r>
+        <w:rPr>
+          <w:rFonts w:ascii="Times New Roman" w:hAnsi="Times New Roman"/>
+          <w:b w:val="false"/>
+          <w:bCs w:val="false"/>
+          <w:i w:val="false"/>
+          <w:iCs w:val="false"/>
+          <w:sz w:val="24"/>
+          <w:szCs w:val="24"/>
+        </w:rPr>
+        <w:t xml:space="preserve">Run inference on the entirety of </w:t>
+      </w:r>
+      <w:r>
+        <w:rPr>
+          <w:rFonts w:ascii="Times New Roman" w:hAnsi="Times New Roman"/>
+          <w:b w:val="false"/>
+          <w:bCs w:val="false"/>
+          <w:i/>
+          <w:iCs/>
+          <w:sz w:val="24"/>
+          <w:szCs w:val="24"/>
+        </w:rPr>
+        <w:t>U</w:t>
+      </w:r>
+      <w:r>
+        <w:rPr>
+          <w:rFonts w:ascii="Times New Roman" w:hAnsi="Times New Roman"/>
+          <w:b w:val="false"/>
+          <w:bCs w:val="false"/>
+          <w:i w:val="false"/>
+          <w:iCs w:val="false"/>
+          <w:sz w:val="24"/>
+          <w:szCs w:val="24"/>
+        </w:rPr>
+        <w:t xml:space="preserve">; call the vector of predictions </w:t>
+      </w:r>
+      <w:r>
+        <w:rPr>
+          <w:rFonts w:ascii="Times New Roman" w:hAnsi="Times New Roman"/>
+          <w:b w:val="false"/>
+          <w:bCs w:val="false"/>
+          <w:i/>
+          <w:iCs/>
+          <w:sz w:val="24"/>
+          <w:szCs w:val="24"/>
+        </w:rPr>
+        <w:t>P</w:t>
+      </w:r>
+      <w:r>
+        <w:rPr>
+          <w:rFonts w:ascii="Times New Roman" w:hAnsi="Times New Roman"/>
+          <w:b w:val="false"/>
+          <w:bCs w:val="false"/>
+          <w:i w:val="false"/>
+          <w:iCs w:val="false"/>
+          <w:sz w:val="24"/>
+          <w:szCs w:val="24"/>
+        </w:rPr>
+        <w:t>.</w:t>
+      </w:r>
+    </w:p>
+    <w:p>
+      <w:pPr>
+        <w:pStyle w:val="Normal"/>
+        <w:numPr>
+          <w:ilvl w:val="1"/>
+          <w:numId w:val="3"/>
+        </w:numPr>
+        <w:spacing w:lineRule="auto" w:line="276" w:before="57" w:after="57"/>
+        <w:rPr/>
+      </w:pPr>
+      <w:r>
+        <w:rPr>
+          <w:rFonts w:ascii="Times New Roman" w:hAnsi="Times New Roman"/>
+          <w:b w:val="false"/>
+          <w:bCs w:val="false"/>
+          <w:i w:val="false"/>
+          <w:iCs w:val="false"/>
+          <w:sz w:val="24"/>
+          <w:szCs w:val="24"/>
+        </w:rPr>
+        <w:t xml:space="preserve">Find all values in </w:t>
+      </w:r>
+      <w:r>
+        <w:rPr>
+          <w:rFonts w:ascii="Times New Roman" w:hAnsi="Times New Roman"/>
+          <w:b w:val="false"/>
+          <w:bCs w:val="false"/>
+          <w:i/>
+          <w:iCs/>
+          <w:sz w:val="24"/>
+          <w:szCs w:val="24"/>
+        </w:rPr>
+        <w:t>P</w:t>
+      </w:r>
+      <w:r>
+        <w:rPr>
+          <w:rFonts w:ascii="Times New Roman" w:hAnsi="Times New Roman"/>
+          <w:b w:val="false"/>
+          <w:bCs w:val="false"/>
+          <w:i w:val="false"/>
+          <w:iCs w:val="false"/>
+          <w:sz w:val="24"/>
+          <w:szCs w:val="24"/>
+        </w:rPr>
+        <w:t xml:space="preserve"> that are very close to either 0 or 1 (suppose less than 0.05 or greater than 0.95), representing high confidence.</w:t>
+      </w:r>
+    </w:p>
+    <w:p>
+      <w:pPr>
+        <w:pStyle w:val="Normal"/>
+        <w:numPr>
+          <w:ilvl w:val="1"/>
+          <w:numId w:val="3"/>
+        </w:numPr>
+        <w:spacing w:lineRule="auto" w:line="276" w:before="57" w:after="57"/>
+        <w:rPr/>
+      </w:pPr>
+      <w:r>
+        <w:rPr>
+          <w:rFonts w:ascii="Times New Roman" w:hAnsi="Times New Roman"/>
+          <w:b w:val="false"/>
+          <w:bCs w:val="false"/>
+          <w:i w:val="false"/>
+          <w:iCs w:val="false"/>
+          <w:sz w:val="24"/>
+          <w:szCs w:val="24"/>
+        </w:rPr>
+        <w:t xml:space="preserve">For each of the corresponding examples in </w:t>
+      </w:r>
+      <w:r>
+        <w:rPr>
+          <w:rFonts w:ascii="Times New Roman" w:hAnsi="Times New Roman"/>
+          <w:b w:val="false"/>
+          <w:bCs w:val="false"/>
+          <w:i/>
+          <w:iCs/>
+          <w:sz w:val="24"/>
+          <w:szCs w:val="24"/>
+        </w:rPr>
+        <w:t>U</w:t>
+      </w:r>
+      <w:r>
+        <w:rPr>
+          <w:rFonts w:ascii="Times New Roman" w:hAnsi="Times New Roman"/>
+          <w:b w:val="false"/>
+          <w:bCs w:val="false"/>
+          <w:i w:val="false"/>
+          <w:iCs w:val="false"/>
+          <w:sz w:val="24"/>
+          <w:szCs w:val="24"/>
+        </w:rPr>
+        <w:t xml:space="preserve">, assign it a label according to which of the two predictions it is given, and add it to </w:t>
+      </w:r>
+      <w:r>
+        <w:rPr>
+          <w:rFonts w:ascii="Times New Roman" w:hAnsi="Times New Roman"/>
+          <w:b w:val="false"/>
+          <w:bCs w:val="false"/>
+          <w:i/>
+          <w:iCs/>
+          <w:sz w:val="24"/>
+          <w:szCs w:val="24"/>
+        </w:rPr>
+        <w:t>X</w:t>
+      </w:r>
+      <w:r>
+        <w:rPr>
+          <w:rFonts w:ascii="Times New Roman" w:hAnsi="Times New Roman"/>
+          <w:b w:val="false"/>
+          <w:bCs w:val="false"/>
+          <w:i w:val="false"/>
+          <w:iCs w:val="false"/>
+          <w:sz w:val="24"/>
+          <w:szCs w:val="24"/>
+        </w:rPr>
+        <w:t>.</w:t>
+      </w:r>
+    </w:p>
+    <w:p>
+      <w:pPr>
+        <w:pStyle w:val="Normal"/>
+        <w:numPr>
+          <w:ilvl w:val="1"/>
+          <w:numId w:val="3"/>
+        </w:numPr>
+        <w:spacing w:lineRule="auto" w:line="276" w:before="57" w:after="57"/>
+        <w:rPr/>
+      </w:pPr>
+      <w:r>
+        <w:rPr>
+          <w:rFonts w:ascii="Times New Roman" w:hAnsi="Times New Roman"/>
+          <w:b w:val="false"/>
+          <w:bCs w:val="false"/>
+          <w:i w:val="false"/>
+          <w:iCs w:val="false"/>
+          <w:sz w:val="24"/>
+          <w:szCs w:val="24"/>
+        </w:rPr>
+        <w:t xml:space="preserve">Repeat, training on the newly updated labeled set </w:t>
+      </w:r>
+      <w:r>
+        <w:rPr>
+          <w:rFonts w:ascii="Times New Roman" w:hAnsi="Times New Roman"/>
+          <w:b w:val="false"/>
+          <w:bCs w:val="false"/>
+          <w:i/>
+          <w:iCs/>
+          <w:sz w:val="24"/>
+          <w:szCs w:val="24"/>
+        </w:rPr>
+        <w:t>X</w:t>
+      </w:r>
+      <w:r>
+        <w:rPr>
+          <w:rFonts w:ascii="Times New Roman" w:hAnsi="Times New Roman"/>
+          <w:b w:val="false"/>
+          <w:bCs w:val="false"/>
+          <w:i w:val="false"/>
+          <w:iCs w:val="false"/>
+          <w:sz w:val="24"/>
+          <w:szCs w:val="24"/>
+        </w:rPr>
+        <w:t>.</w:t>
+      </w:r>
+    </w:p>
+    <w:p>
+      <w:pPr>
+        <w:pStyle w:val="Normal"/>
+        <w:numPr>
+          <w:ilvl w:val="0"/>
+          <w:numId w:val="3"/>
+        </w:numPr>
+        <w:spacing w:lineRule="auto" w:line="276" w:before="57" w:after="57"/>
+        <w:rPr/>
+      </w:pPr>
+      <w:r>
+        <w:rPr>
+          <w:rFonts w:ascii="Times New Roman" w:hAnsi="Times New Roman"/>
+          <w:b w:val="false"/>
+          <w:bCs w:val="false"/>
+          <w:i w:val="false"/>
+          <w:iCs w:val="false"/>
+          <w:sz w:val="24"/>
+          <w:szCs w:val="24"/>
+        </w:rPr>
+        <w:t xml:space="preserve">Gravitational differentiation: This is a related algorithm that can be thought of as a more analog alternative to iterative cluster nucleation. Rather than making a binary decision on whether or not to add a given example to the labeled training set, it makes use of a distortion function that calculates final-layer derivatives for each example in </w:t>
+      </w:r>
+      <w:r>
+        <w:rPr>
+          <w:rFonts w:ascii="Times New Roman" w:hAnsi="Times New Roman"/>
+          <w:b w:val="false"/>
+          <w:bCs w:val="false"/>
+          <w:i/>
+          <w:iCs/>
+          <w:sz w:val="24"/>
+          <w:szCs w:val="24"/>
+        </w:rPr>
+        <w:t>U</w:t>
+      </w:r>
+      <w:r>
+        <w:rPr>
+          <w:rFonts w:ascii="Times New Roman" w:hAnsi="Times New Roman"/>
+          <w:b w:val="false"/>
+          <w:bCs w:val="false"/>
+          <w:i w:val="false"/>
+          <w:iCs w:val="false"/>
+          <w:sz w:val="24"/>
+          <w:szCs w:val="24"/>
+        </w:rPr>
+        <w:t xml:space="preserve"> such that an example with a prediction of 0.5 (neutral) has no effect on training, and unlabeled examples with predictions closer to 0 or 1 have progressively more effect on the training process.</w:t>
+        <w:br/>
+        <w:t xml:space="preserve">This can be formalized in the following piecewise exponential function </w:t>
+      </w:r>
+      <w:r>
+        <w:rPr>
+          <w:rFonts w:ascii="Times New Roman" w:hAnsi="Times New Roman"/>
+          <w:b w:val="false"/>
+          <w:bCs w:val="false"/>
+          <w:i/>
+          <w:iCs/>
+          <w:sz w:val="24"/>
+          <w:szCs w:val="24"/>
+        </w:rPr>
+        <w:t>GravDiff</w:t>
+      </w:r>
+      <w:r>
+        <w:rPr>
+          <w:rFonts w:ascii="Times New Roman" w:hAnsi="Times New Roman"/>
+          <w:b w:val="false"/>
+          <w:bCs w:val="false"/>
+          <w:i w:val="false"/>
+          <w:iCs w:val="false"/>
+          <w:sz w:val="24"/>
+          <w:szCs w:val="24"/>
+        </w:rPr>
+        <w:t xml:space="preserve">, where </w:t>
+      </w:r>
+      <w:r>
+        <w:rPr>
+          <w:rFonts w:ascii="Times New Roman" w:hAnsi="Times New Roman"/>
+          <w:b w:val="false"/>
+          <w:bCs w:val="false"/>
+          <w:i/>
+          <w:iCs/>
+          <w:sz w:val="24"/>
+          <w:szCs w:val="24"/>
+        </w:rPr>
+        <w:t>p</w:t>
+      </w:r>
+      <w:r>
+        <w:rPr>
+          <w:rFonts w:ascii="Times New Roman" w:hAnsi="Times New Roman"/>
+          <w:b w:val="false"/>
+          <w:bCs w:val="false"/>
+          <w:i w:val="false"/>
+          <w:iCs w:val="false"/>
+          <w:sz w:val="24"/>
+          <w:szCs w:val="24"/>
+        </w:rPr>
+        <w:t xml:space="preserve"> is the neural network’s prediction on the training example in question, </w:t>
+      </w:r>
+      <w:r>
+        <w:rPr>
+          <w:rFonts w:eastAsia="Liberation Sans" w:cs="Noto Sans Devanagari" w:ascii="Times New Roman" w:hAnsi="Times New Roman"/>
+          <w:b w:val="false"/>
+          <w:bCs w:val="false"/>
+          <w:i/>
+          <w:iCs/>
+          <w:sz w:val="24"/>
+          <w:szCs w:val="24"/>
+        </w:rPr>
+        <w:t>ψ</w:t>
+      </w:r>
+      <w:r>
+        <w:rPr>
+          <w:rFonts w:eastAsia="Liberation Sans" w:cs="Noto Sans Devanagari" w:ascii="Times New Roman" w:hAnsi="Times New Roman"/>
+          <w:b w:val="false"/>
+          <w:bCs w:val="false"/>
+          <w:i w:val="false"/>
+          <w:iCs w:val="false"/>
+          <w:sz w:val="24"/>
+          <w:szCs w:val="24"/>
+        </w:rPr>
+        <w:t xml:space="preserve"> is a parameter that defines the degree of distortion, and </w:t>
+      </w:r>
+      <w:r>
+        <w:rPr>
+          <w:rFonts w:eastAsia="Liberation Sans" w:cs="Noto Sans Devanagari" w:ascii="Times New Roman" w:hAnsi="Times New Roman"/>
+          <w:b w:val="false"/>
+          <w:bCs w:val="false"/>
+          <w:i/>
+          <w:iCs/>
+          <w:sz w:val="24"/>
+          <w:szCs w:val="24"/>
+        </w:rPr>
+        <w:t>g</w:t>
+      </w:r>
+      <w:r>
+        <w:rPr>
+          <w:rFonts w:eastAsia="Liberation Sans" w:cs="Noto Sans Devanagari" w:ascii="Times New Roman" w:hAnsi="Times New Roman"/>
+          <w:b w:val="false"/>
+          <w:bCs w:val="false"/>
+          <w:i w:val="false"/>
+          <w:iCs w:val="false"/>
+          <w:sz w:val="24"/>
+          <w:szCs w:val="24"/>
+        </w:rPr>
+        <w:t xml:space="preserve"> is a parameter that defines the overall influence of unlabeled examples on the training process:</w:t>
+        <w:br/>
+      </w:r>
+      <w:r>
+        <w:rPr/>
+      </w:r>
+      <m:oMath xmlns:m="http://schemas.openxmlformats.org/officeDocument/2006/math">
+        <m:r>
+          <w:rPr>
+            <w:rFonts w:ascii="Cambria Math" w:hAnsi="Cambria Math"/>
+          </w:rPr>
+          <m:t xml:space="preserve">GravDiff</m:t>
+        </m:r>
+        <m:d>
+          <m:dPr>
+            <m:begChr m:val="("/>
+            <m:endChr m:val=")"/>
+          </m:dPr>
+          <m:e>
+            <m:r>
+              <w:rPr>
+                <w:rFonts w:ascii="Cambria Math" w:hAnsi="Cambria Math"/>
+              </w:rPr>
+              <m:t xml:space="preserve">p</m:t>
+            </m:r>
+            <m:r>
+              <w:rPr>
+                <w:rFonts w:ascii="Cambria Math" w:hAnsi="Cambria Math"/>
+              </w:rPr>
+              <m:t xml:space="preserve">,</m:t>
+            </m:r>
+            <m:r>
+              <w:rPr>
+                <w:rFonts w:ascii="Cambria Math" w:hAnsi="Cambria Math"/>
+              </w:rPr>
+              <m:t xml:space="preserve">ψ</m:t>
+            </m:r>
+            <m:r>
+              <w:rPr>
+                <w:rFonts w:ascii="Cambria Math" w:hAnsi="Cambria Math"/>
+              </w:rPr>
+              <m:t xml:space="preserve">,</m:t>
+            </m:r>
+            <m:r>
+              <w:rPr>
+                <w:rFonts w:ascii="Cambria Math" w:hAnsi="Cambria Math"/>
+              </w:rPr>
+              <m:t xml:space="preserve">g</m:t>
+            </m:r>
+          </m:e>
+        </m:d>
+        <m:r>
+          <w:rPr>
+            <w:rFonts w:ascii="Cambria Math" w:hAnsi="Cambria Math"/>
+          </w:rPr>
+          <m:t xml:space="preserve">=</m:t>
+        </m:r>
+        <m:r>
+          <w:rPr>
+            <w:rFonts w:ascii="Cambria Math" w:hAnsi="Cambria Math"/>
+          </w:rPr>
+          <m:t xml:space="preserve">g</m:t>
+        </m:r>
+        <m:r>
+          <w:rPr>
+            <w:rFonts w:ascii="Cambria Math" w:hAnsi="Cambria Math"/>
+          </w:rPr>
+          <m:t xml:space="preserve">⋅</m:t>
+        </m:r>
+        <m:r>
+          <w:rPr>
+            <w:rFonts w:ascii="Cambria Math" w:hAnsi="Cambria Math"/>
+          </w:rPr>
+          <m:t xml:space="preserve">sgn</m:t>
+        </m:r>
+        <m:d>
+          <m:dPr>
+            <m:begChr m:val="("/>
+            <m:endChr m:val=")"/>
+          </m:dPr>
+          <m:e>
+            <m:r>
+              <w:rPr>
+                <w:rFonts w:ascii="Cambria Math" w:hAnsi="Cambria Math"/>
+              </w:rPr>
+              <m:t xml:space="preserve">p</m:t>
+            </m:r>
+          </m:e>
+        </m:d>
+        <m:r>
+          <w:rPr>
+            <w:rFonts w:ascii="Cambria Math" w:hAnsi="Cambria Math"/>
+          </w:rPr>
+          <m:t xml:space="preserve">⋅</m:t>
+        </m:r>
+        <m:r>
+          <m:rPr>
+            <m:lit/>
+            <m:nor/>
+          </m:rPr>
+          <w:rPr>
+            <w:rFonts w:ascii="Cambria Math" w:hAnsi="Cambria Math"/>
+          </w:rPr>
+          <m:t xml:space="preserve">abs</m:t>
+        </m:r>
+        <m:sSup>
+          <m:e>
+            <m:d>
+              <m:dPr>
+                <m:begChr m:val="("/>
+                <m:endChr m:val=")"/>
+              </m:dPr>
+              <m:e>
+                <m:r>
+                  <w:rPr>
+                    <w:rFonts w:ascii="Cambria Math" w:hAnsi="Cambria Math"/>
+                  </w:rPr>
+                  <m:t xml:space="preserve">tanh</m:t>
+                </m:r>
+                <m:d>
+                  <m:dPr>
+                    <m:begChr m:val="("/>
+                    <m:endChr m:val=")"/>
+                  </m:dPr>
+                  <m:e>
+                    <m:r>
+                      <w:rPr>
+                        <w:rFonts w:ascii="Cambria Math" w:hAnsi="Cambria Math"/>
+                      </w:rPr>
+                      <m:t xml:space="preserve">2</m:t>
+                    </m:r>
+                    <m:d>
+                      <m:dPr>
+                        <m:begChr m:val="("/>
+                        <m:endChr m:val=")"/>
+                      </m:dPr>
+                      <m:e>
+                        <m:r>
+                          <w:rPr>
+                            <w:rFonts w:ascii="Cambria Math" w:hAnsi="Cambria Math"/>
+                          </w:rPr>
+                          <m:t xml:space="preserve">p</m:t>
+                        </m:r>
+                        <m:r>
+                          <w:rPr>
+                            <w:rFonts w:ascii="Cambria Math" w:hAnsi="Cambria Math"/>
+                          </w:rPr>
+                          <m:t xml:space="preserve">−</m:t>
+                        </m:r>
+                        <m:r>
+                          <w:rPr>
+                            <w:rFonts w:ascii="Cambria Math" w:hAnsi="Cambria Math"/>
+                          </w:rPr>
+                          <m:t xml:space="preserve">0.5</m:t>
+                        </m:r>
+                      </m:e>
+                    </m:d>
+                  </m:e>
+                </m:d>
+              </m:e>
+            </m:d>
+          </m:e>
+          <m:sup>
+            <m:r>
+              <w:rPr>
+                <w:rFonts w:ascii="Cambria Math" w:hAnsi="Cambria Math"/>
+              </w:rPr>
+              <m:t xml:space="preserve">ψ</m:t>
+            </m:r>
+          </m:sup>
+        </m:sSup>
+      </m:oMath>
+    </w:p>
+    <w:p>
+      <w:pPr>
+        <w:pStyle w:val="Normal"/>
+        <w:spacing w:lineRule="auto" w:line="276" w:before="57" w:after="57"/>
+        <w:rPr>
+          <w:b/>
+          <w:b/>
+          <w:bCs/>
+        </w:rPr>
+      </w:pPr>
+      <w:r>
+        <w:rPr>
+          <w:b/>
+          <w:bCs/>
+        </w:rPr>
+        <w:t>DEAP-3600</w:t>
+      </w:r>
+    </w:p>
+    <w:p>
+      <w:pPr>
+        <w:pStyle w:val="Normal"/>
+        <w:spacing w:lineRule="auto" w:line="276" w:before="57" w:after="57"/>
+        <w:rPr/>
+      </w:pPr>
+      <w:r>
+        <w:rPr/>
+        <w:t xml:space="preserve">For the DEAP-3600 experiment, large amounts of simulated training data are available. This means data efficiency systems such as semi-supervised learning are less applicable than PICO-60. However, the format of the data presents </w:t>
+      </w:r>
+      <w:r>
+        <w:rPr/>
+        <w:t>a very different set o</w:t>
+      </w:r>
+      <w:r>
+        <w:rPr/>
+        <w:t xml:space="preserve">f challenges. </w:t>
+      </w:r>
+      <w:r>
+        <w:rPr/>
+        <w:t>There are two main open questions:</w:t>
+      </w:r>
+    </w:p>
+    <w:p>
+      <w:pPr>
+        <w:pStyle w:val="Normal"/>
+        <w:numPr>
+          <w:ilvl w:val="0"/>
+          <w:numId w:val="4"/>
+        </w:numPr>
+        <w:spacing w:lineRule="auto" w:line="276" w:before="57" w:after="57"/>
+        <w:rPr/>
+      </w:pPr>
+      <w:r>
+        <w:rPr/>
+        <w:t>Each of the photomultiplier tubes receives multiple photons at different times. What is the best way to encode this information for a neural network? I will attempt to use both the total number of photons received by each PMT, and the time of arrival of the first photon at each PMT.</w:t>
+      </w:r>
+    </w:p>
+    <w:p>
+      <w:pPr>
+        <w:pStyle w:val="Normal"/>
+        <w:numPr>
+          <w:ilvl w:val="0"/>
+          <w:numId w:val="4"/>
+        </w:numPr>
+        <w:spacing w:lineRule="auto" w:line="276" w:before="57" w:after="57"/>
+        <w:rPr/>
+      </w:pPr>
+      <w:r>
+        <w:rPr/>
+        <w:t xml:space="preserve">The 255 photomultiplier tubes are arranged in a mostly-hexagonal lattice on the surface of the spherical vessel, </w:t>
+      </w:r>
+      <w:r>
+        <w:rPr/>
+        <w:t>minus a large hole in the top</w:t>
+      </w:r>
+      <w:r>
+        <w:rPr/>
+        <w:t>. What is the best neural network architecture to process this spatial arrangement of data points? I have considered the following options:</w:t>
+      </w:r>
+    </w:p>
+    <w:p>
+      <w:pPr>
+        <w:pStyle w:val="Normal"/>
+        <w:numPr>
+          <w:ilvl w:val="1"/>
+          <w:numId w:val="5"/>
+        </w:numPr>
+        <w:spacing w:lineRule="auto" w:line="276" w:before="57" w:after="57"/>
+        <w:rPr/>
+      </w:pPr>
+      <w:r>
+        <w:rPr/>
+        <w:t>A dense neural network is an obvious and simple choice, but it will likely require more parameters than something optimized for this spatial arrangement (for the same reasons that dense neural networks are suboptimal for image processing compared to convolutional neural networks). It should thus have a greater tendency to overfit and train more slowly.</w:t>
+      </w:r>
+    </w:p>
+    <w:p>
+      <w:pPr>
+        <w:pStyle w:val="Normal"/>
+        <w:numPr>
+          <w:ilvl w:val="1"/>
+          <w:numId w:val="5"/>
+        </w:numPr>
+        <w:spacing w:lineRule="auto" w:line="276" w:before="57" w:after="57"/>
+        <w:rPr/>
+      </w:pPr>
+      <w:r>
+        <w:rPr/>
+        <w:t xml:space="preserve">A common </w:t>
+      </w:r>
+      <w:r>
+        <w:rPr/>
+        <w:t xml:space="preserve">CNN </w:t>
+      </w:r>
+      <w:r>
+        <w:rPr/>
+        <w:t xml:space="preserve">cannot be applied without deforming the spherical topology, because they are designed to operate on flat rectangular images, and (as we know from world maps) a sphere cannot be projected onto a rectangle without distortion. However, the distortions introduced by world maps do not prevent us from reading the map, and similarly, applying a Mercator-like map projection to the sphere may allow a </w:t>
+      </w:r>
+      <w:r>
+        <w:rPr/>
+        <w:t>conventional CNN t</w:t>
+      </w:r>
+      <w:r>
+        <w:rPr/>
+        <w:t>o work effectively.</w:t>
+      </w:r>
+    </w:p>
+    <w:p>
+      <w:pPr>
+        <w:pStyle w:val="Normal"/>
+        <w:numPr>
+          <w:ilvl w:val="1"/>
+          <w:numId w:val="5"/>
+        </w:numPr>
+        <w:spacing w:lineRule="auto" w:line="276" w:before="57" w:after="57"/>
+        <w:rPr/>
+      </w:pPr>
+      <w:r>
+        <w:rPr/>
+        <w:t xml:space="preserve">I have invented a novel neural network architecture called a topological CNN, which may be an effective solution to this problem. It is much like a conventional CNN, except that rather than a kernel being convolved over a square grid, a kernel is convolved over an arbitrary geometric lattice </w:t>
+      </w:r>
+      <w:r>
+        <w:rPr/>
+        <w:t>of polygonal nodes</w:t>
+      </w:r>
+      <w:r>
+        <w:rPr/>
+        <w:t xml:space="preserve"> (hexagonal, in this case).</w:t>
+        <w:br/>
+        <w:t>Eac</w:t>
+      </w:r>
+      <w:r>
+        <w:rPr/>
+        <w:t>h node</w:t>
+      </w:r>
+      <w:r>
+        <w:rPr/>
+        <w:t xml:space="preserve"> is assigned six neighbors in a clockwise order, and a kernel consists of all </w:t>
+      </w:r>
+      <w:r>
+        <w:rPr/>
+        <w:t>node</w:t>
+      </w:r>
+      <w:r>
+        <w:rPr/>
+        <w:t xml:space="preserve"> within a certain distance of its center </w:t>
+      </w:r>
+      <w:r>
+        <w:rPr/>
+        <w:t>node</w:t>
+      </w:r>
+      <w:r>
+        <w:rPr/>
+        <w:t xml:space="preserve">. (Distance is defined by the minimum number of connections that must be taken to get from one </w:t>
+      </w:r>
+      <w:r>
+        <w:rPr/>
+        <w:t>node</w:t>
+      </w:r>
+      <w:r>
+        <w:rPr/>
+        <w:t xml:space="preserve"> to the next.) </w:t>
+      </w:r>
+      <w:r>
+        <w:rPr/>
+        <w:t>In a topological convolutional layer, such a kernel is formed at every possible center node, and the output of the layer is an identical topology (excepting nodes at the edges where kernels can not be formed without hitting the edge of the topology).</w:t>
+        <w:br/>
+        <w:t>To ensure that the orientation of every kernel is the same (that is, that they are not randomly rotated in different positions on the topology), the clockwise order of the connections of each node must be rotated such that the top node (the node with the highest vertical position) comes first. This way, orientations of kernels will be symmetrical along the vertical axis (on opposite sides of a sphere, for instance).</w:t>
       </w:r>
     </w:p>
     <w:sectPr>
@@ -1225,6 +1954,417 @@
   <w:abstractNum w:abstractNumId="3">
     <w:lvl w:ilvl="0">
       <w:start w:val="1"/>
+      <w:numFmt w:val="bullet"/>
+      <w:lvlText w:val=""/>
+      <w:lvlJc w:val="left"/>
+      <w:pPr>
+        <w:tabs>
+          <w:tab w:val="num" w:pos="720"/>
+        </w:tabs>
+        <w:ind w:left="720" w:hanging="360"/>
+      </w:pPr>
+      <w:rPr>
+        <w:rFonts w:ascii="Symbol" w:hAnsi="Symbol" w:cs="Symbol" w:hint="default"/>
+        <w:rFonts w:cs="OpenSymbol"/>
+      </w:rPr>
+    </w:lvl>
+    <w:lvl w:ilvl="1">
+      <w:start w:val="1"/>
+      <w:numFmt w:val="bullet"/>
+      <w:lvlText w:val="◦"/>
+      <w:lvlJc w:val="left"/>
+      <w:pPr>
+        <w:tabs>
+          <w:tab w:val="num" w:pos="1080"/>
+        </w:tabs>
+        <w:ind w:left="1080" w:hanging="360"/>
+      </w:pPr>
+      <w:rPr>
+        <w:rFonts w:ascii="OpenSymbol" w:hAnsi="OpenSymbol" w:cs="OpenSymbol" w:hint="default"/>
+        <w:rFonts w:cs="OpenSymbol"/>
+      </w:rPr>
+    </w:lvl>
+    <w:lvl w:ilvl="2">
+      <w:start w:val="1"/>
+      <w:numFmt w:val="bullet"/>
+      <w:lvlText w:val="▪"/>
+      <w:lvlJc w:val="left"/>
+      <w:pPr>
+        <w:tabs>
+          <w:tab w:val="num" w:pos="1440"/>
+        </w:tabs>
+        <w:ind w:left="1440" w:hanging="360"/>
+      </w:pPr>
+      <w:rPr>
+        <w:rFonts w:ascii="OpenSymbol" w:hAnsi="OpenSymbol" w:cs="OpenSymbol" w:hint="default"/>
+        <w:rFonts w:cs="OpenSymbol"/>
+      </w:rPr>
+    </w:lvl>
+    <w:lvl w:ilvl="3">
+      <w:start w:val="1"/>
+      <w:numFmt w:val="bullet"/>
+      <w:lvlText w:val=""/>
+      <w:lvlJc w:val="left"/>
+      <w:pPr>
+        <w:tabs>
+          <w:tab w:val="num" w:pos="1800"/>
+        </w:tabs>
+        <w:ind w:left="1800" w:hanging="360"/>
+      </w:pPr>
+      <w:rPr>
+        <w:rFonts w:ascii="Symbol" w:hAnsi="Symbol" w:cs="Symbol" w:hint="default"/>
+        <w:rFonts w:cs="OpenSymbol"/>
+      </w:rPr>
+    </w:lvl>
+    <w:lvl w:ilvl="4">
+      <w:start w:val="1"/>
+      <w:numFmt w:val="bullet"/>
+      <w:lvlText w:val="◦"/>
+      <w:lvlJc w:val="left"/>
+      <w:pPr>
+        <w:tabs>
+          <w:tab w:val="num" w:pos="2160"/>
+        </w:tabs>
+        <w:ind w:left="2160" w:hanging="360"/>
+      </w:pPr>
+      <w:rPr>
+        <w:rFonts w:ascii="OpenSymbol" w:hAnsi="OpenSymbol" w:cs="OpenSymbol" w:hint="default"/>
+        <w:rFonts w:cs="OpenSymbol"/>
+      </w:rPr>
+    </w:lvl>
+    <w:lvl w:ilvl="5">
+      <w:start w:val="1"/>
+      <w:numFmt w:val="bullet"/>
+      <w:lvlText w:val="▪"/>
+      <w:lvlJc w:val="left"/>
+      <w:pPr>
+        <w:tabs>
+          <w:tab w:val="num" w:pos="2520"/>
+        </w:tabs>
+        <w:ind w:left="2520" w:hanging="360"/>
+      </w:pPr>
+      <w:rPr>
+        <w:rFonts w:ascii="OpenSymbol" w:hAnsi="OpenSymbol" w:cs="OpenSymbol" w:hint="default"/>
+        <w:rFonts w:cs="OpenSymbol"/>
+      </w:rPr>
+    </w:lvl>
+    <w:lvl w:ilvl="6">
+      <w:start w:val="1"/>
+      <w:numFmt w:val="bullet"/>
+      <w:lvlText w:val=""/>
+      <w:lvlJc w:val="left"/>
+      <w:pPr>
+        <w:tabs>
+          <w:tab w:val="num" w:pos="2880"/>
+        </w:tabs>
+        <w:ind w:left="2880" w:hanging="360"/>
+      </w:pPr>
+      <w:rPr>
+        <w:rFonts w:ascii="Symbol" w:hAnsi="Symbol" w:cs="Symbol" w:hint="default"/>
+        <w:rFonts w:cs="OpenSymbol"/>
+      </w:rPr>
+    </w:lvl>
+    <w:lvl w:ilvl="7">
+      <w:start w:val="1"/>
+      <w:numFmt w:val="bullet"/>
+      <w:lvlText w:val="◦"/>
+      <w:lvlJc w:val="left"/>
+      <w:pPr>
+        <w:tabs>
+          <w:tab w:val="num" w:pos="3240"/>
+        </w:tabs>
+        <w:ind w:left="3240" w:hanging="360"/>
+      </w:pPr>
+      <w:rPr>
+        <w:rFonts w:ascii="OpenSymbol" w:hAnsi="OpenSymbol" w:cs="OpenSymbol" w:hint="default"/>
+        <w:rFonts w:cs="OpenSymbol"/>
+      </w:rPr>
+    </w:lvl>
+    <w:lvl w:ilvl="8">
+      <w:start w:val="1"/>
+      <w:numFmt w:val="bullet"/>
+      <w:lvlText w:val="▪"/>
+      <w:lvlJc w:val="left"/>
+      <w:pPr>
+        <w:tabs>
+          <w:tab w:val="num" w:pos="3600"/>
+        </w:tabs>
+        <w:ind w:left="3600" w:hanging="360"/>
+      </w:pPr>
+      <w:rPr>
+        <w:rFonts w:ascii="OpenSymbol" w:hAnsi="OpenSymbol" w:cs="OpenSymbol" w:hint="default"/>
+        <w:rFonts w:cs="OpenSymbol"/>
+      </w:rPr>
+    </w:lvl>
+  </w:abstractNum>
+  <w:abstractNum w:abstractNumId="4">
+    <w:lvl w:ilvl="0">
+      <w:start w:val="1"/>
+      <w:numFmt w:val="decimal"/>
+      <w:lvlText w:val="%1."/>
+      <w:lvlJc w:val="left"/>
+      <w:pPr>
+        <w:tabs>
+          <w:tab w:val="num" w:pos="720"/>
+        </w:tabs>
+        <w:ind w:left="720" w:hanging="360"/>
+      </w:pPr>
+      <w:rPr/>
+    </w:lvl>
+    <w:lvl w:ilvl="1">
+      <w:start w:val="1"/>
+      <w:numFmt w:val="decimal"/>
+      <w:lvlText w:val="%2."/>
+      <w:lvlJc w:val="left"/>
+      <w:pPr>
+        <w:tabs>
+          <w:tab w:val="num" w:pos="1080"/>
+        </w:tabs>
+        <w:ind w:left="1080" w:hanging="360"/>
+      </w:pPr>
+      <w:rPr/>
+    </w:lvl>
+    <w:lvl w:ilvl="2">
+      <w:start w:val="1"/>
+      <w:numFmt w:val="decimal"/>
+      <w:lvlText w:val="%3."/>
+      <w:lvlJc w:val="left"/>
+      <w:pPr>
+        <w:tabs>
+          <w:tab w:val="num" w:pos="1440"/>
+        </w:tabs>
+        <w:ind w:left="1440" w:hanging="360"/>
+      </w:pPr>
+      <w:rPr/>
+    </w:lvl>
+    <w:lvl w:ilvl="3">
+      <w:start w:val="1"/>
+      <w:numFmt w:val="decimal"/>
+      <w:lvlText w:val="%4."/>
+      <w:lvlJc w:val="left"/>
+      <w:pPr>
+        <w:tabs>
+          <w:tab w:val="num" w:pos="1800"/>
+        </w:tabs>
+        <w:ind w:left="1800" w:hanging="360"/>
+      </w:pPr>
+      <w:rPr/>
+    </w:lvl>
+    <w:lvl w:ilvl="4">
+      <w:start w:val="1"/>
+      <w:numFmt w:val="decimal"/>
+      <w:lvlText w:val="%5."/>
+      <w:lvlJc w:val="left"/>
+      <w:pPr>
+        <w:tabs>
+          <w:tab w:val="num" w:pos="2160"/>
+        </w:tabs>
+        <w:ind w:left="2160" w:hanging="360"/>
+      </w:pPr>
+      <w:rPr/>
+    </w:lvl>
+    <w:lvl w:ilvl="5">
+      <w:start w:val="1"/>
+      <w:numFmt w:val="decimal"/>
+      <w:lvlText w:val="%6."/>
+      <w:lvlJc w:val="left"/>
+      <w:pPr>
+        <w:tabs>
+          <w:tab w:val="num" w:pos="2520"/>
+        </w:tabs>
+        <w:ind w:left="2520" w:hanging="360"/>
+      </w:pPr>
+      <w:rPr/>
+    </w:lvl>
+    <w:lvl w:ilvl="6">
+      <w:start w:val="1"/>
+      <w:numFmt w:val="decimal"/>
+      <w:lvlText w:val="%7."/>
+      <w:lvlJc w:val="left"/>
+      <w:pPr>
+        <w:tabs>
+          <w:tab w:val="num" w:pos="2880"/>
+        </w:tabs>
+        <w:ind w:left="2880" w:hanging="360"/>
+      </w:pPr>
+      <w:rPr/>
+    </w:lvl>
+    <w:lvl w:ilvl="7">
+      <w:start w:val="1"/>
+      <w:numFmt w:val="decimal"/>
+      <w:lvlText w:val="%8."/>
+      <w:lvlJc w:val="left"/>
+      <w:pPr>
+        <w:tabs>
+          <w:tab w:val="num" w:pos="3240"/>
+        </w:tabs>
+        <w:ind w:left="3240" w:hanging="360"/>
+      </w:pPr>
+      <w:rPr/>
+    </w:lvl>
+    <w:lvl w:ilvl="8">
+      <w:start w:val="1"/>
+      <w:numFmt w:val="decimal"/>
+      <w:lvlText w:val="%9."/>
+      <w:lvlJc w:val="left"/>
+      <w:pPr>
+        <w:tabs>
+          <w:tab w:val="num" w:pos="3600"/>
+        </w:tabs>
+        <w:ind w:left="3600" w:hanging="360"/>
+      </w:pPr>
+      <w:rPr/>
+    </w:lvl>
+  </w:abstractNum>
+  <w:abstractNum w:abstractNumId="5">
+    <w:lvl w:ilvl="0">
+      <w:start w:val="1"/>
+      <w:numFmt w:val="bullet"/>
+      <w:lvlText w:val=""/>
+      <w:lvlJc w:val="left"/>
+      <w:pPr>
+        <w:tabs>
+          <w:tab w:val="num" w:pos="720"/>
+        </w:tabs>
+        <w:ind w:left="720" w:hanging="360"/>
+      </w:pPr>
+      <w:rPr>
+        <w:rFonts w:ascii="Symbol" w:hAnsi="Symbol" w:cs="Symbol" w:hint="default"/>
+        <w:rFonts w:cs="OpenSymbol"/>
+      </w:rPr>
+    </w:lvl>
+    <w:lvl w:ilvl="1">
+      <w:start w:val="1"/>
+      <w:numFmt w:val="bullet"/>
+      <w:lvlText w:val="◦"/>
+      <w:lvlJc w:val="left"/>
+      <w:pPr>
+        <w:tabs>
+          <w:tab w:val="num" w:pos="1080"/>
+        </w:tabs>
+        <w:ind w:left="1080" w:hanging="360"/>
+      </w:pPr>
+      <w:rPr>
+        <w:rFonts w:ascii="OpenSymbol" w:hAnsi="OpenSymbol" w:cs="OpenSymbol" w:hint="default"/>
+        <w:rFonts w:cs="OpenSymbol"/>
+      </w:rPr>
+    </w:lvl>
+    <w:lvl w:ilvl="2">
+      <w:start w:val="1"/>
+      <w:numFmt w:val="bullet"/>
+      <w:lvlText w:val="▪"/>
+      <w:lvlJc w:val="left"/>
+      <w:pPr>
+        <w:tabs>
+          <w:tab w:val="num" w:pos="1440"/>
+        </w:tabs>
+        <w:ind w:left="1440" w:hanging="360"/>
+      </w:pPr>
+      <w:rPr>
+        <w:rFonts w:ascii="OpenSymbol" w:hAnsi="OpenSymbol" w:cs="OpenSymbol" w:hint="default"/>
+        <w:rFonts w:cs="OpenSymbol"/>
+      </w:rPr>
+    </w:lvl>
+    <w:lvl w:ilvl="3">
+      <w:start w:val="1"/>
+      <w:numFmt w:val="bullet"/>
+      <w:lvlText w:val=""/>
+      <w:lvlJc w:val="left"/>
+      <w:pPr>
+        <w:tabs>
+          <w:tab w:val="num" w:pos="1800"/>
+        </w:tabs>
+        <w:ind w:left="1800" w:hanging="360"/>
+      </w:pPr>
+      <w:rPr>
+        <w:rFonts w:ascii="Symbol" w:hAnsi="Symbol" w:cs="Symbol" w:hint="default"/>
+        <w:rFonts w:cs="OpenSymbol"/>
+      </w:rPr>
+    </w:lvl>
+    <w:lvl w:ilvl="4">
+      <w:start w:val="1"/>
+      <w:numFmt w:val="bullet"/>
+      <w:lvlText w:val="◦"/>
+      <w:lvlJc w:val="left"/>
+      <w:pPr>
+        <w:tabs>
+          <w:tab w:val="num" w:pos="2160"/>
+        </w:tabs>
+        <w:ind w:left="2160" w:hanging="360"/>
+      </w:pPr>
+      <w:rPr>
+        <w:rFonts w:ascii="OpenSymbol" w:hAnsi="OpenSymbol" w:cs="OpenSymbol" w:hint="default"/>
+        <w:rFonts w:cs="OpenSymbol"/>
+      </w:rPr>
+    </w:lvl>
+    <w:lvl w:ilvl="5">
+      <w:start w:val="1"/>
+      <w:numFmt w:val="bullet"/>
+      <w:lvlText w:val="▪"/>
+      <w:lvlJc w:val="left"/>
+      <w:pPr>
+        <w:tabs>
+          <w:tab w:val="num" w:pos="2520"/>
+        </w:tabs>
+        <w:ind w:left="2520" w:hanging="360"/>
+      </w:pPr>
+      <w:rPr>
+        <w:rFonts w:ascii="OpenSymbol" w:hAnsi="OpenSymbol" w:cs="OpenSymbol" w:hint="default"/>
+        <w:rFonts w:cs="OpenSymbol"/>
+      </w:rPr>
+    </w:lvl>
+    <w:lvl w:ilvl="6">
+      <w:start w:val="1"/>
+      <w:numFmt w:val="bullet"/>
+      <w:lvlText w:val=""/>
+      <w:lvlJc w:val="left"/>
+      <w:pPr>
+        <w:tabs>
+          <w:tab w:val="num" w:pos="2880"/>
+        </w:tabs>
+        <w:ind w:left="2880" w:hanging="360"/>
+      </w:pPr>
+      <w:rPr>
+        <w:rFonts w:ascii="Symbol" w:hAnsi="Symbol" w:cs="Symbol" w:hint="default"/>
+        <w:rFonts w:cs="OpenSymbol"/>
+      </w:rPr>
+    </w:lvl>
+    <w:lvl w:ilvl="7">
+      <w:start w:val="1"/>
+      <w:numFmt w:val="bullet"/>
+      <w:lvlText w:val="◦"/>
+      <w:lvlJc w:val="left"/>
+      <w:pPr>
+        <w:tabs>
+          <w:tab w:val="num" w:pos="3240"/>
+        </w:tabs>
+        <w:ind w:left="3240" w:hanging="360"/>
+      </w:pPr>
+      <w:rPr>
+        <w:rFonts w:ascii="OpenSymbol" w:hAnsi="OpenSymbol" w:cs="OpenSymbol" w:hint="default"/>
+        <w:rFonts w:cs="OpenSymbol"/>
+      </w:rPr>
+    </w:lvl>
+    <w:lvl w:ilvl="8">
+      <w:start w:val="1"/>
+      <w:numFmt w:val="bullet"/>
+      <w:lvlText w:val="▪"/>
+      <w:lvlJc w:val="left"/>
+      <w:pPr>
+        <w:tabs>
+          <w:tab w:val="num" w:pos="3600"/>
+        </w:tabs>
+        <w:ind w:left="3600" w:hanging="360"/>
+      </w:pPr>
+      <w:rPr>
+        <w:rFonts w:ascii="OpenSymbol" w:hAnsi="OpenSymbol" w:cs="OpenSymbol" w:hint="default"/>
+        <w:rFonts w:cs="OpenSymbol"/>
+      </w:rPr>
+    </w:lvl>
+  </w:abstractNum>
+  <w:abstractNum w:abstractNumId="6">
+    <w:lvl w:ilvl="0">
+      <w:start w:val="1"/>
       <w:numFmt w:val="none"/>
       <w:suff w:val="nothing"/>
       <w:lvlText w:val=""/>
@@ -1322,6 +2462,15 @@
   </w:num>
   <w:num w:numId="3">
     <w:abstractNumId w:val="3"/>
+  </w:num>
+  <w:num w:numId="4">
+    <w:abstractNumId w:val="4"/>
+  </w:num>
+  <w:num w:numId="5">
+    <w:abstractNumId w:val="5"/>
+  </w:num>
+  <w:num w:numId="6">
+    <w:abstractNumId w:val="6"/>
   </w:num>
 </w:numbering>
 </file>
@@ -1371,6 +2520,195 @@
     <w:qFormat/>
     <w:rPr/>
   </w:style>
+  <w:style w:type="character" w:styleId="ListLabel1">
+    <w:name w:val="ListLabel 1"/>
+    <w:qFormat/>
+    <w:rPr>
+      <w:rFonts w:cs="OpenSymbol"/>
+    </w:rPr>
+  </w:style>
+  <w:style w:type="character" w:styleId="ListLabel2">
+    <w:name w:val="ListLabel 2"/>
+    <w:qFormat/>
+    <w:rPr>
+      <w:rFonts w:cs="OpenSymbol"/>
+    </w:rPr>
+  </w:style>
+  <w:style w:type="character" w:styleId="ListLabel3">
+    <w:name w:val="ListLabel 3"/>
+    <w:qFormat/>
+    <w:rPr>
+      <w:rFonts w:cs="OpenSymbol"/>
+    </w:rPr>
+  </w:style>
+  <w:style w:type="character" w:styleId="ListLabel4">
+    <w:name w:val="ListLabel 4"/>
+    <w:qFormat/>
+    <w:rPr>
+      <w:rFonts w:cs="OpenSymbol"/>
+    </w:rPr>
+  </w:style>
+  <w:style w:type="character" w:styleId="ListLabel5">
+    <w:name w:val="ListLabel 5"/>
+    <w:qFormat/>
+    <w:rPr>
+      <w:rFonts w:cs="OpenSymbol"/>
+    </w:rPr>
+  </w:style>
+  <w:style w:type="character" w:styleId="ListLabel6">
+    <w:name w:val="ListLabel 6"/>
+    <w:qFormat/>
+    <w:rPr>
+      <w:rFonts w:cs="OpenSymbol"/>
+    </w:rPr>
+  </w:style>
+  <w:style w:type="character" w:styleId="ListLabel7">
+    <w:name w:val="ListLabel 7"/>
+    <w:qFormat/>
+    <w:rPr>
+      <w:rFonts w:cs="OpenSymbol"/>
+    </w:rPr>
+  </w:style>
+  <w:style w:type="character" w:styleId="ListLabel8">
+    <w:name w:val="ListLabel 8"/>
+    <w:qFormat/>
+    <w:rPr>
+      <w:rFonts w:cs="OpenSymbol"/>
+    </w:rPr>
+  </w:style>
+  <w:style w:type="character" w:styleId="ListLabel9">
+    <w:name w:val="ListLabel 9"/>
+    <w:qFormat/>
+    <w:rPr>
+      <w:rFonts w:cs="OpenSymbol"/>
+    </w:rPr>
+  </w:style>
+  <w:style w:type="character" w:styleId="ListLabel10">
+    <w:name w:val="ListLabel 10"/>
+    <w:qFormat/>
+    <w:rPr>
+      <w:rFonts w:cs="OpenSymbol"/>
+    </w:rPr>
+  </w:style>
+  <w:style w:type="character" w:styleId="ListLabel11">
+    <w:name w:val="ListLabel 11"/>
+    <w:qFormat/>
+    <w:rPr>
+      <w:rFonts w:cs="OpenSymbol"/>
+    </w:rPr>
+  </w:style>
+  <w:style w:type="character" w:styleId="ListLabel12">
+    <w:name w:val="ListLabel 12"/>
+    <w:qFormat/>
+    <w:rPr>
+      <w:rFonts w:cs="OpenSymbol"/>
+    </w:rPr>
+  </w:style>
+  <w:style w:type="character" w:styleId="ListLabel13">
+    <w:name w:val="ListLabel 13"/>
+    <w:qFormat/>
+    <w:rPr>
+      <w:rFonts w:cs="OpenSymbol"/>
+    </w:rPr>
+  </w:style>
+  <w:style w:type="character" w:styleId="ListLabel14">
+    <w:name w:val="ListLabel 14"/>
+    <w:qFormat/>
+    <w:rPr>
+      <w:rFonts w:cs="OpenSymbol"/>
+    </w:rPr>
+  </w:style>
+  <w:style w:type="character" w:styleId="ListLabel15">
+    <w:name w:val="ListLabel 15"/>
+    <w:qFormat/>
+    <w:rPr>
+      <w:rFonts w:cs="OpenSymbol"/>
+    </w:rPr>
+  </w:style>
+  <w:style w:type="character" w:styleId="ListLabel16">
+    <w:name w:val="ListLabel 16"/>
+    <w:qFormat/>
+    <w:rPr>
+      <w:rFonts w:cs="OpenSymbol"/>
+    </w:rPr>
+  </w:style>
+  <w:style w:type="character" w:styleId="ListLabel17">
+    <w:name w:val="ListLabel 17"/>
+    <w:qFormat/>
+    <w:rPr>
+      <w:rFonts w:cs="OpenSymbol"/>
+    </w:rPr>
+  </w:style>
+  <w:style w:type="character" w:styleId="ListLabel18">
+    <w:name w:val="ListLabel 18"/>
+    <w:qFormat/>
+    <w:rPr>
+      <w:rFonts w:cs="OpenSymbol"/>
+    </w:rPr>
+  </w:style>
+  <w:style w:type="character" w:styleId="ListLabel19">
+    <w:name w:val="ListLabel 19"/>
+    <w:qFormat/>
+    <w:rPr>
+      <w:rFonts w:cs="OpenSymbol"/>
+    </w:rPr>
+  </w:style>
+  <w:style w:type="character" w:styleId="ListLabel20">
+    <w:name w:val="ListLabel 20"/>
+    <w:qFormat/>
+    <w:rPr>
+      <w:rFonts w:cs="OpenSymbol"/>
+    </w:rPr>
+  </w:style>
+  <w:style w:type="character" w:styleId="ListLabel21">
+    <w:name w:val="ListLabel 21"/>
+    <w:qFormat/>
+    <w:rPr>
+      <w:rFonts w:cs="OpenSymbol"/>
+    </w:rPr>
+  </w:style>
+  <w:style w:type="character" w:styleId="ListLabel22">
+    <w:name w:val="ListLabel 22"/>
+    <w:qFormat/>
+    <w:rPr>
+      <w:rFonts w:cs="OpenSymbol"/>
+    </w:rPr>
+  </w:style>
+  <w:style w:type="character" w:styleId="ListLabel23">
+    <w:name w:val="ListLabel 23"/>
+    <w:qFormat/>
+    <w:rPr>
+      <w:rFonts w:cs="OpenSymbol"/>
+    </w:rPr>
+  </w:style>
+  <w:style w:type="character" w:styleId="ListLabel24">
+    <w:name w:val="ListLabel 24"/>
+    <w:qFormat/>
+    <w:rPr>
+      <w:rFonts w:cs="OpenSymbol"/>
+    </w:rPr>
+  </w:style>
+  <w:style w:type="character" w:styleId="ListLabel25">
+    <w:name w:val="ListLabel 25"/>
+    <w:qFormat/>
+    <w:rPr>
+      <w:rFonts w:cs="OpenSymbol"/>
+    </w:rPr>
+  </w:style>
+  <w:style w:type="character" w:styleId="ListLabel26">
+    <w:name w:val="ListLabel 26"/>
+    <w:qFormat/>
+    <w:rPr>
+      <w:rFonts w:cs="OpenSymbol"/>
+    </w:rPr>
+  </w:style>
+  <w:style w:type="character" w:styleId="ListLabel27">
+    <w:name w:val="ListLabel 27"/>
+    <w:qFormat/>
+    <w:rPr>
+      <w:rFonts w:cs="OpenSymbol"/>
+    </w:rPr>
+  </w:style>
   <w:style w:type="paragraph" w:styleId="Heading">
     <w:name w:val="Heading"/>
     <w:basedOn w:val="Normal"/>

</xml_diff>

<commit_message>
Reformatted research plan a bit
</commit_message>
<xml_diff>
--- a/documentation/isef_research_plan.docx
+++ b/documentation/isef_research_plan.docx
@@ -7,10 +7,7 @@
         <w:pStyle w:val="Normal"/>
         <w:spacing w:lineRule="auto" w:line="276" w:before="57" w:after="57"/>
         <w:jc w:val="center"/>
-        <w:rPr>
-          <w:sz w:val="36"/>
-          <w:szCs w:val="36"/>
-        </w:rPr>
+        <w:rPr/>
       </w:pPr>
       <w:r>
         <w:rPr>
@@ -27,6 +24,25 @@
       <w:pPr>
         <w:pStyle w:val="Normal"/>
         <w:spacing w:lineRule="auto" w:line="276" w:before="57" w:after="57"/>
+        <w:jc w:val="center"/>
+        <w:rPr/>
+      </w:pPr>
+      <w:r>
+        <w:rPr>
+          <w:rFonts w:ascii="Times New Roman" w:hAnsi="Times New Roman"/>
+          <w:b/>
+          <w:bCs/>
+          <w:sz w:val="32"/>
+          <w:szCs w:val="32"/>
+        </w:rPr>
+        <w:t>Brendon Matusch</w:t>
+      </w:r>
+    </w:p>
+    <w:p>
+      <w:pPr>
+        <w:pStyle w:val="Normal"/>
+        <w:spacing w:lineRule="auto" w:line="276" w:before="57" w:after="57"/>
+        <w:jc w:val="center"/>
         <w:rPr>
           <w:rFonts w:ascii="Times New Roman" w:hAnsi="Times New Roman"/>
           <w:b/>
@@ -63,6 +79,16 @@
         </w:rPr>
         <w:t>Detection of dark matter is one of the foremost endeavors in modern particle physics. Due to unexpectedly large gravitational forces affecting the rotation of galaxies and the deflection of photons, it is hypothesized that there are a large number of “dark” particles that rarely interact via forces other than gravity. One of the most-researched candidates for such a particle is the Weakly Interacting Massive Particle, or WIMP.</w:t>
       </w:r>
+      <w:r>
+        <w:rPr>
+          <w:rFonts w:ascii="Times New Roman" w:hAnsi="Times New Roman"/>
+          <w:b w:val="false"/>
+          <w:bCs w:val="false"/>
+          <w:sz w:val="24"/>
+          <w:szCs w:val="24"/>
+        </w:rPr>
+        <w:t>z</w:t>
+      </w:r>
     </w:p>
     <w:p>
       <w:pPr>
@@ -131,6 +157,7 @@
       <w:pPr>
         <w:pStyle w:val="Normal"/>
         <w:spacing w:lineRule="auto" w:line="276" w:before="57" w:after="57"/>
+        <w:jc w:val="center"/>
         <w:rPr/>
       </w:pPr>
       <w:r>
@@ -265,29 +292,6 @@
         <w:pStyle w:val="Normal"/>
         <w:spacing w:lineRule="auto" w:line="276" w:before="57" w:after="57"/>
         <w:rPr>
-          <w:rFonts w:ascii="Times New Roman" w:hAnsi="Times New Roman"/>
-          <w:b w:val="false"/>
-          <w:b w:val="false"/>
-          <w:bCs w:val="false"/>
-          <w:sz w:val="24"/>
-          <w:szCs w:val="24"/>
-        </w:rPr>
-      </w:pPr>
-      <w:r>
-        <w:rPr>
-          <w:rFonts w:ascii="Times New Roman" w:hAnsi="Times New Roman"/>
-          <w:b w:val="false"/>
-          <w:bCs w:val="false"/>
-          <w:sz w:val="24"/>
-          <w:szCs w:val="24"/>
-        </w:rPr>
-      </w:r>
-    </w:p>
-    <w:p>
-      <w:pPr>
-        <w:pStyle w:val="Normal"/>
-        <w:spacing w:lineRule="auto" w:line="276" w:before="57" w:after="57"/>
-        <w:rPr>
           <w:b/>
           <w:b/>
           <w:bCs/>
@@ -371,6 +375,7 @@
       <w:pPr>
         <w:pStyle w:val="Normal"/>
         <w:spacing w:lineRule="auto" w:line="276" w:before="57" w:after="57"/>
+        <w:jc w:val="center"/>
         <w:rPr/>
       </w:pPr>
       <w:bookmarkStart w:id="2" w:name="__DdeLink__16_3632505009"/>
@@ -424,6 +429,7 @@
       <w:pPr>
         <w:pStyle w:val="Normal"/>
         <w:spacing w:lineRule="auto" w:line="276" w:before="57" w:after="57"/>
+        <w:jc w:val="center"/>
         <w:rPr>
           <w:rFonts w:ascii="Times New Roman" w:hAnsi="Times New Roman"/>
           <w:b/>
@@ -694,27 +700,7 @@
           <w:sz w:val="24"/>
           <w:szCs w:val="24"/>
         </w:rPr>
-        <w:t xml:space="preserve">In addition to a variety of hyperparameters applied to dense and convolutional neural networks </w:t>
-      </w:r>
-      <w:r>
-        <w:rPr>
-          <w:rFonts w:ascii="Times New Roman" w:hAnsi="Times New Roman"/>
-          <w:b w:val="false"/>
-          <w:bCs w:val="false"/>
-          <w:sz w:val="24"/>
-          <w:szCs w:val="24"/>
-        </w:rPr>
-        <w:t xml:space="preserve">(CNNs) </w:t>
-      </w:r>
-      <w:r>
-        <w:rPr>
-          <w:rFonts w:ascii="Times New Roman" w:hAnsi="Times New Roman"/>
-          <w:b w:val="false"/>
-          <w:bCs w:val="false"/>
-          <w:sz w:val="24"/>
-          <w:szCs w:val="24"/>
-        </w:rPr>
-        <w:t>trained with conventional supervised learning, novel semi-supervised learning algorithms will be applied to improve performance. The essential concept of semi-supervised learning is that a limited amount of labeled (classified) training events is used alongside unlabeled events, which help the network more accurately learn a decision boundary between the two classes.</w:t>
+        <w:t>In addition to a variety of hyperparameters applied to dense and convolutional neural networks (CNNs) trained with conventional supervised learning, novel semi-supervised learning algorithms will be applied to improve performance. The essential concept of semi-supervised learning is that a limited amount of labeled (classified) training events is used alongside unlabeled events, which help the network more accurately learn a decision boundary between the two classes.</w:t>
       </w:r>
     </w:p>
     <w:p>
@@ -1518,19 +1504,7 @@
       </w:pPr>
       <w:r>
         <w:rPr/>
-        <w:t xml:space="preserve">For the DEAP-3600 experiment, large amounts of simulated training data are available. This means data efficiency systems such as semi-supervised learning are less applicable than PICO-60. However, the format of the data presents </w:t>
-      </w:r>
-      <w:r>
-        <w:rPr/>
-        <w:t>a very different set o</w:t>
-      </w:r>
-      <w:r>
-        <w:rPr/>
-        <w:t xml:space="preserve">f challenges. </w:t>
-      </w:r>
-      <w:r>
-        <w:rPr/>
-        <w:t>There are two main open questions:</w:t>
+        <w:t>For the DEAP-3600 experiment, large amounts of simulated training data are available. This means data efficiency systems such as semi-supervised learning are less applicable than PICO-60. However, the format of the data presents a very different set of challenges. There are two main open questions:</w:t>
       </w:r>
     </w:p>
     <w:p>
@@ -1560,15 +1534,7 @@
       </w:pPr>
       <w:r>
         <w:rPr/>
-        <w:t xml:space="preserve">The 255 photomultiplier tubes are arranged in a mostly-hexagonal lattice on the surface of the spherical vessel, </w:t>
-      </w:r>
-      <w:r>
-        <w:rPr/>
-        <w:t>minus a large hole in the top</w:t>
-      </w:r>
-      <w:r>
-        <w:rPr/>
-        <w:t>. What is the best neural network architecture to process this spatial arrangement of data points? I have considered the following options:</w:t>
+        <w:t>The 255 photomultiplier tubes are arranged in a mostly-hexagonal lattice on the surface of the spherical vessel, minus a large hole in the top. What is the best neural network architecture to process this spatial arrangement of data points? I have considered the following options:</w:t>
       </w:r>
     </w:p>
     <w:p>
@@ -1598,23 +1564,7 @@
       </w:pPr>
       <w:r>
         <w:rPr/>
-        <w:t xml:space="preserve">A common </w:t>
-      </w:r>
-      <w:r>
-        <w:rPr/>
-        <w:t xml:space="preserve">CNN </w:t>
-      </w:r>
-      <w:r>
-        <w:rPr/>
-        <w:t xml:space="preserve">cannot be applied without deforming the spherical topology, because they are designed to operate on flat rectangular images, and (as we know from world maps) a sphere cannot be projected onto a rectangle without distortion. However, the distortions introduced by world maps do not prevent us from reading the map, and similarly, applying a Mercator-like map projection to the sphere may allow a </w:t>
-      </w:r>
-      <w:r>
-        <w:rPr/>
-        <w:t>conventional CNN t</w:t>
-      </w:r>
-      <w:r>
-        <w:rPr/>
-        <w:t>o work effectively.</w:t>
+        <w:t>A common CNN cannot be applied without deforming the spherical topology, because they are designed to operate on flat rectangular images, and (as we know from world maps) a sphere cannot be projected onto a rectangle without distortion. However, the distortions introduced by world maps do not prevent us from reading the map, and similarly, applying a Mercator-like map projection to the sphere may allow a conventional CNN to work effectively.</w:t>
       </w:r>
     </w:p>
     <w:p>
@@ -1629,55 +1579,58 @@
       </w:pPr>
       <w:r>
         <w:rPr/>
-        <w:t xml:space="preserve">I have invented a novel neural network architecture called a topological CNN, which may be an effective solution to this problem. It is much like a conventional CNN, except that rather than a kernel being convolved over a square grid, a kernel is convolved over an arbitrary geometric lattice </w:t>
-      </w:r>
-      <w:r>
-        <w:rPr/>
-        <w:t>of polygonal nodes</w:t>
-      </w:r>
-      <w:r>
-        <w:rPr/>
-        <w:t xml:space="preserve"> (hexagonal, in this case).</w:t>
+        <w:t>I have invented a novel neural network architecture called a topological CNN, which may be an effective solution to this problem. It is much like a conventional CNN, except that rather than a kernel being convolved over a square grid, a kernel is convolved over an arbitrary geometric lattice of polygonal nodes (hexagonal, in this case).</w:t>
         <w:br/>
-        <w:t>Eac</w:t>
-      </w:r>
-      <w:r>
-        <w:rPr/>
-        <w:t>h node</w:t>
-      </w:r>
-      <w:r>
-        <w:rPr/>
-        <w:t xml:space="preserve"> is assigned six neighbors in a clockwise order, and a kernel consists of all </w:t>
-      </w:r>
-      <w:r>
-        <w:rPr/>
-        <w:t>node</w:t>
-      </w:r>
-      <w:r>
-        <w:rPr/>
-        <w:t xml:space="preserve"> within a certain distance of its center </w:t>
-      </w:r>
-      <w:r>
-        <w:rPr/>
-        <w:t>node</w:t>
-      </w:r>
-      <w:r>
-        <w:rPr/>
-        <w:t xml:space="preserve">. (Distance is defined by the minimum number of connections that must be taken to get from one </w:t>
-      </w:r>
-      <w:r>
-        <w:rPr/>
-        <w:t>node</w:t>
-      </w:r>
-      <w:r>
-        <w:rPr/>
-        <w:t xml:space="preserve"> to the next.) </w:t>
-      </w:r>
-      <w:r>
-        <w:rPr/>
-        <w:t>In a topological convolutional layer, such a kernel is formed at every possible center node, and the output of the layer is an identical topology (excepting nodes at the edges where kernels can not be formed without hitting the edge of the topology).</w:t>
+        <w:t>Each node is assigned six neighbors in a clockwise order, and a kernel consists of all node within a certain distance of its center node. (Distance is defined by the minimum number of connections that must be taken to get from one node to the next.) In a topological convolutional layer, such a kernel is formed at every possible center node, and the output of the layer is an identical topology (excepting nodes at the edges where kernels can not be formed without hitting the edge of the topology).</w:t>
         <w:br/>
         <w:t>To ensure that the orientation of every kernel is the same (that is, that they are not randomly rotated in different positions on the topology), the clockwise order of the connections of each node must be rotated such that the top node (the node with the highest vertical position) comes first. This way, orientations of kernels will be symmetrical along the vertical axis (on opposite sides of a sphere, for instance).</w:t>
+      </w:r>
+    </w:p>
+    <w:p>
+      <w:pPr>
+        <w:pStyle w:val="Normal"/>
+        <w:spacing w:lineRule="auto" w:line="276" w:before="57" w:after="57"/>
+        <w:jc w:val="center"/>
+        <w:rPr/>
+      </w:pPr>
+      <w:bookmarkStart w:id="3" w:name="__DdeLink__16_36325050091"/>
+      <w:r>
+        <w:rPr>
+          <w:rFonts w:ascii="Times New Roman" w:hAnsi="Times New Roman"/>
+          <w:b/>
+          <w:bCs/>
+          <w:sz w:val="32"/>
+          <w:szCs w:val="32"/>
+        </w:rPr>
+        <w:t>D</w:t>
+      </w:r>
+      <w:bookmarkEnd w:id="3"/>
+      <w:r>
+        <w:rPr>
+          <w:rFonts w:ascii="Times New Roman" w:hAnsi="Times New Roman"/>
+          <w:b/>
+          <w:bCs/>
+          <w:sz w:val="32"/>
+          <w:szCs w:val="32"/>
+        </w:rPr>
+        <w:t>ata Analysis</w:t>
+      </w:r>
+    </w:p>
+    <w:p>
+      <w:pPr>
+        <w:pStyle w:val="Normal"/>
+        <w:spacing w:lineRule="auto" w:line="276" w:before="57" w:after="57"/>
+        <w:rPr/>
+      </w:pPr>
+      <w:r>
+        <w:rPr>
+          <w:rFonts w:ascii="Times New Roman" w:hAnsi="Times New Roman"/>
+          <w:b w:val="false"/>
+          <w:bCs w:val="false"/>
+          <w:sz w:val="24"/>
+          <w:szCs w:val="24"/>
+        </w:rPr>
+        <w:t>Placeholder</w:t>
       </w:r>
     </w:p>
     <w:sectPr>
@@ -2109,7 +2062,6 @@
         </w:tabs>
         <w:ind w:left="720" w:hanging="360"/>
       </w:pPr>
-      <w:rPr/>
     </w:lvl>
     <w:lvl w:ilvl="1">
       <w:start w:val="1"/>
@@ -2122,7 +2074,6 @@
         </w:tabs>
         <w:ind w:left="1080" w:hanging="360"/>
       </w:pPr>
-      <w:rPr/>
     </w:lvl>
     <w:lvl w:ilvl="2">
       <w:start w:val="1"/>
@@ -2135,7 +2086,6 @@
         </w:tabs>
         <w:ind w:left="1440" w:hanging="360"/>
       </w:pPr>
-      <w:rPr/>
     </w:lvl>
     <w:lvl w:ilvl="3">
       <w:start w:val="1"/>
@@ -2148,7 +2098,6 @@
         </w:tabs>
         <w:ind w:left="1800" w:hanging="360"/>
       </w:pPr>
-      <w:rPr/>
     </w:lvl>
     <w:lvl w:ilvl="4">
       <w:start w:val="1"/>
@@ -2161,7 +2110,6 @@
         </w:tabs>
         <w:ind w:left="2160" w:hanging="360"/>
       </w:pPr>
-      <w:rPr/>
     </w:lvl>
     <w:lvl w:ilvl="5">
       <w:start w:val="1"/>
@@ -2174,7 +2122,6 @@
         </w:tabs>
         <w:ind w:left="2520" w:hanging="360"/>
       </w:pPr>
-      <w:rPr/>
     </w:lvl>
     <w:lvl w:ilvl="6">
       <w:start w:val="1"/>
@@ -2187,7 +2134,6 @@
         </w:tabs>
         <w:ind w:left="2880" w:hanging="360"/>
       </w:pPr>
-      <w:rPr/>
     </w:lvl>
     <w:lvl w:ilvl="7">
       <w:start w:val="1"/>
@@ -2200,7 +2146,6 @@
         </w:tabs>
         <w:ind w:left="3240" w:hanging="360"/>
       </w:pPr>
-      <w:rPr/>
     </w:lvl>
     <w:lvl w:ilvl="8">
       <w:start w:val="1"/>
@@ -2213,7 +2158,6 @@
         </w:tabs>
         <w:ind w:left="3600" w:hanging="360"/>
       </w:pPr>
-      <w:rPr/>
     </w:lvl>
   </w:abstractNum>
   <w:abstractNum w:abstractNumId="5">
@@ -2709,6 +2653,195 @@
       <w:rFonts w:cs="OpenSymbol"/>
     </w:rPr>
   </w:style>
+  <w:style w:type="character" w:styleId="ListLabel28">
+    <w:name w:val="ListLabel 28"/>
+    <w:qFormat/>
+    <w:rPr>
+      <w:rFonts w:cs="OpenSymbol"/>
+    </w:rPr>
+  </w:style>
+  <w:style w:type="character" w:styleId="ListLabel29">
+    <w:name w:val="ListLabel 29"/>
+    <w:qFormat/>
+    <w:rPr>
+      <w:rFonts w:cs="OpenSymbol"/>
+    </w:rPr>
+  </w:style>
+  <w:style w:type="character" w:styleId="ListLabel30">
+    <w:name w:val="ListLabel 30"/>
+    <w:qFormat/>
+    <w:rPr>
+      <w:rFonts w:cs="OpenSymbol"/>
+    </w:rPr>
+  </w:style>
+  <w:style w:type="character" w:styleId="ListLabel31">
+    <w:name w:val="ListLabel 31"/>
+    <w:qFormat/>
+    <w:rPr>
+      <w:rFonts w:cs="OpenSymbol"/>
+    </w:rPr>
+  </w:style>
+  <w:style w:type="character" w:styleId="ListLabel32">
+    <w:name w:val="ListLabel 32"/>
+    <w:qFormat/>
+    <w:rPr>
+      <w:rFonts w:cs="OpenSymbol"/>
+    </w:rPr>
+  </w:style>
+  <w:style w:type="character" w:styleId="ListLabel33">
+    <w:name w:val="ListLabel 33"/>
+    <w:qFormat/>
+    <w:rPr>
+      <w:rFonts w:cs="OpenSymbol"/>
+    </w:rPr>
+  </w:style>
+  <w:style w:type="character" w:styleId="ListLabel34">
+    <w:name w:val="ListLabel 34"/>
+    <w:qFormat/>
+    <w:rPr>
+      <w:rFonts w:cs="OpenSymbol"/>
+    </w:rPr>
+  </w:style>
+  <w:style w:type="character" w:styleId="ListLabel35">
+    <w:name w:val="ListLabel 35"/>
+    <w:qFormat/>
+    <w:rPr>
+      <w:rFonts w:cs="OpenSymbol"/>
+    </w:rPr>
+  </w:style>
+  <w:style w:type="character" w:styleId="ListLabel36">
+    <w:name w:val="ListLabel 36"/>
+    <w:qFormat/>
+    <w:rPr>
+      <w:rFonts w:cs="OpenSymbol"/>
+    </w:rPr>
+  </w:style>
+  <w:style w:type="character" w:styleId="ListLabel37">
+    <w:name w:val="ListLabel 37"/>
+    <w:qFormat/>
+    <w:rPr>
+      <w:rFonts w:cs="OpenSymbol"/>
+    </w:rPr>
+  </w:style>
+  <w:style w:type="character" w:styleId="ListLabel38">
+    <w:name w:val="ListLabel 38"/>
+    <w:qFormat/>
+    <w:rPr>
+      <w:rFonts w:cs="OpenSymbol"/>
+    </w:rPr>
+  </w:style>
+  <w:style w:type="character" w:styleId="ListLabel39">
+    <w:name w:val="ListLabel 39"/>
+    <w:qFormat/>
+    <w:rPr>
+      <w:rFonts w:cs="OpenSymbol"/>
+    </w:rPr>
+  </w:style>
+  <w:style w:type="character" w:styleId="ListLabel40">
+    <w:name w:val="ListLabel 40"/>
+    <w:qFormat/>
+    <w:rPr>
+      <w:rFonts w:cs="OpenSymbol"/>
+    </w:rPr>
+  </w:style>
+  <w:style w:type="character" w:styleId="ListLabel41">
+    <w:name w:val="ListLabel 41"/>
+    <w:qFormat/>
+    <w:rPr>
+      <w:rFonts w:cs="OpenSymbol"/>
+    </w:rPr>
+  </w:style>
+  <w:style w:type="character" w:styleId="ListLabel42">
+    <w:name w:val="ListLabel 42"/>
+    <w:qFormat/>
+    <w:rPr>
+      <w:rFonts w:cs="OpenSymbol"/>
+    </w:rPr>
+  </w:style>
+  <w:style w:type="character" w:styleId="ListLabel43">
+    <w:name w:val="ListLabel 43"/>
+    <w:qFormat/>
+    <w:rPr>
+      <w:rFonts w:cs="OpenSymbol"/>
+    </w:rPr>
+  </w:style>
+  <w:style w:type="character" w:styleId="ListLabel44">
+    <w:name w:val="ListLabel 44"/>
+    <w:qFormat/>
+    <w:rPr>
+      <w:rFonts w:cs="OpenSymbol"/>
+    </w:rPr>
+  </w:style>
+  <w:style w:type="character" w:styleId="ListLabel45">
+    <w:name w:val="ListLabel 45"/>
+    <w:qFormat/>
+    <w:rPr>
+      <w:rFonts w:cs="OpenSymbol"/>
+    </w:rPr>
+  </w:style>
+  <w:style w:type="character" w:styleId="ListLabel46">
+    <w:name w:val="ListLabel 46"/>
+    <w:qFormat/>
+    <w:rPr>
+      <w:rFonts w:cs="OpenSymbol"/>
+    </w:rPr>
+  </w:style>
+  <w:style w:type="character" w:styleId="ListLabel47">
+    <w:name w:val="ListLabel 47"/>
+    <w:qFormat/>
+    <w:rPr>
+      <w:rFonts w:cs="OpenSymbol"/>
+    </w:rPr>
+  </w:style>
+  <w:style w:type="character" w:styleId="ListLabel48">
+    <w:name w:val="ListLabel 48"/>
+    <w:qFormat/>
+    <w:rPr>
+      <w:rFonts w:cs="OpenSymbol"/>
+    </w:rPr>
+  </w:style>
+  <w:style w:type="character" w:styleId="ListLabel49">
+    <w:name w:val="ListLabel 49"/>
+    <w:qFormat/>
+    <w:rPr>
+      <w:rFonts w:cs="OpenSymbol"/>
+    </w:rPr>
+  </w:style>
+  <w:style w:type="character" w:styleId="ListLabel50">
+    <w:name w:val="ListLabel 50"/>
+    <w:qFormat/>
+    <w:rPr>
+      <w:rFonts w:cs="OpenSymbol"/>
+    </w:rPr>
+  </w:style>
+  <w:style w:type="character" w:styleId="ListLabel51">
+    <w:name w:val="ListLabel 51"/>
+    <w:qFormat/>
+    <w:rPr>
+      <w:rFonts w:cs="OpenSymbol"/>
+    </w:rPr>
+  </w:style>
+  <w:style w:type="character" w:styleId="ListLabel52">
+    <w:name w:val="ListLabel 52"/>
+    <w:qFormat/>
+    <w:rPr>
+      <w:rFonts w:cs="OpenSymbol"/>
+    </w:rPr>
+  </w:style>
+  <w:style w:type="character" w:styleId="ListLabel53">
+    <w:name w:val="ListLabel 53"/>
+    <w:qFormat/>
+    <w:rPr>
+      <w:rFonts w:cs="OpenSymbol"/>
+    </w:rPr>
+  </w:style>
+  <w:style w:type="character" w:styleId="ListLabel54">
+    <w:name w:val="ListLabel 54"/>
+    <w:qFormat/>
+    <w:rPr>
+      <w:rFonts w:cs="OpenSymbol"/>
+    </w:rPr>
+  </w:style>
   <w:style w:type="paragraph" w:styleId="Heading">
     <w:name w:val="Heading"/>
     <w:basedOn w:val="Normal"/>

</xml_diff>

<commit_message>
Wrote more about the experiments
</commit_message>
<xml_diff>
--- a/documentation/isef_research_plan.docx
+++ b/documentation/isef_research_plan.docx
@@ -7,7 +7,9 @@
         <w:pStyle w:val="Normal"/>
         <w:spacing w:lineRule="auto" w:line="276" w:before="57" w:after="57"/>
         <w:jc w:val="center"/>
-        <w:rPr/>
+        <w:rPr>
+          <w:rFonts w:ascii="Times New Roman" w:hAnsi="Times New Roman"/>
+        </w:rPr>
       </w:pPr>
       <w:r>
         <w:rPr>
@@ -25,7 +27,9 @@
         <w:pStyle w:val="Normal"/>
         <w:spacing w:lineRule="auto" w:line="276" w:before="57" w:after="57"/>
         <w:jc w:val="center"/>
-        <w:rPr/>
+        <w:rPr>
+          <w:rFonts w:ascii="Times New Roman" w:hAnsi="Times New Roman"/>
+        </w:rPr>
       </w:pPr>
       <w:r>
         <w:rPr>
@@ -67,7 +71,9 @@
       <w:pPr>
         <w:pStyle w:val="Normal"/>
         <w:spacing w:lineRule="auto" w:line="276" w:before="57" w:after="57"/>
-        <w:rPr/>
+        <w:rPr>
+          <w:rFonts w:ascii="Times New Roman" w:hAnsi="Times New Roman"/>
+        </w:rPr>
       </w:pPr>
       <w:r>
         <w:rPr>
@@ -79,22 +85,14 @@
         </w:rPr>
         <w:t>Detection of dark matter is one of the foremost endeavors in modern particle physics. Due to unexpectedly large gravitational forces affecting the rotation of galaxies and the deflection of photons, it is hypothesized that there are a large number of “dark” particles that rarely interact via forces other than gravity. One of the most-researched candidates for such a particle is the Weakly Interacting Massive Particle, or WIMP.</w:t>
       </w:r>
-      <w:r>
-        <w:rPr>
-          <w:rFonts w:ascii="Times New Roman" w:hAnsi="Times New Roman"/>
-          <w:b w:val="false"/>
-          <w:bCs w:val="false"/>
-          <w:sz w:val="24"/>
-          <w:szCs w:val="24"/>
-        </w:rPr>
-        <w:t>z</w:t>
-      </w:r>
-    </w:p>
-    <w:p>
-      <w:pPr>
-        <w:pStyle w:val="Normal"/>
-        <w:spacing w:lineRule="auto" w:line="276" w:before="57" w:after="57"/>
-        <w:rPr/>
+    </w:p>
+    <w:p>
+      <w:pPr>
+        <w:pStyle w:val="Normal"/>
+        <w:spacing w:lineRule="auto" w:line="276" w:before="57" w:after="57"/>
+        <w:rPr>
+          <w:rFonts w:ascii="Times New Roman" w:hAnsi="Times New Roman"/>
+        </w:rPr>
       </w:pPr>
       <w:bookmarkStart w:id="0" w:name="__DdeLink__11_2328629645"/>
       <w:r>
@@ -123,7 +121,9 @@
       <w:pPr>
         <w:pStyle w:val="Normal"/>
         <w:spacing w:lineRule="auto" w:line="276" w:before="57" w:after="57"/>
-        <w:rPr/>
+        <w:rPr>
+          <w:rFonts w:ascii="Times New Roman" w:hAnsi="Times New Roman"/>
+        </w:rPr>
       </w:pPr>
       <w:r>
         <w:rPr>
@@ -140,7 +140,9 @@
       <w:pPr>
         <w:pStyle w:val="Normal"/>
         <w:spacing w:lineRule="auto" w:line="276" w:before="57" w:after="57"/>
-        <w:rPr/>
+        <w:rPr>
+          <w:rFonts w:ascii="Times New Roman" w:hAnsi="Times New Roman"/>
+        </w:rPr>
       </w:pPr>
       <w:r>
         <w:rPr>
@@ -158,7 +160,9 @@
         <w:pStyle w:val="Normal"/>
         <w:spacing w:lineRule="auto" w:line="276" w:before="57" w:after="57"/>
         <w:jc w:val="center"/>
-        <w:rPr/>
+        <w:rPr>
+          <w:rFonts w:ascii="Times New Roman" w:hAnsi="Times New Roman"/>
+        </w:rPr>
       </w:pPr>
       <w:r>
         <w:rPr>
@@ -198,7 +202,9 @@
       <w:pPr>
         <w:pStyle w:val="Normal"/>
         <w:spacing w:lineRule="auto" w:line="276" w:before="57" w:after="57"/>
-        <w:rPr/>
+        <w:rPr>
+          <w:rFonts w:ascii="Times New Roman" w:hAnsi="Times New Roman"/>
+        </w:rPr>
       </w:pPr>
       <w:r>
         <w:rPr>
@@ -257,7 +263,9 @@
       <w:pPr>
         <w:pStyle w:val="Normal"/>
         <w:spacing w:lineRule="auto" w:line="276" w:before="57" w:after="57"/>
-        <w:rPr/>
+        <w:rPr>
+          <w:rFonts w:ascii="Times New Roman" w:hAnsi="Times New Roman"/>
+        </w:rPr>
       </w:pPr>
       <w:r>
         <w:rPr>
@@ -274,7 +282,9 @@
       <w:pPr>
         <w:pStyle w:val="Normal"/>
         <w:spacing w:lineRule="auto" w:line="276" w:before="57" w:after="57"/>
-        <w:rPr/>
+        <w:rPr>
+          <w:rFonts w:ascii="Times New Roman" w:hAnsi="Times New Roman"/>
+        </w:rPr>
       </w:pPr>
       <w:r>
         <w:rPr>
@@ -285,6 +295,25 @@
           <w:szCs w:val="24"/>
         </w:rPr>
         <w:t>Sensory data for each recorded event comes from two piezoelectric microphones (piezos) mounted to the outside of the silica vessel, and also from three externally mounted cameras viewing the transparent detector at different angles.</w:t>
+      </w:r>
+    </w:p>
+    <w:p>
+      <w:pPr>
+        <w:pStyle w:val="Normal"/>
+        <w:spacing w:lineRule="auto" w:line="276" w:before="57" w:after="57"/>
+        <w:rPr>
+          <w:rFonts w:ascii="Times New Roman" w:hAnsi="Times New Roman"/>
+        </w:rPr>
+      </w:pPr>
+      <w:r>
+        <w:rPr>
+          <w:rFonts w:ascii="Times New Roman" w:hAnsi="Times New Roman"/>
+          <w:b w:val="false"/>
+          <w:bCs w:val="false"/>
+          <w:sz w:val="24"/>
+          <w:szCs w:val="24"/>
+        </w:rPr>
+        <w:t>A conventional discriminator known as the Acoustic Parameter (AP) was developed by the PICO-60 collaboration and verified based on physical modeling and empirical modification to discriminate accurately between alpha particles and nuclear recoils.</w:t>
       </w:r>
     </w:p>
     <w:p>
@@ -376,7 +405,9 @@
         <w:pStyle w:val="Normal"/>
         <w:spacing w:lineRule="auto" w:line="276" w:before="57" w:after="57"/>
         <w:jc w:val="center"/>
-        <w:rPr/>
+        <w:rPr>
+          <w:rFonts w:ascii="Times New Roman" w:hAnsi="Times New Roman"/>
+        </w:rPr>
       </w:pPr>
       <w:bookmarkStart w:id="2" w:name="__DdeLink__16_3632505009"/>
       <w:r>
@@ -395,34 +426,57 @@
       <w:pPr>
         <w:pStyle w:val="Normal"/>
         <w:spacing w:lineRule="auto" w:line="276" w:before="57" w:after="57"/>
-        <w:rPr/>
-      </w:pPr>
-      <w:r>
-        <w:rPr>
-          <w:rFonts w:ascii="Times New Roman" w:hAnsi="Times New Roman"/>
-          <w:b w:val="false"/>
-          <w:bCs w:val="false"/>
-          <w:sz w:val="24"/>
-          <w:szCs w:val="24"/>
-        </w:rPr>
-        <w:t>In summary, the goal of this project is to develop machine learning systems that can effectively and efficiently learn to discriminate between signal and background events in the context of the PICO-60 and DEAP-3600 WIMP detection experiments. This will be achieved by experimenting with a variety of different input formats, network architectures, and novel systems for improving data efficiency.</w:t>
-      </w:r>
-    </w:p>
-    <w:p>
-      <w:pPr>
-        <w:pStyle w:val="Normal"/>
-        <w:spacing w:lineRule="auto" w:line="276" w:before="57" w:after="57"/>
-        <w:rPr/>
-      </w:pPr>
-      <w:r>
-        <w:rPr>
-          <w:rFonts w:ascii="Times New Roman" w:hAnsi="Times New Roman"/>
-          <w:b w:val="false"/>
-          <w:bCs w:val="false"/>
-          <w:sz w:val="24"/>
-          <w:szCs w:val="24"/>
-        </w:rPr>
-        <w:t>Furthermore, based on the results that come out of this investigation, a secondary goal of this project is to provide some insight on the properties of the input data that are taken advantage of by the neural network discriminators.</w:t>
+        <w:rPr>
+          <w:rFonts w:ascii="Times New Roman" w:hAnsi="Times New Roman"/>
+        </w:rPr>
+      </w:pPr>
+      <w:r>
+        <w:rPr>
+          <w:rFonts w:ascii="Times New Roman" w:hAnsi="Times New Roman"/>
+          <w:b w:val="false"/>
+          <w:bCs w:val="false"/>
+          <w:sz w:val="24"/>
+          <w:szCs w:val="24"/>
+        </w:rPr>
+        <w:t>Despite the existence of working conventional discriminators in the PICO-60 and DEAP-3600 experiments, neural networks for separation of signal and background events are most certainly applicable to both of them.</w:t>
+      </w:r>
+    </w:p>
+    <w:p>
+      <w:pPr>
+        <w:pStyle w:val="Normal"/>
+        <w:spacing w:lineRule="auto" w:line="276" w:before="57" w:after="57"/>
+        <w:rPr>
+          <w:rFonts w:ascii="Times New Roman" w:hAnsi="Times New Roman"/>
+        </w:rPr>
+      </w:pPr>
+      <w:r>
+        <w:rPr>
+          <w:rFonts w:ascii="Times New Roman" w:hAnsi="Times New Roman"/>
+          <w:b w:val="false"/>
+          <w:bCs w:val="false"/>
+          <w:sz w:val="24"/>
+          <w:szCs w:val="24"/>
+        </w:rPr>
+        <w:t>In the case of PICO-60, my goal is to use available data to develop and validate a general machine learning system that has the potential to speed up the development of discriminators in future iterations of the PICO project, as well as other, similar dark matter experiments. By applying semi-supervised learning algorithms, I hope to find a system that will be applicable when even less accurately classified training data is available compared to PICO-60.</w:t>
+      </w:r>
+    </w:p>
+    <w:p>
+      <w:pPr>
+        <w:pStyle w:val="Normal"/>
+        <w:spacing w:lineRule="auto" w:line="276" w:before="57" w:after="57"/>
+        <w:rPr>
+          <w:rFonts w:ascii="Times New Roman" w:hAnsi="Times New Roman"/>
+        </w:rPr>
+      </w:pPr>
+      <w:r>
+        <w:rPr>
+          <w:rFonts w:ascii="Times New Roman" w:hAnsi="Times New Roman"/>
+          <w:b w:val="false"/>
+          <w:bCs w:val="false"/>
+          <w:sz w:val="24"/>
+          <w:szCs w:val="24"/>
+        </w:rPr>
+        <w:t>The discriminator used for DEAP-3600 is not known to be optimal, so it is possible the application of machine learning will lead to improvements in performance. Alternately, it is possible that the machine learning system will perform at the same level as the conventional discriminator and provide evidence that it is close to optimal. My goal is thus to determine which of these two cases is true.</w:t>
       </w:r>
     </w:p>
     <w:p>
@@ -454,7 +508,9 @@
       <w:pPr>
         <w:pStyle w:val="Normal"/>
         <w:spacing w:lineRule="auto" w:line="276" w:before="57" w:after="57"/>
-        <w:rPr/>
+        <w:rPr>
+          <w:rFonts w:ascii="Times New Roman" w:hAnsi="Times New Roman"/>
+        </w:rPr>
       </w:pPr>
       <w:r>
         <w:rPr>
@@ -471,7 +527,9 @@
       <w:pPr>
         <w:pStyle w:val="Normal"/>
         <w:spacing w:lineRule="auto" w:line="276" w:before="57" w:after="57"/>
-        <w:rPr/>
+        <w:rPr>
+          <w:rFonts w:ascii="Times New Roman" w:hAnsi="Times New Roman"/>
+        </w:rPr>
       </w:pPr>
       <w:r>
         <w:rPr>
@@ -488,7 +546,9 @@
       <w:pPr>
         <w:pStyle w:val="Normal"/>
         <w:spacing w:lineRule="auto" w:line="276" w:before="57" w:after="57"/>
-        <w:rPr/>
+        <w:rPr>
+          <w:rFonts w:ascii="Times New Roman" w:hAnsi="Times New Roman"/>
+        </w:rPr>
       </w:pPr>
       <w:r>
         <w:rPr>
@@ -509,7 +569,9 @@
           <w:numId w:val="1"/>
         </w:numPr>
         <w:spacing w:lineRule="auto" w:line="276" w:before="57" w:after="57"/>
-        <w:rPr/>
+        <w:rPr>
+          <w:rFonts w:ascii="Times New Roman" w:hAnsi="Times New Roman"/>
+        </w:rPr>
       </w:pPr>
       <w:r>
         <w:rPr>
@@ -530,7 +592,9 @@
           <w:numId w:val="1"/>
         </w:numPr>
         <w:spacing w:lineRule="auto" w:line="276" w:before="57" w:after="57"/>
-        <w:rPr/>
+        <w:rPr>
+          <w:rFonts w:ascii="Times New Roman" w:hAnsi="Times New Roman"/>
+        </w:rPr>
       </w:pPr>
       <w:r>
         <w:rPr>
@@ -551,7 +615,9 @@
           <w:numId w:val="1"/>
         </w:numPr>
         <w:spacing w:lineRule="auto" w:line="276" w:before="57" w:after="57"/>
-        <w:rPr/>
+        <w:rPr>
+          <w:rFonts w:ascii="Times New Roman" w:hAnsi="Times New Roman"/>
+        </w:rPr>
       </w:pPr>
       <w:r>
         <w:rPr>
@@ -568,7 +634,9 @@
       <w:pPr>
         <w:pStyle w:val="Normal"/>
         <w:spacing w:lineRule="auto" w:line="276" w:before="57" w:after="57"/>
-        <w:rPr/>
+        <w:rPr>
+          <w:rFonts w:ascii="Times New Roman" w:hAnsi="Times New Roman"/>
+        </w:rPr>
       </w:pPr>
       <w:r>
         <w:rPr>
@@ -589,7 +657,9 @@
           <w:numId w:val="2"/>
         </w:numPr>
         <w:spacing w:lineRule="auto" w:line="276" w:before="57" w:after="57"/>
-        <w:rPr/>
+        <w:rPr>
+          <w:rFonts w:ascii="Times New Roman" w:hAnsi="Times New Roman"/>
+        </w:rPr>
       </w:pPr>
       <w:r>
         <w:rPr>
@@ -610,7 +680,9 @@
           <w:numId w:val="2"/>
         </w:numPr>
         <w:spacing w:lineRule="auto" w:line="276" w:before="57" w:after="57"/>
-        <w:rPr/>
+        <w:rPr>
+          <w:rFonts w:ascii="Times New Roman" w:hAnsi="Times New Roman"/>
+        </w:rPr>
       </w:pPr>
       <w:r>
         <w:rPr>
@@ -631,7 +703,9 @@
           <w:numId w:val="2"/>
         </w:numPr>
         <w:spacing w:lineRule="auto" w:line="276" w:before="57" w:after="57"/>
-        <w:rPr/>
+        <w:rPr>
+          <w:rFonts w:ascii="Times New Roman" w:hAnsi="Times New Roman"/>
+        </w:rPr>
       </w:pPr>
       <w:r>
         <w:rPr>
@@ -652,7 +726,9 @@
           <w:numId w:val="2"/>
         </w:numPr>
         <w:spacing w:lineRule="auto" w:line="276" w:before="57" w:after="57"/>
-        <w:rPr/>
+        <w:rPr>
+          <w:rFonts w:ascii="Times New Roman" w:hAnsi="Times New Roman"/>
+        </w:rPr>
       </w:pPr>
       <w:r>
         <w:rPr>
@@ -673,7 +749,9 @@
           <w:numId w:val="2"/>
         </w:numPr>
         <w:spacing w:lineRule="auto" w:line="276" w:before="57" w:after="57"/>
-        <w:rPr/>
+        <w:rPr>
+          <w:rFonts w:ascii="Times New Roman" w:hAnsi="Times New Roman"/>
+        </w:rPr>
       </w:pPr>
       <w:r>
         <w:rPr>
@@ -690,7 +768,9 @@
       <w:pPr>
         <w:pStyle w:val="Normal"/>
         <w:spacing w:lineRule="auto" w:line="276" w:before="57" w:after="57"/>
-        <w:rPr/>
+        <w:rPr>
+          <w:rFonts w:ascii="Times New Roman" w:hAnsi="Times New Roman"/>
+        </w:rPr>
       </w:pPr>
       <w:r>
         <w:rPr>
@@ -707,7 +787,9 @@
       <w:pPr>
         <w:pStyle w:val="Normal"/>
         <w:spacing w:lineRule="auto" w:line="276" w:before="57" w:after="57"/>
-        <w:rPr/>
+        <w:rPr>
+          <w:rFonts w:ascii="Times New Roman" w:hAnsi="Times New Roman"/>
+        </w:rPr>
       </w:pPr>
       <w:r>
         <w:rPr>
@@ -724,7 +806,9 @@
       <w:pPr>
         <w:pStyle w:val="Normal"/>
         <w:spacing w:lineRule="auto" w:line="276" w:before="57" w:after="57"/>
-        <w:rPr/>
+        <w:rPr>
+          <w:rFonts w:ascii="Times New Roman" w:hAnsi="Times New Roman"/>
+        </w:rPr>
       </w:pPr>
       <w:r>
         <w:rPr>
@@ -769,7 +853,9 @@
           <w:numId w:val="3"/>
         </w:numPr>
         <w:spacing w:lineRule="auto" w:line="276" w:before="57" w:after="57"/>
-        <w:rPr/>
+        <w:rPr>
+          <w:rFonts w:ascii="Times New Roman" w:hAnsi="Times New Roman"/>
+        </w:rPr>
       </w:pPr>
       <w:r>
         <w:rPr>
@@ -888,7 +974,9 @@
           <w:numId w:val="3"/>
         </w:numPr>
         <w:spacing w:lineRule="auto" w:line="276" w:before="57" w:after="57"/>
-        <w:rPr/>
+        <w:rPr>
+          <w:rFonts w:ascii="Times New Roman" w:hAnsi="Times New Roman"/>
+        </w:rPr>
       </w:pPr>
       <w:r>
         <w:rPr>
@@ -935,7 +1023,9 @@
           <w:numId w:val="3"/>
         </w:numPr>
         <w:spacing w:lineRule="auto" w:line="276" w:before="57" w:after="57"/>
-        <w:rPr/>
+        <w:rPr>
+          <w:rFonts w:ascii="Times New Roman" w:hAnsi="Times New Roman"/>
+        </w:rPr>
       </w:pPr>
       <w:r>
         <w:rPr>
@@ -1006,7 +1096,9 @@
           <w:numId w:val="3"/>
         </w:numPr>
         <w:spacing w:lineRule="auto" w:line="276" w:before="57" w:after="57"/>
-        <w:rPr/>
+        <w:rPr>
+          <w:rFonts w:ascii="Times New Roman" w:hAnsi="Times New Roman"/>
+        </w:rPr>
       </w:pPr>
       <w:r>
         <w:rPr>
@@ -1053,7 +1145,9 @@
           <w:numId w:val="3"/>
         </w:numPr>
         <w:spacing w:lineRule="auto" w:line="276" w:before="57" w:after="57"/>
-        <w:rPr/>
+        <w:rPr>
+          <w:rFonts w:ascii="Times New Roman" w:hAnsi="Times New Roman"/>
+        </w:rPr>
       </w:pPr>
       <w:r>
         <w:rPr>
@@ -1124,7 +1218,9 @@
           <w:numId w:val="3"/>
         </w:numPr>
         <w:spacing w:lineRule="auto" w:line="276" w:before="57" w:after="57"/>
-        <w:rPr/>
+        <w:rPr>
+          <w:rFonts w:ascii="Times New Roman" w:hAnsi="Times New Roman"/>
+        </w:rPr>
       </w:pPr>
       <w:r>
         <w:rPr>
@@ -1171,7 +1267,9 @@
           <w:numId w:val="3"/>
         </w:numPr>
         <w:spacing w:lineRule="auto" w:line="276" w:before="57" w:after="57"/>
-        <w:rPr/>
+        <w:rPr>
+          <w:rFonts w:ascii="Times New Roman" w:hAnsi="Times New Roman"/>
+        </w:rPr>
       </w:pPr>
       <w:r>
         <w:rPr>
@@ -1309,7 +1407,9 @@
         <w:br/>
       </w:r>
       <w:r>
-        <w:rPr/>
+        <w:rPr>
+          <w:rFonts w:ascii="Times New Roman" w:hAnsi="Times New Roman"/>
+        </w:rPr>
       </w:r>
       <m:oMath xmlns:m="http://schemas.openxmlformats.org/officeDocument/2006/math">
         <m:r>
@@ -1490,6 +1590,7 @@
       </w:pPr>
       <w:r>
         <w:rPr>
+          <w:rFonts w:ascii="Times New Roman" w:hAnsi="Times New Roman"/>
           <w:b/>
           <w:bCs/>
         </w:rPr>
@@ -1500,11 +1601,27 @@
       <w:pPr>
         <w:pStyle w:val="Normal"/>
         <w:spacing w:lineRule="auto" w:line="276" w:before="57" w:after="57"/>
-        <w:rPr/>
-      </w:pPr>
-      <w:r>
-        <w:rPr/>
-        <w:t>For the DEAP-3600 experiment, large amounts of simulated training data are available. This means data efficiency systems such as semi-supervised learning are less applicable than PICO-60. However, the format of the data presents a very different set of challenges. There are two main open questions:</w:t>
+        <w:rPr>
+          <w:rFonts w:ascii="Times New Roman" w:hAnsi="Times New Roman"/>
+        </w:rPr>
+      </w:pPr>
+      <w:r>
+        <w:rPr>
+          <w:rFonts w:ascii="Times New Roman" w:hAnsi="Times New Roman"/>
+        </w:rPr>
+        <w:t xml:space="preserve">For the DEAP-3600 experiment, large amounts of simulated training data are available. This means data efficiency systems such as semi-supervised learning are less applicable than PICO-60. However, the format of the data presents a very different set of challenges. There are two main open questions, </w:t>
+      </w:r>
+      <w:r>
+        <w:rPr>
+          <w:rFonts w:ascii="Times New Roman" w:hAnsi="Times New Roman"/>
+        </w:rPr>
+        <w:t>with respect to the optimal machine learning system to apply</w:t>
+      </w:r>
+      <w:r>
+        <w:rPr>
+          <w:rFonts w:ascii="Times New Roman" w:hAnsi="Times New Roman"/>
+        </w:rPr>
+        <w:t>:</w:t>
       </w:r>
     </w:p>
     <w:p>
@@ -1515,10 +1632,14 @@
           <w:numId w:val="4"/>
         </w:numPr>
         <w:spacing w:lineRule="auto" w:line="276" w:before="57" w:after="57"/>
-        <w:rPr/>
-      </w:pPr>
-      <w:r>
-        <w:rPr/>
+        <w:rPr>
+          <w:rFonts w:ascii="Times New Roman" w:hAnsi="Times New Roman"/>
+        </w:rPr>
+      </w:pPr>
+      <w:r>
+        <w:rPr>
+          <w:rFonts w:ascii="Times New Roman" w:hAnsi="Times New Roman"/>
+        </w:rPr>
         <w:t>Each of the photomultiplier tubes receives multiple photons at different times. What is the best way to encode this information for a neural network? I will attempt to use both the total number of photons received by each PMT, and the time of arrival of the first photon at each PMT.</w:t>
       </w:r>
     </w:p>
@@ -1530,10 +1651,14 @@
           <w:numId w:val="4"/>
         </w:numPr>
         <w:spacing w:lineRule="auto" w:line="276" w:before="57" w:after="57"/>
-        <w:rPr/>
-      </w:pPr>
-      <w:r>
-        <w:rPr/>
+        <w:rPr>
+          <w:rFonts w:ascii="Times New Roman" w:hAnsi="Times New Roman"/>
+        </w:rPr>
+      </w:pPr>
+      <w:r>
+        <w:rPr>
+          <w:rFonts w:ascii="Times New Roman" w:hAnsi="Times New Roman"/>
+        </w:rPr>
         <w:t>The 255 photomultiplier tubes are arranged in a mostly-hexagonal lattice on the surface of the spherical vessel, minus a large hole in the top. What is the best neural network architecture to process this spatial arrangement of data points? I have considered the following options:</w:t>
       </w:r>
     </w:p>
@@ -1545,10 +1670,14 @@
           <w:numId w:val="5"/>
         </w:numPr>
         <w:spacing w:lineRule="auto" w:line="276" w:before="57" w:after="57"/>
-        <w:rPr/>
-      </w:pPr>
-      <w:r>
-        <w:rPr/>
+        <w:rPr>
+          <w:rFonts w:ascii="Times New Roman" w:hAnsi="Times New Roman"/>
+        </w:rPr>
+      </w:pPr>
+      <w:r>
+        <w:rPr>
+          <w:rFonts w:ascii="Times New Roman" w:hAnsi="Times New Roman"/>
+        </w:rPr>
         <w:t>A dense neural network is an obvious and simple choice, but it will likely require more parameters than something optimized for this spatial arrangement (for the same reasons that dense neural networks are suboptimal for image processing compared to convolutional neural networks). It should thus have a greater tendency to overfit and train more slowly.</w:t>
       </w:r>
     </w:p>
@@ -1560,10 +1689,14 @@
           <w:numId w:val="5"/>
         </w:numPr>
         <w:spacing w:lineRule="auto" w:line="276" w:before="57" w:after="57"/>
-        <w:rPr/>
-      </w:pPr>
-      <w:r>
-        <w:rPr/>
+        <w:rPr>
+          <w:rFonts w:ascii="Times New Roman" w:hAnsi="Times New Roman"/>
+        </w:rPr>
+      </w:pPr>
+      <w:r>
+        <w:rPr>
+          <w:rFonts w:ascii="Times New Roman" w:hAnsi="Times New Roman"/>
+        </w:rPr>
         <w:t>A common CNN cannot be applied without deforming the spherical topology, because they are designed to operate on flat rectangular images, and (as we know from world maps) a sphere cannot be projected onto a rectangle without distortion. However, the distortions introduced by world maps do not prevent us from reading the map, and similarly, applying a Mercator-like map projection to the sphere may allow a conventional CNN to work effectively.</w:t>
       </w:r>
     </w:p>
@@ -1575,10 +1708,14 @@
           <w:numId w:val="5"/>
         </w:numPr>
         <w:spacing w:lineRule="auto" w:line="276" w:before="57" w:after="57"/>
-        <w:rPr/>
-      </w:pPr>
-      <w:r>
-        <w:rPr/>
+        <w:rPr>
+          <w:rFonts w:ascii="Times New Roman" w:hAnsi="Times New Roman"/>
+        </w:rPr>
+      </w:pPr>
+      <w:r>
+        <w:rPr>
+          <w:rFonts w:ascii="Times New Roman" w:hAnsi="Times New Roman"/>
+        </w:rPr>
         <w:t>I have invented a novel neural network architecture called a topological CNN, which may be an effective solution to this problem. It is much like a conventional CNN, except that rather than a kernel being convolved over a square grid, a kernel is convolved over an arbitrary geometric lattice of polygonal nodes (hexagonal, in this case).</w:t>
         <w:br/>
         <w:t>Each node is assigned six neighbors in a clockwise order, and a kernel consists of all node within a certain distance of its center node. (Distance is defined by the minimum number of connections that must be taken to get from one node to the next.) In a topological convolutional layer, such a kernel is formed at every possible center node, and the output of the layer is an identical topology (excepting nodes at the edges where kernels can not be formed without hitting the edge of the topology).</w:t>
@@ -1591,7 +1728,9 @@
         <w:pStyle w:val="Normal"/>
         <w:spacing w:lineRule="auto" w:line="276" w:before="57" w:after="57"/>
         <w:jc w:val="center"/>
-        <w:rPr/>
+        <w:rPr>
+          <w:rFonts w:ascii="Times New Roman" w:hAnsi="Times New Roman"/>
+        </w:rPr>
       </w:pPr>
       <w:bookmarkStart w:id="3" w:name="__DdeLink__16_36325050091"/>
       <w:r>
@@ -1620,7 +1759,9 @@
       <w:pPr>
         <w:pStyle w:val="Normal"/>
         <w:spacing w:lineRule="auto" w:line="276" w:before="57" w:after="57"/>
-        <w:rPr/>
+        <w:rPr>
+          <w:rFonts w:ascii="Times New Roman" w:hAnsi="Times New Roman"/>
+        </w:rPr>
       </w:pPr>
       <w:r>
         <w:rPr>
@@ -2842,6 +2983,195 @@
       <w:rFonts w:cs="OpenSymbol"/>
     </w:rPr>
   </w:style>
+  <w:style w:type="character" w:styleId="ListLabel55">
+    <w:name w:val="ListLabel 55"/>
+    <w:qFormat/>
+    <w:rPr>
+      <w:rFonts w:cs="OpenSymbol"/>
+    </w:rPr>
+  </w:style>
+  <w:style w:type="character" w:styleId="ListLabel56">
+    <w:name w:val="ListLabel 56"/>
+    <w:qFormat/>
+    <w:rPr>
+      <w:rFonts w:cs="OpenSymbol"/>
+    </w:rPr>
+  </w:style>
+  <w:style w:type="character" w:styleId="ListLabel57">
+    <w:name w:val="ListLabel 57"/>
+    <w:qFormat/>
+    <w:rPr>
+      <w:rFonts w:cs="OpenSymbol"/>
+    </w:rPr>
+  </w:style>
+  <w:style w:type="character" w:styleId="ListLabel58">
+    <w:name w:val="ListLabel 58"/>
+    <w:qFormat/>
+    <w:rPr>
+      <w:rFonts w:cs="OpenSymbol"/>
+    </w:rPr>
+  </w:style>
+  <w:style w:type="character" w:styleId="ListLabel59">
+    <w:name w:val="ListLabel 59"/>
+    <w:qFormat/>
+    <w:rPr>
+      <w:rFonts w:cs="OpenSymbol"/>
+    </w:rPr>
+  </w:style>
+  <w:style w:type="character" w:styleId="ListLabel60">
+    <w:name w:val="ListLabel 60"/>
+    <w:qFormat/>
+    <w:rPr>
+      <w:rFonts w:cs="OpenSymbol"/>
+    </w:rPr>
+  </w:style>
+  <w:style w:type="character" w:styleId="ListLabel61">
+    <w:name w:val="ListLabel 61"/>
+    <w:qFormat/>
+    <w:rPr>
+      <w:rFonts w:cs="OpenSymbol"/>
+    </w:rPr>
+  </w:style>
+  <w:style w:type="character" w:styleId="ListLabel62">
+    <w:name w:val="ListLabel 62"/>
+    <w:qFormat/>
+    <w:rPr>
+      <w:rFonts w:cs="OpenSymbol"/>
+    </w:rPr>
+  </w:style>
+  <w:style w:type="character" w:styleId="ListLabel63">
+    <w:name w:val="ListLabel 63"/>
+    <w:qFormat/>
+    <w:rPr>
+      <w:rFonts w:cs="OpenSymbol"/>
+    </w:rPr>
+  </w:style>
+  <w:style w:type="character" w:styleId="ListLabel64">
+    <w:name w:val="ListLabel 64"/>
+    <w:qFormat/>
+    <w:rPr>
+      <w:rFonts w:cs="OpenSymbol"/>
+    </w:rPr>
+  </w:style>
+  <w:style w:type="character" w:styleId="ListLabel65">
+    <w:name w:val="ListLabel 65"/>
+    <w:qFormat/>
+    <w:rPr>
+      <w:rFonts w:cs="OpenSymbol"/>
+    </w:rPr>
+  </w:style>
+  <w:style w:type="character" w:styleId="ListLabel66">
+    <w:name w:val="ListLabel 66"/>
+    <w:qFormat/>
+    <w:rPr>
+      <w:rFonts w:cs="OpenSymbol"/>
+    </w:rPr>
+  </w:style>
+  <w:style w:type="character" w:styleId="ListLabel67">
+    <w:name w:val="ListLabel 67"/>
+    <w:qFormat/>
+    <w:rPr>
+      <w:rFonts w:cs="OpenSymbol"/>
+    </w:rPr>
+  </w:style>
+  <w:style w:type="character" w:styleId="ListLabel68">
+    <w:name w:val="ListLabel 68"/>
+    <w:qFormat/>
+    <w:rPr>
+      <w:rFonts w:cs="OpenSymbol"/>
+    </w:rPr>
+  </w:style>
+  <w:style w:type="character" w:styleId="ListLabel69">
+    <w:name w:val="ListLabel 69"/>
+    <w:qFormat/>
+    <w:rPr>
+      <w:rFonts w:cs="OpenSymbol"/>
+    </w:rPr>
+  </w:style>
+  <w:style w:type="character" w:styleId="ListLabel70">
+    <w:name w:val="ListLabel 70"/>
+    <w:qFormat/>
+    <w:rPr>
+      <w:rFonts w:cs="OpenSymbol"/>
+    </w:rPr>
+  </w:style>
+  <w:style w:type="character" w:styleId="ListLabel71">
+    <w:name w:val="ListLabel 71"/>
+    <w:qFormat/>
+    <w:rPr>
+      <w:rFonts w:cs="OpenSymbol"/>
+    </w:rPr>
+  </w:style>
+  <w:style w:type="character" w:styleId="ListLabel72">
+    <w:name w:val="ListLabel 72"/>
+    <w:qFormat/>
+    <w:rPr>
+      <w:rFonts w:cs="OpenSymbol"/>
+    </w:rPr>
+  </w:style>
+  <w:style w:type="character" w:styleId="ListLabel73">
+    <w:name w:val="ListLabel 73"/>
+    <w:qFormat/>
+    <w:rPr>
+      <w:rFonts w:cs="OpenSymbol"/>
+    </w:rPr>
+  </w:style>
+  <w:style w:type="character" w:styleId="ListLabel74">
+    <w:name w:val="ListLabel 74"/>
+    <w:qFormat/>
+    <w:rPr>
+      <w:rFonts w:cs="OpenSymbol"/>
+    </w:rPr>
+  </w:style>
+  <w:style w:type="character" w:styleId="ListLabel75">
+    <w:name w:val="ListLabel 75"/>
+    <w:qFormat/>
+    <w:rPr>
+      <w:rFonts w:cs="OpenSymbol"/>
+    </w:rPr>
+  </w:style>
+  <w:style w:type="character" w:styleId="ListLabel76">
+    <w:name w:val="ListLabel 76"/>
+    <w:qFormat/>
+    <w:rPr>
+      <w:rFonts w:cs="OpenSymbol"/>
+    </w:rPr>
+  </w:style>
+  <w:style w:type="character" w:styleId="ListLabel77">
+    <w:name w:val="ListLabel 77"/>
+    <w:qFormat/>
+    <w:rPr>
+      <w:rFonts w:cs="OpenSymbol"/>
+    </w:rPr>
+  </w:style>
+  <w:style w:type="character" w:styleId="ListLabel78">
+    <w:name w:val="ListLabel 78"/>
+    <w:qFormat/>
+    <w:rPr>
+      <w:rFonts w:cs="OpenSymbol"/>
+    </w:rPr>
+  </w:style>
+  <w:style w:type="character" w:styleId="ListLabel79">
+    <w:name w:val="ListLabel 79"/>
+    <w:qFormat/>
+    <w:rPr>
+      <w:rFonts w:cs="OpenSymbol"/>
+    </w:rPr>
+  </w:style>
+  <w:style w:type="character" w:styleId="ListLabel80">
+    <w:name w:val="ListLabel 80"/>
+    <w:qFormat/>
+    <w:rPr>
+      <w:rFonts w:cs="OpenSymbol"/>
+    </w:rPr>
+  </w:style>
+  <w:style w:type="character" w:styleId="ListLabel81">
+    <w:name w:val="ListLabel 81"/>
+    <w:qFormat/>
+    <w:rPr>
+      <w:rFonts w:cs="OpenSymbol"/>
+    </w:rPr>
+  </w:style>
   <w:style w:type="paragraph" w:styleId="Heading">
     <w:name w:val="Heading"/>
     <w:basedOn w:val="Normal"/>

</xml_diff>

<commit_message>
Actually mostly done the research plan
</commit_message>
<xml_diff>
--- a/documentation/isef_research_plan.docx
+++ b/documentation/isef_research_plan.docx
@@ -27,9 +27,7 @@
         <w:pStyle w:val="Normal"/>
         <w:spacing w:lineRule="auto" w:line="276" w:before="57" w:after="57"/>
         <w:jc w:val="center"/>
-        <w:rPr>
-          <w:rFonts w:ascii="Times New Roman" w:hAnsi="Times New Roman"/>
-        </w:rPr>
+        <w:rPr/>
       </w:pPr>
       <w:r>
         <w:rPr>
@@ -57,426 +55,7 @@
         </w:rPr>
       </w:pPr>
       <w:r>
-        <w:rPr>
-          <w:rFonts w:ascii="Times New Roman" w:hAnsi="Times New Roman"/>
-          <w:b/>
-          <w:bCs/>
-          <w:sz w:val="32"/>
-          <w:szCs w:val="32"/>
-        </w:rPr>
-        <w:t>Rationale</w:t>
-      </w:r>
-    </w:p>
-    <w:p>
-      <w:pPr>
-        <w:pStyle w:val="Normal"/>
-        <w:spacing w:lineRule="auto" w:line="276" w:before="57" w:after="57"/>
-        <w:rPr>
-          <w:rFonts w:ascii="Times New Roman" w:hAnsi="Times New Roman"/>
-        </w:rPr>
-      </w:pPr>
-      <w:r>
-        <w:rPr>
-          <w:rFonts w:ascii="Times New Roman" w:hAnsi="Times New Roman"/>
-          <w:b w:val="false"/>
-          <w:bCs w:val="false"/>
-          <w:sz w:val="24"/>
-          <w:szCs w:val="24"/>
-        </w:rPr>
-        <w:t>Detection of dark matter is one of the foremost endeavors in modern particle physics. Due to unexpectedly large gravitational forces affecting the rotation of galaxies and the deflection of photons, it is hypothesized that there are a large number of “dark” particles that rarely interact via forces other than gravity. One of the most-researched candidates for such a particle is the Weakly Interacting Massive Particle, or WIMP.</w:t>
-      </w:r>
-    </w:p>
-    <w:p>
-      <w:pPr>
-        <w:pStyle w:val="Normal"/>
-        <w:spacing w:lineRule="auto" w:line="276" w:before="57" w:after="57"/>
-        <w:rPr>
-          <w:rFonts w:ascii="Times New Roman" w:hAnsi="Times New Roman"/>
-        </w:rPr>
-      </w:pPr>
-      <w:bookmarkStart w:id="0" w:name="__DdeLink__11_2328629645"/>
-      <w:r>
-        <w:rPr>
-          <w:rFonts w:ascii="Times New Roman" w:hAnsi="Times New Roman"/>
-          <w:b w:val="false"/>
-          <w:bCs w:val="false"/>
-          <w:sz w:val="24"/>
-          <w:szCs w:val="24"/>
-        </w:rPr>
-        <w:t xml:space="preserve">The identification of background radiation events is a major hurdle to overcome in all experiments for </w:t>
-      </w:r>
-      <w:bookmarkEnd w:id="0"/>
-      <w:r>
-        <w:rPr>
-          <w:rFonts w:ascii="Times New Roman" w:hAnsi="Times New Roman"/>
-          <w:b w:val="false"/>
-          <w:bCs w:val="false"/>
-          <w:sz w:val="24"/>
-          <w:szCs w:val="24"/>
-        </w:rPr>
-        <w:t>WIMP detection. The current practice of manually developing a discriminator function to eliminate background events is challenging and time-consuming when available calibration data is frequently impure and present in limited quantities. Machine learning, particularly in the form of neural networks, has the potential to be a powerful solution, because it permits automation of the process.</w:t>
-      </w:r>
-    </w:p>
-    <w:p>
-      <w:pPr>
-        <w:pStyle w:val="Normal"/>
-        <w:spacing w:lineRule="auto" w:line="276" w:before="57" w:after="57"/>
-        <w:rPr>
-          <w:rFonts w:ascii="Times New Roman" w:hAnsi="Times New Roman"/>
-        </w:rPr>
-      </w:pPr>
-      <w:r>
-        <w:rPr>
-          <w:rFonts w:ascii="Times New Roman" w:hAnsi="Times New Roman"/>
-          <w:b w:val="false"/>
-          <w:bCs w:val="false"/>
-          <w:sz w:val="24"/>
-          <w:szCs w:val="24"/>
-        </w:rPr>
-        <w:t>However, there are several problems that must be overcome. For instance, impure data can be detrimental to the training of many types of models, and data often comes in formats that are non-trivial to process, such as audio and 3D geometries. It is not always clear which of these formats can be used to produce the most effective discriminator, nor is it obvious what kind of neural network will learn the most efficiently and accurately on a given data format.</w:t>
-      </w:r>
-    </w:p>
-    <w:p>
-      <w:pPr>
-        <w:pStyle w:val="Normal"/>
-        <w:spacing w:lineRule="auto" w:line="276" w:before="57" w:after="57"/>
-        <w:rPr>
-          <w:rFonts w:ascii="Times New Roman" w:hAnsi="Times New Roman"/>
-        </w:rPr>
-      </w:pPr>
-      <w:r>
-        <w:rPr>
-          <w:rFonts w:ascii="Times New Roman" w:hAnsi="Times New Roman"/>
-          <w:b w:val="false"/>
-          <w:bCs w:val="false"/>
-          <w:sz w:val="24"/>
-          <w:szCs w:val="24"/>
-        </w:rPr>
-        <w:t>If solutions to these issues can be found, it stands to reason that the pace of many dark matter research projects could be considerably improved. There could potentially be a great reduction in the engineering time that is spent on manually deriving a discriminator function every time some aspect of the experiment changes.</w:t>
-      </w:r>
-    </w:p>
-    <w:p>
-      <w:pPr>
-        <w:pStyle w:val="Normal"/>
-        <w:spacing w:lineRule="auto" w:line="276" w:before="57" w:after="57"/>
-        <w:jc w:val="center"/>
-        <w:rPr>
-          <w:rFonts w:ascii="Times New Roman" w:hAnsi="Times New Roman"/>
-        </w:rPr>
-      </w:pPr>
-      <w:r>
-        <w:rPr>
-          <w:rFonts w:ascii="Times New Roman" w:hAnsi="Times New Roman"/>
-          <w:b/>
-          <w:bCs/>
-          <w:sz w:val="32"/>
-          <w:szCs w:val="32"/>
-        </w:rPr>
-        <w:t>Background on Experiments</w:t>
-      </w:r>
-    </w:p>
-    <w:p>
-      <w:pPr>
-        <w:pStyle w:val="Normal"/>
-        <w:spacing w:lineRule="auto" w:line="276" w:before="57" w:after="57"/>
-        <w:rPr>
-          <w:b/>
-          <w:b/>
-          <w:bCs/>
-        </w:rPr>
-      </w:pPr>
-      <w:bookmarkStart w:id="1" w:name="__DdeLink__47_4086563454"/>
-      <w:r>
-        <w:rPr>
-          <w:rFonts w:ascii="Times New Roman" w:hAnsi="Times New Roman"/>
-          <w:b/>
-          <w:bCs/>
-          <w:sz w:val="24"/>
-          <w:szCs w:val="24"/>
-        </w:rPr>
-        <w:t>PICO-60</w:t>
-      </w:r>
-      <w:bookmarkEnd w:id="1"/>
-    </w:p>
-    <w:p>
-      <w:pPr>
-        <w:pStyle w:val="Normal"/>
-        <w:spacing w:lineRule="auto" w:line="276" w:before="57" w:after="57"/>
-        <w:rPr>
-          <w:rFonts w:ascii="Times New Roman" w:hAnsi="Times New Roman"/>
-        </w:rPr>
-      </w:pPr>
-      <w:r>
-        <w:rPr>
-          <w:rFonts w:ascii="Times New Roman" w:hAnsi="Times New Roman"/>
-          <w:b w:val="false"/>
-          <w:bCs w:val="false"/>
-          <w:sz w:val="24"/>
-          <w:szCs w:val="24"/>
-        </w:rPr>
-        <w:t>The PICO-60 experiment is a bubble chamber containing superheated C</w:t>
-      </w:r>
-      <w:r>
-        <w:rPr>
-          <w:rFonts w:ascii="Times New Roman" w:hAnsi="Times New Roman"/>
-          <w:b w:val="false"/>
-          <w:bCs w:val="false"/>
-          <w:sz w:val="24"/>
-          <w:szCs w:val="24"/>
-          <w:vertAlign w:val="subscript"/>
-        </w:rPr>
-        <w:t>3</w:t>
-      </w:r>
-      <w:r>
-        <w:rPr>
-          <w:rFonts w:ascii="Times New Roman" w:hAnsi="Times New Roman"/>
-          <w:b w:val="false"/>
-          <w:bCs w:val="false"/>
-          <w:sz w:val="24"/>
-          <w:szCs w:val="24"/>
-        </w:rPr>
-        <w:t>F</w:t>
-      </w:r>
-      <w:r>
-        <w:rPr>
-          <w:rFonts w:ascii="Times New Roman" w:hAnsi="Times New Roman"/>
-          <w:b w:val="false"/>
-          <w:bCs w:val="false"/>
-          <w:sz w:val="24"/>
-          <w:szCs w:val="24"/>
-          <w:vertAlign w:val="subscript"/>
-        </w:rPr>
-        <w:t>8</w:t>
-      </w:r>
-      <w:r>
-        <w:rPr>
-          <w:rFonts w:ascii="Times New Roman" w:hAnsi="Times New Roman"/>
-          <w:b w:val="false"/>
-          <w:bCs w:val="false"/>
-          <w:sz w:val="24"/>
-          <w:szCs w:val="24"/>
-        </w:rPr>
-        <w:t>. It is engineered to be almost entirely insensitive to gamma rays and many other forms of low-energy radiation. This means that the majority of unwanted background events are caused by alpha particles. Alpha particles are emitted by nuclear decays of radon and polonium atoms inside the detector, meaning that they can not be easily removed by ignoring events near the walls of the detector. For development of discriminators that use other means to detect background events, there is an available set of 99%-pure alpha background events collected in 2016 and 2017.</w:t>
-      </w:r>
-    </w:p>
-    <w:p>
-      <w:pPr>
-        <w:pStyle w:val="Normal"/>
-        <w:spacing w:lineRule="auto" w:line="276" w:before="57" w:after="57"/>
-        <w:rPr>
-          <w:rFonts w:ascii="Times New Roman" w:hAnsi="Times New Roman"/>
-        </w:rPr>
-      </w:pPr>
-      <w:r>
-        <w:rPr>
-          <w:rFonts w:ascii="Times New Roman" w:hAnsi="Times New Roman"/>
-          <w:b w:val="false"/>
-          <w:bCs w:val="false"/>
-          <w:sz w:val="24"/>
-          <w:szCs w:val="24"/>
-        </w:rPr>
-        <w:t>Hypothesized signal events are nuclear recoils, and WIMPs in the mass and energy ranges PICO-60 searches within are expected to produce nuclear recoils indistinguishable from those produced by neutrons. Thus, to train a discriminator to recognize nuclear recoil events, approximately 90%-pure calibration data produced using neutrons from americium and californium sources is available.</w:t>
-      </w:r>
-    </w:p>
-    <w:p>
-      <w:pPr>
-        <w:pStyle w:val="Normal"/>
-        <w:spacing w:lineRule="auto" w:line="276" w:before="57" w:after="57"/>
-        <w:rPr>
-          <w:rFonts w:ascii="Times New Roman" w:hAnsi="Times New Roman"/>
-        </w:rPr>
-      </w:pPr>
-      <w:r>
-        <w:rPr>
-          <w:rFonts w:ascii="Times New Roman" w:hAnsi="Times New Roman"/>
-          <w:b w:val="false"/>
-          <w:bCs w:val="false"/>
-          <w:sz w:val="24"/>
-          <w:szCs w:val="24"/>
-        </w:rPr>
-        <w:t>Sensory data for each recorded event comes from two piezoelectric microphones (piezos) mounted to the outside of the silica vessel, and also from three externally mounted cameras viewing the transparent detector at different angles.</w:t>
-      </w:r>
-    </w:p>
-    <w:p>
-      <w:pPr>
-        <w:pStyle w:val="Normal"/>
-        <w:spacing w:lineRule="auto" w:line="276" w:before="57" w:after="57"/>
-        <w:rPr>
-          <w:rFonts w:ascii="Times New Roman" w:hAnsi="Times New Roman"/>
-        </w:rPr>
-      </w:pPr>
-      <w:r>
-        <w:rPr>
-          <w:rFonts w:ascii="Times New Roman" w:hAnsi="Times New Roman"/>
-          <w:b w:val="false"/>
-          <w:bCs w:val="false"/>
-          <w:sz w:val="24"/>
-          <w:szCs w:val="24"/>
-        </w:rPr>
-        <w:t>A conventional discriminator known as the Acoustic Parameter (AP) was developed by the PICO-60 collaboration and verified based on physical modeling and empirical modification to discriminate accurately between alpha particles and nuclear recoils.</w:t>
-      </w:r>
-    </w:p>
-    <w:p>
-      <w:pPr>
-        <w:pStyle w:val="Normal"/>
-        <w:spacing w:lineRule="auto" w:line="276" w:before="57" w:after="57"/>
-        <w:rPr>
-          <w:b/>
-          <w:b/>
-          <w:bCs/>
-        </w:rPr>
-      </w:pPr>
-      <w:r>
-        <w:rPr>
-          <w:rFonts w:ascii="Times New Roman" w:hAnsi="Times New Roman"/>
-          <w:b/>
-          <w:bCs/>
-          <w:sz w:val="24"/>
-          <w:szCs w:val="24"/>
-        </w:rPr>
-        <w:t>DEAP-3600</w:t>
-      </w:r>
-    </w:p>
-    <w:p>
-      <w:pPr>
-        <w:pStyle w:val="Normal"/>
-        <w:spacing w:lineRule="auto" w:line="276" w:before="57" w:after="57"/>
-        <w:rPr>
-          <w:b w:val="false"/>
-          <w:b w:val="false"/>
-          <w:bCs w:val="false"/>
-        </w:rPr>
-      </w:pPr>
-      <w:r>
-        <w:rPr>
-          <w:rFonts w:ascii="Times New Roman" w:hAnsi="Times New Roman"/>
-          <w:b w:val="false"/>
-          <w:bCs w:val="false"/>
-          <w:sz w:val="24"/>
-          <w:szCs w:val="24"/>
-        </w:rPr>
-        <w:t>The DEAP-3600 experiment makes use of 255 photomultiplier tubes (PMTs) mounted uniformly over the surface of a spherical vessel filled with liquid argon. The principle of the detector is that when an argon atom is struck by another particle (such as an alpha particle or a WIMP), some of its electrons are excited, and when they fall back to ground state, they emit photons that are captured by some of the PMTs. Based on the counts and timings of photons that reach each of the PMTs, it is possible to approximate the energy and location of any event that occurs in the body of the detector. This allows alpha, beta and gamma background radiation to be removed.</w:t>
-      </w:r>
-    </w:p>
-    <w:p>
-      <w:pPr>
-        <w:pStyle w:val="Normal"/>
-        <w:spacing w:lineRule="auto" w:line="276" w:before="57" w:after="57"/>
-        <w:rPr>
-          <w:b w:val="false"/>
-          <w:b w:val="false"/>
-          <w:bCs w:val="false"/>
-        </w:rPr>
-      </w:pPr>
-      <w:r>
-        <w:rPr>
-          <w:rFonts w:ascii="Times New Roman" w:hAnsi="Times New Roman"/>
-          <w:b w:val="false"/>
-          <w:bCs w:val="false"/>
-          <w:sz w:val="24"/>
-          <w:szCs w:val="24"/>
-        </w:rPr>
-        <w:t>Remaining background radiation consists of alpha radiation events that do not occur in the spherical body of the detector, but rather in the neck, above the hole through which the detector was filled. Because many photons are occluded by the corners and sides of the neck, the position of the event is predicted to be in the lower middle of the detector, rather than the top. Also, because the neck is filled with gas, the alpha event appears to be much lower-energy than it actually is; in fact, it appears to be in the same energy range as WIMP candidates.</w:t>
-      </w:r>
-    </w:p>
-    <w:p>
-      <w:pPr>
-        <w:pStyle w:val="Normal"/>
-        <w:spacing w:lineRule="auto" w:line="276" w:before="57" w:after="57"/>
-        <w:rPr>
-          <w:b w:val="false"/>
-          <w:b w:val="false"/>
-          <w:bCs w:val="false"/>
-        </w:rPr>
-      </w:pPr>
-      <w:r>
-        <w:rPr>
-          <w:rFonts w:ascii="Times New Roman" w:hAnsi="Times New Roman"/>
-          <w:b w:val="false"/>
-          <w:bCs w:val="false"/>
-          <w:sz w:val="24"/>
-          <w:szCs w:val="24"/>
-        </w:rPr>
-        <w:t>It is impractical to create significant amounts of useful calibration data in the DEAP-3600 detector. Thus, a simulation is used instead. It is possible to create thousands of WIMP and alpha events for training in this environment. However, how well the simulation replicates real-world events remains an open question. There is a set of 30 real-world events, containing both expected nuclear recoils and expected neck alpha events, that can be used for testing any discriminator.</w:t>
-      </w:r>
-    </w:p>
-    <w:p>
-      <w:pPr>
-        <w:pStyle w:val="Normal"/>
-        <w:spacing w:lineRule="auto" w:line="276" w:before="57" w:after="57"/>
-        <w:jc w:val="center"/>
-        <w:rPr>
-          <w:rFonts w:ascii="Times New Roman" w:hAnsi="Times New Roman"/>
-        </w:rPr>
-      </w:pPr>
-      <w:bookmarkStart w:id="2" w:name="__DdeLink__16_3632505009"/>
-      <w:r>
-        <w:rPr>
-          <w:rFonts w:ascii="Times New Roman" w:hAnsi="Times New Roman"/>
-          <w:b/>
-          <w:bCs/>
-          <w:sz w:val="32"/>
-          <w:szCs w:val="32"/>
-        </w:rPr>
-        <w:t>Engineering Goal</w:t>
-      </w:r>
-      <w:bookmarkEnd w:id="2"/>
-    </w:p>
-    <w:p>
-      <w:pPr>
-        <w:pStyle w:val="Normal"/>
-        <w:spacing w:lineRule="auto" w:line="276" w:before="57" w:after="57"/>
-        <w:rPr>
-          <w:rFonts w:ascii="Times New Roman" w:hAnsi="Times New Roman"/>
-        </w:rPr>
-      </w:pPr>
-      <w:r>
-        <w:rPr>
-          <w:rFonts w:ascii="Times New Roman" w:hAnsi="Times New Roman"/>
-          <w:b w:val="false"/>
-          <w:bCs w:val="false"/>
-          <w:sz w:val="24"/>
-          <w:szCs w:val="24"/>
-        </w:rPr>
-        <w:t>Despite the existence of working conventional discriminators in the PICO-60 and DEAP-3600 experiments, neural networks for separation of signal and background events are most certainly applicable to both of them.</w:t>
-      </w:r>
-    </w:p>
-    <w:p>
-      <w:pPr>
-        <w:pStyle w:val="Normal"/>
-        <w:spacing w:lineRule="auto" w:line="276" w:before="57" w:after="57"/>
-        <w:rPr>
-          <w:rFonts w:ascii="Times New Roman" w:hAnsi="Times New Roman"/>
-        </w:rPr>
-      </w:pPr>
-      <w:r>
-        <w:rPr>
-          <w:rFonts w:ascii="Times New Roman" w:hAnsi="Times New Roman"/>
-          <w:b w:val="false"/>
-          <w:bCs w:val="false"/>
-          <w:sz w:val="24"/>
-          <w:szCs w:val="24"/>
-        </w:rPr>
-        <w:t>In the case of PICO-60, my goal is to use available data to develop and validate a general machine learning system that has the potential to speed up the development of discriminators in future iterations of the PICO project, as well as other, similar dark matter experiments. By applying semi-supervised learning algorithms, I hope to find a system that will be applicable when even less accurately classified training data is available compared to PICO-60.</w:t>
-      </w:r>
-    </w:p>
-    <w:p>
-      <w:pPr>
-        <w:pStyle w:val="Normal"/>
-        <w:spacing w:lineRule="auto" w:line="276" w:before="57" w:after="57"/>
-        <w:rPr>
-          <w:rFonts w:ascii="Times New Roman" w:hAnsi="Times New Roman"/>
-        </w:rPr>
-      </w:pPr>
-      <w:r>
-        <w:rPr>
-          <w:rFonts w:ascii="Times New Roman" w:hAnsi="Times New Roman"/>
-          <w:b w:val="false"/>
-          <w:bCs w:val="false"/>
-          <w:sz w:val="24"/>
-          <w:szCs w:val="24"/>
-        </w:rPr>
-        <w:t>The discriminator used for DEAP-3600 is not known to be optimal, so it is possible the application of machine learning will lead to improvements in performance. Alternately, it is possible that the machine learning system will perform at the same level as the conventional discriminator and provide evidence that it is close to optimal. My goal is thus to determine which of these two cases is true.</w:t>
+        <w:rPr/>
       </w:r>
     </w:p>
     <w:p>
@@ -501,6 +80,486 @@
           <w:sz w:val="32"/>
           <w:szCs w:val="32"/>
         </w:rPr>
+        <w:t>Rationale</w:t>
+      </w:r>
+    </w:p>
+    <w:p>
+      <w:pPr>
+        <w:pStyle w:val="Normal"/>
+        <w:spacing w:lineRule="auto" w:line="276" w:before="57" w:after="57"/>
+        <w:rPr>
+          <w:rFonts w:ascii="Times New Roman" w:hAnsi="Times New Roman"/>
+        </w:rPr>
+      </w:pPr>
+      <w:r>
+        <w:rPr>
+          <w:rFonts w:ascii="Times New Roman" w:hAnsi="Times New Roman"/>
+          <w:b w:val="false"/>
+          <w:bCs w:val="false"/>
+          <w:sz w:val="24"/>
+          <w:szCs w:val="24"/>
+        </w:rPr>
+        <w:t>Detection of dark matter is one of the foremost endeavors in modern particle physics. Due to unexpectedly large gravitational forces affecting the rotation of galaxies and the deflection of photons, it is hypothesized that there are a large number of “dark” particles that rarely interact via forces other than gravity. One of the most-researched candidates for such a particle is the Weakly Interacting Massive Particle, or WIMP.</w:t>
+      </w:r>
+    </w:p>
+    <w:p>
+      <w:pPr>
+        <w:pStyle w:val="Normal"/>
+        <w:spacing w:lineRule="auto" w:line="276" w:before="57" w:after="57"/>
+        <w:rPr>
+          <w:rFonts w:ascii="Times New Roman" w:hAnsi="Times New Roman"/>
+        </w:rPr>
+      </w:pPr>
+      <w:bookmarkStart w:id="0" w:name="__DdeLink__11_2328629645"/>
+      <w:r>
+        <w:rPr>
+          <w:rFonts w:ascii="Times New Roman" w:hAnsi="Times New Roman"/>
+          <w:b w:val="false"/>
+          <w:bCs w:val="false"/>
+          <w:sz w:val="24"/>
+          <w:szCs w:val="24"/>
+        </w:rPr>
+        <w:t xml:space="preserve">The identification of background radiation events is a major hurdle to overcome in all experiments for </w:t>
+      </w:r>
+      <w:bookmarkEnd w:id="0"/>
+      <w:r>
+        <w:rPr>
+          <w:rFonts w:ascii="Times New Roman" w:hAnsi="Times New Roman"/>
+          <w:b w:val="false"/>
+          <w:bCs w:val="false"/>
+          <w:sz w:val="24"/>
+          <w:szCs w:val="24"/>
+        </w:rPr>
+        <w:t>WIMP detection. The current practice of manually developing a discriminator function to eliminate background events is challenging and time-consuming when available calibration data is frequently impure and present in limited quantities. Machine learning, particularly in the form of neural networks, has the potential to be a powerful solution, because it permits automation of the process.</w:t>
+      </w:r>
+    </w:p>
+    <w:p>
+      <w:pPr>
+        <w:pStyle w:val="Normal"/>
+        <w:spacing w:lineRule="auto" w:line="276" w:before="57" w:after="57"/>
+        <w:rPr>
+          <w:rFonts w:ascii="Times New Roman" w:hAnsi="Times New Roman"/>
+        </w:rPr>
+      </w:pPr>
+      <w:r>
+        <w:rPr>
+          <w:rFonts w:ascii="Times New Roman" w:hAnsi="Times New Roman"/>
+          <w:b w:val="false"/>
+          <w:bCs w:val="false"/>
+          <w:sz w:val="24"/>
+          <w:szCs w:val="24"/>
+        </w:rPr>
+        <w:t>However, there are several problems that must be overcome. For instance, impure data can be detrimental to the training of many types of models, and data often comes in formats that are non-trivial to process, such as audio and 3D geometries. It is not always clear which of these formats can be used to produce the most effective discriminator, nor is it obvious what kind of neural network will learn the most efficiently and accurately on a given data format.</w:t>
+      </w:r>
+    </w:p>
+    <w:p>
+      <w:pPr>
+        <w:pStyle w:val="Normal"/>
+        <w:spacing w:lineRule="auto" w:line="276" w:before="57" w:after="57"/>
+        <w:rPr/>
+      </w:pPr>
+      <w:r>
+        <w:rPr>
+          <w:rFonts w:ascii="Times New Roman" w:hAnsi="Times New Roman"/>
+          <w:b w:val="false"/>
+          <w:bCs w:val="false"/>
+          <w:sz w:val="24"/>
+          <w:szCs w:val="24"/>
+        </w:rPr>
+        <w:t>If solutions to these issues can be found, it stands to reason that the pace of many dark matter research projects could be considerably improved. There could potentially be a great reduction in the engineering time that is spent on manually deriving a discriminator function every time some aspect of the experiment changes.</w:t>
+      </w:r>
+    </w:p>
+    <w:p>
+      <w:pPr>
+        <w:pStyle w:val="Normal"/>
+        <w:spacing w:lineRule="auto" w:line="276" w:before="57" w:after="57"/>
+        <w:rPr>
+          <w:rFonts w:ascii="Times New Roman" w:hAnsi="Times New Roman"/>
+          <w:b w:val="false"/>
+          <w:b w:val="false"/>
+          <w:bCs w:val="false"/>
+          <w:sz w:val="24"/>
+          <w:szCs w:val="24"/>
+        </w:rPr>
+      </w:pPr>
+      <w:r>
+        <w:rPr/>
+      </w:r>
+    </w:p>
+    <w:p>
+      <w:pPr>
+        <w:pStyle w:val="Normal"/>
+        <w:spacing w:lineRule="auto" w:line="276" w:before="57" w:after="57"/>
+        <w:jc w:val="center"/>
+        <w:rPr>
+          <w:rFonts w:ascii="Times New Roman" w:hAnsi="Times New Roman"/>
+        </w:rPr>
+      </w:pPr>
+      <w:r>
+        <w:rPr>
+          <w:rFonts w:ascii="Times New Roman" w:hAnsi="Times New Roman"/>
+          <w:b/>
+          <w:bCs/>
+          <w:sz w:val="32"/>
+          <w:szCs w:val="32"/>
+        </w:rPr>
+        <w:t>Background on Experiments</w:t>
+      </w:r>
+    </w:p>
+    <w:p>
+      <w:pPr>
+        <w:pStyle w:val="Normal"/>
+        <w:spacing w:lineRule="auto" w:line="276" w:before="57" w:after="57"/>
+        <w:rPr>
+          <w:b/>
+          <w:b/>
+          <w:bCs/>
+        </w:rPr>
+      </w:pPr>
+      <w:bookmarkStart w:id="1" w:name="__DdeLink__47_4086563454"/>
+      <w:r>
+        <w:rPr>
+          <w:rFonts w:ascii="Times New Roman" w:hAnsi="Times New Roman"/>
+          <w:b/>
+          <w:bCs/>
+          <w:sz w:val="24"/>
+          <w:szCs w:val="24"/>
+        </w:rPr>
+        <w:t>PICO-60</w:t>
+      </w:r>
+      <w:bookmarkEnd w:id="1"/>
+    </w:p>
+    <w:p>
+      <w:pPr>
+        <w:pStyle w:val="Normal"/>
+        <w:spacing w:lineRule="auto" w:line="276" w:before="57" w:after="57"/>
+        <w:rPr>
+          <w:rFonts w:ascii="Times New Roman" w:hAnsi="Times New Roman"/>
+        </w:rPr>
+      </w:pPr>
+      <w:r>
+        <w:rPr>
+          <w:rFonts w:ascii="Times New Roman" w:hAnsi="Times New Roman"/>
+          <w:b w:val="false"/>
+          <w:bCs w:val="false"/>
+          <w:sz w:val="24"/>
+          <w:szCs w:val="24"/>
+        </w:rPr>
+        <w:t>The PICO-60 experiment is a bubble chamber containing superheated C</w:t>
+      </w:r>
+      <w:r>
+        <w:rPr>
+          <w:rFonts w:ascii="Times New Roman" w:hAnsi="Times New Roman"/>
+          <w:b w:val="false"/>
+          <w:bCs w:val="false"/>
+          <w:sz w:val="24"/>
+          <w:szCs w:val="24"/>
+          <w:vertAlign w:val="subscript"/>
+        </w:rPr>
+        <w:t>3</w:t>
+      </w:r>
+      <w:r>
+        <w:rPr>
+          <w:rFonts w:ascii="Times New Roman" w:hAnsi="Times New Roman"/>
+          <w:b w:val="false"/>
+          <w:bCs w:val="false"/>
+          <w:sz w:val="24"/>
+          <w:szCs w:val="24"/>
+        </w:rPr>
+        <w:t>F</w:t>
+      </w:r>
+      <w:r>
+        <w:rPr>
+          <w:rFonts w:ascii="Times New Roman" w:hAnsi="Times New Roman"/>
+          <w:b w:val="false"/>
+          <w:bCs w:val="false"/>
+          <w:sz w:val="24"/>
+          <w:szCs w:val="24"/>
+          <w:vertAlign w:val="subscript"/>
+        </w:rPr>
+        <w:t>8</w:t>
+      </w:r>
+      <w:r>
+        <w:rPr>
+          <w:rFonts w:ascii="Times New Roman" w:hAnsi="Times New Roman"/>
+          <w:b w:val="false"/>
+          <w:bCs w:val="false"/>
+          <w:sz w:val="24"/>
+          <w:szCs w:val="24"/>
+        </w:rPr>
+        <w:t>. It is engineered to be almost entirely insensitive to gamma rays and many other forms of low-energy radiation. This means that the majority of unwanted background events are caused by alpha particles. Alpha particles are emitted by nuclear decays of radon and polonium atoms inside the detector, meaning that they can not be easily removed by ignoring events near the walls of the detector. For development of discriminators that use other means to detect background events, there is an available set of 99%-pure alpha background events collected in 2016 and 2017.</w:t>
+      </w:r>
+    </w:p>
+    <w:p>
+      <w:pPr>
+        <w:pStyle w:val="Normal"/>
+        <w:spacing w:lineRule="auto" w:line="276" w:before="57" w:after="57"/>
+        <w:rPr>
+          <w:rFonts w:ascii="Times New Roman" w:hAnsi="Times New Roman"/>
+        </w:rPr>
+      </w:pPr>
+      <w:r>
+        <w:rPr>
+          <w:rFonts w:ascii="Times New Roman" w:hAnsi="Times New Roman"/>
+          <w:b w:val="false"/>
+          <w:bCs w:val="false"/>
+          <w:sz w:val="24"/>
+          <w:szCs w:val="24"/>
+        </w:rPr>
+        <w:t>Hypothesized signal events are nuclear recoils, and WIMPs in the mass and energy ranges PICO-60 searches within are expected to produce nuclear recoils indistinguishable from those produced by neutrons. Thus, to train a discriminator to recognize nuclear recoil events, approximately 90%-pure calibration data produced using neutrons from americium and californium sources is available.</w:t>
+      </w:r>
+    </w:p>
+    <w:p>
+      <w:pPr>
+        <w:pStyle w:val="Normal"/>
+        <w:spacing w:lineRule="auto" w:line="276" w:before="57" w:after="57"/>
+        <w:rPr>
+          <w:rFonts w:ascii="Times New Roman" w:hAnsi="Times New Roman"/>
+        </w:rPr>
+      </w:pPr>
+      <w:r>
+        <w:rPr>
+          <w:rFonts w:ascii="Times New Roman" w:hAnsi="Times New Roman"/>
+          <w:b w:val="false"/>
+          <w:bCs w:val="false"/>
+          <w:sz w:val="24"/>
+          <w:szCs w:val="24"/>
+        </w:rPr>
+        <w:t>Sensory data for each recorded event comes from two piezoelectric microphones (piezos) mounted to the outside of the silica vessel, and also from three externally mounted cameras viewing the transparent detector at different angles.</w:t>
+      </w:r>
+    </w:p>
+    <w:p>
+      <w:pPr>
+        <w:pStyle w:val="Normal"/>
+        <w:spacing w:lineRule="auto" w:line="276" w:before="57" w:after="57"/>
+        <w:rPr>
+          <w:rFonts w:ascii="Times New Roman" w:hAnsi="Times New Roman"/>
+        </w:rPr>
+      </w:pPr>
+      <w:r>
+        <w:rPr>
+          <w:rFonts w:ascii="Times New Roman" w:hAnsi="Times New Roman"/>
+          <w:b w:val="false"/>
+          <w:bCs w:val="false"/>
+          <w:sz w:val="24"/>
+          <w:szCs w:val="24"/>
+        </w:rPr>
+        <w:t>A conventional discriminator known as the Acoustic Parameter (AP) was developed by the PICO-60 collaboration and verified based on physical modeling and empirical modification to discriminate accurately between alpha particles and nuclear recoils.</w:t>
+      </w:r>
+    </w:p>
+    <w:p>
+      <w:pPr>
+        <w:pStyle w:val="Normal"/>
+        <w:spacing w:lineRule="auto" w:line="276" w:before="57" w:after="57"/>
+        <w:rPr>
+          <w:b/>
+          <w:b/>
+          <w:bCs/>
+        </w:rPr>
+      </w:pPr>
+      <w:r>
+        <w:rPr>
+          <w:rFonts w:ascii="Times New Roman" w:hAnsi="Times New Roman"/>
+          <w:b/>
+          <w:bCs/>
+          <w:sz w:val="24"/>
+          <w:szCs w:val="24"/>
+        </w:rPr>
+        <w:t>DEAP-3600</w:t>
+      </w:r>
+    </w:p>
+    <w:p>
+      <w:pPr>
+        <w:pStyle w:val="Normal"/>
+        <w:spacing w:lineRule="auto" w:line="276" w:before="57" w:after="57"/>
+        <w:rPr>
+          <w:b w:val="false"/>
+          <w:b w:val="false"/>
+          <w:bCs w:val="false"/>
+        </w:rPr>
+      </w:pPr>
+      <w:r>
+        <w:rPr>
+          <w:rFonts w:ascii="Times New Roman" w:hAnsi="Times New Roman"/>
+          <w:b w:val="false"/>
+          <w:bCs w:val="false"/>
+          <w:sz w:val="24"/>
+          <w:szCs w:val="24"/>
+        </w:rPr>
+        <w:t>The DEAP-3600 experiment makes use of 255 photomultiplier tubes (PMTs) mounted uniformly over the surface of a spherical vessel filled with liquid argon. The principle of the detector is that when an argon atom is struck by another particle (such as an alpha particle or a WIMP), some of its electrons are excited, and when they fall back to ground state, they emit photons that are captured by some of the PMTs. Based on the counts and timings of photons that reach each of the PMTs, it is possible to approximate the energy and location of any event that occurs in the body of the detector. This allows alpha, beta and gamma background radiation to be removed.</w:t>
+      </w:r>
+    </w:p>
+    <w:p>
+      <w:pPr>
+        <w:pStyle w:val="Normal"/>
+        <w:spacing w:lineRule="auto" w:line="276" w:before="57" w:after="57"/>
+        <w:rPr>
+          <w:b w:val="false"/>
+          <w:b w:val="false"/>
+          <w:bCs w:val="false"/>
+        </w:rPr>
+      </w:pPr>
+      <w:r>
+        <w:rPr>
+          <w:rFonts w:ascii="Times New Roman" w:hAnsi="Times New Roman"/>
+          <w:b w:val="false"/>
+          <w:bCs w:val="false"/>
+          <w:sz w:val="24"/>
+          <w:szCs w:val="24"/>
+        </w:rPr>
+        <w:t>Remaining background radiation consists of alpha radiation events that do not occur in the spherical body of the detector, but rather in the neck, above the hole through which the detector was filled. Because many photons are occluded by the corners and sides of the neck, the position of the event is predicted to be in the lower middle of the detector, rather than the top. Also, because the neck is filled with gas, the alpha event appears to be much lower-energy than it actually is; in fact, it appears to be in the same energy range as WIMP candidates.</w:t>
+      </w:r>
+    </w:p>
+    <w:p>
+      <w:pPr>
+        <w:pStyle w:val="Normal"/>
+        <w:spacing w:lineRule="auto" w:line="276" w:before="57" w:after="57"/>
+        <w:rPr/>
+      </w:pPr>
+      <w:r>
+        <w:rPr>
+          <w:rFonts w:ascii="Times New Roman" w:hAnsi="Times New Roman"/>
+          <w:b w:val="false"/>
+          <w:bCs w:val="false"/>
+          <w:sz w:val="24"/>
+          <w:szCs w:val="24"/>
+        </w:rPr>
+        <w:t>It is impractical to create significant amounts of useful calibration data in the DEAP-3600 detector. Thus, a simulation is used instead. It is possible to create thousands of WIMP and alpha events for training in this environment. However, how well the simulation replicates real-world events remains an open question. There is a set of 30 real-world events, containing both expected nuclear recoils and expected neck alpha events, that can be used for testing any discriminator.</w:t>
+      </w:r>
+    </w:p>
+    <w:p>
+      <w:pPr>
+        <w:pStyle w:val="Normal"/>
+        <w:spacing w:lineRule="auto" w:line="276" w:before="57" w:after="57"/>
+        <w:rPr>
+          <w:rFonts w:ascii="Times New Roman" w:hAnsi="Times New Roman"/>
+          <w:b w:val="false"/>
+          <w:b w:val="false"/>
+          <w:bCs w:val="false"/>
+          <w:sz w:val="24"/>
+          <w:szCs w:val="24"/>
+        </w:rPr>
+      </w:pPr>
+      <w:r>
+        <w:rPr/>
+      </w:r>
+    </w:p>
+    <w:p>
+      <w:pPr>
+        <w:pStyle w:val="Normal"/>
+        <w:spacing w:lineRule="auto" w:line="276" w:before="57" w:after="57"/>
+        <w:jc w:val="center"/>
+        <w:rPr>
+          <w:rFonts w:ascii="Times New Roman" w:hAnsi="Times New Roman"/>
+        </w:rPr>
+      </w:pPr>
+      <w:bookmarkStart w:id="2" w:name="__DdeLink__16_3632505009"/>
+      <w:r>
+        <w:rPr>
+          <w:rFonts w:ascii="Times New Roman" w:hAnsi="Times New Roman"/>
+          <w:b/>
+          <w:bCs/>
+          <w:sz w:val="32"/>
+          <w:szCs w:val="32"/>
+        </w:rPr>
+        <w:t>Engineering Goal</w:t>
+      </w:r>
+      <w:bookmarkEnd w:id="2"/>
+    </w:p>
+    <w:p>
+      <w:pPr>
+        <w:pStyle w:val="Normal"/>
+        <w:spacing w:lineRule="auto" w:line="276" w:before="57" w:after="57"/>
+        <w:rPr>
+          <w:rFonts w:ascii="Times New Roman" w:hAnsi="Times New Roman"/>
+        </w:rPr>
+      </w:pPr>
+      <w:r>
+        <w:rPr>
+          <w:rFonts w:ascii="Times New Roman" w:hAnsi="Times New Roman"/>
+          <w:b w:val="false"/>
+          <w:bCs w:val="false"/>
+          <w:sz w:val="24"/>
+          <w:szCs w:val="24"/>
+        </w:rPr>
+        <w:t>Despite the existence of working conventional discriminators in the PICO-60 and DEAP-3600 experiments, neural networks for separation of signal and background events are most certainly applicable to both of them.</w:t>
+      </w:r>
+    </w:p>
+    <w:p>
+      <w:pPr>
+        <w:pStyle w:val="Normal"/>
+        <w:spacing w:lineRule="auto" w:line="276" w:before="57" w:after="57"/>
+        <w:rPr>
+          <w:rFonts w:ascii="Times New Roman" w:hAnsi="Times New Roman"/>
+        </w:rPr>
+      </w:pPr>
+      <w:r>
+        <w:rPr>
+          <w:rFonts w:ascii="Times New Roman" w:hAnsi="Times New Roman"/>
+          <w:b w:val="false"/>
+          <w:bCs w:val="false"/>
+          <w:sz w:val="24"/>
+          <w:szCs w:val="24"/>
+        </w:rPr>
+        <w:t>In the case of PICO-60, my goal is to use available data to develop and validate a general machine learning system that has the potential to speed up the development of discriminators in future iterations of the PICO project, as well as other, similar dark matter experiments. By applying semi-supervised learning algorithms, I hope to find a system that will be applicable when even less accurately classified training data is available compared to PICO-60.</w:t>
+      </w:r>
+    </w:p>
+    <w:p>
+      <w:pPr>
+        <w:pStyle w:val="Normal"/>
+        <w:spacing w:lineRule="auto" w:line="276" w:before="57" w:after="57"/>
+        <w:rPr/>
+      </w:pPr>
+      <w:r>
+        <w:rPr>
+          <w:rFonts w:ascii="Times New Roman" w:hAnsi="Times New Roman"/>
+          <w:b w:val="false"/>
+          <w:bCs w:val="false"/>
+          <w:sz w:val="24"/>
+          <w:szCs w:val="24"/>
+        </w:rPr>
+        <w:t>The discriminator used for DEAP-3600 is not known to be optimal, so it is possible the application of machine learning will lead to improvements in performance. Alternately, it is possible that the machine learning system will perform at the same level as the conventional discriminator and provide evidence that it is close to optimal. My goal is thus to determine which of these two cases is true.</w:t>
+      </w:r>
+    </w:p>
+    <w:p>
+      <w:pPr>
+        <w:pStyle w:val="Normal"/>
+        <w:spacing w:lineRule="auto" w:line="276" w:before="57" w:after="57"/>
+        <w:rPr>
+          <w:rFonts w:ascii="Times New Roman" w:hAnsi="Times New Roman"/>
+          <w:b w:val="false"/>
+          <w:b w:val="false"/>
+          <w:bCs w:val="false"/>
+          <w:sz w:val="24"/>
+          <w:szCs w:val="24"/>
+        </w:rPr>
+      </w:pPr>
+      <w:r>
+        <w:rPr/>
+      </w:r>
+    </w:p>
+    <w:p>
+      <w:pPr>
+        <w:pStyle w:val="Normal"/>
+        <w:spacing w:lineRule="auto" w:line="276" w:before="57" w:after="57"/>
+        <w:jc w:val="center"/>
+        <w:rPr>
+          <w:rFonts w:ascii="Times New Roman" w:hAnsi="Times New Roman"/>
+          <w:b/>
+          <w:b/>
+          <w:bCs/>
+          <w:sz w:val="32"/>
+          <w:szCs w:val="32"/>
+        </w:rPr>
+      </w:pPr>
+      <w:r>
+        <w:rPr>
+          <w:rFonts w:ascii="Times New Roman" w:hAnsi="Times New Roman"/>
+          <w:b/>
+          <w:bCs/>
+          <w:sz w:val="32"/>
+          <w:szCs w:val="32"/>
+        </w:rPr>
         <w:t>Procedures</w:t>
       </w:r>
     </w:p>
@@ -749,9 +808,7 @@
           <w:numId w:val="2"/>
         </w:numPr>
         <w:spacing w:lineRule="auto" w:line="276" w:before="57" w:after="57"/>
-        <w:rPr>
-          <w:rFonts w:ascii="Times New Roman" w:hAnsi="Times New Roman"/>
-        </w:rPr>
+        <w:rPr/>
       </w:pPr>
       <w:r>
         <w:rPr>
@@ -762,6 +819,33 @@
           <w:szCs w:val="24"/>
         </w:rPr>
         <w:t>Size of convolutional kernel</w:t>
+      </w:r>
+    </w:p>
+    <w:p>
+      <w:pPr>
+        <w:pStyle w:val="Normal"/>
+        <w:spacing w:lineRule="auto" w:line="276" w:before="57" w:after="57"/>
+        <w:rPr/>
+      </w:pPr>
+      <w:r>
+        <w:rPr>
+          <w:rFonts w:ascii="Times New Roman" w:hAnsi="Times New Roman"/>
+          <w:b w:val="false"/>
+          <w:bCs w:val="false"/>
+          <w:sz w:val="24"/>
+          <w:szCs w:val="24"/>
+        </w:rPr>
+        <w:t xml:space="preserve">In general, these hyperparameters will be optimized using grid searches, in which a discrete search space is defined for each hyperparameter, and every possible combination of hyperparameter values within their respective search spaces is tested. </w:t>
+      </w:r>
+      <w:r>
+        <w:rPr>
+          <w:rFonts w:ascii="Times New Roman" w:hAnsi="Times New Roman"/>
+          <w:b w:val="false"/>
+          <w:bCs w:val="false"/>
+          <w:sz w:val="24"/>
+          <w:szCs w:val="24"/>
+        </w:rPr>
+        <w:t>Each configuration will be tested multiple times so that variations in the randomly selected validation set will have minimal effect.</w:t>
       </w:r>
     </w:p>
     <w:p>
@@ -1407,9 +1491,7 @@
         <w:br/>
       </w:r>
       <w:r>
-        <w:rPr>
-          <w:rFonts w:ascii="Times New Roman" w:hAnsi="Times New Roman"/>
-        </w:rPr>
+        <w:rPr/>
       </w:r>
       <m:oMath xmlns:m="http://schemas.openxmlformats.org/officeDocument/2006/math">
         <m:r>
@@ -1582,18 +1664,14 @@
       <w:pPr>
         <w:pStyle w:val="Normal"/>
         <w:spacing w:lineRule="auto" w:line="276" w:before="57" w:after="57"/>
-        <w:rPr>
-          <w:b/>
+        <w:rPr/>
+      </w:pPr>
+      <w:r>
+        <w:rPr>
+          <w:rFonts w:ascii="Times New Roman" w:hAnsi="Times New Roman"/>
           <w:b/>
           <w:bCs/>
         </w:rPr>
-      </w:pPr>
-      <w:r>
-        <w:rPr>
-          <w:rFonts w:ascii="Times New Roman" w:hAnsi="Times New Roman"/>
-          <w:b/>
-          <w:bCs/>
-        </w:rPr>
         <w:t>DEAP-3600</w:t>
       </w:r>
     </w:p>
@@ -1609,19 +1687,7 @@
         <w:rPr>
           <w:rFonts w:ascii="Times New Roman" w:hAnsi="Times New Roman"/>
         </w:rPr>
-        <w:t xml:space="preserve">For the DEAP-3600 experiment, large amounts of simulated training data are available. This means data efficiency systems such as semi-supervised learning are less applicable than PICO-60. However, the format of the data presents a very different set of challenges. There are two main open questions, </w:t>
-      </w:r>
-      <w:r>
-        <w:rPr>
-          <w:rFonts w:ascii="Times New Roman" w:hAnsi="Times New Roman"/>
-        </w:rPr>
-        <w:t>with respect to the optimal machine learning system to apply</w:t>
-      </w:r>
-      <w:r>
-        <w:rPr>
-          <w:rFonts w:ascii="Times New Roman" w:hAnsi="Times New Roman"/>
-        </w:rPr>
-        <w:t>:</w:t>
+        <w:t>For the DEAP-3600 experiment, large amounts of simulated training data are available. This means data efficiency systems such as semi-supervised learning are less applicable than PICO-60. However, the format of the data presents a very different set of challenges. There are two main open questions, with respect to the optimal machine learning system to apply:</w:t>
       </w:r>
     </w:p>
     <w:p>
@@ -1708,9 +1774,7 @@
           <w:numId w:val="5"/>
         </w:numPr>
         <w:spacing w:lineRule="auto" w:line="276" w:before="57" w:after="57"/>
-        <w:rPr>
-          <w:rFonts w:ascii="Times New Roman" w:hAnsi="Times New Roman"/>
-        </w:rPr>
+        <w:rPr/>
       </w:pPr>
       <w:r>
         <w:rPr>
@@ -1727,6 +1791,65 @@
       <w:pPr>
         <w:pStyle w:val="Normal"/>
         <w:spacing w:lineRule="auto" w:line="276" w:before="57" w:after="57"/>
+        <w:rPr/>
+      </w:pPr>
+      <w:r>
+        <w:rPr>
+          <w:rFonts w:ascii="Times New Roman" w:hAnsi="Times New Roman"/>
+        </w:rPr>
+        <w:t>Both of these questions will be approached in a similar manner as with PICO-60. I will start by implementing and validating each of these concepts, proceed by manually optimizing and testing various configurations for each of the networks and input methods discussed, and finally seek a conclusive result by running a grid search for the optimal hyperparameters.</w:t>
+      </w:r>
+    </w:p>
+    <w:p>
+      <w:pPr>
+        <w:pStyle w:val="Normal"/>
+        <w:spacing w:lineRule="auto" w:line="276" w:before="57" w:after="57"/>
+        <w:rPr/>
+      </w:pPr>
+      <w:r>
+        <w:rPr>
+          <w:rFonts w:ascii="Times New Roman" w:hAnsi="Times New Roman"/>
+          <w:b/>
+          <w:bCs/>
+        </w:rPr>
+        <w:t>Implementation Details</w:t>
+      </w:r>
+    </w:p>
+    <w:p>
+      <w:pPr>
+        <w:pStyle w:val="Normal"/>
+        <w:spacing w:lineRule="auto" w:line="276" w:before="57" w:after="57"/>
+        <w:rPr>
+          <w:b w:val="false"/>
+          <w:b w:val="false"/>
+          <w:bCs w:val="false"/>
+        </w:rPr>
+      </w:pPr>
+      <w:r>
+        <w:rPr>
+          <w:rFonts w:ascii="Times New Roman" w:hAnsi="Times New Roman"/>
+          <w:b w:val="false"/>
+          <w:bCs w:val="false"/>
+        </w:rPr>
+        <w:t>All programming for this study was done in Python 3. Keras, running on a TensorFlow backend, was used for all machine learning tasks. NumPy and SciPy were used for linear algebra and signal processing. ROOT, scikit-image, and scikit-learn were used for data loading and storage. Matplotlib was used for data visualization.</w:t>
+      </w:r>
+    </w:p>
+    <w:p>
+      <w:pPr>
+        <w:pStyle w:val="Normal"/>
+        <w:spacing w:lineRule="auto" w:line="276" w:before="57" w:after="57"/>
+        <w:rPr>
+          <w:rFonts w:ascii="Times New Roman" w:hAnsi="Times New Roman"/>
+        </w:rPr>
+      </w:pPr>
+      <w:r>
+        <w:rPr/>
+      </w:r>
+    </w:p>
+    <w:p>
+      <w:pPr>
+        <w:pStyle w:val="Normal"/>
+        <w:spacing w:lineRule="auto" w:line="276" w:before="57" w:after="57"/>
         <w:jc w:val="center"/>
         <w:rPr>
           <w:rFonts w:ascii="Times New Roman" w:hAnsi="Times New Roman"/>
@@ -1759,19 +1882,310 @@
       <w:pPr>
         <w:pStyle w:val="Normal"/>
         <w:spacing w:lineRule="auto" w:line="276" w:before="57" w:after="57"/>
-        <w:rPr>
-          <w:rFonts w:ascii="Times New Roman" w:hAnsi="Times New Roman"/>
-        </w:rPr>
-      </w:pPr>
-      <w:r>
-        <w:rPr>
-          <w:rFonts w:ascii="Times New Roman" w:hAnsi="Times New Roman"/>
-          <w:b w:val="false"/>
-          <w:bCs w:val="false"/>
-          <w:sz w:val="24"/>
-          <w:szCs w:val="24"/>
-        </w:rPr>
-        <w:t>Placeholder</w:t>
+        <w:rPr/>
+      </w:pPr>
+      <w:r>
+        <w:rPr>
+          <w:rFonts w:ascii="Times New Roman" w:hAnsi="Times New Roman"/>
+          <w:b w:val="false"/>
+          <w:bCs w:val="false"/>
+          <w:sz w:val="24"/>
+          <w:szCs w:val="24"/>
+        </w:rPr>
+        <w:t>In general, the performance of machine learning discriminators will be measured using four metrics:</w:t>
+      </w:r>
+    </w:p>
+    <w:p>
+      <w:pPr>
+        <w:pStyle w:val="Normal"/>
+        <w:numPr>
+          <w:ilvl w:val="0"/>
+          <w:numId w:val="6"/>
+        </w:numPr>
+        <w:spacing w:lineRule="auto" w:line="276" w:before="57" w:after="57"/>
+        <w:rPr/>
+      </w:pPr>
+      <w:r>
+        <w:rPr>
+          <w:rFonts w:ascii="Times New Roman" w:hAnsi="Times New Roman"/>
+          <w:b w:val="false"/>
+          <w:bCs w:val="false"/>
+          <w:sz w:val="24"/>
+          <w:szCs w:val="24"/>
+        </w:rPr>
+        <w:t xml:space="preserve">Precision: the proportion of </w:t>
+      </w:r>
+      <w:r>
+        <w:rPr>
+          <w:rFonts w:ascii="Times New Roman" w:hAnsi="Times New Roman"/>
+          <w:b w:val="false"/>
+          <w:bCs w:val="false"/>
+          <w:sz w:val="24"/>
+          <w:szCs w:val="24"/>
+        </w:rPr>
+        <w:t xml:space="preserve">events classified as background that are actually background events. </w:t>
+      </w:r>
+      <w:r>
+        <w:rPr>
+          <w:rFonts w:ascii="Times New Roman" w:hAnsi="Times New Roman"/>
+          <w:b w:val="false"/>
+          <w:bCs w:val="false"/>
+          <w:sz w:val="24"/>
+          <w:szCs w:val="24"/>
+        </w:rPr>
+        <w:t xml:space="preserve">High precision means that the events the discriminator classifies as background events are very pure (that is, very few signal events </w:t>
+      </w:r>
+      <w:r>
+        <w:rPr>
+          <w:rFonts w:ascii="Times New Roman" w:hAnsi="Times New Roman"/>
+          <w:b w:val="false"/>
+          <w:bCs w:val="false"/>
+          <w:sz w:val="24"/>
+          <w:szCs w:val="24"/>
+        </w:rPr>
+        <w:t>are incorrectly removed).</w:t>
+      </w:r>
+    </w:p>
+    <w:p>
+      <w:pPr>
+        <w:pStyle w:val="Normal"/>
+        <w:numPr>
+          <w:ilvl w:val="0"/>
+          <w:numId w:val="6"/>
+        </w:numPr>
+        <w:spacing w:lineRule="auto" w:line="276" w:before="57" w:after="57"/>
+        <w:rPr/>
+      </w:pPr>
+      <w:r>
+        <w:rPr>
+          <w:rFonts w:ascii="Times New Roman" w:hAnsi="Times New Roman"/>
+          <w:b w:val="false"/>
+          <w:bCs w:val="false"/>
+          <w:sz w:val="24"/>
+          <w:szCs w:val="24"/>
+        </w:rPr>
+        <w:t xml:space="preserve">Recall: the number of </w:t>
+      </w:r>
+      <w:r>
+        <w:rPr>
+          <w:rFonts w:ascii="Times New Roman" w:hAnsi="Times New Roman"/>
+          <w:b w:val="false"/>
+          <w:bCs w:val="false"/>
+          <w:sz w:val="24"/>
+          <w:szCs w:val="24"/>
+        </w:rPr>
+        <w:t xml:space="preserve">background events that are classified as background. </w:t>
+      </w:r>
+      <w:r>
+        <w:rPr>
+          <w:rFonts w:ascii="Times New Roman" w:hAnsi="Times New Roman"/>
+          <w:b w:val="false"/>
+          <w:bCs w:val="false"/>
+          <w:sz w:val="24"/>
+          <w:szCs w:val="24"/>
+        </w:rPr>
+        <w:t>High recall means that almost all background events are removed, and that there are very few of them remaining in the set of predicted signal events.</w:t>
+      </w:r>
+    </w:p>
+    <w:p>
+      <w:pPr>
+        <w:pStyle w:val="Normal"/>
+        <w:numPr>
+          <w:ilvl w:val="0"/>
+          <w:numId w:val="6"/>
+        </w:numPr>
+        <w:spacing w:lineRule="auto" w:line="276" w:before="57" w:after="57"/>
+        <w:rPr/>
+      </w:pPr>
+      <w:r>
+        <w:rPr>
+          <w:rFonts w:ascii="Times New Roman" w:hAnsi="Times New Roman"/>
+          <w:b w:val="false"/>
+          <w:bCs w:val="false"/>
+          <w:sz w:val="24"/>
+          <w:szCs w:val="24"/>
+        </w:rPr>
+        <w:t>Accuracy: the proportion of the network’s classifications that are correct. High accuracy means that there are very few misclassifications in general.</w:t>
+      </w:r>
+    </w:p>
+    <w:p>
+      <w:pPr>
+        <w:pStyle w:val="Normal"/>
+        <w:numPr>
+          <w:ilvl w:val="0"/>
+          <w:numId w:val="6"/>
+        </w:numPr>
+        <w:spacing w:lineRule="auto" w:line="276" w:before="57" w:after="57"/>
+        <w:rPr/>
+      </w:pPr>
+      <w:r>
+        <w:rPr>
+          <w:rFonts w:ascii="Times New Roman" w:hAnsi="Times New Roman"/>
+          <w:b w:val="false"/>
+          <w:bCs w:val="false"/>
+          <w:sz w:val="24"/>
+          <w:szCs w:val="24"/>
+        </w:rPr>
+        <w:t xml:space="preserve">Class-wise standard deviation (CWSD): the mean of the standard deviations of network predictions on the sets of background and signal events individually. </w:t>
+      </w:r>
+      <w:r>
+        <w:rPr>
+          <w:rFonts w:ascii="Times New Roman" w:hAnsi="Times New Roman"/>
+          <w:b w:val="false"/>
+          <w:bCs w:val="false"/>
+          <w:sz w:val="24"/>
+          <w:szCs w:val="24"/>
+        </w:rPr>
+        <w:t>This represents the confidence of the network. Even if accuracy is high, the predictions of the network (decimal numbers from 0 to 1) may be spread out. Low CWSD means that the network’s predictions are tightly clustered near 0 and 1, which is desirable because it means there are few events for which the network’s predictions are questionable.</w:t>
+      </w:r>
+    </w:p>
+    <w:p>
+      <w:pPr>
+        <w:pStyle w:val="Normal"/>
+        <w:spacing w:lineRule="auto" w:line="276" w:before="57" w:after="57"/>
+        <w:rPr/>
+      </w:pPr>
+      <w:r>
+        <w:rPr>
+          <w:rFonts w:ascii="Times New Roman" w:hAnsi="Times New Roman"/>
+          <w:b w:val="false"/>
+          <w:bCs w:val="false"/>
+          <w:sz w:val="24"/>
+          <w:szCs w:val="24"/>
+        </w:rPr>
+        <w:t>To calculate these metrics, I need access to highly accurate classifications for each of the events. In the DEAP-3600 experiment, because the training data is simulated, I have access to perfectly accurate ground truths for training. In the PICO-60 experiment, the outputs from the conventional AP discriminator are used for comparison.</w:t>
+      </w:r>
+    </w:p>
+    <w:p>
+      <w:pPr>
+        <w:pStyle w:val="Normal"/>
+        <w:spacing w:lineRule="auto" w:line="276" w:before="57" w:after="57"/>
+        <w:rPr/>
+      </w:pPr>
+      <w:r>
+        <w:rPr>
+          <w:rFonts w:ascii="Times New Roman" w:hAnsi="Times New Roman"/>
+          <w:b w:val="false"/>
+          <w:bCs w:val="false"/>
+          <w:sz w:val="24"/>
+          <w:szCs w:val="24"/>
+        </w:rPr>
+        <w:t>Note that at no point during the training process are the AP classifications provided to the neural network. The intent of this project is to develop a general system that will work for future experiments where a conventional discriminator is not available. Thus, AP is used to validate the predictions of the network, but only the impure classifications given by the calibration runs are used for training data.</w:t>
+      </w:r>
+    </w:p>
+    <w:p>
+      <w:pPr>
+        <w:pStyle w:val="Normal"/>
+        <w:spacing w:lineRule="auto" w:line="276" w:before="57" w:after="57"/>
+        <w:rPr/>
+      </w:pPr>
+      <w:r>
+        <w:rPr>
+          <w:rFonts w:ascii="Times New Roman" w:hAnsi="Times New Roman"/>
+          <w:b w:val="false"/>
+          <w:bCs w:val="false"/>
+          <w:sz w:val="24"/>
+          <w:szCs w:val="24"/>
+        </w:rPr>
+        <w:t>Once each of the configurations produced by the grid searches have been analyzed, I will compare the most effective individual configurations from the various general architectures (supervised learning, semi-supervised learning, dense neural network, topological CNN, et cetera) to answer my research questions for both PICO-60 and DEAP-3600.</w:t>
+      </w:r>
+    </w:p>
+    <w:p>
+      <w:pPr>
+        <w:pStyle w:val="Normal"/>
+        <w:spacing w:lineRule="auto" w:line="276" w:before="57" w:after="57"/>
+        <w:rPr>
+          <w:rFonts w:ascii="Times New Roman" w:hAnsi="Times New Roman"/>
+          <w:b w:val="false"/>
+          <w:b w:val="false"/>
+          <w:bCs w:val="false"/>
+          <w:sz w:val="24"/>
+          <w:szCs w:val="24"/>
+        </w:rPr>
+      </w:pPr>
+      <w:r>
+        <w:rPr/>
+      </w:r>
+    </w:p>
+    <w:p>
+      <w:pPr>
+        <w:pStyle w:val="Normal"/>
+        <w:spacing w:lineRule="auto" w:line="276" w:before="57" w:after="57"/>
+        <w:jc w:val="center"/>
+        <w:rPr/>
+      </w:pPr>
+      <w:r>
+        <w:rPr>
+          <w:rFonts w:ascii="Times New Roman" w:hAnsi="Times New Roman"/>
+          <w:b/>
+          <w:bCs/>
+          <w:sz w:val="32"/>
+          <w:szCs w:val="32"/>
+        </w:rPr>
+        <w:t>Risk and Safety</w:t>
+      </w:r>
+    </w:p>
+    <w:p>
+      <w:pPr>
+        <w:pStyle w:val="Normal"/>
+        <w:spacing w:lineRule="auto" w:line="276" w:before="57" w:after="57"/>
+        <w:rPr/>
+      </w:pPr>
+      <w:r>
+        <w:rPr>
+          <w:rFonts w:ascii="Times New Roman" w:hAnsi="Times New Roman"/>
+          <w:b w:val="false"/>
+          <w:bCs w:val="false"/>
+          <w:sz w:val="24"/>
+          <w:szCs w:val="24"/>
+        </w:rPr>
+        <w:t>There are no safety concerns related to this software project. All interaction with radioactive calibration sources was done by professionals, years prior to this project.</w:t>
+      </w:r>
+    </w:p>
+    <w:p>
+      <w:pPr>
+        <w:pStyle w:val="Normal"/>
+        <w:spacing w:lineRule="auto" w:line="276" w:before="57" w:after="57"/>
+        <w:rPr>
+          <w:rFonts w:ascii="Times New Roman" w:hAnsi="Times New Roman"/>
+          <w:b w:val="false"/>
+          <w:b w:val="false"/>
+          <w:bCs w:val="false"/>
+          <w:sz w:val="24"/>
+          <w:szCs w:val="24"/>
+        </w:rPr>
+      </w:pPr>
+      <w:r>
+        <w:rPr/>
+      </w:r>
+    </w:p>
+    <w:p>
+      <w:pPr>
+        <w:pStyle w:val="Normal"/>
+        <w:spacing w:lineRule="auto" w:line="276" w:before="57" w:after="57"/>
+        <w:jc w:val="center"/>
+        <w:rPr/>
+      </w:pPr>
+      <w:r>
+        <w:rPr>
+          <w:rFonts w:ascii="Times New Roman" w:hAnsi="Times New Roman"/>
+          <w:b/>
+          <w:bCs/>
+          <w:sz w:val="32"/>
+          <w:szCs w:val="32"/>
+        </w:rPr>
+        <w:t>Bibliography</w:t>
+      </w:r>
+    </w:p>
+    <w:p>
+      <w:pPr>
+        <w:pStyle w:val="Normal"/>
+        <w:spacing w:lineRule="auto" w:line="276" w:before="57" w:after="57"/>
+        <w:rPr/>
+      </w:pPr>
+      <w:r>
+        <w:rPr/>
+        <w:t>TODO</w:t>
       </w:r>
     </w:p>
     <w:sectPr>
@@ -2448,6 +2862,125 @@
     </w:lvl>
   </w:abstractNum>
   <w:abstractNum w:abstractNumId="6">
+    <w:lvl w:ilvl="0">
+      <w:start w:val="1"/>
+      <w:numFmt w:val="decimal"/>
+      <w:lvlText w:val="%1."/>
+      <w:lvlJc w:val="left"/>
+      <w:pPr>
+        <w:tabs>
+          <w:tab w:val="num" w:pos="720"/>
+        </w:tabs>
+        <w:ind w:left="720" w:hanging="360"/>
+      </w:pPr>
+      <w:rPr/>
+    </w:lvl>
+    <w:lvl w:ilvl="1">
+      <w:start w:val="1"/>
+      <w:numFmt w:val="decimal"/>
+      <w:lvlText w:val="%2."/>
+      <w:lvlJc w:val="left"/>
+      <w:pPr>
+        <w:tabs>
+          <w:tab w:val="num" w:pos="1080"/>
+        </w:tabs>
+        <w:ind w:left="1080" w:hanging="360"/>
+      </w:pPr>
+      <w:rPr/>
+    </w:lvl>
+    <w:lvl w:ilvl="2">
+      <w:start w:val="1"/>
+      <w:numFmt w:val="decimal"/>
+      <w:lvlText w:val="%3."/>
+      <w:lvlJc w:val="left"/>
+      <w:pPr>
+        <w:tabs>
+          <w:tab w:val="num" w:pos="1440"/>
+        </w:tabs>
+        <w:ind w:left="1440" w:hanging="360"/>
+      </w:pPr>
+      <w:rPr/>
+    </w:lvl>
+    <w:lvl w:ilvl="3">
+      <w:start w:val="1"/>
+      <w:numFmt w:val="decimal"/>
+      <w:lvlText w:val="%4."/>
+      <w:lvlJc w:val="left"/>
+      <w:pPr>
+        <w:tabs>
+          <w:tab w:val="num" w:pos="1800"/>
+        </w:tabs>
+        <w:ind w:left="1800" w:hanging="360"/>
+      </w:pPr>
+      <w:rPr/>
+    </w:lvl>
+    <w:lvl w:ilvl="4">
+      <w:start w:val="1"/>
+      <w:numFmt w:val="decimal"/>
+      <w:lvlText w:val="%5."/>
+      <w:lvlJc w:val="left"/>
+      <w:pPr>
+        <w:tabs>
+          <w:tab w:val="num" w:pos="2160"/>
+        </w:tabs>
+        <w:ind w:left="2160" w:hanging="360"/>
+      </w:pPr>
+      <w:rPr/>
+    </w:lvl>
+    <w:lvl w:ilvl="5">
+      <w:start w:val="1"/>
+      <w:numFmt w:val="decimal"/>
+      <w:lvlText w:val="%6."/>
+      <w:lvlJc w:val="left"/>
+      <w:pPr>
+        <w:tabs>
+          <w:tab w:val="num" w:pos="2520"/>
+        </w:tabs>
+        <w:ind w:left="2520" w:hanging="360"/>
+      </w:pPr>
+      <w:rPr/>
+    </w:lvl>
+    <w:lvl w:ilvl="6">
+      <w:start w:val="1"/>
+      <w:numFmt w:val="decimal"/>
+      <w:lvlText w:val="%7."/>
+      <w:lvlJc w:val="left"/>
+      <w:pPr>
+        <w:tabs>
+          <w:tab w:val="num" w:pos="2880"/>
+        </w:tabs>
+        <w:ind w:left="2880" w:hanging="360"/>
+      </w:pPr>
+      <w:rPr/>
+    </w:lvl>
+    <w:lvl w:ilvl="7">
+      <w:start w:val="1"/>
+      <w:numFmt w:val="decimal"/>
+      <w:lvlText w:val="%8."/>
+      <w:lvlJc w:val="left"/>
+      <w:pPr>
+        <w:tabs>
+          <w:tab w:val="num" w:pos="3240"/>
+        </w:tabs>
+        <w:ind w:left="3240" w:hanging="360"/>
+      </w:pPr>
+      <w:rPr/>
+    </w:lvl>
+    <w:lvl w:ilvl="8">
+      <w:start w:val="1"/>
+      <w:numFmt w:val="decimal"/>
+      <w:lvlText w:val="%9."/>
+      <w:lvlJc w:val="left"/>
+      <w:pPr>
+        <w:tabs>
+          <w:tab w:val="num" w:pos="3600"/>
+        </w:tabs>
+        <w:ind w:left="3600" w:hanging="360"/>
+      </w:pPr>
+      <w:rPr/>
+    </w:lvl>
+  </w:abstractNum>
+  <w:abstractNum w:abstractNumId="7">
     <w:lvl w:ilvl="0">
       <w:start w:val="1"/>
       <w:numFmt w:val="none"/>
@@ -2556,6 +3089,9 @@
   </w:num>
   <w:num w:numId="6">
     <w:abstractNumId w:val="6"/>
+  </w:num>
+  <w:num w:numId="7">
+    <w:abstractNumId w:val="7"/>
   </w:num>
 </w:numbering>
 </file>
@@ -3172,6 +3708,195 @@
       <w:rFonts w:cs="OpenSymbol"/>
     </w:rPr>
   </w:style>
+  <w:style w:type="character" w:styleId="ListLabel82">
+    <w:name w:val="ListLabel 82"/>
+    <w:qFormat/>
+    <w:rPr>
+      <w:rFonts w:ascii="Times New Roman" w:hAnsi="Times New Roman" w:cs="OpenSymbol"/>
+    </w:rPr>
+  </w:style>
+  <w:style w:type="character" w:styleId="ListLabel83">
+    <w:name w:val="ListLabel 83"/>
+    <w:qFormat/>
+    <w:rPr>
+      <w:rFonts w:cs="OpenSymbol"/>
+    </w:rPr>
+  </w:style>
+  <w:style w:type="character" w:styleId="ListLabel84">
+    <w:name w:val="ListLabel 84"/>
+    <w:qFormat/>
+    <w:rPr>
+      <w:rFonts w:cs="OpenSymbol"/>
+    </w:rPr>
+  </w:style>
+  <w:style w:type="character" w:styleId="ListLabel85">
+    <w:name w:val="ListLabel 85"/>
+    <w:qFormat/>
+    <w:rPr>
+      <w:rFonts w:cs="OpenSymbol"/>
+    </w:rPr>
+  </w:style>
+  <w:style w:type="character" w:styleId="ListLabel86">
+    <w:name w:val="ListLabel 86"/>
+    <w:qFormat/>
+    <w:rPr>
+      <w:rFonts w:cs="OpenSymbol"/>
+    </w:rPr>
+  </w:style>
+  <w:style w:type="character" w:styleId="ListLabel87">
+    <w:name w:val="ListLabel 87"/>
+    <w:qFormat/>
+    <w:rPr>
+      <w:rFonts w:cs="OpenSymbol"/>
+    </w:rPr>
+  </w:style>
+  <w:style w:type="character" w:styleId="ListLabel88">
+    <w:name w:val="ListLabel 88"/>
+    <w:qFormat/>
+    <w:rPr>
+      <w:rFonts w:cs="OpenSymbol"/>
+    </w:rPr>
+  </w:style>
+  <w:style w:type="character" w:styleId="ListLabel89">
+    <w:name w:val="ListLabel 89"/>
+    <w:qFormat/>
+    <w:rPr>
+      <w:rFonts w:cs="OpenSymbol"/>
+    </w:rPr>
+  </w:style>
+  <w:style w:type="character" w:styleId="ListLabel90">
+    <w:name w:val="ListLabel 90"/>
+    <w:qFormat/>
+    <w:rPr>
+      <w:rFonts w:cs="OpenSymbol"/>
+    </w:rPr>
+  </w:style>
+  <w:style w:type="character" w:styleId="ListLabel91">
+    <w:name w:val="ListLabel 91"/>
+    <w:qFormat/>
+    <w:rPr>
+      <w:rFonts w:ascii="Times New Roman" w:hAnsi="Times New Roman" w:cs="OpenSymbol"/>
+    </w:rPr>
+  </w:style>
+  <w:style w:type="character" w:styleId="ListLabel92">
+    <w:name w:val="ListLabel 92"/>
+    <w:qFormat/>
+    <w:rPr>
+      <w:rFonts w:ascii="Times New Roman" w:hAnsi="Times New Roman" w:cs="OpenSymbol"/>
+    </w:rPr>
+  </w:style>
+  <w:style w:type="character" w:styleId="ListLabel93">
+    <w:name w:val="ListLabel 93"/>
+    <w:qFormat/>
+    <w:rPr>
+      <w:rFonts w:cs="OpenSymbol"/>
+    </w:rPr>
+  </w:style>
+  <w:style w:type="character" w:styleId="ListLabel94">
+    <w:name w:val="ListLabel 94"/>
+    <w:qFormat/>
+    <w:rPr>
+      <w:rFonts w:cs="OpenSymbol"/>
+    </w:rPr>
+  </w:style>
+  <w:style w:type="character" w:styleId="ListLabel95">
+    <w:name w:val="ListLabel 95"/>
+    <w:qFormat/>
+    <w:rPr>
+      <w:rFonts w:cs="OpenSymbol"/>
+    </w:rPr>
+  </w:style>
+  <w:style w:type="character" w:styleId="ListLabel96">
+    <w:name w:val="ListLabel 96"/>
+    <w:qFormat/>
+    <w:rPr>
+      <w:rFonts w:cs="OpenSymbol"/>
+    </w:rPr>
+  </w:style>
+  <w:style w:type="character" w:styleId="ListLabel97">
+    <w:name w:val="ListLabel 97"/>
+    <w:qFormat/>
+    <w:rPr>
+      <w:rFonts w:cs="OpenSymbol"/>
+    </w:rPr>
+  </w:style>
+  <w:style w:type="character" w:styleId="ListLabel98">
+    <w:name w:val="ListLabel 98"/>
+    <w:qFormat/>
+    <w:rPr>
+      <w:rFonts w:cs="OpenSymbol"/>
+    </w:rPr>
+  </w:style>
+  <w:style w:type="character" w:styleId="ListLabel99">
+    <w:name w:val="ListLabel 99"/>
+    <w:qFormat/>
+    <w:rPr>
+      <w:rFonts w:cs="OpenSymbol"/>
+    </w:rPr>
+  </w:style>
+  <w:style w:type="character" w:styleId="ListLabel100">
+    <w:name w:val="ListLabel 100"/>
+    <w:qFormat/>
+    <w:rPr>
+      <w:rFonts w:cs="OpenSymbol"/>
+    </w:rPr>
+  </w:style>
+  <w:style w:type="character" w:styleId="ListLabel101">
+    <w:name w:val="ListLabel 101"/>
+    <w:qFormat/>
+    <w:rPr>
+      <w:rFonts w:ascii="Times New Roman" w:hAnsi="Times New Roman" w:cs="OpenSymbol"/>
+    </w:rPr>
+  </w:style>
+  <w:style w:type="character" w:styleId="ListLabel102">
+    <w:name w:val="ListLabel 102"/>
+    <w:qFormat/>
+    <w:rPr>
+      <w:rFonts w:cs="OpenSymbol"/>
+    </w:rPr>
+  </w:style>
+  <w:style w:type="character" w:styleId="ListLabel103">
+    <w:name w:val="ListLabel 103"/>
+    <w:qFormat/>
+    <w:rPr>
+      <w:rFonts w:cs="OpenSymbol"/>
+    </w:rPr>
+  </w:style>
+  <w:style w:type="character" w:styleId="ListLabel104">
+    <w:name w:val="ListLabel 104"/>
+    <w:qFormat/>
+    <w:rPr>
+      <w:rFonts w:cs="OpenSymbol"/>
+    </w:rPr>
+  </w:style>
+  <w:style w:type="character" w:styleId="ListLabel105">
+    <w:name w:val="ListLabel 105"/>
+    <w:qFormat/>
+    <w:rPr>
+      <w:rFonts w:cs="OpenSymbol"/>
+    </w:rPr>
+  </w:style>
+  <w:style w:type="character" w:styleId="ListLabel106">
+    <w:name w:val="ListLabel 106"/>
+    <w:qFormat/>
+    <w:rPr>
+      <w:rFonts w:cs="OpenSymbol"/>
+    </w:rPr>
+  </w:style>
+  <w:style w:type="character" w:styleId="ListLabel107">
+    <w:name w:val="ListLabel 107"/>
+    <w:qFormat/>
+    <w:rPr>
+      <w:rFonts w:cs="OpenSymbol"/>
+    </w:rPr>
+  </w:style>
+  <w:style w:type="character" w:styleId="ListLabel108">
+    <w:name w:val="ListLabel 108"/>
+    <w:qFormat/>
+    <w:rPr>
+      <w:rFonts w:cs="OpenSymbol"/>
+    </w:rPr>
+  </w:style>
   <w:style w:type="paragraph" w:styleId="Heading">
     <w:name w:val="Heading"/>
     <w:basedOn w:val="Normal"/>

</xml_diff>

<commit_message>
More work on research plan
</commit_message>
<xml_diff>
--- a/documentation/isef_research_plan.docx
+++ b/documentation/isef_research_plan.docx
@@ -55,7 +55,13 @@
         </w:rPr>
       </w:pPr>
       <w:r>
-        <w:rPr/>
+        <w:rPr>
+          <w:rFonts w:ascii="Times New Roman" w:hAnsi="Times New Roman"/>
+          <w:b/>
+          <w:bCs/>
+          <w:sz w:val="32"/>
+          <w:szCs w:val="32"/>
+        </w:rPr>
       </w:r>
     </w:p>
     <w:p>
@@ -106,9 +112,7 @@
       <w:pPr>
         <w:pStyle w:val="Normal"/>
         <w:spacing w:lineRule="auto" w:line="276" w:before="57" w:after="57"/>
-        <w:rPr>
-          <w:rFonts w:ascii="Times New Roman" w:hAnsi="Times New Roman"/>
-        </w:rPr>
+        <w:rPr/>
       </w:pPr>
       <w:bookmarkStart w:id="0" w:name="__DdeLink__11_2328629645"/>
       <w:r>
@@ -130,7 +134,7 @@
           <w:sz w:val="24"/>
           <w:szCs w:val="24"/>
         </w:rPr>
-        <w:t>WIMP detection. The current practice of manually developing a discriminator function to eliminate background events is challenging and time-consuming when available calibration data is frequently impure and present in limited quantities. Machine learning, particularly in the form of neural networks, has the potential to be a powerful solution, because it permits automation of the process.</w:t>
+        <w:t>WIMP detection. The current practice of manually developing a discriminator function to eliminate background events is challenging and time-consuming when available calibration data is frequently impure and present in limited quantities. Machine learning, particularly in the form of neural networks, has the potential to be a powerful solution, because it permits automation of the process. Machine learning systems may also locate patterns in the data that can be used for discrimination, but are not readily apparent to researchers.</w:t>
       </w:r>
     </w:p>
     <w:p>
@@ -183,7 +187,13 @@
         </w:rPr>
       </w:pPr>
       <w:r>
-        <w:rPr/>
+        <w:rPr>
+          <w:rFonts w:ascii="Times New Roman" w:hAnsi="Times New Roman"/>
+          <w:b w:val="false"/>
+          <w:bCs w:val="false"/>
+          <w:sz w:val="24"/>
+          <w:szCs w:val="24"/>
+        </w:rPr>
       </w:r>
     </w:p>
     <w:p>
@@ -233,9 +243,7 @@
       <w:pPr>
         <w:pStyle w:val="Normal"/>
         <w:spacing w:lineRule="auto" w:line="276" w:before="57" w:after="57"/>
-        <w:rPr>
-          <w:rFonts w:ascii="Times New Roman" w:hAnsi="Times New Roman"/>
-        </w:rPr>
+        <w:rPr/>
       </w:pPr>
       <w:r>
         <w:rPr>
@@ -287,35 +295,177 @@
           <w:sz w:val="24"/>
           <w:szCs w:val="24"/>
         </w:rPr>
-        <w:t>. It is engineered to be almost entirely insensitive to gamma rays and many other forms of low-energy radiation. This means that the majority of unwanted background events are caused by alpha particles. Alpha particles are emitted by nuclear decays of radon and polonium atoms inside the detector, meaning that they can not be easily removed by ignoring events near the walls of the detector. For development of discriminators that use other means to detect background events, there is an available set of 99%-pure alpha background events collected in 2016 and 2017.</w:t>
-      </w:r>
-    </w:p>
-    <w:p>
-      <w:pPr>
-        <w:pStyle w:val="Normal"/>
-        <w:spacing w:lineRule="auto" w:line="276" w:before="57" w:after="57"/>
-        <w:rPr>
-          <w:rFonts w:ascii="Times New Roman" w:hAnsi="Times New Roman"/>
-        </w:rPr>
-      </w:pPr>
-      <w:r>
-        <w:rPr>
-          <w:rFonts w:ascii="Times New Roman" w:hAnsi="Times New Roman"/>
-          <w:b w:val="false"/>
-          <w:bCs w:val="false"/>
-          <w:sz w:val="24"/>
-          <w:szCs w:val="24"/>
-        </w:rPr>
-        <w:t>Hypothesized signal events are nuclear recoils, and WIMPs in the mass and energy ranges PICO-60 searches within are expected to produce nuclear recoils indistinguishable from those produced by neutrons. Thus, to train a discriminator to recognize nuclear recoil events, approximately 90%-pure calibration data produced using neutrons from americium and californium sources is available.</w:t>
-      </w:r>
-    </w:p>
-    <w:p>
-      <w:pPr>
-        <w:pStyle w:val="Normal"/>
-        <w:spacing w:lineRule="auto" w:line="276" w:before="57" w:after="57"/>
-        <w:rPr>
-          <w:rFonts w:ascii="Times New Roman" w:hAnsi="Times New Roman"/>
-        </w:rPr>
+        <w:t>. It is designed to detect the presence of WIMPs in the mass range of 3.3keV and above. It operates on the expectation that WIMPs will interact with atomic nuclei through the weak nuclear force, transmitting kinetic energy to them and producing energetic recoils.</w:t>
+      </w:r>
+    </w:p>
+    <w:p>
+      <w:pPr>
+        <w:pStyle w:val="Normal"/>
+        <w:spacing w:lineRule="auto" w:line="276" w:before="57" w:after="57"/>
+        <w:rPr/>
+      </w:pPr>
+      <w:r>
+        <w:rPr>
+          <w:rFonts w:ascii="Times New Roman" w:hAnsi="Times New Roman"/>
+          <w:b w:val="false"/>
+          <w:bCs w:val="false"/>
+          <w:sz w:val="24"/>
+          <w:szCs w:val="24"/>
+        </w:rPr>
+        <w:t xml:space="preserve">It is engineered to be almost entirely insensitive to gamma rays and many other forms of low-energy radiation. Thus, there are two remaining sources of </w:t>
+      </w:r>
+      <w:r>
+        <w:rPr>
+          <w:rFonts w:ascii="Times New Roman" w:hAnsi="Times New Roman"/>
+          <w:b w:val="false"/>
+          <w:bCs w:val="false"/>
+          <w:sz w:val="24"/>
+          <w:szCs w:val="24"/>
+        </w:rPr>
+        <w:t>background</w:t>
+      </w:r>
+      <w:r>
+        <w:rPr>
+          <w:rFonts w:ascii="Times New Roman" w:hAnsi="Times New Roman"/>
+          <w:b w:val="false"/>
+          <w:bCs w:val="false"/>
+          <w:sz w:val="24"/>
+          <w:szCs w:val="24"/>
+        </w:rPr>
+        <w:t xml:space="preserve"> radiation:</w:t>
+      </w:r>
+    </w:p>
+    <w:p>
+      <w:pPr>
+        <w:pStyle w:val="Normal"/>
+        <w:numPr>
+          <w:ilvl w:val="0"/>
+          <w:numId w:val="7"/>
+        </w:numPr>
+        <w:spacing w:lineRule="auto" w:line="276" w:before="57" w:after="57"/>
+        <w:rPr/>
+      </w:pPr>
+      <w:r>
+        <w:rPr>
+          <w:rFonts w:ascii="Times New Roman" w:hAnsi="Times New Roman"/>
+          <w:b w:val="false"/>
+          <w:bCs w:val="false"/>
+          <w:sz w:val="24"/>
+          <w:szCs w:val="24"/>
+        </w:rPr>
+        <w:t>Externally introduced neutrons, which are hypothesized to produce nuclear recoils identical to those created by WIMPs. However, unlike WIMPs, most neutrons scatter multiple times, producing multiple bubbles. A very small number of neutrons producing single-scatter events remain, and can be subtracted from the number of WIMP-like events detected.</w:t>
+      </w:r>
+    </w:p>
+    <w:p>
+      <w:pPr>
+        <w:pStyle w:val="Normal"/>
+        <w:numPr>
+          <w:ilvl w:val="0"/>
+          <w:numId w:val="7"/>
+        </w:numPr>
+        <w:spacing w:lineRule="auto" w:line="276" w:before="57" w:after="57"/>
+        <w:rPr/>
+      </w:pPr>
+      <w:r>
+        <w:rPr>
+          <w:rFonts w:ascii="Times New Roman" w:hAnsi="Times New Roman"/>
+          <w:b w:val="false"/>
+          <w:bCs w:val="false"/>
+          <w:sz w:val="24"/>
+          <w:szCs w:val="24"/>
+        </w:rPr>
+        <w:t>Alpha particles, which</w:t>
+      </w:r>
+      <w:r>
+        <w:rPr>
+          <w:rFonts w:ascii="Times New Roman" w:hAnsi="Times New Roman"/>
+          <w:b w:val="false"/>
+          <w:bCs w:val="false"/>
+          <w:sz w:val="24"/>
+          <w:szCs w:val="24"/>
+        </w:rPr>
+        <w:t xml:space="preserve"> are emitted by nuclear decays inside the detector. </w:t>
+      </w:r>
+      <w:r>
+        <w:rPr>
+          <w:rFonts w:ascii="Times New Roman" w:hAnsi="Times New Roman"/>
+          <w:b w:val="false"/>
+          <w:bCs w:val="false"/>
+          <w:sz w:val="24"/>
+          <w:szCs w:val="24"/>
+        </w:rPr>
+        <w:t>These can be detected using a discriminator.</w:t>
+      </w:r>
+    </w:p>
+    <w:p>
+      <w:pPr>
+        <w:pStyle w:val="Normal"/>
+        <w:spacing w:lineRule="auto" w:line="276" w:before="57" w:after="57"/>
+        <w:rPr/>
+      </w:pPr>
+      <w:r>
+        <w:rPr>
+          <w:rFonts w:ascii="Times New Roman" w:hAnsi="Times New Roman"/>
+          <w:b w:val="false"/>
+          <w:bCs w:val="false"/>
+          <w:sz w:val="24"/>
+          <w:szCs w:val="24"/>
+        </w:rPr>
+        <w:t>Because alpha events occur inside the detector, they cann</w:t>
+      </w:r>
+      <w:r>
+        <w:rPr>
+          <w:rFonts w:ascii="Times New Roman" w:hAnsi="Times New Roman"/>
+          <w:b w:val="false"/>
+          <w:bCs w:val="false"/>
+          <w:sz w:val="24"/>
+          <w:szCs w:val="24"/>
+        </w:rPr>
+        <w:t>ot be easily removed by ignoring events near the walls of the detector. For development of discriminators, there is an available set of 99%-pure alpha background events collected in 2016 and 2017.</w:t>
+      </w:r>
+    </w:p>
+    <w:p>
+      <w:pPr>
+        <w:pStyle w:val="Normal"/>
+        <w:spacing w:lineRule="auto" w:line="276" w:before="57" w:after="57"/>
+        <w:rPr/>
+      </w:pPr>
+      <w:r>
+        <w:rPr>
+          <w:rFonts w:ascii="Times New Roman" w:hAnsi="Times New Roman"/>
+          <w:b w:val="false"/>
+          <w:bCs w:val="false"/>
+          <w:sz w:val="24"/>
+          <w:szCs w:val="24"/>
+        </w:rPr>
+        <w:t xml:space="preserve">Since WIMPs have never been detected, there is of course no WIMP data available to calibrate discriminators. However, </w:t>
+      </w:r>
+      <w:r>
+        <w:rPr>
+          <w:rFonts w:ascii="Times New Roman" w:hAnsi="Times New Roman"/>
+          <w:b w:val="false"/>
+          <w:bCs w:val="false"/>
+          <w:sz w:val="24"/>
+          <w:szCs w:val="24"/>
+        </w:rPr>
+        <w:t xml:space="preserve">as </w:t>
+      </w:r>
+      <w:r>
+        <w:rPr>
+          <w:rFonts w:ascii="Times New Roman" w:hAnsi="Times New Roman"/>
+          <w:b w:val="false"/>
+          <w:bCs w:val="false"/>
+          <w:sz w:val="24"/>
+          <w:szCs w:val="24"/>
+        </w:rPr>
+        <w:t>WIMPs are hypothesized to produce nuclear recoils indistinguishable from those created by neutrons, a 90%-pure calibration set created with americium and californium neutron sources is used for development.</w:t>
+      </w:r>
+    </w:p>
+    <w:p>
+      <w:pPr>
+        <w:pStyle w:val="Normal"/>
+        <w:spacing w:lineRule="auto" w:line="276" w:before="57" w:after="57"/>
+        <w:rPr/>
       </w:pPr>
       <w:r>
         <w:rPr>
@@ -332,19 +482,34 @@
       <w:pPr>
         <w:pStyle w:val="Normal"/>
         <w:spacing w:lineRule="auto" w:line="276" w:before="57" w:after="57"/>
-        <w:rPr>
-          <w:rFonts w:ascii="Times New Roman" w:hAnsi="Times New Roman"/>
-        </w:rPr>
-      </w:pPr>
-      <w:r>
-        <w:rPr>
-          <w:rFonts w:ascii="Times New Roman" w:hAnsi="Times New Roman"/>
-          <w:b w:val="false"/>
-          <w:bCs w:val="false"/>
-          <w:sz w:val="24"/>
-          <w:szCs w:val="24"/>
-        </w:rPr>
-        <w:t>A conventional discriminator known as the Acoustic Parameter (AP) was developed by the PICO-60 collaboration and verified based on physical modeling and empirical modification to discriminate accurately between alpha particles and nuclear recoils.</w:t>
+        <w:rPr/>
+      </w:pPr>
+      <w:r>
+        <w:rPr>
+          <w:rFonts w:ascii="Times New Roman" w:hAnsi="Times New Roman"/>
+          <w:b w:val="false"/>
+          <w:bCs w:val="false"/>
+          <w:sz w:val="24"/>
+          <w:szCs w:val="24"/>
+        </w:rPr>
+        <w:t>A conventional discriminator known as the Acoustic Parameter (AP) was developed by the PICO-60 collaboration and verified based on physical modeling and empirical modification to discriminate accurately between alpha particles and nuclear recoils. It makes use of a banded Fourier transform of audio collected by the piezos.</w:t>
+      </w:r>
+    </w:p>
+    <w:p>
+      <w:pPr>
+        <w:pStyle w:val="Normal"/>
+        <w:spacing w:lineRule="auto" w:line="276" w:before="57" w:after="57"/>
+        <w:rPr/>
+      </w:pPr>
+      <w:r>
+        <w:rPr>
+          <w:rFonts w:ascii="Times New Roman" w:hAnsi="Times New Roman"/>
+          <w:b w:val="false"/>
+          <w:bCs w:val="false"/>
+          <w:sz w:val="24"/>
+          <w:szCs w:val="24"/>
+        </w:rPr>
+        <w:t>In addition to AP, a multi-layer perceptron was trained on the data during past research and found to discriminate between alpha particles and nuclear recoils with 85% accuracy.</w:t>
       </w:r>
     </w:p>
     <w:p>
@@ -441,7 +606,36 @@
         </w:rPr>
       </w:pPr>
       <w:r>
-        <w:rPr/>
+        <w:rPr>
+          <w:rFonts w:ascii="Times New Roman" w:hAnsi="Times New Roman"/>
+          <w:b w:val="false"/>
+          <w:bCs w:val="false"/>
+          <w:sz w:val="24"/>
+          <w:szCs w:val="24"/>
+        </w:rPr>
+      </w:r>
+    </w:p>
+    <w:p>
+      <w:pPr>
+        <w:pStyle w:val="Normal"/>
+        <w:spacing w:lineRule="auto" w:line="276" w:before="57" w:after="57"/>
+        <w:rPr>
+          <w:rFonts w:ascii="Times New Roman" w:hAnsi="Times New Roman"/>
+          <w:b w:val="false"/>
+          <w:b w:val="false"/>
+          <w:bCs w:val="false"/>
+          <w:sz w:val="24"/>
+          <w:szCs w:val="24"/>
+        </w:rPr>
+      </w:pPr>
+      <w:r>
+        <w:rPr>
+          <w:rFonts w:ascii="Times New Roman" w:hAnsi="Times New Roman"/>
+          <w:b w:val="false"/>
+          <w:bCs w:val="false"/>
+          <w:sz w:val="24"/>
+          <w:szCs w:val="24"/>
+        </w:rPr>
       </w:r>
     </w:p>
     <w:p>
@@ -535,7 +729,13 @@
         </w:rPr>
       </w:pPr>
       <w:r>
-        <w:rPr/>
+        <w:rPr>
+          <w:rFonts w:ascii="Times New Roman" w:hAnsi="Times New Roman"/>
+          <w:b w:val="false"/>
+          <w:bCs w:val="false"/>
+          <w:sz w:val="24"/>
+          <w:szCs w:val="24"/>
+        </w:rPr>
       </w:r>
     </w:p>
     <w:p>
@@ -835,17 +1035,7 @@
           <w:sz w:val="24"/>
           <w:szCs w:val="24"/>
         </w:rPr>
-        <w:t xml:space="preserve">In general, these hyperparameters will be optimized using grid searches, in which a discrete search space is defined for each hyperparameter, and every possible combination of hyperparameter values within their respective search spaces is tested. </w:t>
-      </w:r>
-      <w:r>
-        <w:rPr>
-          <w:rFonts w:ascii="Times New Roman" w:hAnsi="Times New Roman"/>
-          <w:b w:val="false"/>
-          <w:bCs w:val="false"/>
-          <w:sz w:val="24"/>
-          <w:szCs w:val="24"/>
-        </w:rPr>
-        <w:t>Each configuration will be tested multiple times so that variations in the randomly selected validation set will have minimal effect.</w:t>
+        <w:t>In general, these hyperparameters will be optimized using grid searches, in which a discrete search space is defined for each hyperparameter, and every possible combination of hyperparameter values within their respective search spaces is tested. Each configuration will be tested multiple times so that variations in the randomly selected validation set will have minimal effect.</w:t>
       </w:r>
     </w:p>
     <w:p>
@@ -1843,7 +2033,9 @@
         </w:rPr>
       </w:pPr>
       <w:r>
-        <w:rPr/>
+        <w:rPr>
+          <w:rFonts w:ascii="Times New Roman" w:hAnsi="Times New Roman"/>
+        </w:rPr>
       </w:r>
     </w:p>
     <w:p>
@@ -1913,37 +2105,7 @@
           <w:sz w:val="24"/>
           <w:szCs w:val="24"/>
         </w:rPr>
-        <w:t xml:space="preserve">Precision: the proportion of </w:t>
-      </w:r>
-      <w:r>
-        <w:rPr>
-          <w:rFonts w:ascii="Times New Roman" w:hAnsi="Times New Roman"/>
-          <w:b w:val="false"/>
-          <w:bCs w:val="false"/>
-          <w:sz w:val="24"/>
-          <w:szCs w:val="24"/>
-        </w:rPr>
-        <w:t xml:space="preserve">events classified as background that are actually background events. </w:t>
-      </w:r>
-      <w:r>
-        <w:rPr>
-          <w:rFonts w:ascii="Times New Roman" w:hAnsi="Times New Roman"/>
-          <w:b w:val="false"/>
-          <w:bCs w:val="false"/>
-          <w:sz w:val="24"/>
-          <w:szCs w:val="24"/>
-        </w:rPr>
-        <w:t xml:space="preserve">High precision means that the events the discriminator classifies as background events are very pure (that is, very few signal events </w:t>
-      </w:r>
-      <w:r>
-        <w:rPr>
-          <w:rFonts w:ascii="Times New Roman" w:hAnsi="Times New Roman"/>
-          <w:b w:val="false"/>
-          <w:bCs w:val="false"/>
-          <w:sz w:val="24"/>
-          <w:szCs w:val="24"/>
-        </w:rPr>
-        <w:t>are incorrectly removed).</w:t>
+        <w:t>Precision: the proportion of events classified as background that are actually background events. High precision means that the events the discriminator classifies as background events are very pure (that is, very few signal events are incorrectly removed).</w:t>
       </w:r>
     </w:p>
     <w:p>
@@ -1964,27 +2126,7 @@
           <w:sz w:val="24"/>
           <w:szCs w:val="24"/>
         </w:rPr>
-        <w:t xml:space="preserve">Recall: the number of </w:t>
-      </w:r>
-      <w:r>
-        <w:rPr>
-          <w:rFonts w:ascii="Times New Roman" w:hAnsi="Times New Roman"/>
-          <w:b w:val="false"/>
-          <w:bCs w:val="false"/>
-          <w:sz w:val="24"/>
-          <w:szCs w:val="24"/>
-        </w:rPr>
-        <w:t xml:space="preserve">background events that are classified as background. </w:t>
-      </w:r>
-      <w:r>
-        <w:rPr>
-          <w:rFonts w:ascii="Times New Roman" w:hAnsi="Times New Roman"/>
-          <w:b w:val="false"/>
-          <w:bCs w:val="false"/>
-          <w:sz w:val="24"/>
-          <w:szCs w:val="24"/>
-        </w:rPr>
-        <w:t>High recall means that almost all background events are removed, and that there are very few of them remaining in the set of predicted signal events.</w:t>
+        <w:t>Recall: the number of background events that are classified as background. High recall means that almost all background events are removed, and that there are very few of them remaining in the set of predicted signal events.</w:t>
       </w:r>
     </w:p>
     <w:p>
@@ -2026,17 +2168,7 @@
           <w:sz w:val="24"/>
           <w:szCs w:val="24"/>
         </w:rPr>
-        <w:t xml:space="preserve">Class-wise standard deviation (CWSD): the mean of the standard deviations of network predictions on the sets of background and signal events individually. </w:t>
-      </w:r>
-      <w:r>
-        <w:rPr>
-          <w:rFonts w:ascii="Times New Roman" w:hAnsi="Times New Roman"/>
-          <w:b w:val="false"/>
-          <w:bCs w:val="false"/>
-          <w:sz w:val="24"/>
-          <w:szCs w:val="24"/>
-        </w:rPr>
-        <w:t>This represents the confidence of the network. Even if accuracy is high, the predictions of the network (decimal numbers from 0 to 1) may be spread out. Low CWSD means that the network’s predictions are tightly clustered near 0 and 1, which is desirable because it means there are few events for which the network’s predictions are questionable.</w:t>
+        <w:t>Class-wise standard deviation (CWSD): the mean of the standard deviations of network predictions on the sets of background and signal events individually. This represents the confidence of the network. Even if accuracy is high, the predictions of the network (decimal numbers from 0 to 1) may be spread out. Low CWSD means that the network’s predictions are tightly clustered near 0 and 1, which is desirable because it means there are few events for which the network’s predictions are questionable.</w:t>
       </w:r>
     </w:p>
     <w:p>
@@ -2104,7 +2236,13 @@
         </w:rPr>
       </w:pPr>
       <w:r>
-        <w:rPr/>
+        <w:rPr>
+          <w:rFonts w:ascii="Times New Roman" w:hAnsi="Times New Roman"/>
+          <w:b w:val="false"/>
+          <w:bCs w:val="false"/>
+          <w:sz w:val="24"/>
+          <w:szCs w:val="24"/>
+        </w:rPr>
       </w:r>
     </w:p>
     <w:p>
@@ -2156,7 +2294,13 @@
         </w:rPr>
       </w:pPr>
       <w:r>
-        <w:rPr/>
+        <w:rPr>
+          <w:rFonts w:ascii="Times New Roman" w:hAnsi="Times New Roman"/>
+          <w:b w:val="false"/>
+          <w:bCs w:val="false"/>
+          <w:sz w:val="24"/>
+          <w:szCs w:val="24"/>
+        </w:rPr>
       </w:r>
     </w:p>
     <w:p>
@@ -2873,7 +3017,6 @@
         </w:tabs>
         <w:ind w:left="720" w:hanging="360"/>
       </w:pPr>
-      <w:rPr/>
     </w:lvl>
     <w:lvl w:ilvl="1">
       <w:start w:val="1"/>
@@ -2886,7 +3029,6 @@
         </w:tabs>
         <w:ind w:left="1080" w:hanging="360"/>
       </w:pPr>
-      <w:rPr/>
     </w:lvl>
     <w:lvl w:ilvl="2">
       <w:start w:val="1"/>
@@ -2899,7 +3041,6 @@
         </w:tabs>
         <w:ind w:left="1440" w:hanging="360"/>
       </w:pPr>
-      <w:rPr/>
     </w:lvl>
     <w:lvl w:ilvl="3">
       <w:start w:val="1"/>
@@ -2912,7 +3053,6 @@
         </w:tabs>
         <w:ind w:left="1800" w:hanging="360"/>
       </w:pPr>
-      <w:rPr/>
     </w:lvl>
     <w:lvl w:ilvl="4">
       <w:start w:val="1"/>
@@ -2925,7 +3065,6 @@
         </w:tabs>
         <w:ind w:left="2160" w:hanging="360"/>
       </w:pPr>
-      <w:rPr/>
     </w:lvl>
     <w:lvl w:ilvl="5">
       <w:start w:val="1"/>
@@ -2938,7 +3077,6 @@
         </w:tabs>
         <w:ind w:left="2520" w:hanging="360"/>
       </w:pPr>
-      <w:rPr/>
     </w:lvl>
     <w:lvl w:ilvl="6">
       <w:start w:val="1"/>
@@ -2951,7 +3089,6 @@
         </w:tabs>
         <w:ind w:left="2880" w:hanging="360"/>
       </w:pPr>
-      <w:rPr/>
     </w:lvl>
     <w:lvl w:ilvl="7">
       <w:start w:val="1"/>
@@ -2964,7 +3101,6 @@
         </w:tabs>
         <w:ind w:left="3240" w:hanging="360"/>
       </w:pPr>
-      <w:rPr/>
     </w:lvl>
     <w:lvl w:ilvl="8">
       <w:start w:val="1"/>
@@ -2977,10 +3113,155 @@
         </w:tabs>
         <w:ind w:left="3600" w:hanging="360"/>
       </w:pPr>
-      <w:rPr/>
     </w:lvl>
   </w:abstractNum>
   <w:abstractNum w:abstractNumId="7">
+    <w:lvl w:ilvl="0">
+      <w:start w:val="1"/>
+      <w:numFmt w:val="bullet"/>
+      <w:lvlText w:val=""/>
+      <w:lvlJc w:val="left"/>
+      <w:pPr>
+        <w:tabs>
+          <w:tab w:val="num" w:pos="720"/>
+        </w:tabs>
+        <w:ind w:left="720" w:hanging="360"/>
+      </w:pPr>
+      <w:rPr>
+        <w:rFonts w:ascii="Symbol" w:hAnsi="Symbol" w:cs="Symbol" w:hint="default"/>
+        <w:rFonts w:cs="OpenSymbol"/>
+      </w:rPr>
+    </w:lvl>
+    <w:lvl w:ilvl="1">
+      <w:start w:val="1"/>
+      <w:numFmt w:val="bullet"/>
+      <w:lvlText w:val="◦"/>
+      <w:lvlJc w:val="left"/>
+      <w:pPr>
+        <w:tabs>
+          <w:tab w:val="num" w:pos="1080"/>
+        </w:tabs>
+        <w:ind w:left="1080" w:hanging="360"/>
+      </w:pPr>
+      <w:rPr>
+        <w:rFonts w:ascii="OpenSymbol" w:hAnsi="OpenSymbol" w:cs="OpenSymbol" w:hint="default"/>
+        <w:rFonts w:cs="OpenSymbol"/>
+      </w:rPr>
+    </w:lvl>
+    <w:lvl w:ilvl="2">
+      <w:start w:val="1"/>
+      <w:numFmt w:val="bullet"/>
+      <w:lvlText w:val="▪"/>
+      <w:lvlJc w:val="left"/>
+      <w:pPr>
+        <w:tabs>
+          <w:tab w:val="num" w:pos="1440"/>
+        </w:tabs>
+        <w:ind w:left="1440" w:hanging="360"/>
+      </w:pPr>
+      <w:rPr>
+        <w:rFonts w:ascii="OpenSymbol" w:hAnsi="OpenSymbol" w:cs="OpenSymbol" w:hint="default"/>
+        <w:rFonts w:cs="OpenSymbol"/>
+      </w:rPr>
+    </w:lvl>
+    <w:lvl w:ilvl="3">
+      <w:start w:val="1"/>
+      <w:numFmt w:val="bullet"/>
+      <w:lvlText w:val=""/>
+      <w:lvlJc w:val="left"/>
+      <w:pPr>
+        <w:tabs>
+          <w:tab w:val="num" w:pos="1800"/>
+        </w:tabs>
+        <w:ind w:left="1800" w:hanging="360"/>
+      </w:pPr>
+      <w:rPr>
+        <w:rFonts w:ascii="Symbol" w:hAnsi="Symbol" w:cs="Symbol" w:hint="default"/>
+        <w:rFonts w:cs="OpenSymbol"/>
+      </w:rPr>
+    </w:lvl>
+    <w:lvl w:ilvl="4">
+      <w:start w:val="1"/>
+      <w:numFmt w:val="bullet"/>
+      <w:lvlText w:val="◦"/>
+      <w:lvlJc w:val="left"/>
+      <w:pPr>
+        <w:tabs>
+          <w:tab w:val="num" w:pos="2160"/>
+        </w:tabs>
+        <w:ind w:left="2160" w:hanging="360"/>
+      </w:pPr>
+      <w:rPr>
+        <w:rFonts w:ascii="OpenSymbol" w:hAnsi="OpenSymbol" w:cs="OpenSymbol" w:hint="default"/>
+        <w:rFonts w:cs="OpenSymbol"/>
+      </w:rPr>
+    </w:lvl>
+    <w:lvl w:ilvl="5">
+      <w:start w:val="1"/>
+      <w:numFmt w:val="bullet"/>
+      <w:lvlText w:val="▪"/>
+      <w:lvlJc w:val="left"/>
+      <w:pPr>
+        <w:tabs>
+          <w:tab w:val="num" w:pos="2520"/>
+        </w:tabs>
+        <w:ind w:left="2520" w:hanging="360"/>
+      </w:pPr>
+      <w:rPr>
+        <w:rFonts w:ascii="OpenSymbol" w:hAnsi="OpenSymbol" w:cs="OpenSymbol" w:hint="default"/>
+        <w:rFonts w:cs="OpenSymbol"/>
+      </w:rPr>
+    </w:lvl>
+    <w:lvl w:ilvl="6">
+      <w:start w:val="1"/>
+      <w:numFmt w:val="bullet"/>
+      <w:lvlText w:val=""/>
+      <w:lvlJc w:val="left"/>
+      <w:pPr>
+        <w:tabs>
+          <w:tab w:val="num" w:pos="2880"/>
+        </w:tabs>
+        <w:ind w:left="2880" w:hanging="360"/>
+      </w:pPr>
+      <w:rPr>
+        <w:rFonts w:ascii="Symbol" w:hAnsi="Symbol" w:cs="Symbol" w:hint="default"/>
+        <w:rFonts w:cs="OpenSymbol"/>
+      </w:rPr>
+    </w:lvl>
+    <w:lvl w:ilvl="7">
+      <w:start w:val="1"/>
+      <w:numFmt w:val="bullet"/>
+      <w:lvlText w:val="◦"/>
+      <w:lvlJc w:val="left"/>
+      <w:pPr>
+        <w:tabs>
+          <w:tab w:val="num" w:pos="3240"/>
+        </w:tabs>
+        <w:ind w:left="3240" w:hanging="360"/>
+      </w:pPr>
+      <w:rPr>
+        <w:rFonts w:ascii="OpenSymbol" w:hAnsi="OpenSymbol" w:cs="OpenSymbol" w:hint="default"/>
+        <w:rFonts w:cs="OpenSymbol"/>
+      </w:rPr>
+    </w:lvl>
+    <w:lvl w:ilvl="8">
+      <w:start w:val="1"/>
+      <w:numFmt w:val="bullet"/>
+      <w:lvlText w:val="▪"/>
+      <w:lvlJc w:val="left"/>
+      <w:pPr>
+        <w:tabs>
+          <w:tab w:val="num" w:pos="3600"/>
+        </w:tabs>
+        <w:ind w:left="3600" w:hanging="360"/>
+      </w:pPr>
+      <w:rPr>
+        <w:rFonts w:ascii="OpenSymbol" w:hAnsi="OpenSymbol" w:cs="OpenSymbol" w:hint="default"/>
+        <w:rFonts w:cs="OpenSymbol"/>
+      </w:rPr>
+    </w:lvl>
+  </w:abstractNum>
+  <w:abstractNum w:abstractNumId="8">
     <w:lvl w:ilvl="0">
       <w:start w:val="1"/>
       <w:numFmt w:val="none"/>
@@ -3093,6 +3374,9 @@
   <w:num w:numId="7">
     <w:abstractNumId w:val="7"/>
   </w:num>
+  <w:num w:numId="8">
+    <w:abstractNumId w:val="8"/>
+  </w:num>
 </w:numbering>
 </file>
 
@@ -3897,6 +4181,384 @@
       <w:rFonts w:cs="OpenSymbol"/>
     </w:rPr>
   </w:style>
+  <w:style w:type="character" w:styleId="ListLabel109">
+    <w:name w:val="ListLabel 109"/>
+    <w:qFormat/>
+    <w:rPr>
+      <w:rFonts w:ascii="Times New Roman" w:hAnsi="Times New Roman" w:cs="OpenSymbol"/>
+    </w:rPr>
+  </w:style>
+  <w:style w:type="character" w:styleId="ListLabel110">
+    <w:name w:val="ListLabel 110"/>
+    <w:qFormat/>
+    <w:rPr>
+      <w:rFonts w:cs="OpenSymbol"/>
+    </w:rPr>
+  </w:style>
+  <w:style w:type="character" w:styleId="ListLabel111">
+    <w:name w:val="ListLabel 111"/>
+    <w:qFormat/>
+    <w:rPr>
+      <w:rFonts w:cs="OpenSymbol"/>
+    </w:rPr>
+  </w:style>
+  <w:style w:type="character" w:styleId="ListLabel112">
+    <w:name w:val="ListLabel 112"/>
+    <w:qFormat/>
+    <w:rPr>
+      <w:rFonts w:cs="OpenSymbol"/>
+    </w:rPr>
+  </w:style>
+  <w:style w:type="character" w:styleId="ListLabel113">
+    <w:name w:val="ListLabel 113"/>
+    <w:qFormat/>
+    <w:rPr>
+      <w:rFonts w:cs="OpenSymbol"/>
+    </w:rPr>
+  </w:style>
+  <w:style w:type="character" w:styleId="ListLabel114">
+    <w:name w:val="ListLabel 114"/>
+    <w:qFormat/>
+    <w:rPr>
+      <w:rFonts w:cs="OpenSymbol"/>
+    </w:rPr>
+  </w:style>
+  <w:style w:type="character" w:styleId="ListLabel115">
+    <w:name w:val="ListLabel 115"/>
+    <w:qFormat/>
+    <w:rPr>
+      <w:rFonts w:cs="OpenSymbol"/>
+    </w:rPr>
+  </w:style>
+  <w:style w:type="character" w:styleId="ListLabel116">
+    <w:name w:val="ListLabel 116"/>
+    <w:qFormat/>
+    <w:rPr>
+      <w:rFonts w:cs="OpenSymbol"/>
+    </w:rPr>
+  </w:style>
+  <w:style w:type="character" w:styleId="ListLabel117">
+    <w:name w:val="ListLabel 117"/>
+    <w:qFormat/>
+    <w:rPr>
+      <w:rFonts w:cs="OpenSymbol"/>
+    </w:rPr>
+  </w:style>
+  <w:style w:type="character" w:styleId="ListLabel118">
+    <w:name w:val="ListLabel 118"/>
+    <w:qFormat/>
+    <w:rPr>
+      <w:rFonts w:ascii="Times New Roman" w:hAnsi="Times New Roman" w:cs="OpenSymbol"/>
+    </w:rPr>
+  </w:style>
+  <w:style w:type="character" w:styleId="ListLabel119">
+    <w:name w:val="ListLabel 119"/>
+    <w:qFormat/>
+    <w:rPr>
+      <w:rFonts w:ascii="Times New Roman" w:hAnsi="Times New Roman" w:cs="OpenSymbol"/>
+    </w:rPr>
+  </w:style>
+  <w:style w:type="character" w:styleId="ListLabel120">
+    <w:name w:val="ListLabel 120"/>
+    <w:qFormat/>
+    <w:rPr>
+      <w:rFonts w:cs="OpenSymbol"/>
+    </w:rPr>
+  </w:style>
+  <w:style w:type="character" w:styleId="ListLabel121">
+    <w:name w:val="ListLabel 121"/>
+    <w:qFormat/>
+    <w:rPr>
+      <w:rFonts w:cs="OpenSymbol"/>
+    </w:rPr>
+  </w:style>
+  <w:style w:type="character" w:styleId="ListLabel122">
+    <w:name w:val="ListLabel 122"/>
+    <w:qFormat/>
+    <w:rPr>
+      <w:rFonts w:cs="OpenSymbol"/>
+    </w:rPr>
+  </w:style>
+  <w:style w:type="character" w:styleId="ListLabel123">
+    <w:name w:val="ListLabel 123"/>
+    <w:qFormat/>
+    <w:rPr>
+      <w:rFonts w:cs="OpenSymbol"/>
+    </w:rPr>
+  </w:style>
+  <w:style w:type="character" w:styleId="ListLabel124">
+    <w:name w:val="ListLabel 124"/>
+    <w:qFormat/>
+    <w:rPr>
+      <w:rFonts w:cs="OpenSymbol"/>
+    </w:rPr>
+  </w:style>
+  <w:style w:type="character" w:styleId="ListLabel125">
+    <w:name w:val="ListLabel 125"/>
+    <w:qFormat/>
+    <w:rPr>
+      <w:rFonts w:cs="OpenSymbol"/>
+    </w:rPr>
+  </w:style>
+  <w:style w:type="character" w:styleId="ListLabel126">
+    <w:name w:val="ListLabel 126"/>
+    <w:qFormat/>
+    <w:rPr>
+      <w:rFonts w:cs="OpenSymbol"/>
+    </w:rPr>
+  </w:style>
+  <w:style w:type="character" w:styleId="ListLabel127">
+    <w:name w:val="ListLabel 127"/>
+    <w:qFormat/>
+    <w:rPr>
+      <w:rFonts w:cs="OpenSymbol"/>
+    </w:rPr>
+  </w:style>
+  <w:style w:type="character" w:styleId="ListLabel128">
+    <w:name w:val="ListLabel 128"/>
+    <w:qFormat/>
+    <w:rPr>
+      <w:rFonts w:ascii="Times New Roman" w:hAnsi="Times New Roman" w:cs="OpenSymbol"/>
+    </w:rPr>
+  </w:style>
+  <w:style w:type="character" w:styleId="ListLabel129">
+    <w:name w:val="ListLabel 129"/>
+    <w:qFormat/>
+    <w:rPr>
+      <w:rFonts w:cs="OpenSymbol"/>
+    </w:rPr>
+  </w:style>
+  <w:style w:type="character" w:styleId="ListLabel130">
+    <w:name w:val="ListLabel 130"/>
+    <w:qFormat/>
+    <w:rPr>
+      <w:rFonts w:cs="OpenSymbol"/>
+    </w:rPr>
+  </w:style>
+  <w:style w:type="character" w:styleId="ListLabel131">
+    <w:name w:val="ListLabel 131"/>
+    <w:qFormat/>
+    <w:rPr>
+      <w:rFonts w:cs="OpenSymbol"/>
+    </w:rPr>
+  </w:style>
+  <w:style w:type="character" w:styleId="ListLabel132">
+    <w:name w:val="ListLabel 132"/>
+    <w:qFormat/>
+    <w:rPr>
+      <w:rFonts w:cs="OpenSymbol"/>
+    </w:rPr>
+  </w:style>
+  <w:style w:type="character" w:styleId="ListLabel133">
+    <w:name w:val="ListLabel 133"/>
+    <w:qFormat/>
+    <w:rPr>
+      <w:rFonts w:cs="OpenSymbol"/>
+    </w:rPr>
+  </w:style>
+  <w:style w:type="character" w:styleId="ListLabel134">
+    <w:name w:val="ListLabel 134"/>
+    <w:qFormat/>
+    <w:rPr>
+      <w:rFonts w:cs="OpenSymbol"/>
+    </w:rPr>
+  </w:style>
+  <w:style w:type="character" w:styleId="ListLabel135">
+    <w:name w:val="ListLabel 135"/>
+    <w:qFormat/>
+    <w:rPr>
+      <w:rFonts w:cs="OpenSymbol"/>
+    </w:rPr>
+  </w:style>
+  <w:style w:type="character" w:styleId="ListLabel136">
+    <w:name w:val="ListLabel 136"/>
+    <w:qFormat/>
+    <w:rPr>
+      <w:rFonts w:ascii="Times New Roman" w:hAnsi="Times New Roman" w:cs="OpenSymbol"/>
+    </w:rPr>
+  </w:style>
+  <w:style w:type="character" w:styleId="ListLabel137">
+    <w:name w:val="ListLabel 137"/>
+    <w:qFormat/>
+    <w:rPr>
+      <w:rFonts w:cs="OpenSymbol"/>
+    </w:rPr>
+  </w:style>
+  <w:style w:type="character" w:styleId="ListLabel138">
+    <w:name w:val="ListLabel 138"/>
+    <w:qFormat/>
+    <w:rPr>
+      <w:rFonts w:cs="OpenSymbol"/>
+    </w:rPr>
+  </w:style>
+  <w:style w:type="character" w:styleId="ListLabel139">
+    <w:name w:val="ListLabel 139"/>
+    <w:qFormat/>
+    <w:rPr>
+      <w:rFonts w:cs="OpenSymbol"/>
+    </w:rPr>
+  </w:style>
+  <w:style w:type="character" w:styleId="ListLabel140">
+    <w:name w:val="ListLabel 140"/>
+    <w:qFormat/>
+    <w:rPr>
+      <w:rFonts w:cs="OpenSymbol"/>
+    </w:rPr>
+  </w:style>
+  <w:style w:type="character" w:styleId="ListLabel141">
+    <w:name w:val="ListLabel 141"/>
+    <w:qFormat/>
+    <w:rPr>
+      <w:rFonts w:cs="OpenSymbol"/>
+    </w:rPr>
+  </w:style>
+  <w:style w:type="character" w:styleId="ListLabel142">
+    <w:name w:val="ListLabel 142"/>
+    <w:qFormat/>
+    <w:rPr>
+      <w:rFonts w:cs="OpenSymbol"/>
+    </w:rPr>
+  </w:style>
+  <w:style w:type="character" w:styleId="ListLabel143">
+    <w:name w:val="ListLabel 143"/>
+    <w:qFormat/>
+    <w:rPr>
+      <w:rFonts w:cs="OpenSymbol"/>
+    </w:rPr>
+  </w:style>
+  <w:style w:type="character" w:styleId="ListLabel144">
+    <w:name w:val="ListLabel 144"/>
+    <w:qFormat/>
+    <w:rPr>
+      <w:rFonts w:cs="OpenSymbol"/>
+    </w:rPr>
+  </w:style>
+  <w:style w:type="character" w:styleId="ListLabel145">
+    <w:name w:val="ListLabel 145"/>
+    <w:qFormat/>
+    <w:rPr>
+      <w:rFonts w:ascii="Times New Roman" w:hAnsi="Times New Roman" w:cs="OpenSymbol"/>
+    </w:rPr>
+  </w:style>
+  <w:style w:type="character" w:styleId="ListLabel146">
+    <w:name w:val="ListLabel 146"/>
+    <w:qFormat/>
+    <w:rPr>
+      <w:rFonts w:ascii="Times New Roman" w:hAnsi="Times New Roman" w:cs="OpenSymbol"/>
+    </w:rPr>
+  </w:style>
+  <w:style w:type="character" w:styleId="ListLabel147">
+    <w:name w:val="ListLabel 147"/>
+    <w:qFormat/>
+    <w:rPr>
+      <w:rFonts w:cs="OpenSymbol"/>
+    </w:rPr>
+  </w:style>
+  <w:style w:type="character" w:styleId="ListLabel148">
+    <w:name w:val="ListLabel 148"/>
+    <w:qFormat/>
+    <w:rPr>
+      <w:rFonts w:cs="OpenSymbol"/>
+    </w:rPr>
+  </w:style>
+  <w:style w:type="character" w:styleId="ListLabel149">
+    <w:name w:val="ListLabel 149"/>
+    <w:qFormat/>
+    <w:rPr>
+      <w:rFonts w:cs="OpenSymbol"/>
+    </w:rPr>
+  </w:style>
+  <w:style w:type="character" w:styleId="ListLabel150">
+    <w:name w:val="ListLabel 150"/>
+    <w:qFormat/>
+    <w:rPr>
+      <w:rFonts w:cs="OpenSymbol"/>
+    </w:rPr>
+  </w:style>
+  <w:style w:type="character" w:styleId="ListLabel151">
+    <w:name w:val="ListLabel 151"/>
+    <w:qFormat/>
+    <w:rPr>
+      <w:rFonts w:cs="OpenSymbol"/>
+    </w:rPr>
+  </w:style>
+  <w:style w:type="character" w:styleId="ListLabel152">
+    <w:name w:val="ListLabel 152"/>
+    <w:qFormat/>
+    <w:rPr>
+      <w:rFonts w:cs="OpenSymbol"/>
+    </w:rPr>
+  </w:style>
+  <w:style w:type="character" w:styleId="ListLabel153">
+    <w:name w:val="ListLabel 153"/>
+    <w:qFormat/>
+    <w:rPr>
+      <w:rFonts w:cs="OpenSymbol"/>
+    </w:rPr>
+  </w:style>
+  <w:style w:type="character" w:styleId="ListLabel154">
+    <w:name w:val="ListLabel 154"/>
+    <w:qFormat/>
+    <w:rPr>
+      <w:rFonts w:cs="OpenSymbol"/>
+    </w:rPr>
+  </w:style>
+  <w:style w:type="character" w:styleId="ListLabel155">
+    <w:name w:val="ListLabel 155"/>
+    <w:qFormat/>
+    <w:rPr>
+      <w:rFonts w:ascii="Times New Roman" w:hAnsi="Times New Roman" w:cs="OpenSymbol"/>
+    </w:rPr>
+  </w:style>
+  <w:style w:type="character" w:styleId="ListLabel156">
+    <w:name w:val="ListLabel 156"/>
+    <w:qFormat/>
+    <w:rPr>
+      <w:rFonts w:cs="OpenSymbol"/>
+    </w:rPr>
+  </w:style>
+  <w:style w:type="character" w:styleId="ListLabel157">
+    <w:name w:val="ListLabel 157"/>
+    <w:qFormat/>
+    <w:rPr>
+      <w:rFonts w:cs="OpenSymbol"/>
+    </w:rPr>
+  </w:style>
+  <w:style w:type="character" w:styleId="ListLabel158">
+    <w:name w:val="ListLabel 158"/>
+    <w:qFormat/>
+    <w:rPr>
+      <w:rFonts w:cs="OpenSymbol"/>
+    </w:rPr>
+  </w:style>
+  <w:style w:type="character" w:styleId="ListLabel159">
+    <w:name w:val="ListLabel 159"/>
+    <w:qFormat/>
+    <w:rPr>
+      <w:rFonts w:cs="OpenSymbol"/>
+    </w:rPr>
+  </w:style>
+  <w:style w:type="character" w:styleId="ListLabel160">
+    <w:name w:val="ListLabel 160"/>
+    <w:qFormat/>
+    <w:rPr>
+      <w:rFonts w:cs="OpenSymbol"/>
+    </w:rPr>
+  </w:style>
+  <w:style w:type="character" w:styleId="ListLabel161">
+    <w:name w:val="ListLabel 161"/>
+    <w:qFormat/>
+    <w:rPr>
+      <w:rFonts w:cs="OpenSymbol"/>
+    </w:rPr>
+  </w:style>
+  <w:style w:type="character" w:styleId="ListLabel162">
+    <w:name w:val="ListLabel 162"/>
+    <w:qFormat/>
+    <w:rPr>
+      <w:rFonts w:cs="OpenSymbol"/>
+    </w:rPr>
+  </w:style>
   <w:style w:type="paragraph" w:styleId="Heading">
     <w:name w:val="Heading"/>
     <w:basedOn w:val="Normal"/>

</xml_diff>

<commit_message>
Pretty much done research plan
</commit_message>
<xml_diff>
--- a/documentation/isef_research_plan.docx
+++ b/documentation/isef_research_plan.docx
@@ -27,7 +27,9 @@
         <w:pStyle w:val="Normal"/>
         <w:spacing w:lineRule="auto" w:line="276" w:before="57" w:after="57"/>
         <w:jc w:val="center"/>
-        <w:rPr/>
+        <w:rPr>
+          <w:rFonts w:ascii="Times New Roman" w:hAnsi="Times New Roman"/>
+        </w:rPr>
       </w:pPr>
       <w:r>
         <w:rPr>
@@ -112,7 +114,9 @@
       <w:pPr>
         <w:pStyle w:val="Normal"/>
         <w:spacing w:lineRule="auto" w:line="276" w:before="57" w:after="57"/>
-        <w:rPr/>
+        <w:rPr>
+          <w:rFonts w:ascii="Times New Roman" w:hAnsi="Times New Roman"/>
+        </w:rPr>
       </w:pPr>
       <w:bookmarkStart w:id="0" w:name="__DdeLink__11_2328629645"/>
       <w:r>
@@ -160,7 +164,9 @@
       <w:pPr>
         <w:pStyle w:val="Normal"/>
         <w:spacing w:lineRule="auto" w:line="276" w:before="57" w:after="57"/>
-        <w:rPr/>
+        <w:rPr>
+          <w:rFonts w:ascii="Times New Roman" w:hAnsi="Times New Roman"/>
+        </w:rPr>
       </w:pPr>
       <w:r>
         <w:rPr>
@@ -243,7 +249,9 @@
       <w:pPr>
         <w:pStyle w:val="Normal"/>
         <w:spacing w:lineRule="auto" w:line="276" w:before="57" w:after="57"/>
-        <w:rPr/>
+        <w:rPr>
+          <w:rFonts w:ascii="Times New Roman" w:hAnsi="Times New Roman"/>
+        </w:rPr>
       </w:pPr>
       <w:r>
         <w:rPr>
@@ -302,37 +310,19 @@
       <w:pPr>
         <w:pStyle w:val="Normal"/>
         <w:spacing w:lineRule="auto" w:line="276" w:before="57" w:after="57"/>
-        <w:rPr/>
-      </w:pPr>
-      <w:r>
-        <w:rPr>
-          <w:rFonts w:ascii="Times New Roman" w:hAnsi="Times New Roman"/>
-          <w:b w:val="false"/>
-          <w:bCs w:val="false"/>
-          <w:sz w:val="24"/>
-          <w:szCs w:val="24"/>
-        </w:rPr>
-        <w:t xml:space="preserve">It is engineered to be almost entirely insensitive to gamma rays and many other forms of low-energy radiation. Thus, there are two remaining sources of </w:t>
-      </w:r>
-      <w:r>
-        <w:rPr>
-          <w:rFonts w:ascii="Times New Roman" w:hAnsi="Times New Roman"/>
-          <w:b w:val="false"/>
-          <w:bCs w:val="false"/>
-          <w:sz w:val="24"/>
-          <w:szCs w:val="24"/>
-        </w:rPr>
-        <w:t>background</w:t>
-      </w:r>
-      <w:r>
-        <w:rPr>
-          <w:rFonts w:ascii="Times New Roman" w:hAnsi="Times New Roman"/>
-          <w:b w:val="false"/>
-          <w:bCs w:val="false"/>
-          <w:sz w:val="24"/>
-          <w:szCs w:val="24"/>
-        </w:rPr>
-        <w:t xml:space="preserve"> radiation:</w:t>
+        <w:rPr>
+          <w:rFonts w:ascii="Times New Roman" w:hAnsi="Times New Roman"/>
+        </w:rPr>
+      </w:pPr>
+      <w:r>
+        <w:rPr>
+          <w:rFonts w:ascii="Times New Roman" w:hAnsi="Times New Roman"/>
+          <w:b w:val="false"/>
+          <w:bCs w:val="false"/>
+          <w:sz w:val="24"/>
+          <w:szCs w:val="24"/>
+        </w:rPr>
+        <w:t>It is engineered to be almost entirely insensitive to gamma rays and many other forms of low-energy radiation. Thus, there are two remaining sources of background radiation:</w:t>
       </w:r>
     </w:p>
     <w:p>
@@ -343,7 +333,9 @@
           <w:numId w:val="7"/>
         </w:numPr>
         <w:spacing w:lineRule="auto" w:line="276" w:before="57" w:after="57"/>
-        <w:rPr/>
+        <w:rPr>
+          <w:rFonts w:ascii="Times New Roman" w:hAnsi="Times New Roman"/>
+        </w:rPr>
       </w:pPr>
       <w:r>
         <w:rPr>
@@ -364,108 +356,66 @@
           <w:numId w:val="7"/>
         </w:numPr>
         <w:spacing w:lineRule="auto" w:line="276" w:before="57" w:after="57"/>
-        <w:rPr/>
-      </w:pPr>
-      <w:r>
-        <w:rPr>
-          <w:rFonts w:ascii="Times New Roman" w:hAnsi="Times New Roman"/>
-          <w:b w:val="false"/>
-          <w:bCs w:val="false"/>
-          <w:sz w:val="24"/>
-          <w:szCs w:val="24"/>
-        </w:rPr>
-        <w:t>Alpha particles, which</w:t>
-      </w:r>
-      <w:r>
-        <w:rPr>
-          <w:rFonts w:ascii="Times New Roman" w:hAnsi="Times New Roman"/>
-          <w:b w:val="false"/>
-          <w:bCs w:val="false"/>
-          <w:sz w:val="24"/>
-          <w:szCs w:val="24"/>
-        </w:rPr>
-        <w:t xml:space="preserve"> are emitted by nuclear decays inside the detector. </w:t>
-      </w:r>
-      <w:r>
-        <w:rPr>
-          <w:rFonts w:ascii="Times New Roman" w:hAnsi="Times New Roman"/>
-          <w:b w:val="false"/>
-          <w:bCs w:val="false"/>
-          <w:sz w:val="24"/>
-          <w:szCs w:val="24"/>
-        </w:rPr>
-        <w:t>These can be detected using a discriminator.</w:t>
-      </w:r>
-    </w:p>
-    <w:p>
-      <w:pPr>
-        <w:pStyle w:val="Normal"/>
-        <w:spacing w:lineRule="auto" w:line="276" w:before="57" w:after="57"/>
-        <w:rPr/>
-      </w:pPr>
-      <w:r>
-        <w:rPr>
-          <w:rFonts w:ascii="Times New Roman" w:hAnsi="Times New Roman"/>
-          <w:b w:val="false"/>
-          <w:bCs w:val="false"/>
-          <w:sz w:val="24"/>
-          <w:szCs w:val="24"/>
-        </w:rPr>
-        <w:t>Because alpha events occur inside the detector, they cann</w:t>
-      </w:r>
-      <w:r>
-        <w:rPr>
-          <w:rFonts w:ascii="Times New Roman" w:hAnsi="Times New Roman"/>
-          <w:b w:val="false"/>
-          <w:bCs w:val="false"/>
-          <w:sz w:val="24"/>
-          <w:szCs w:val="24"/>
-        </w:rPr>
-        <w:t>ot be easily removed by ignoring events near the walls of the detector. For development of discriminators, there is an available set of 99%-pure alpha background events collected in 2016 and 2017.</w:t>
-      </w:r>
-    </w:p>
-    <w:p>
-      <w:pPr>
-        <w:pStyle w:val="Normal"/>
-        <w:spacing w:lineRule="auto" w:line="276" w:before="57" w:after="57"/>
-        <w:rPr/>
-      </w:pPr>
-      <w:r>
-        <w:rPr>
-          <w:rFonts w:ascii="Times New Roman" w:hAnsi="Times New Roman"/>
-          <w:b w:val="false"/>
-          <w:bCs w:val="false"/>
-          <w:sz w:val="24"/>
-          <w:szCs w:val="24"/>
-        </w:rPr>
-        <w:t xml:space="preserve">Since WIMPs have never been detected, there is of course no WIMP data available to calibrate discriminators. However, </w:t>
-      </w:r>
-      <w:r>
-        <w:rPr>
-          <w:rFonts w:ascii="Times New Roman" w:hAnsi="Times New Roman"/>
-          <w:b w:val="false"/>
-          <w:bCs w:val="false"/>
-          <w:sz w:val="24"/>
-          <w:szCs w:val="24"/>
-        </w:rPr>
-        <w:t xml:space="preserve">as </w:t>
-      </w:r>
-      <w:r>
-        <w:rPr>
-          <w:rFonts w:ascii="Times New Roman" w:hAnsi="Times New Roman"/>
-          <w:b w:val="false"/>
-          <w:bCs w:val="false"/>
-          <w:sz w:val="24"/>
-          <w:szCs w:val="24"/>
-        </w:rPr>
-        <w:t>WIMPs are hypothesized to produce nuclear recoils indistinguishable from those created by neutrons, a 90%-pure calibration set created with americium and californium neutron sources is used for development.</w:t>
-      </w:r>
-    </w:p>
-    <w:p>
-      <w:pPr>
-        <w:pStyle w:val="Normal"/>
-        <w:spacing w:lineRule="auto" w:line="276" w:before="57" w:after="57"/>
-        <w:rPr/>
+        <w:rPr>
+          <w:rFonts w:ascii="Times New Roman" w:hAnsi="Times New Roman"/>
+        </w:rPr>
+      </w:pPr>
+      <w:r>
+        <w:rPr>
+          <w:rFonts w:ascii="Times New Roman" w:hAnsi="Times New Roman"/>
+          <w:b w:val="false"/>
+          <w:bCs w:val="false"/>
+          <w:sz w:val="24"/>
+          <w:szCs w:val="24"/>
+        </w:rPr>
+        <w:t>Alpha particles, which are emitted by nuclear decays inside the detector. These can be detected using a discriminator.</w:t>
+      </w:r>
+    </w:p>
+    <w:p>
+      <w:pPr>
+        <w:pStyle w:val="Normal"/>
+        <w:spacing w:lineRule="auto" w:line="276" w:before="57" w:after="57"/>
+        <w:rPr>
+          <w:rFonts w:ascii="Times New Roman" w:hAnsi="Times New Roman"/>
+        </w:rPr>
+      </w:pPr>
+      <w:r>
+        <w:rPr>
+          <w:rFonts w:ascii="Times New Roman" w:hAnsi="Times New Roman"/>
+          <w:b w:val="false"/>
+          <w:bCs w:val="false"/>
+          <w:sz w:val="24"/>
+          <w:szCs w:val="24"/>
+        </w:rPr>
+        <w:t>Because alpha events occur inside the detector, they cannot be easily removed by ignoring events near the walls of the detector. For development of discriminators, there is an available set of 99%-pure alpha background events collected in 2016 and 2017.</w:t>
+      </w:r>
+    </w:p>
+    <w:p>
+      <w:pPr>
+        <w:pStyle w:val="Normal"/>
+        <w:spacing w:lineRule="auto" w:line="276" w:before="57" w:after="57"/>
+        <w:rPr>
+          <w:rFonts w:ascii="Times New Roman" w:hAnsi="Times New Roman"/>
+        </w:rPr>
+      </w:pPr>
+      <w:r>
+        <w:rPr>
+          <w:rFonts w:ascii="Times New Roman" w:hAnsi="Times New Roman"/>
+          <w:b w:val="false"/>
+          <w:bCs w:val="false"/>
+          <w:sz w:val="24"/>
+          <w:szCs w:val="24"/>
+        </w:rPr>
+        <w:t>Since WIMPs have never been detected, there is of course no WIMP data available to calibrate discriminators. However, as WIMPs are hypothesized to produce nuclear recoils indistinguishable from those created by neutrons, a 90%-pure calibration set created with americium and californium neutron sources is used for development.</w:t>
+      </w:r>
+    </w:p>
+    <w:p>
+      <w:pPr>
+        <w:pStyle w:val="Normal"/>
+        <w:spacing w:lineRule="auto" w:line="276" w:before="57" w:after="57"/>
+        <w:rPr>
+          <w:rFonts w:ascii="Times New Roman" w:hAnsi="Times New Roman"/>
+        </w:rPr>
       </w:pPr>
       <w:r>
         <w:rPr>
@@ -482,7 +432,9 @@
       <w:pPr>
         <w:pStyle w:val="Normal"/>
         <w:spacing w:lineRule="auto" w:line="276" w:before="57" w:after="57"/>
-        <w:rPr/>
+        <w:rPr>
+          <w:rFonts w:ascii="Times New Roman" w:hAnsi="Times New Roman"/>
+        </w:rPr>
       </w:pPr>
       <w:r>
         <w:rPr>
@@ -499,7 +451,9 @@
       <w:pPr>
         <w:pStyle w:val="Normal"/>
         <w:spacing w:lineRule="auto" w:line="276" w:before="57" w:after="57"/>
-        <w:rPr/>
+        <w:rPr>
+          <w:rFonts w:ascii="Times New Roman" w:hAnsi="Times New Roman"/>
+        </w:rPr>
       </w:pPr>
       <w:r>
         <w:rPr>
@@ -579,7 +533,9 @@
       <w:pPr>
         <w:pStyle w:val="Normal"/>
         <w:spacing w:lineRule="auto" w:line="276" w:before="57" w:after="57"/>
-        <w:rPr/>
+        <w:rPr>
+          <w:rFonts w:ascii="Times New Roman" w:hAnsi="Times New Roman"/>
+        </w:rPr>
       </w:pPr>
       <w:r>
         <w:rPr>
@@ -613,6 +569,7 @@
           <w:sz w:val="24"/>
           <w:szCs w:val="24"/>
         </w:rPr>
+        <w:t>Once again, a conventional discriminator was developed by the DEAP-3600 collaboration. Because there is a high degree of statistical randomness in the distribution of photons in the detector, it is not possible to discriminate nearly as accurately as is the case in the PICO-60 experiment. The best performance achieved so far is removal of 90% of neck events alongside 50% of other events.</w:t>
       </w:r>
     </w:p>
     <w:p>
@@ -702,7 +659,9 @@
       <w:pPr>
         <w:pStyle w:val="Normal"/>
         <w:spacing w:lineRule="auto" w:line="276" w:before="57" w:after="57"/>
-        <w:rPr/>
+        <w:rPr>
+          <w:rFonts w:ascii="Times New Roman" w:hAnsi="Times New Roman"/>
+        </w:rPr>
       </w:pPr>
       <w:r>
         <w:rPr>
@@ -916,19 +875,37 @@
           <w:numId w:val="2"/>
         </w:numPr>
         <w:spacing w:lineRule="auto" w:line="276" w:before="57" w:after="57"/>
-        <w:rPr>
-          <w:rFonts w:ascii="Times New Roman" w:hAnsi="Times New Roman"/>
-        </w:rPr>
-      </w:pPr>
-      <w:r>
-        <w:rPr>
-          <w:rFonts w:ascii="Times New Roman" w:hAnsi="Times New Roman"/>
-          <w:b w:val="false"/>
-          <w:bCs w:val="false"/>
-          <w:sz w:val="24"/>
-          <w:szCs w:val="24"/>
-        </w:rPr>
-        <w:t>Dropout regularization</w:t>
+        <w:rPr/>
+      </w:pPr>
+      <w:r>
+        <w:rPr>
+          <w:rFonts w:ascii="Times New Roman" w:hAnsi="Times New Roman"/>
+          <w:b w:val="false"/>
+          <w:bCs w:val="false"/>
+          <w:sz w:val="24"/>
+          <w:szCs w:val="24"/>
+        </w:rPr>
+        <w:t xml:space="preserve">Dropout </w:t>
+      </w:r>
+      <w:r>
+        <w:rPr>
+          <w:rFonts w:ascii="Times New Roman" w:hAnsi="Times New Roman"/>
+          <w:b w:val="false"/>
+          <w:bCs w:val="false"/>
+          <w:sz w:val="24"/>
+          <w:szCs w:val="24"/>
+        </w:rPr>
+        <w:t>and L2</w:t>
+      </w:r>
+      <w:r>
+        <w:rPr>
+          <w:rFonts w:ascii="Times New Roman" w:hAnsi="Times New Roman"/>
+          <w:b w:val="false"/>
+          <w:bCs w:val="false"/>
+          <w:sz w:val="24"/>
+          <w:szCs w:val="24"/>
+        </w:rPr>
+        <w:t xml:space="preserve"> regularization</w:t>
       </w:r>
     </w:p>
     <w:p>
@@ -951,7 +928,7 @@
           <w:sz w:val="24"/>
           <w:szCs w:val="24"/>
         </w:rPr>
-        <w:t>L2 regularization</w:t>
+        <w:t>Number of layers (convolutional and dense)</w:t>
       </w:r>
     </w:p>
     <w:p>
@@ -962,52 +939,6 @@
           <w:numId w:val="2"/>
         </w:numPr>
         <w:spacing w:lineRule="auto" w:line="276" w:before="57" w:after="57"/>
-        <w:rPr>
-          <w:rFonts w:ascii="Times New Roman" w:hAnsi="Times New Roman"/>
-        </w:rPr>
-      </w:pPr>
-      <w:r>
-        <w:rPr>
-          <w:rFonts w:ascii="Times New Roman" w:hAnsi="Times New Roman"/>
-          <w:b w:val="false"/>
-          <w:bCs w:val="false"/>
-          <w:sz w:val="24"/>
-          <w:szCs w:val="24"/>
-        </w:rPr>
-        <w:t>Number of layers (convolutional and dense)</w:t>
-      </w:r>
-    </w:p>
-    <w:p>
-      <w:pPr>
-        <w:pStyle w:val="Normal"/>
-        <w:numPr>
-          <w:ilvl w:val="0"/>
-          <w:numId w:val="2"/>
-        </w:numPr>
-        <w:spacing w:lineRule="auto" w:line="276" w:before="57" w:after="57"/>
-        <w:rPr>
-          <w:rFonts w:ascii="Times New Roman" w:hAnsi="Times New Roman"/>
-        </w:rPr>
-      </w:pPr>
-      <w:r>
-        <w:rPr>
-          <w:rFonts w:ascii="Times New Roman" w:hAnsi="Times New Roman"/>
-          <w:b w:val="false"/>
-          <w:bCs w:val="false"/>
-          <w:sz w:val="24"/>
-          <w:szCs w:val="24"/>
-        </w:rPr>
-        <w:t>Number of convolutional filters</w:t>
-      </w:r>
-    </w:p>
-    <w:p>
-      <w:pPr>
-        <w:pStyle w:val="Normal"/>
-        <w:numPr>
-          <w:ilvl w:val="0"/>
-          <w:numId w:val="2"/>
-        </w:numPr>
-        <w:spacing w:lineRule="auto" w:line="276" w:before="57" w:after="57"/>
         <w:rPr/>
       </w:pPr>
       <w:r>
@@ -1018,14 +949,36 @@
           <w:sz w:val="24"/>
           <w:szCs w:val="24"/>
         </w:rPr>
-        <w:t>Size of convolutional kernel</w:t>
-      </w:r>
-    </w:p>
-    <w:p>
-      <w:pPr>
-        <w:pStyle w:val="Normal"/>
-        <w:spacing w:lineRule="auto" w:line="276" w:before="57" w:after="57"/>
-        <w:rPr/>
+        <w:t xml:space="preserve">Number </w:t>
+      </w:r>
+      <w:r>
+        <w:rPr>
+          <w:rFonts w:ascii="Times New Roman" w:hAnsi="Times New Roman"/>
+          <w:b w:val="false"/>
+          <w:bCs w:val="false"/>
+          <w:sz w:val="24"/>
+          <w:szCs w:val="24"/>
+        </w:rPr>
+        <w:t>and size</w:t>
+      </w:r>
+      <w:r>
+        <w:rPr>
+          <w:rFonts w:ascii="Times New Roman" w:hAnsi="Times New Roman"/>
+          <w:b w:val="false"/>
+          <w:bCs w:val="false"/>
+          <w:sz w:val="24"/>
+          <w:szCs w:val="24"/>
+        </w:rPr>
+        <w:t xml:space="preserve"> of convolutional filters</w:t>
+      </w:r>
+    </w:p>
+    <w:p>
+      <w:pPr>
+        <w:pStyle w:val="Normal"/>
+        <w:spacing w:lineRule="auto" w:line="276" w:before="57" w:after="57"/>
+        <w:rPr>
+          <w:rFonts w:ascii="Times New Roman" w:hAnsi="Times New Roman"/>
+        </w:rPr>
       </w:pPr>
       <w:r>
         <w:rPr>
@@ -1854,7 +1807,9 @@
       <w:pPr>
         <w:pStyle w:val="Normal"/>
         <w:spacing w:lineRule="auto" w:line="276" w:before="57" w:after="57"/>
-        <w:rPr/>
+        <w:rPr>
+          <w:rFonts w:ascii="Times New Roman" w:hAnsi="Times New Roman"/>
+        </w:rPr>
       </w:pPr>
       <w:r>
         <w:rPr>
@@ -1964,7 +1919,9 @@
           <w:numId w:val="5"/>
         </w:numPr>
         <w:spacing w:lineRule="auto" w:line="276" w:before="57" w:after="57"/>
-        <w:rPr/>
+        <w:rPr>
+          <w:rFonts w:ascii="Times New Roman" w:hAnsi="Times New Roman"/>
+        </w:rPr>
       </w:pPr>
       <w:r>
         <w:rPr>
@@ -1994,7 +1951,21 @@
       <w:pPr>
         <w:pStyle w:val="Normal"/>
         <w:spacing w:lineRule="auto" w:line="276" w:before="57" w:after="57"/>
+        <w:rPr>
+          <w:rFonts w:ascii="Times New Roman" w:hAnsi="Times New Roman"/>
+        </w:rPr>
+      </w:pPr>
+      <w:r>
         <w:rPr/>
+      </w:r>
+    </w:p>
+    <w:p>
+      <w:pPr>
+        <w:pStyle w:val="Normal"/>
+        <w:spacing w:lineRule="auto" w:line="276" w:before="57" w:after="57"/>
+        <w:rPr>
+          <w:rFonts w:ascii="Times New Roman" w:hAnsi="Times New Roman"/>
+        </w:rPr>
       </w:pPr>
       <w:r>
         <w:rPr>
@@ -2074,7 +2045,9 @@
       <w:pPr>
         <w:pStyle w:val="Normal"/>
         <w:spacing w:lineRule="auto" w:line="276" w:before="57" w:after="57"/>
-        <w:rPr/>
+        <w:rPr>
+          <w:rFonts w:ascii="Times New Roman" w:hAnsi="Times New Roman"/>
+        </w:rPr>
       </w:pPr>
       <w:r>
         <w:rPr>
@@ -2095,7 +2068,9 @@
           <w:numId w:val="6"/>
         </w:numPr>
         <w:spacing w:lineRule="auto" w:line="276" w:before="57" w:after="57"/>
-        <w:rPr/>
+        <w:rPr>
+          <w:rFonts w:ascii="Times New Roman" w:hAnsi="Times New Roman"/>
+        </w:rPr>
       </w:pPr>
       <w:r>
         <w:rPr>
@@ -2116,7 +2091,9 @@
           <w:numId w:val="6"/>
         </w:numPr>
         <w:spacing w:lineRule="auto" w:line="276" w:before="57" w:after="57"/>
-        <w:rPr/>
+        <w:rPr>
+          <w:rFonts w:ascii="Times New Roman" w:hAnsi="Times New Roman"/>
+        </w:rPr>
       </w:pPr>
       <w:r>
         <w:rPr>
@@ -2137,7 +2114,9 @@
           <w:numId w:val="6"/>
         </w:numPr>
         <w:spacing w:lineRule="auto" w:line="276" w:before="57" w:after="57"/>
-        <w:rPr/>
+        <w:rPr>
+          <w:rFonts w:ascii="Times New Roman" w:hAnsi="Times New Roman"/>
+        </w:rPr>
       </w:pPr>
       <w:r>
         <w:rPr>
@@ -2158,7 +2137,9 @@
           <w:numId w:val="6"/>
         </w:numPr>
         <w:spacing w:lineRule="auto" w:line="276" w:before="57" w:after="57"/>
-        <w:rPr/>
+        <w:rPr>
+          <w:rFonts w:ascii="Times New Roman" w:hAnsi="Times New Roman"/>
+        </w:rPr>
       </w:pPr>
       <w:r>
         <w:rPr>
@@ -2175,7 +2156,9 @@
       <w:pPr>
         <w:pStyle w:val="Normal"/>
         <w:spacing w:lineRule="auto" w:line="276" w:before="57" w:after="57"/>
-        <w:rPr/>
+        <w:rPr>
+          <w:rFonts w:ascii="Times New Roman" w:hAnsi="Times New Roman"/>
+        </w:rPr>
       </w:pPr>
       <w:r>
         <w:rPr>
@@ -2192,7 +2175,9 @@
       <w:pPr>
         <w:pStyle w:val="Normal"/>
         <w:spacing w:lineRule="auto" w:line="276" w:before="57" w:after="57"/>
-        <w:rPr/>
+        <w:rPr>
+          <w:rFonts w:ascii="Times New Roman" w:hAnsi="Times New Roman"/>
+        </w:rPr>
       </w:pPr>
       <w:r>
         <w:rPr>
@@ -2209,7 +2194,9 @@
       <w:pPr>
         <w:pStyle w:val="Normal"/>
         <w:spacing w:lineRule="auto" w:line="276" w:before="57" w:after="57"/>
-        <w:rPr/>
+        <w:rPr>
+          <w:rFonts w:ascii="Times New Roman" w:hAnsi="Times New Roman"/>
+        </w:rPr>
       </w:pPr>
       <w:r>
         <w:rPr>
@@ -2250,7 +2237,9 @@
         <w:pStyle w:val="Normal"/>
         <w:spacing w:lineRule="auto" w:line="276" w:before="57" w:after="57"/>
         <w:jc w:val="center"/>
-        <w:rPr/>
+        <w:rPr>
+          <w:rFonts w:ascii="Times New Roman" w:hAnsi="Times New Roman"/>
+        </w:rPr>
       </w:pPr>
       <w:r>
         <w:rPr>
@@ -2294,13 +2283,7 @@
         </w:rPr>
       </w:pPr>
       <w:r>
-        <w:rPr>
-          <w:rFonts w:ascii="Times New Roman" w:hAnsi="Times New Roman"/>
-          <w:b w:val="false"/>
-          <w:bCs w:val="false"/>
-          <w:sz w:val="24"/>
-          <w:szCs w:val="24"/>
-        </w:rPr>
+        <w:rPr/>
       </w:r>
     </w:p>
     <w:p>
@@ -2308,7 +2291,9 @@
         <w:pStyle w:val="Normal"/>
         <w:spacing w:lineRule="auto" w:line="276" w:before="57" w:after="57"/>
         <w:jc w:val="center"/>
-        <w:rPr/>
+        <w:rPr>
+          <w:rFonts w:ascii="Times New Roman" w:hAnsi="Times New Roman"/>
+        </w:rPr>
       </w:pPr>
       <w:r>
         <w:rPr>
@@ -2324,12 +2309,333 @@
     <w:p>
       <w:pPr>
         <w:pStyle w:val="Normal"/>
-        <w:spacing w:lineRule="auto" w:line="276" w:before="57" w:after="57"/>
+        <w:numPr>
+          <w:ilvl w:val="0"/>
+          <w:numId w:val="8"/>
+        </w:numPr>
+        <w:spacing w:lineRule="auto" w:line="276" w:before="57" w:after="57"/>
+        <w:jc w:val="left"/>
+        <w:rPr>
+          <w:rFonts w:ascii="Times New Roman" w:hAnsi="Times New Roman"/>
+          <w:sz w:val="24"/>
+          <w:szCs w:val="24"/>
+        </w:rPr>
+      </w:pPr>
+      <w:r>
+        <w:rPr>
+          <w:rFonts w:ascii="Times New Roman" w:hAnsi="Times New Roman"/>
+          <w:sz w:val="24"/>
+          <w:szCs w:val="24"/>
+        </w:rPr>
+        <w:t xml:space="preserve">Kiefer, J. and J. Wolfowitz. Stochastic Estimation of the Maximum of a Regression Function". </w:t>
+      </w:r>
+      <w:r>
+        <w:rPr>
+          <w:rFonts w:ascii="Times New Roman" w:hAnsi="Times New Roman"/>
+          <w:i/>
+          <w:iCs/>
+          <w:sz w:val="24"/>
+          <w:szCs w:val="24"/>
+        </w:rPr>
+        <w:t>Ann. Math. Statist.</w:t>
+      </w:r>
+      <w:r>
+        <w:rPr>
+          <w:rFonts w:ascii="Times New Roman" w:hAnsi="Times New Roman"/>
+          <w:sz w:val="24"/>
+          <w:szCs w:val="24"/>
+        </w:rPr>
+        <w:t xml:space="preserve"> 23.3 (Sept. 1952): 462-466. Web.</w:t>
+      </w:r>
+    </w:p>
+    <w:p>
+      <w:pPr>
+        <w:pStyle w:val="Normal"/>
+        <w:numPr>
+          <w:ilvl w:val="0"/>
+          <w:numId w:val="8"/>
+        </w:numPr>
+        <w:spacing w:lineRule="auto" w:line="276" w:before="57" w:after="57"/>
+        <w:jc w:val="left"/>
+        <w:rPr>
+          <w:rFonts w:ascii="Times New Roman" w:hAnsi="Times New Roman"/>
+          <w:sz w:val="24"/>
+          <w:szCs w:val="24"/>
+        </w:rPr>
+      </w:pPr>
+      <w:r>
+        <w:rPr>
+          <w:rFonts w:ascii="Times New Roman" w:hAnsi="Times New Roman"/>
+          <w:sz w:val="24"/>
+          <w:szCs w:val="24"/>
+        </w:rPr>
+        <w:t xml:space="preserve">Brun, Rene and Fons Rademakers. ROOT - An Object Oriented Data Analysis Framework". </w:t>
+      </w:r>
+      <w:r>
+        <w:rPr>
+          <w:rFonts w:ascii="Times New Roman" w:hAnsi="Times New Roman"/>
+          <w:i/>
+          <w:iCs/>
+          <w:sz w:val="24"/>
+          <w:szCs w:val="24"/>
+        </w:rPr>
+        <w:t>AIHENP '96 Workshop, Lausanne.</w:t>
+      </w:r>
+      <w:r>
+        <w:rPr>
+          <w:rFonts w:ascii="Times New Roman" w:hAnsi="Times New Roman"/>
+          <w:sz w:val="24"/>
+          <w:szCs w:val="24"/>
+        </w:rPr>
+        <w:t xml:space="preserve"> 1996. 81-86. http://root.cern.ch/.</w:t>
+      </w:r>
+    </w:p>
+    <w:p>
+      <w:pPr>
+        <w:pStyle w:val="Normal"/>
+        <w:numPr>
+          <w:ilvl w:val="0"/>
+          <w:numId w:val="8"/>
+        </w:numPr>
+        <w:spacing w:lineRule="auto" w:line="276" w:before="57" w:after="57"/>
+        <w:jc w:val="left"/>
+        <w:rPr>
+          <w:rFonts w:ascii="Times New Roman" w:hAnsi="Times New Roman"/>
+          <w:sz w:val="24"/>
+          <w:szCs w:val="24"/>
+        </w:rPr>
+      </w:pPr>
+      <w:r>
+        <w:rPr>
+          <w:rFonts w:ascii="Times New Roman" w:hAnsi="Times New Roman"/>
+          <w:sz w:val="24"/>
+          <w:szCs w:val="24"/>
+        </w:rPr>
+        <w:t xml:space="preserve">Hunter, J. D. Matplotlib: A 2D graphics environment". </w:t>
+      </w:r>
+      <w:r>
+        <w:rPr>
+          <w:rFonts w:ascii="Times New Roman" w:hAnsi="Times New Roman"/>
+          <w:i/>
+          <w:iCs/>
+          <w:sz w:val="24"/>
+          <w:szCs w:val="24"/>
+        </w:rPr>
+        <w:t>Computing In Science &amp; Engineering</w:t>
+      </w:r>
+      <w:r>
+        <w:rPr>
+          <w:rFonts w:ascii="Times New Roman" w:hAnsi="Times New Roman"/>
+          <w:sz w:val="24"/>
+          <w:szCs w:val="24"/>
+        </w:rPr>
+        <w:t xml:space="preserve"> 9.3 (2007): 90-95. Print. </w:t>
+      </w:r>
+    </w:p>
+    <w:p>
+      <w:pPr>
+        <w:pStyle w:val="Normal"/>
+        <w:numPr>
+          <w:ilvl w:val="0"/>
+          <w:numId w:val="8"/>
+        </w:numPr>
+        <w:spacing w:lineRule="auto" w:line="276" w:before="57" w:after="57"/>
+        <w:jc w:val="left"/>
+        <w:rPr>
+          <w:rFonts w:ascii="Times New Roman" w:hAnsi="Times New Roman"/>
+          <w:sz w:val="24"/>
+          <w:szCs w:val="24"/>
+        </w:rPr>
+      </w:pPr>
+      <w:r>
+        <w:rPr>
+          <w:rFonts w:ascii="Times New Roman" w:hAnsi="Times New Roman"/>
+          <w:sz w:val="24"/>
+          <w:szCs w:val="24"/>
+        </w:rPr>
+        <w:t xml:space="preserve">Pedregosa, F., et al. Scikit-learn: Machine Learning in Python". </w:t>
+      </w:r>
+      <w:r>
+        <w:rPr>
+          <w:rFonts w:ascii="Times New Roman" w:hAnsi="Times New Roman"/>
+          <w:i/>
+          <w:iCs/>
+          <w:sz w:val="24"/>
+          <w:szCs w:val="24"/>
+        </w:rPr>
+        <w:t>Journal of Machine Learning Research</w:t>
+      </w:r>
+      <w:r>
+        <w:rPr>
+          <w:rFonts w:ascii="Times New Roman" w:hAnsi="Times New Roman"/>
+          <w:sz w:val="24"/>
+          <w:szCs w:val="24"/>
+        </w:rPr>
+        <w:t xml:space="preserve"> 12 (2011): 2825-2830. Print. </w:t>
+      </w:r>
+    </w:p>
+    <w:p>
+      <w:pPr>
+        <w:pStyle w:val="Normal"/>
+        <w:numPr>
+          <w:ilvl w:val="0"/>
+          <w:numId w:val="8"/>
+        </w:numPr>
+        <w:spacing w:lineRule="auto" w:line="276" w:before="57" w:after="57"/>
+        <w:jc w:val="left"/>
+        <w:rPr>
+          <w:rFonts w:ascii="Times New Roman" w:hAnsi="Times New Roman"/>
+          <w:sz w:val="24"/>
+          <w:szCs w:val="24"/>
+        </w:rPr>
+      </w:pPr>
+      <w:r>
+        <w:rPr>
+          <w:rFonts w:ascii="Times New Roman" w:hAnsi="Times New Roman"/>
+          <w:sz w:val="24"/>
+          <w:szCs w:val="24"/>
+        </w:rPr>
+        <w:t xml:space="preserve">Kingma, Diederik P. and Jimmy Ba. Adam: A Method for Stochastic Optimization". </w:t>
+      </w:r>
+      <w:r>
+        <w:rPr>
+          <w:rFonts w:ascii="Times New Roman" w:hAnsi="Times New Roman"/>
+          <w:i/>
+          <w:iCs/>
+          <w:sz w:val="24"/>
+          <w:szCs w:val="24"/>
+        </w:rPr>
+        <w:t>CoRR</w:t>
+      </w:r>
+      <w:r>
+        <w:rPr>
+          <w:rFonts w:ascii="Times New Roman" w:hAnsi="Times New Roman"/>
+          <w:sz w:val="24"/>
+          <w:szCs w:val="24"/>
+        </w:rPr>
+        <w:t xml:space="preserve"> abs/1412.6980 (2014). arXiv: 1412.6980. Web.</w:t>
+      </w:r>
+    </w:p>
+    <w:p>
+      <w:pPr>
+        <w:pStyle w:val="Normal"/>
+        <w:numPr>
+          <w:ilvl w:val="0"/>
+          <w:numId w:val="8"/>
+        </w:numPr>
+        <w:spacing w:lineRule="auto" w:line="276" w:before="57" w:after="57"/>
+        <w:jc w:val="left"/>
+        <w:rPr>
+          <w:rFonts w:ascii="Times New Roman" w:hAnsi="Times New Roman"/>
+          <w:sz w:val="24"/>
+          <w:szCs w:val="24"/>
+        </w:rPr>
+      </w:pPr>
+      <w:r>
+        <w:rPr>
+          <w:rFonts w:ascii="Times New Roman" w:hAnsi="Times New Roman"/>
+          <w:sz w:val="24"/>
+          <w:szCs w:val="24"/>
+        </w:rPr>
+        <w:t xml:space="preserve">Van der Walt, Stefan, et al. scikit-image: image processing in Python". </w:t>
+      </w:r>
+      <w:r>
+        <w:rPr>
+          <w:rFonts w:ascii="Times New Roman" w:hAnsi="Times New Roman"/>
+          <w:i/>
+          <w:iCs/>
+          <w:sz w:val="24"/>
+          <w:szCs w:val="24"/>
+        </w:rPr>
+        <w:t>PeerJ</w:t>
+      </w:r>
+      <w:r>
+        <w:rPr>
+          <w:rFonts w:ascii="Times New Roman" w:hAnsi="Times New Roman"/>
+          <w:sz w:val="24"/>
+          <w:szCs w:val="24"/>
+        </w:rPr>
+        <w:t xml:space="preserve"> 2 (June 2014): e453. Web.</w:t>
+      </w:r>
+    </w:p>
+    <w:p>
+      <w:pPr>
+        <w:pStyle w:val="Normal"/>
+        <w:numPr>
+          <w:ilvl w:val="0"/>
+          <w:numId w:val="8"/>
+        </w:numPr>
+        <w:spacing w:lineRule="auto" w:line="276" w:before="57" w:after="57"/>
+        <w:jc w:val="left"/>
+        <w:rPr>
+          <w:rFonts w:ascii="Times New Roman" w:hAnsi="Times New Roman"/>
+          <w:sz w:val="24"/>
+          <w:szCs w:val="24"/>
+        </w:rPr>
+      </w:pPr>
+      <w:r>
+        <w:rPr>
+          <w:rFonts w:ascii="Times New Roman" w:hAnsi="Times New Roman"/>
+          <w:sz w:val="24"/>
+          <w:szCs w:val="24"/>
+        </w:rPr>
+        <w:t xml:space="preserve">Dai, Wei, et al. Very Deep Convolutional Neural Networks for Raw Waveforms". </w:t>
+      </w:r>
+      <w:r>
+        <w:rPr>
+          <w:rFonts w:ascii="Times New Roman" w:hAnsi="Times New Roman"/>
+          <w:i/>
+          <w:iCs/>
+          <w:sz w:val="24"/>
+          <w:szCs w:val="24"/>
+        </w:rPr>
+        <w:t>CoRR</w:t>
+      </w:r>
+      <w:r>
+        <w:rPr>
+          <w:rFonts w:ascii="Times New Roman" w:hAnsi="Times New Roman"/>
+          <w:sz w:val="24"/>
+          <w:szCs w:val="24"/>
+        </w:rPr>
+        <w:t xml:space="preserve"> abs/1610.00087 (2016). arXiv: 1610.00087. Web.</w:t>
+      </w:r>
+    </w:p>
+    <w:p>
+      <w:pPr>
+        <w:pStyle w:val="Normal"/>
+        <w:numPr>
+          <w:ilvl w:val="0"/>
+          <w:numId w:val="8"/>
+        </w:numPr>
+        <w:spacing w:lineRule="auto" w:line="276" w:before="57" w:after="57"/>
+        <w:jc w:val="left"/>
         <w:rPr/>
       </w:pPr>
       <w:r>
-        <w:rPr/>
-        <w:t>TODO</w:t>
+        <w:rPr>
+          <w:rFonts w:ascii="Times New Roman" w:hAnsi="Times New Roman"/>
+          <w:sz w:val="24"/>
+          <w:szCs w:val="24"/>
+        </w:rPr>
+        <w:t xml:space="preserve">Amole, C., et al. Dark Matter Search Results from the PICO 60 C3 F8 Bubble Chamber". </w:t>
+      </w:r>
+      <w:r>
+        <w:rPr>
+          <w:rFonts w:ascii="Times New Roman" w:hAnsi="Times New Roman"/>
+          <w:i/>
+          <w:iCs/>
+          <w:sz w:val="24"/>
+          <w:szCs w:val="24"/>
+        </w:rPr>
+        <w:t>Phys. Rev. Lett.</w:t>
+      </w:r>
+      <w:r>
+        <w:rPr>
+          <w:rFonts w:ascii="Times New Roman" w:hAnsi="Times New Roman"/>
+          <w:sz w:val="24"/>
+          <w:szCs w:val="24"/>
+        </w:rPr>
+        <w:t xml:space="preserve"> 118 (25 June 2017): 251301. Web.</w:t>
       </w:r>
     </w:p>
     <w:sectPr>
@@ -3262,6 +3568,116 @@
     </w:lvl>
   </w:abstractNum>
   <w:abstractNum w:abstractNumId="8">
+    <w:lvl w:ilvl="0">
+      <w:start w:val="1"/>
+      <w:numFmt w:val="decimal"/>
+      <w:lvlText w:val="%1."/>
+      <w:lvlJc w:val="left"/>
+      <w:pPr>
+        <w:tabs>
+          <w:tab w:val="num" w:pos="780"/>
+        </w:tabs>
+        <w:ind w:left="780" w:hanging="360"/>
+      </w:pPr>
+    </w:lvl>
+    <w:lvl w:ilvl="1">
+      <w:start w:val="1"/>
+      <w:numFmt w:val="decimal"/>
+      <w:lvlText w:val="%2."/>
+      <w:lvlJc w:val="left"/>
+      <w:pPr>
+        <w:tabs>
+          <w:tab w:val="num" w:pos="1140"/>
+        </w:tabs>
+        <w:ind w:left="1140" w:hanging="360"/>
+      </w:pPr>
+    </w:lvl>
+    <w:lvl w:ilvl="2">
+      <w:start w:val="1"/>
+      <w:numFmt w:val="decimal"/>
+      <w:lvlText w:val="%3."/>
+      <w:lvlJc w:val="left"/>
+      <w:pPr>
+        <w:tabs>
+          <w:tab w:val="num" w:pos="1500"/>
+        </w:tabs>
+        <w:ind w:left="1500" w:hanging="360"/>
+      </w:pPr>
+    </w:lvl>
+    <w:lvl w:ilvl="3">
+      <w:start w:val="1"/>
+      <w:numFmt w:val="decimal"/>
+      <w:lvlText w:val="%4."/>
+      <w:lvlJc w:val="left"/>
+      <w:pPr>
+        <w:tabs>
+          <w:tab w:val="num" w:pos="1860"/>
+        </w:tabs>
+        <w:ind w:left="1860" w:hanging="360"/>
+      </w:pPr>
+    </w:lvl>
+    <w:lvl w:ilvl="4">
+      <w:start w:val="1"/>
+      <w:numFmt w:val="decimal"/>
+      <w:lvlText w:val="%5."/>
+      <w:lvlJc w:val="left"/>
+      <w:pPr>
+        <w:tabs>
+          <w:tab w:val="num" w:pos="2220"/>
+        </w:tabs>
+        <w:ind w:left="2220" w:hanging="360"/>
+      </w:pPr>
+    </w:lvl>
+    <w:lvl w:ilvl="5">
+      <w:start w:val="1"/>
+      <w:numFmt w:val="decimal"/>
+      <w:lvlText w:val="%6."/>
+      <w:lvlJc w:val="left"/>
+      <w:pPr>
+        <w:tabs>
+          <w:tab w:val="num" w:pos="2580"/>
+        </w:tabs>
+        <w:ind w:left="2580" w:hanging="360"/>
+      </w:pPr>
+    </w:lvl>
+    <w:lvl w:ilvl="6">
+      <w:start w:val="1"/>
+      <w:numFmt w:val="decimal"/>
+      <w:lvlText w:val="%7."/>
+      <w:lvlJc w:val="left"/>
+      <w:pPr>
+        <w:tabs>
+          <w:tab w:val="num" w:pos="2940"/>
+        </w:tabs>
+        <w:ind w:left="2940" w:hanging="360"/>
+      </w:pPr>
+    </w:lvl>
+    <w:lvl w:ilvl="7">
+      <w:start w:val="1"/>
+      <w:numFmt w:val="decimal"/>
+      <w:lvlText w:val="%8."/>
+      <w:lvlJc w:val="left"/>
+      <w:pPr>
+        <w:tabs>
+          <w:tab w:val="num" w:pos="3300"/>
+        </w:tabs>
+        <w:ind w:left="3300" w:hanging="360"/>
+      </w:pPr>
+    </w:lvl>
+    <w:lvl w:ilvl="8">
+      <w:start w:val="1"/>
+      <w:numFmt w:val="decimal"/>
+      <w:lvlText w:val="%9."/>
+      <w:lvlJc w:val="left"/>
+      <w:pPr>
+        <w:tabs>
+          <w:tab w:val="num" w:pos="3660"/>
+        </w:tabs>
+        <w:ind w:left="3660" w:hanging="360"/>
+      </w:pPr>
+    </w:lvl>
+  </w:abstractNum>
+  <w:abstractNum w:abstractNumId="9">
     <w:lvl w:ilvl="0">
       <w:start w:val="1"/>
       <w:numFmt w:val="none"/>
@@ -3377,6 +3793,9 @@
   <w:num w:numId="8">
     <w:abstractNumId w:val="8"/>
   </w:num>
+  <w:num w:numId="9">
+    <w:abstractNumId w:val="9"/>
+  </w:num>
 </w:numbering>
 </file>
 
@@ -4559,6 +4978,518 @@
       <w:rFonts w:cs="OpenSymbol"/>
     </w:rPr>
   </w:style>
+  <w:style w:type="character" w:styleId="ListLabel163">
+    <w:name w:val="ListLabel 163"/>
+    <w:qFormat/>
+    <w:rPr>
+      <w:rFonts w:ascii="Times New Roman" w:hAnsi="Times New Roman" w:cs="OpenSymbol"/>
+    </w:rPr>
+  </w:style>
+  <w:style w:type="character" w:styleId="ListLabel164">
+    <w:name w:val="ListLabel 164"/>
+    <w:qFormat/>
+    <w:rPr>
+      <w:rFonts w:cs="OpenSymbol"/>
+    </w:rPr>
+  </w:style>
+  <w:style w:type="character" w:styleId="ListLabel165">
+    <w:name w:val="ListLabel 165"/>
+    <w:qFormat/>
+    <w:rPr>
+      <w:rFonts w:cs="OpenSymbol"/>
+    </w:rPr>
+  </w:style>
+  <w:style w:type="character" w:styleId="ListLabel166">
+    <w:name w:val="ListLabel 166"/>
+    <w:qFormat/>
+    <w:rPr>
+      <w:rFonts w:cs="OpenSymbol"/>
+    </w:rPr>
+  </w:style>
+  <w:style w:type="character" w:styleId="ListLabel167">
+    <w:name w:val="ListLabel 167"/>
+    <w:qFormat/>
+    <w:rPr>
+      <w:rFonts w:cs="OpenSymbol"/>
+    </w:rPr>
+  </w:style>
+  <w:style w:type="character" w:styleId="ListLabel168">
+    <w:name w:val="ListLabel 168"/>
+    <w:qFormat/>
+    <w:rPr>
+      <w:rFonts w:cs="OpenSymbol"/>
+    </w:rPr>
+  </w:style>
+  <w:style w:type="character" w:styleId="ListLabel169">
+    <w:name w:val="ListLabel 169"/>
+    <w:qFormat/>
+    <w:rPr>
+      <w:rFonts w:cs="OpenSymbol"/>
+    </w:rPr>
+  </w:style>
+  <w:style w:type="character" w:styleId="ListLabel170">
+    <w:name w:val="ListLabel 170"/>
+    <w:qFormat/>
+    <w:rPr>
+      <w:rFonts w:cs="OpenSymbol"/>
+    </w:rPr>
+  </w:style>
+  <w:style w:type="character" w:styleId="ListLabel171">
+    <w:name w:val="ListLabel 171"/>
+    <w:qFormat/>
+    <w:rPr>
+      <w:rFonts w:cs="OpenSymbol"/>
+    </w:rPr>
+  </w:style>
+  <w:style w:type="character" w:styleId="ListLabel172">
+    <w:name w:val="ListLabel 172"/>
+    <w:qFormat/>
+    <w:rPr>
+      <w:rFonts w:ascii="Times New Roman" w:hAnsi="Times New Roman" w:cs="OpenSymbol"/>
+    </w:rPr>
+  </w:style>
+  <w:style w:type="character" w:styleId="ListLabel173">
+    <w:name w:val="ListLabel 173"/>
+    <w:qFormat/>
+    <w:rPr>
+      <w:rFonts w:ascii="Times New Roman" w:hAnsi="Times New Roman" w:cs="OpenSymbol"/>
+    </w:rPr>
+  </w:style>
+  <w:style w:type="character" w:styleId="ListLabel174">
+    <w:name w:val="ListLabel 174"/>
+    <w:qFormat/>
+    <w:rPr>
+      <w:rFonts w:cs="OpenSymbol"/>
+    </w:rPr>
+  </w:style>
+  <w:style w:type="character" w:styleId="ListLabel175">
+    <w:name w:val="ListLabel 175"/>
+    <w:qFormat/>
+    <w:rPr>
+      <w:rFonts w:cs="OpenSymbol"/>
+    </w:rPr>
+  </w:style>
+  <w:style w:type="character" w:styleId="ListLabel176">
+    <w:name w:val="ListLabel 176"/>
+    <w:qFormat/>
+    <w:rPr>
+      <w:rFonts w:cs="OpenSymbol"/>
+    </w:rPr>
+  </w:style>
+  <w:style w:type="character" w:styleId="ListLabel177">
+    <w:name w:val="ListLabel 177"/>
+    <w:qFormat/>
+    <w:rPr>
+      <w:rFonts w:cs="OpenSymbol"/>
+    </w:rPr>
+  </w:style>
+  <w:style w:type="character" w:styleId="ListLabel178">
+    <w:name w:val="ListLabel 178"/>
+    <w:qFormat/>
+    <w:rPr>
+      <w:rFonts w:cs="OpenSymbol"/>
+    </w:rPr>
+  </w:style>
+  <w:style w:type="character" w:styleId="ListLabel179">
+    <w:name w:val="ListLabel 179"/>
+    <w:qFormat/>
+    <w:rPr>
+      <w:rFonts w:cs="OpenSymbol"/>
+    </w:rPr>
+  </w:style>
+  <w:style w:type="character" w:styleId="ListLabel180">
+    <w:name w:val="ListLabel 180"/>
+    <w:qFormat/>
+    <w:rPr>
+      <w:rFonts w:cs="OpenSymbol"/>
+    </w:rPr>
+  </w:style>
+  <w:style w:type="character" w:styleId="ListLabel181">
+    <w:name w:val="ListLabel 181"/>
+    <w:qFormat/>
+    <w:rPr>
+      <w:rFonts w:cs="OpenSymbol"/>
+    </w:rPr>
+  </w:style>
+  <w:style w:type="character" w:styleId="ListLabel182">
+    <w:name w:val="ListLabel 182"/>
+    <w:qFormat/>
+    <w:rPr>
+      <w:rFonts w:ascii="Times New Roman" w:hAnsi="Times New Roman" w:cs="OpenSymbol"/>
+    </w:rPr>
+  </w:style>
+  <w:style w:type="character" w:styleId="ListLabel183">
+    <w:name w:val="ListLabel 183"/>
+    <w:qFormat/>
+    <w:rPr>
+      <w:rFonts w:cs="OpenSymbol"/>
+    </w:rPr>
+  </w:style>
+  <w:style w:type="character" w:styleId="ListLabel184">
+    <w:name w:val="ListLabel 184"/>
+    <w:qFormat/>
+    <w:rPr>
+      <w:rFonts w:cs="OpenSymbol"/>
+    </w:rPr>
+  </w:style>
+  <w:style w:type="character" w:styleId="ListLabel185">
+    <w:name w:val="ListLabel 185"/>
+    <w:qFormat/>
+    <w:rPr>
+      <w:rFonts w:cs="OpenSymbol"/>
+    </w:rPr>
+  </w:style>
+  <w:style w:type="character" w:styleId="ListLabel186">
+    <w:name w:val="ListLabel 186"/>
+    <w:qFormat/>
+    <w:rPr>
+      <w:rFonts w:cs="OpenSymbol"/>
+    </w:rPr>
+  </w:style>
+  <w:style w:type="character" w:styleId="ListLabel187">
+    <w:name w:val="ListLabel 187"/>
+    <w:qFormat/>
+    <w:rPr>
+      <w:rFonts w:cs="OpenSymbol"/>
+    </w:rPr>
+  </w:style>
+  <w:style w:type="character" w:styleId="ListLabel188">
+    <w:name w:val="ListLabel 188"/>
+    <w:qFormat/>
+    <w:rPr>
+      <w:rFonts w:cs="OpenSymbol"/>
+    </w:rPr>
+  </w:style>
+  <w:style w:type="character" w:styleId="ListLabel189">
+    <w:name w:val="ListLabel 189"/>
+    <w:qFormat/>
+    <w:rPr>
+      <w:rFonts w:cs="OpenSymbol"/>
+    </w:rPr>
+  </w:style>
+  <w:style w:type="character" w:styleId="ListLabel190">
+    <w:name w:val="ListLabel 190"/>
+    <w:qFormat/>
+    <w:rPr>
+      <w:rFonts w:cs="OpenSymbol"/>
+    </w:rPr>
+  </w:style>
+  <w:style w:type="character" w:styleId="ListLabel191">
+    <w:name w:val="ListLabel 191"/>
+    <w:qFormat/>
+    <w:rPr>
+      <w:rFonts w:cs="OpenSymbol"/>
+    </w:rPr>
+  </w:style>
+  <w:style w:type="character" w:styleId="ListLabel192">
+    <w:name w:val="ListLabel 192"/>
+    <w:qFormat/>
+    <w:rPr>
+      <w:rFonts w:cs="OpenSymbol"/>
+    </w:rPr>
+  </w:style>
+  <w:style w:type="character" w:styleId="ListLabel193">
+    <w:name w:val="ListLabel 193"/>
+    <w:qFormat/>
+    <w:rPr>
+      <w:rFonts w:cs="OpenSymbol"/>
+    </w:rPr>
+  </w:style>
+  <w:style w:type="character" w:styleId="ListLabel194">
+    <w:name w:val="ListLabel 194"/>
+    <w:qFormat/>
+    <w:rPr>
+      <w:rFonts w:cs="OpenSymbol"/>
+    </w:rPr>
+  </w:style>
+  <w:style w:type="character" w:styleId="ListLabel195">
+    <w:name w:val="ListLabel 195"/>
+    <w:qFormat/>
+    <w:rPr>
+      <w:rFonts w:cs="OpenSymbol"/>
+    </w:rPr>
+  </w:style>
+  <w:style w:type="character" w:styleId="ListLabel196">
+    <w:name w:val="ListLabel 196"/>
+    <w:qFormat/>
+    <w:rPr>
+      <w:rFonts w:cs="OpenSymbol"/>
+    </w:rPr>
+  </w:style>
+  <w:style w:type="character" w:styleId="ListLabel197">
+    <w:name w:val="ListLabel 197"/>
+    <w:qFormat/>
+    <w:rPr>
+      <w:rFonts w:cs="OpenSymbol"/>
+    </w:rPr>
+  </w:style>
+  <w:style w:type="character" w:styleId="ListLabel198">
+    <w:name w:val="ListLabel 198"/>
+    <w:qFormat/>
+    <w:rPr>
+      <w:rFonts w:cs="OpenSymbol"/>
+    </w:rPr>
+  </w:style>
+  <w:style w:type="character" w:styleId="InternetLink">
+    <w:name w:val="Internet Link"/>
+    <w:rPr>
+      <w:color w:val="000080"/>
+      <w:u w:val="single"/>
+      <w:lang w:val="zxx" w:eastAsia="zxx" w:bidi="zxx"/>
+    </w:rPr>
+  </w:style>
+  <w:style w:type="character" w:styleId="ListLabel199">
+    <w:name w:val="ListLabel 199"/>
+    <w:qFormat/>
+    <w:rPr>
+      <w:rFonts w:ascii="Times New Roman" w:hAnsi="Times New Roman" w:cs="OpenSymbol"/>
+    </w:rPr>
+  </w:style>
+  <w:style w:type="character" w:styleId="ListLabel200">
+    <w:name w:val="ListLabel 200"/>
+    <w:qFormat/>
+    <w:rPr>
+      <w:rFonts w:cs="OpenSymbol"/>
+    </w:rPr>
+  </w:style>
+  <w:style w:type="character" w:styleId="ListLabel201">
+    <w:name w:val="ListLabel 201"/>
+    <w:qFormat/>
+    <w:rPr>
+      <w:rFonts w:cs="OpenSymbol"/>
+    </w:rPr>
+  </w:style>
+  <w:style w:type="character" w:styleId="ListLabel202">
+    <w:name w:val="ListLabel 202"/>
+    <w:qFormat/>
+    <w:rPr>
+      <w:rFonts w:cs="OpenSymbol"/>
+    </w:rPr>
+  </w:style>
+  <w:style w:type="character" w:styleId="ListLabel203">
+    <w:name w:val="ListLabel 203"/>
+    <w:qFormat/>
+    <w:rPr>
+      <w:rFonts w:cs="OpenSymbol"/>
+    </w:rPr>
+  </w:style>
+  <w:style w:type="character" w:styleId="ListLabel204">
+    <w:name w:val="ListLabel 204"/>
+    <w:qFormat/>
+    <w:rPr>
+      <w:rFonts w:cs="OpenSymbol"/>
+    </w:rPr>
+  </w:style>
+  <w:style w:type="character" w:styleId="ListLabel205">
+    <w:name w:val="ListLabel 205"/>
+    <w:qFormat/>
+    <w:rPr>
+      <w:rFonts w:cs="OpenSymbol"/>
+    </w:rPr>
+  </w:style>
+  <w:style w:type="character" w:styleId="ListLabel206">
+    <w:name w:val="ListLabel 206"/>
+    <w:qFormat/>
+    <w:rPr>
+      <w:rFonts w:cs="OpenSymbol"/>
+    </w:rPr>
+  </w:style>
+  <w:style w:type="character" w:styleId="ListLabel207">
+    <w:name w:val="ListLabel 207"/>
+    <w:qFormat/>
+    <w:rPr>
+      <w:rFonts w:cs="OpenSymbol"/>
+    </w:rPr>
+  </w:style>
+  <w:style w:type="character" w:styleId="ListLabel208">
+    <w:name w:val="ListLabel 208"/>
+    <w:qFormat/>
+    <w:rPr>
+      <w:rFonts w:ascii="Times New Roman" w:hAnsi="Times New Roman" w:cs="OpenSymbol"/>
+    </w:rPr>
+  </w:style>
+  <w:style w:type="character" w:styleId="ListLabel209">
+    <w:name w:val="ListLabel 209"/>
+    <w:qFormat/>
+    <w:rPr>
+      <w:rFonts w:ascii="Times New Roman" w:hAnsi="Times New Roman" w:cs="OpenSymbol"/>
+    </w:rPr>
+  </w:style>
+  <w:style w:type="character" w:styleId="ListLabel210">
+    <w:name w:val="ListLabel 210"/>
+    <w:qFormat/>
+    <w:rPr>
+      <w:rFonts w:cs="OpenSymbol"/>
+    </w:rPr>
+  </w:style>
+  <w:style w:type="character" w:styleId="ListLabel211">
+    <w:name w:val="ListLabel 211"/>
+    <w:qFormat/>
+    <w:rPr>
+      <w:rFonts w:cs="OpenSymbol"/>
+    </w:rPr>
+  </w:style>
+  <w:style w:type="character" w:styleId="ListLabel212">
+    <w:name w:val="ListLabel 212"/>
+    <w:qFormat/>
+    <w:rPr>
+      <w:rFonts w:cs="OpenSymbol"/>
+    </w:rPr>
+  </w:style>
+  <w:style w:type="character" w:styleId="ListLabel213">
+    <w:name w:val="ListLabel 213"/>
+    <w:qFormat/>
+    <w:rPr>
+      <w:rFonts w:cs="OpenSymbol"/>
+    </w:rPr>
+  </w:style>
+  <w:style w:type="character" w:styleId="ListLabel214">
+    <w:name w:val="ListLabel 214"/>
+    <w:qFormat/>
+    <w:rPr>
+      <w:rFonts w:cs="OpenSymbol"/>
+    </w:rPr>
+  </w:style>
+  <w:style w:type="character" w:styleId="ListLabel215">
+    <w:name w:val="ListLabel 215"/>
+    <w:qFormat/>
+    <w:rPr>
+      <w:rFonts w:cs="OpenSymbol"/>
+    </w:rPr>
+  </w:style>
+  <w:style w:type="character" w:styleId="ListLabel216">
+    <w:name w:val="ListLabel 216"/>
+    <w:qFormat/>
+    <w:rPr>
+      <w:rFonts w:cs="OpenSymbol"/>
+    </w:rPr>
+  </w:style>
+  <w:style w:type="character" w:styleId="ListLabel217">
+    <w:name w:val="ListLabel 217"/>
+    <w:qFormat/>
+    <w:rPr>
+      <w:rFonts w:cs="OpenSymbol"/>
+    </w:rPr>
+  </w:style>
+  <w:style w:type="character" w:styleId="ListLabel218">
+    <w:name w:val="ListLabel 218"/>
+    <w:qFormat/>
+    <w:rPr>
+      <w:rFonts w:ascii="Times New Roman" w:hAnsi="Times New Roman" w:cs="OpenSymbol"/>
+    </w:rPr>
+  </w:style>
+  <w:style w:type="character" w:styleId="ListLabel219">
+    <w:name w:val="ListLabel 219"/>
+    <w:qFormat/>
+    <w:rPr>
+      <w:rFonts w:cs="OpenSymbol"/>
+    </w:rPr>
+  </w:style>
+  <w:style w:type="character" w:styleId="ListLabel220">
+    <w:name w:val="ListLabel 220"/>
+    <w:qFormat/>
+    <w:rPr>
+      <w:rFonts w:cs="OpenSymbol"/>
+    </w:rPr>
+  </w:style>
+  <w:style w:type="character" w:styleId="ListLabel221">
+    <w:name w:val="ListLabel 221"/>
+    <w:qFormat/>
+    <w:rPr>
+      <w:rFonts w:cs="OpenSymbol"/>
+    </w:rPr>
+  </w:style>
+  <w:style w:type="character" w:styleId="ListLabel222">
+    <w:name w:val="ListLabel 222"/>
+    <w:qFormat/>
+    <w:rPr>
+      <w:rFonts w:cs="OpenSymbol"/>
+    </w:rPr>
+  </w:style>
+  <w:style w:type="character" w:styleId="ListLabel223">
+    <w:name w:val="ListLabel 223"/>
+    <w:qFormat/>
+    <w:rPr>
+      <w:rFonts w:cs="OpenSymbol"/>
+    </w:rPr>
+  </w:style>
+  <w:style w:type="character" w:styleId="ListLabel224">
+    <w:name w:val="ListLabel 224"/>
+    <w:qFormat/>
+    <w:rPr>
+      <w:rFonts w:cs="OpenSymbol"/>
+    </w:rPr>
+  </w:style>
+  <w:style w:type="character" w:styleId="ListLabel225">
+    <w:name w:val="ListLabel 225"/>
+    <w:qFormat/>
+    <w:rPr>
+      <w:rFonts w:cs="OpenSymbol"/>
+    </w:rPr>
+  </w:style>
+  <w:style w:type="character" w:styleId="ListLabel226">
+    <w:name w:val="ListLabel 226"/>
+    <w:qFormat/>
+    <w:rPr>
+      <w:rFonts w:ascii="Times New Roman" w:hAnsi="Times New Roman" w:cs="OpenSymbol"/>
+    </w:rPr>
+  </w:style>
+  <w:style w:type="character" w:styleId="ListLabel227">
+    <w:name w:val="ListLabel 227"/>
+    <w:qFormat/>
+    <w:rPr>
+      <w:rFonts w:cs="OpenSymbol"/>
+    </w:rPr>
+  </w:style>
+  <w:style w:type="character" w:styleId="ListLabel228">
+    <w:name w:val="ListLabel 228"/>
+    <w:qFormat/>
+    <w:rPr>
+      <w:rFonts w:cs="OpenSymbol"/>
+    </w:rPr>
+  </w:style>
+  <w:style w:type="character" w:styleId="ListLabel229">
+    <w:name w:val="ListLabel 229"/>
+    <w:qFormat/>
+    <w:rPr>
+      <w:rFonts w:cs="OpenSymbol"/>
+    </w:rPr>
+  </w:style>
+  <w:style w:type="character" w:styleId="ListLabel230">
+    <w:name w:val="ListLabel 230"/>
+    <w:qFormat/>
+    <w:rPr>
+      <w:rFonts w:cs="OpenSymbol"/>
+    </w:rPr>
+  </w:style>
+  <w:style w:type="character" w:styleId="ListLabel231">
+    <w:name w:val="ListLabel 231"/>
+    <w:qFormat/>
+    <w:rPr>
+      <w:rFonts w:cs="OpenSymbol"/>
+    </w:rPr>
+  </w:style>
+  <w:style w:type="character" w:styleId="ListLabel232">
+    <w:name w:val="ListLabel 232"/>
+    <w:qFormat/>
+    <w:rPr>
+      <w:rFonts w:cs="OpenSymbol"/>
+    </w:rPr>
+  </w:style>
+  <w:style w:type="character" w:styleId="ListLabel233">
+    <w:name w:val="ListLabel 233"/>
+    <w:qFormat/>
+    <w:rPr>
+      <w:rFonts w:cs="OpenSymbol"/>
+    </w:rPr>
+  </w:style>
+  <w:style w:type="character" w:styleId="ListLabel234">
+    <w:name w:val="ListLabel 234"/>
+    <w:qFormat/>
+    <w:rPr>
+      <w:rFonts w:cs="OpenSymbol"/>
+    </w:rPr>
+  </w:style>
   <w:style w:type="paragraph" w:styleId="Heading">
     <w:name w:val="Heading"/>
     <w:basedOn w:val="Normal"/>

</xml_diff>

<commit_message>
Added page numbers and did some reformatting
</commit_message>
<xml_diff>
--- a/documentation/isef_research_plan.docx
+++ b/documentation/isef_research_plan.docx
@@ -5,7 +5,7 @@
     <w:p>
       <w:pPr>
         <w:pStyle w:val="Normal"/>
-        <w:spacing w:lineRule="auto" w:line="276" w:before="57" w:after="57"/>
+        <w:spacing w:lineRule="auto" w:line="240" w:before="57" w:after="57"/>
         <w:jc w:val="center"/>
         <w:rPr>
           <w:rFonts w:ascii="Times New Roman" w:hAnsi="Times New Roman"/>
@@ -25,7 +25,7 @@
     <w:p>
       <w:pPr>
         <w:pStyle w:val="Normal"/>
-        <w:spacing w:lineRule="auto" w:line="276" w:before="57" w:after="57"/>
+        <w:spacing w:lineRule="auto" w:line="240" w:before="57" w:after="57"/>
         <w:jc w:val="center"/>
         <w:rPr>
           <w:rFonts w:ascii="Times New Roman" w:hAnsi="Times New Roman"/>
@@ -45,7 +45,7 @@
     <w:p>
       <w:pPr>
         <w:pStyle w:val="Normal"/>
-        <w:spacing w:lineRule="auto" w:line="276" w:before="57" w:after="57"/>
+        <w:spacing w:lineRule="auto" w:line="240" w:before="57" w:after="57"/>
         <w:jc w:val="center"/>
         <w:rPr>
           <w:rFonts w:ascii="Times New Roman" w:hAnsi="Times New Roman"/>
@@ -69,7 +69,7 @@
     <w:p>
       <w:pPr>
         <w:pStyle w:val="Normal"/>
-        <w:spacing w:lineRule="auto" w:line="276" w:before="57" w:after="57"/>
+        <w:spacing w:lineRule="auto" w:line="240" w:before="57" w:after="57"/>
         <w:jc w:val="center"/>
         <w:rPr>
           <w:rFonts w:ascii="Times New Roman" w:hAnsi="Times New Roman"/>
@@ -94,7 +94,7 @@
     <w:p>
       <w:pPr>
         <w:pStyle w:val="Normal"/>
-        <w:spacing w:lineRule="auto" w:line="276" w:before="57" w:after="57"/>
+        <w:spacing w:lineRule="auto" w:line="240" w:before="57" w:after="57"/>
         <w:rPr>
           <w:rFonts w:ascii="Times New Roman" w:hAnsi="Times New Roman"/>
         </w:rPr>
@@ -113,7 +113,7 @@
     <w:p>
       <w:pPr>
         <w:pStyle w:val="Normal"/>
-        <w:spacing w:lineRule="auto" w:line="276" w:before="57" w:after="57"/>
+        <w:spacing w:lineRule="auto" w:line="240" w:before="57" w:after="57"/>
         <w:rPr>
           <w:rFonts w:ascii="Times New Roman" w:hAnsi="Times New Roman"/>
         </w:rPr>
@@ -144,7 +144,7 @@
     <w:p>
       <w:pPr>
         <w:pStyle w:val="Normal"/>
-        <w:spacing w:lineRule="auto" w:line="276" w:before="57" w:after="57"/>
+        <w:spacing w:lineRule="auto" w:line="240" w:before="57" w:after="57"/>
         <w:rPr>
           <w:rFonts w:ascii="Times New Roman" w:hAnsi="Times New Roman"/>
         </w:rPr>
@@ -163,7 +163,7 @@
     <w:p>
       <w:pPr>
         <w:pStyle w:val="Normal"/>
-        <w:spacing w:lineRule="auto" w:line="276" w:before="57" w:after="57"/>
+        <w:spacing w:lineRule="auto" w:line="240" w:before="57" w:after="57"/>
         <w:rPr>
           <w:rFonts w:ascii="Times New Roman" w:hAnsi="Times New Roman"/>
         </w:rPr>
@@ -182,30 +182,30 @@
     <w:p>
       <w:pPr>
         <w:pStyle w:val="Normal"/>
-        <w:spacing w:lineRule="auto" w:line="276" w:before="57" w:after="57"/>
-        <w:rPr>
-          <w:rFonts w:ascii="Times New Roman" w:hAnsi="Times New Roman"/>
-          <w:b w:val="false"/>
-          <w:b w:val="false"/>
-          <w:bCs w:val="false"/>
-          <w:sz w:val="24"/>
-          <w:szCs w:val="24"/>
-        </w:rPr>
-      </w:pPr>
-      <w:r>
-        <w:rPr>
-          <w:rFonts w:ascii="Times New Roman" w:hAnsi="Times New Roman"/>
-          <w:b w:val="false"/>
-          <w:bCs w:val="false"/>
-          <w:sz w:val="24"/>
-          <w:szCs w:val="24"/>
-        </w:rPr>
-      </w:r>
-    </w:p>
-    <w:p>
-      <w:pPr>
-        <w:pStyle w:val="Normal"/>
-        <w:spacing w:lineRule="auto" w:line="276" w:before="57" w:after="57"/>
+        <w:spacing w:lineRule="auto" w:line="240" w:before="57" w:after="57"/>
+        <w:rPr>
+          <w:rFonts w:ascii="Times New Roman" w:hAnsi="Times New Roman"/>
+          <w:b w:val="false"/>
+          <w:b w:val="false"/>
+          <w:bCs w:val="false"/>
+          <w:sz w:val="24"/>
+          <w:szCs w:val="24"/>
+        </w:rPr>
+      </w:pPr>
+      <w:r>
+        <w:rPr>
+          <w:rFonts w:ascii="Times New Roman" w:hAnsi="Times New Roman"/>
+          <w:b w:val="false"/>
+          <w:bCs w:val="false"/>
+          <w:sz w:val="24"/>
+          <w:szCs w:val="24"/>
+        </w:rPr>
+      </w:r>
+    </w:p>
+    <w:p>
+      <w:pPr>
+        <w:pStyle w:val="Normal"/>
+        <w:spacing w:lineRule="auto" w:line="240" w:before="57" w:after="57"/>
         <w:jc w:val="center"/>
         <w:rPr>
           <w:rFonts w:ascii="Times New Roman" w:hAnsi="Times New Roman"/>
@@ -225,7 +225,7 @@
     <w:p>
       <w:pPr>
         <w:pStyle w:val="Normal"/>
-        <w:spacing w:lineRule="auto" w:line="276" w:before="57" w:after="57"/>
+        <w:spacing w:lineRule="auto" w:line="240" w:before="57" w:after="57"/>
         <w:rPr>
           <w:b/>
           <w:b/>
@@ -248,7 +248,7 @@
     <w:p>
       <w:pPr>
         <w:pStyle w:val="Normal"/>
-        <w:spacing w:lineRule="auto" w:line="276" w:before="57" w:after="57"/>
+        <w:spacing w:lineRule="auto" w:line="240" w:before="57" w:after="57"/>
         <w:rPr>
           <w:rFonts w:ascii="Times New Roman" w:hAnsi="Times New Roman"/>
         </w:rPr>
@@ -309,7 +309,7 @@
     <w:p>
       <w:pPr>
         <w:pStyle w:val="Normal"/>
-        <w:spacing w:lineRule="auto" w:line="276" w:before="57" w:after="57"/>
+        <w:spacing w:lineRule="auto" w:line="240" w:before="57" w:after="57"/>
         <w:rPr>
           <w:rFonts w:ascii="Times New Roman" w:hAnsi="Times New Roman"/>
         </w:rPr>
@@ -332,7 +332,7 @@
           <w:ilvl w:val="0"/>
           <w:numId w:val="7"/>
         </w:numPr>
-        <w:spacing w:lineRule="auto" w:line="276" w:before="57" w:after="57"/>
+        <w:spacing w:lineRule="auto" w:line="240" w:before="57" w:after="57"/>
         <w:rPr>
           <w:rFonts w:ascii="Times New Roman" w:hAnsi="Times New Roman"/>
         </w:rPr>
@@ -355,7 +355,7 @@
           <w:ilvl w:val="0"/>
           <w:numId w:val="7"/>
         </w:numPr>
-        <w:spacing w:lineRule="auto" w:line="276" w:before="57" w:after="57"/>
+        <w:spacing w:lineRule="auto" w:line="240" w:before="57" w:after="57"/>
         <w:rPr>
           <w:rFonts w:ascii="Times New Roman" w:hAnsi="Times New Roman"/>
         </w:rPr>
@@ -374,7 +374,7 @@
     <w:p>
       <w:pPr>
         <w:pStyle w:val="Normal"/>
-        <w:spacing w:lineRule="auto" w:line="276" w:before="57" w:after="57"/>
+        <w:spacing w:lineRule="auto" w:line="240" w:before="57" w:after="57"/>
         <w:rPr>
           <w:rFonts w:ascii="Times New Roman" w:hAnsi="Times New Roman"/>
         </w:rPr>
@@ -393,7 +393,7 @@
     <w:p>
       <w:pPr>
         <w:pStyle w:val="Normal"/>
-        <w:spacing w:lineRule="auto" w:line="276" w:before="57" w:after="57"/>
+        <w:spacing w:lineRule="auto" w:line="240" w:before="57" w:after="57"/>
         <w:rPr>
           <w:rFonts w:ascii="Times New Roman" w:hAnsi="Times New Roman"/>
         </w:rPr>
@@ -412,7 +412,7 @@
     <w:p>
       <w:pPr>
         <w:pStyle w:val="Normal"/>
-        <w:spacing w:lineRule="auto" w:line="276" w:before="57" w:after="57"/>
+        <w:spacing w:lineRule="auto" w:line="240" w:before="57" w:after="57"/>
         <w:rPr>
           <w:rFonts w:ascii="Times New Roman" w:hAnsi="Times New Roman"/>
         </w:rPr>
@@ -431,7 +431,7 @@
     <w:p>
       <w:pPr>
         <w:pStyle w:val="Normal"/>
-        <w:spacing w:lineRule="auto" w:line="276" w:before="57" w:after="57"/>
+        <w:spacing w:lineRule="auto" w:line="240" w:before="57" w:after="57"/>
         <w:rPr>
           <w:rFonts w:ascii="Times New Roman" w:hAnsi="Times New Roman"/>
         </w:rPr>
@@ -450,7 +450,7 @@
     <w:p>
       <w:pPr>
         <w:pStyle w:val="Normal"/>
-        <w:spacing w:lineRule="auto" w:line="276" w:before="57" w:after="57"/>
+        <w:spacing w:lineRule="auto" w:line="240" w:before="57" w:after="57"/>
         <w:rPr>
           <w:rFonts w:ascii="Times New Roman" w:hAnsi="Times New Roman"/>
         </w:rPr>
@@ -469,7 +469,7 @@
     <w:p>
       <w:pPr>
         <w:pStyle w:val="Normal"/>
-        <w:spacing w:lineRule="auto" w:line="276" w:before="57" w:after="57"/>
+        <w:spacing w:lineRule="auto" w:line="240" w:before="57" w:after="57"/>
         <w:rPr>
           <w:b/>
           <w:b/>
@@ -490,7 +490,7 @@
     <w:p>
       <w:pPr>
         <w:pStyle w:val="Normal"/>
-        <w:spacing w:lineRule="auto" w:line="276" w:before="57" w:after="57"/>
+        <w:spacing w:lineRule="auto" w:line="240" w:before="57" w:after="57"/>
         <w:rPr>
           <w:b w:val="false"/>
           <w:b w:val="false"/>
@@ -511,7 +511,7 @@
     <w:p>
       <w:pPr>
         <w:pStyle w:val="Normal"/>
-        <w:spacing w:lineRule="auto" w:line="276" w:before="57" w:after="57"/>
+        <w:spacing w:lineRule="auto" w:line="240" w:before="57" w:after="57"/>
         <w:rPr>
           <w:b w:val="false"/>
           <w:b w:val="false"/>
@@ -532,7 +532,7 @@
     <w:p>
       <w:pPr>
         <w:pStyle w:val="Normal"/>
-        <w:spacing w:lineRule="auto" w:line="276" w:before="57" w:after="57"/>
+        <w:spacing w:lineRule="auto" w:line="240" w:before="57" w:after="57"/>
         <w:rPr>
           <w:rFonts w:ascii="Times New Roman" w:hAnsi="Times New Roman"/>
         </w:rPr>
@@ -551,7 +551,7 @@
     <w:p>
       <w:pPr>
         <w:pStyle w:val="Normal"/>
-        <w:spacing w:lineRule="auto" w:line="276" w:before="57" w:after="57"/>
+        <w:spacing w:lineRule="auto" w:line="240" w:before="57" w:after="57"/>
         <w:rPr>
           <w:rFonts w:ascii="Times New Roman" w:hAnsi="Times New Roman"/>
           <w:b w:val="false"/>
@@ -575,30 +575,30 @@
     <w:p>
       <w:pPr>
         <w:pStyle w:val="Normal"/>
-        <w:spacing w:lineRule="auto" w:line="276" w:before="57" w:after="57"/>
-        <w:rPr>
-          <w:rFonts w:ascii="Times New Roman" w:hAnsi="Times New Roman"/>
-          <w:b w:val="false"/>
-          <w:b w:val="false"/>
-          <w:bCs w:val="false"/>
-          <w:sz w:val="24"/>
-          <w:szCs w:val="24"/>
-        </w:rPr>
-      </w:pPr>
-      <w:r>
-        <w:rPr>
-          <w:rFonts w:ascii="Times New Roman" w:hAnsi="Times New Roman"/>
-          <w:b w:val="false"/>
-          <w:bCs w:val="false"/>
-          <w:sz w:val="24"/>
-          <w:szCs w:val="24"/>
-        </w:rPr>
-      </w:r>
-    </w:p>
-    <w:p>
-      <w:pPr>
-        <w:pStyle w:val="Normal"/>
-        <w:spacing w:lineRule="auto" w:line="276" w:before="57" w:after="57"/>
+        <w:spacing w:lineRule="auto" w:line="240" w:before="57" w:after="57"/>
+        <w:rPr>
+          <w:rFonts w:ascii="Times New Roman" w:hAnsi="Times New Roman"/>
+          <w:b w:val="false"/>
+          <w:b w:val="false"/>
+          <w:bCs w:val="false"/>
+          <w:sz w:val="24"/>
+          <w:szCs w:val="24"/>
+        </w:rPr>
+      </w:pPr>
+      <w:r>
+        <w:rPr>
+          <w:rFonts w:ascii="Times New Roman" w:hAnsi="Times New Roman"/>
+          <w:b w:val="false"/>
+          <w:bCs w:val="false"/>
+          <w:sz w:val="24"/>
+          <w:szCs w:val="24"/>
+        </w:rPr>
+      </w:r>
+    </w:p>
+    <w:p>
+      <w:pPr>
+        <w:pStyle w:val="Normal"/>
+        <w:spacing w:lineRule="auto" w:line="240" w:before="57" w:after="57"/>
         <w:jc w:val="center"/>
         <w:rPr>
           <w:rFonts w:ascii="Times New Roman" w:hAnsi="Times New Roman"/>
@@ -620,7 +620,7 @@
     <w:p>
       <w:pPr>
         <w:pStyle w:val="Normal"/>
-        <w:spacing w:lineRule="auto" w:line="276" w:before="57" w:after="57"/>
+        <w:spacing w:lineRule="auto" w:line="240" w:before="57" w:after="57"/>
         <w:rPr>
           <w:rFonts w:ascii="Times New Roman" w:hAnsi="Times New Roman"/>
         </w:rPr>
@@ -639,7 +639,7 @@
     <w:p>
       <w:pPr>
         <w:pStyle w:val="Normal"/>
-        <w:spacing w:lineRule="auto" w:line="276" w:before="57" w:after="57"/>
+        <w:spacing w:lineRule="auto" w:line="240" w:before="57" w:after="57"/>
         <w:rPr>
           <w:rFonts w:ascii="Times New Roman" w:hAnsi="Times New Roman"/>
         </w:rPr>
@@ -658,7 +658,7 @@
     <w:p>
       <w:pPr>
         <w:pStyle w:val="Normal"/>
-        <w:spacing w:lineRule="auto" w:line="276" w:before="57" w:after="57"/>
+        <w:spacing w:lineRule="auto" w:line="240" w:before="57" w:after="57"/>
         <w:rPr>
           <w:rFonts w:ascii="Times New Roman" w:hAnsi="Times New Roman"/>
         </w:rPr>
@@ -677,30 +677,30 @@
     <w:p>
       <w:pPr>
         <w:pStyle w:val="Normal"/>
-        <w:spacing w:lineRule="auto" w:line="276" w:before="57" w:after="57"/>
-        <w:rPr>
-          <w:rFonts w:ascii="Times New Roman" w:hAnsi="Times New Roman"/>
-          <w:b w:val="false"/>
-          <w:b w:val="false"/>
-          <w:bCs w:val="false"/>
-          <w:sz w:val="24"/>
-          <w:szCs w:val="24"/>
-        </w:rPr>
-      </w:pPr>
-      <w:r>
-        <w:rPr>
-          <w:rFonts w:ascii="Times New Roman" w:hAnsi="Times New Roman"/>
-          <w:b w:val="false"/>
-          <w:bCs w:val="false"/>
-          <w:sz w:val="24"/>
-          <w:szCs w:val="24"/>
-        </w:rPr>
-      </w:r>
-    </w:p>
-    <w:p>
-      <w:pPr>
-        <w:pStyle w:val="Normal"/>
-        <w:spacing w:lineRule="auto" w:line="276" w:before="57" w:after="57"/>
+        <w:spacing w:lineRule="auto" w:line="240" w:before="57" w:after="57"/>
+        <w:rPr>
+          <w:rFonts w:ascii="Times New Roman" w:hAnsi="Times New Roman"/>
+          <w:b w:val="false"/>
+          <w:b w:val="false"/>
+          <w:bCs w:val="false"/>
+          <w:sz w:val="24"/>
+          <w:szCs w:val="24"/>
+        </w:rPr>
+      </w:pPr>
+      <w:r>
+        <w:rPr>
+          <w:rFonts w:ascii="Times New Roman" w:hAnsi="Times New Roman"/>
+          <w:b w:val="false"/>
+          <w:bCs w:val="false"/>
+          <w:sz w:val="24"/>
+          <w:szCs w:val="24"/>
+        </w:rPr>
+      </w:r>
+    </w:p>
+    <w:p>
+      <w:pPr>
+        <w:pStyle w:val="Normal"/>
+        <w:spacing w:lineRule="auto" w:line="240" w:before="57" w:after="57"/>
         <w:jc w:val="center"/>
         <w:rPr>
           <w:rFonts w:ascii="Times New Roman" w:hAnsi="Times New Roman"/>
@@ -725,7 +725,7 @@
     <w:p>
       <w:pPr>
         <w:pStyle w:val="Normal"/>
-        <w:spacing w:lineRule="auto" w:line="276" w:before="57" w:after="57"/>
+        <w:spacing w:lineRule="auto" w:line="240" w:before="57" w:after="57"/>
         <w:rPr>
           <w:rFonts w:ascii="Times New Roman" w:hAnsi="Times New Roman"/>
         </w:rPr>
@@ -744,7 +744,7 @@
     <w:p>
       <w:pPr>
         <w:pStyle w:val="Normal"/>
-        <w:spacing w:lineRule="auto" w:line="276" w:before="57" w:after="57"/>
+        <w:spacing w:lineRule="auto" w:line="240" w:before="57" w:after="57"/>
         <w:rPr>
           <w:rFonts w:ascii="Times New Roman" w:hAnsi="Times New Roman"/>
         </w:rPr>
@@ -763,7 +763,7 @@
     <w:p>
       <w:pPr>
         <w:pStyle w:val="Normal"/>
-        <w:spacing w:lineRule="auto" w:line="276" w:before="57" w:after="57"/>
+        <w:spacing w:lineRule="auto" w:line="240" w:before="57" w:after="57"/>
         <w:rPr>
           <w:rFonts w:ascii="Times New Roman" w:hAnsi="Times New Roman"/>
         </w:rPr>
@@ -786,7 +786,7 @@
           <w:ilvl w:val="0"/>
           <w:numId w:val="1"/>
         </w:numPr>
-        <w:spacing w:lineRule="auto" w:line="276" w:before="57" w:after="57"/>
+        <w:spacing w:lineRule="auto" w:line="240" w:before="57" w:after="57"/>
         <w:rPr>
           <w:rFonts w:ascii="Times New Roman" w:hAnsi="Times New Roman"/>
         </w:rPr>
@@ -809,7 +809,7 @@
           <w:ilvl w:val="0"/>
           <w:numId w:val="1"/>
         </w:numPr>
-        <w:spacing w:lineRule="auto" w:line="276" w:before="57" w:after="57"/>
+        <w:spacing w:lineRule="auto" w:line="240" w:before="57" w:after="57"/>
         <w:rPr>
           <w:rFonts w:ascii="Times New Roman" w:hAnsi="Times New Roman"/>
         </w:rPr>
@@ -832,7 +832,7 @@
           <w:ilvl w:val="0"/>
           <w:numId w:val="1"/>
         </w:numPr>
-        <w:spacing w:lineRule="auto" w:line="276" w:before="57" w:after="57"/>
+        <w:spacing w:lineRule="auto" w:line="240" w:before="57" w:after="57"/>
         <w:rPr>
           <w:rFonts w:ascii="Times New Roman" w:hAnsi="Times New Roman"/>
         </w:rPr>
@@ -851,7 +851,7 @@
     <w:p>
       <w:pPr>
         <w:pStyle w:val="Normal"/>
-        <w:spacing w:lineRule="auto" w:line="276" w:before="57" w:after="57"/>
+        <w:spacing w:lineRule="auto" w:line="240" w:before="57" w:after="57"/>
         <w:rPr>
           <w:rFonts w:ascii="Times New Roman" w:hAnsi="Times New Roman"/>
         </w:rPr>
@@ -874,7 +874,7 @@
           <w:ilvl w:val="0"/>
           <w:numId w:val="2"/>
         </w:numPr>
-        <w:spacing w:lineRule="auto" w:line="276" w:before="57" w:after="57"/>
+        <w:spacing w:lineRule="auto" w:line="240" w:before="57" w:after="57"/>
         <w:rPr/>
       </w:pPr>
       <w:r>
@@ -885,27 +885,7 @@
           <w:sz w:val="24"/>
           <w:szCs w:val="24"/>
         </w:rPr>
-        <w:t xml:space="preserve">Dropout </w:t>
-      </w:r>
-      <w:r>
-        <w:rPr>
-          <w:rFonts w:ascii="Times New Roman" w:hAnsi="Times New Roman"/>
-          <w:b w:val="false"/>
-          <w:bCs w:val="false"/>
-          <w:sz w:val="24"/>
-          <w:szCs w:val="24"/>
-        </w:rPr>
-        <w:t>and L2</w:t>
-      </w:r>
-      <w:r>
-        <w:rPr>
-          <w:rFonts w:ascii="Times New Roman" w:hAnsi="Times New Roman"/>
-          <w:b w:val="false"/>
-          <w:bCs w:val="false"/>
-          <w:sz w:val="24"/>
-          <w:szCs w:val="24"/>
-        </w:rPr>
-        <w:t xml:space="preserve"> regularization</w:t>
+        <w:t>Dropout and L2 regularization</w:t>
       </w:r>
     </w:p>
     <w:p>
@@ -915,7 +895,7 @@
           <w:ilvl w:val="0"/>
           <w:numId w:val="2"/>
         </w:numPr>
-        <w:spacing w:lineRule="auto" w:line="276" w:before="57" w:after="57"/>
+        <w:spacing w:lineRule="auto" w:line="240" w:before="57" w:after="57"/>
         <w:rPr>
           <w:rFonts w:ascii="Times New Roman" w:hAnsi="Times New Roman"/>
         </w:rPr>
@@ -938,7 +918,7 @@
           <w:ilvl w:val="0"/>
           <w:numId w:val="2"/>
         </w:numPr>
-        <w:spacing w:lineRule="auto" w:line="276" w:before="57" w:after="57"/>
+        <w:spacing w:lineRule="auto" w:line="240" w:before="57" w:after="57"/>
         <w:rPr/>
       </w:pPr>
       <w:r>
@@ -949,33 +929,13 @@
           <w:sz w:val="24"/>
           <w:szCs w:val="24"/>
         </w:rPr>
-        <w:t xml:space="preserve">Number </w:t>
-      </w:r>
-      <w:r>
-        <w:rPr>
-          <w:rFonts w:ascii="Times New Roman" w:hAnsi="Times New Roman"/>
-          <w:b w:val="false"/>
-          <w:bCs w:val="false"/>
-          <w:sz w:val="24"/>
-          <w:szCs w:val="24"/>
-        </w:rPr>
-        <w:t>and size</w:t>
-      </w:r>
-      <w:r>
-        <w:rPr>
-          <w:rFonts w:ascii="Times New Roman" w:hAnsi="Times New Roman"/>
-          <w:b w:val="false"/>
-          <w:bCs w:val="false"/>
-          <w:sz w:val="24"/>
-          <w:szCs w:val="24"/>
-        </w:rPr>
-        <w:t xml:space="preserve"> of convolutional filters</w:t>
-      </w:r>
-    </w:p>
-    <w:p>
-      <w:pPr>
-        <w:pStyle w:val="Normal"/>
-        <w:spacing w:lineRule="auto" w:line="276" w:before="57" w:after="57"/>
+        <w:t>Number and size of convolutional filters</w:t>
+      </w:r>
+    </w:p>
+    <w:p>
+      <w:pPr>
+        <w:pStyle w:val="Normal"/>
+        <w:spacing w:lineRule="auto" w:line="240" w:before="57" w:after="57"/>
         <w:rPr>
           <w:rFonts w:ascii="Times New Roman" w:hAnsi="Times New Roman"/>
         </w:rPr>
@@ -994,7 +954,7 @@
     <w:p>
       <w:pPr>
         <w:pStyle w:val="Normal"/>
-        <w:spacing w:lineRule="auto" w:line="276" w:before="57" w:after="57"/>
+        <w:spacing w:lineRule="auto" w:line="240" w:before="57" w:after="57"/>
         <w:rPr>
           <w:rFonts w:ascii="Times New Roman" w:hAnsi="Times New Roman"/>
         </w:rPr>
@@ -1013,7 +973,7 @@
     <w:p>
       <w:pPr>
         <w:pStyle w:val="Normal"/>
-        <w:spacing w:lineRule="auto" w:line="276" w:before="57" w:after="57"/>
+        <w:spacing w:lineRule="auto" w:line="240" w:before="57" w:after="57"/>
         <w:rPr>
           <w:rFonts w:ascii="Times New Roman" w:hAnsi="Times New Roman"/>
         </w:rPr>
@@ -1032,7 +992,7 @@
     <w:p>
       <w:pPr>
         <w:pStyle w:val="Normal"/>
-        <w:spacing w:lineRule="auto" w:line="276" w:before="57" w:after="57"/>
+        <w:spacing w:lineRule="auto" w:line="240" w:before="57" w:after="57"/>
         <w:rPr>
           <w:rFonts w:ascii="Times New Roman" w:hAnsi="Times New Roman"/>
         </w:rPr>
@@ -1079,7 +1039,7 @@
           <w:ilvl w:val="0"/>
           <w:numId w:val="3"/>
         </w:numPr>
-        <w:spacing w:lineRule="auto" w:line="276" w:before="57" w:after="57"/>
+        <w:spacing w:lineRule="auto" w:line="240" w:before="57" w:after="57"/>
         <w:rPr>
           <w:rFonts w:ascii="Times New Roman" w:hAnsi="Times New Roman"/>
         </w:rPr>
@@ -1200,7 +1160,7 @@
           <w:ilvl w:val="1"/>
           <w:numId w:val="3"/>
         </w:numPr>
-        <w:spacing w:lineRule="auto" w:line="276" w:before="57" w:after="57"/>
+        <w:spacing w:lineRule="auto" w:line="240" w:before="57" w:after="57"/>
         <w:rPr>
           <w:rFonts w:ascii="Times New Roman" w:hAnsi="Times New Roman"/>
         </w:rPr>
@@ -1249,7 +1209,7 @@
           <w:ilvl w:val="1"/>
           <w:numId w:val="3"/>
         </w:numPr>
-        <w:spacing w:lineRule="auto" w:line="276" w:before="57" w:after="57"/>
+        <w:spacing w:lineRule="auto" w:line="240" w:before="57" w:after="57"/>
         <w:rPr>
           <w:rFonts w:ascii="Times New Roman" w:hAnsi="Times New Roman"/>
         </w:rPr>
@@ -1322,7 +1282,7 @@
           <w:ilvl w:val="1"/>
           <w:numId w:val="3"/>
         </w:numPr>
-        <w:spacing w:lineRule="auto" w:line="276" w:before="57" w:after="57"/>
+        <w:spacing w:lineRule="auto" w:line="240" w:before="57" w:after="57"/>
         <w:rPr>
           <w:rFonts w:ascii="Times New Roman" w:hAnsi="Times New Roman"/>
         </w:rPr>
@@ -1371,7 +1331,7 @@
           <w:ilvl w:val="1"/>
           <w:numId w:val="3"/>
         </w:numPr>
-        <w:spacing w:lineRule="auto" w:line="276" w:before="57" w:after="57"/>
+        <w:spacing w:lineRule="auto" w:line="240" w:before="57" w:after="57"/>
         <w:rPr>
           <w:rFonts w:ascii="Times New Roman" w:hAnsi="Times New Roman"/>
         </w:rPr>
@@ -1444,7 +1404,7 @@
           <w:ilvl w:val="1"/>
           <w:numId w:val="3"/>
         </w:numPr>
-        <w:spacing w:lineRule="auto" w:line="276" w:before="57" w:after="57"/>
+        <w:spacing w:lineRule="auto" w:line="240" w:before="57" w:after="57"/>
         <w:rPr>
           <w:rFonts w:ascii="Times New Roman" w:hAnsi="Times New Roman"/>
         </w:rPr>
@@ -1493,7 +1453,7 @@
           <w:ilvl w:val="0"/>
           <w:numId w:val="3"/>
         </w:numPr>
-        <w:spacing w:lineRule="auto" w:line="276" w:before="57" w:after="57"/>
+        <w:spacing w:lineRule="auto" w:line="240" w:before="57" w:after="57"/>
         <w:rPr>
           <w:rFonts w:ascii="Times New Roman" w:hAnsi="Times New Roman"/>
         </w:rPr>
@@ -1806,7 +1766,7 @@
     <w:p>
       <w:pPr>
         <w:pStyle w:val="Normal"/>
-        <w:spacing w:lineRule="auto" w:line="276" w:before="57" w:after="57"/>
+        <w:spacing w:lineRule="auto" w:line="240" w:before="57" w:after="57"/>
         <w:rPr>
           <w:rFonts w:ascii="Times New Roman" w:hAnsi="Times New Roman"/>
         </w:rPr>
@@ -1823,7 +1783,7 @@
     <w:p>
       <w:pPr>
         <w:pStyle w:val="Normal"/>
-        <w:spacing w:lineRule="auto" w:line="276" w:before="57" w:after="57"/>
+        <w:spacing w:lineRule="auto" w:line="240" w:before="57" w:after="57"/>
         <w:rPr>
           <w:rFonts w:ascii="Times New Roman" w:hAnsi="Times New Roman"/>
         </w:rPr>
@@ -1842,7 +1802,7 @@
           <w:ilvl w:val="0"/>
           <w:numId w:val="4"/>
         </w:numPr>
-        <w:spacing w:lineRule="auto" w:line="276" w:before="57" w:after="57"/>
+        <w:spacing w:lineRule="auto" w:line="240" w:before="57" w:after="57"/>
         <w:rPr>
           <w:rFonts w:ascii="Times New Roman" w:hAnsi="Times New Roman"/>
         </w:rPr>
@@ -1861,7 +1821,7 @@
           <w:ilvl w:val="0"/>
           <w:numId w:val="4"/>
         </w:numPr>
-        <w:spacing w:lineRule="auto" w:line="276" w:before="57" w:after="57"/>
+        <w:spacing w:lineRule="auto" w:line="240" w:before="57" w:after="57"/>
         <w:rPr>
           <w:rFonts w:ascii="Times New Roman" w:hAnsi="Times New Roman"/>
         </w:rPr>
@@ -1880,7 +1840,7 @@
           <w:ilvl w:val="1"/>
           <w:numId w:val="5"/>
         </w:numPr>
-        <w:spacing w:lineRule="auto" w:line="276" w:before="57" w:after="57"/>
+        <w:spacing w:lineRule="auto" w:line="240" w:before="57" w:after="57"/>
         <w:rPr>
           <w:rFonts w:ascii="Times New Roman" w:hAnsi="Times New Roman"/>
         </w:rPr>
@@ -1899,7 +1859,7 @@
           <w:ilvl w:val="1"/>
           <w:numId w:val="5"/>
         </w:numPr>
-        <w:spacing w:lineRule="auto" w:line="276" w:before="57" w:after="57"/>
+        <w:spacing w:lineRule="auto" w:line="240" w:before="57" w:after="57"/>
         <w:rPr>
           <w:rFonts w:ascii="Times New Roman" w:hAnsi="Times New Roman"/>
         </w:rPr>
@@ -1918,7 +1878,7 @@
           <w:ilvl w:val="1"/>
           <w:numId w:val="5"/>
         </w:numPr>
-        <w:spacing w:lineRule="auto" w:line="276" w:before="57" w:after="57"/>
+        <w:spacing w:lineRule="auto" w:line="240" w:before="57" w:after="57"/>
         <w:rPr>
           <w:rFonts w:ascii="Times New Roman" w:hAnsi="Times New Roman"/>
         </w:rPr>
@@ -1937,7 +1897,7 @@
     <w:p>
       <w:pPr>
         <w:pStyle w:val="Normal"/>
-        <w:spacing w:lineRule="auto" w:line="276" w:before="57" w:after="57"/>
+        <w:spacing w:lineRule="auto" w:line="240" w:before="57" w:after="57"/>
         <w:rPr/>
       </w:pPr>
       <w:r>
@@ -1950,19 +1910,21 @@
     <w:p>
       <w:pPr>
         <w:pStyle w:val="Normal"/>
-        <w:spacing w:lineRule="auto" w:line="276" w:before="57" w:after="57"/>
-        <w:rPr>
-          <w:rFonts w:ascii="Times New Roman" w:hAnsi="Times New Roman"/>
-        </w:rPr>
-      </w:pPr>
-      <w:r>
-        <w:rPr/>
-      </w:r>
-    </w:p>
-    <w:p>
-      <w:pPr>
-        <w:pStyle w:val="Normal"/>
-        <w:spacing w:lineRule="auto" w:line="276" w:before="57" w:after="57"/>
+        <w:spacing w:lineRule="auto" w:line="240" w:before="57" w:after="57"/>
+        <w:rPr>
+          <w:rFonts w:ascii="Times New Roman" w:hAnsi="Times New Roman"/>
+        </w:rPr>
+      </w:pPr>
+      <w:r>
+        <w:rPr>
+          <w:rFonts w:ascii="Times New Roman" w:hAnsi="Times New Roman"/>
+        </w:rPr>
+      </w:r>
+    </w:p>
+    <w:p>
+      <w:pPr>
+        <w:pStyle w:val="Normal"/>
+        <w:spacing w:lineRule="auto" w:line="240" w:before="57" w:after="57"/>
         <w:rPr>
           <w:rFonts w:ascii="Times New Roman" w:hAnsi="Times New Roman"/>
         </w:rPr>
@@ -1979,8 +1941,9 @@
     <w:p>
       <w:pPr>
         <w:pStyle w:val="Normal"/>
-        <w:spacing w:lineRule="auto" w:line="276" w:before="57" w:after="57"/>
-        <w:rPr>
+        <w:spacing w:lineRule="auto" w:line="240" w:before="57" w:after="57"/>
+        <w:rPr>
+          <w:rFonts w:ascii="Times New Roman" w:hAnsi="Times New Roman"/>
           <w:b w:val="false"/>
           <w:b w:val="false"/>
           <w:bCs w:val="false"/>
@@ -1998,21 +1961,21 @@
     <w:p>
       <w:pPr>
         <w:pStyle w:val="Normal"/>
-        <w:spacing w:lineRule="auto" w:line="276" w:before="57" w:after="57"/>
-        <w:rPr>
-          <w:rFonts w:ascii="Times New Roman" w:hAnsi="Times New Roman"/>
-        </w:rPr>
-      </w:pPr>
-      <w:r>
-        <w:rPr>
-          <w:rFonts w:ascii="Times New Roman" w:hAnsi="Times New Roman"/>
-        </w:rPr>
-      </w:r>
-    </w:p>
-    <w:p>
-      <w:pPr>
-        <w:pStyle w:val="Normal"/>
-        <w:spacing w:lineRule="auto" w:line="276" w:before="57" w:after="57"/>
+        <w:spacing w:lineRule="auto" w:line="240" w:before="57" w:after="57"/>
+        <w:rPr>
+          <w:rFonts w:ascii="Times New Roman" w:hAnsi="Times New Roman"/>
+        </w:rPr>
+      </w:pPr>
+      <w:r>
+        <w:rPr>
+          <w:rFonts w:ascii="Times New Roman" w:hAnsi="Times New Roman"/>
+        </w:rPr>
+      </w:r>
+    </w:p>
+    <w:p>
+      <w:pPr>
+        <w:pStyle w:val="Normal"/>
+        <w:spacing w:lineRule="auto" w:line="240" w:before="57" w:after="57"/>
         <w:jc w:val="center"/>
         <w:rPr>
           <w:rFonts w:ascii="Times New Roman" w:hAnsi="Times New Roman"/>
@@ -2044,7 +2007,7 @@
     <w:p>
       <w:pPr>
         <w:pStyle w:val="Normal"/>
-        <w:spacing w:lineRule="auto" w:line="276" w:before="57" w:after="57"/>
+        <w:spacing w:lineRule="auto" w:line="240" w:before="57" w:after="57"/>
         <w:rPr>
           <w:rFonts w:ascii="Times New Roman" w:hAnsi="Times New Roman"/>
         </w:rPr>
@@ -2067,7 +2030,7 @@
           <w:ilvl w:val="0"/>
           <w:numId w:val="6"/>
         </w:numPr>
-        <w:spacing w:lineRule="auto" w:line="276" w:before="57" w:after="57"/>
+        <w:spacing w:lineRule="auto" w:line="240" w:before="57" w:after="57"/>
         <w:rPr>
           <w:rFonts w:ascii="Times New Roman" w:hAnsi="Times New Roman"/>
         </w:rPr>
@@ -2090,7 +2053,7 @@
           <w:ilvl w:val="0"/>
           <w:numId w:val="6"/>
         </w:numPr>
-        <w:spacing w:lineRule="auto" w:line="276" w:before="57" w:after="57"/>
+        <w:spacing w:lineRule="auto" w:line="240" w:before="57" w:after="57"/>
         <w:rPr>
           <w:rFonts w:ascii="Times New Roman" w:hAnsi="Times New Roman"/>
         </w:rPr>
@@ -2113,7 +2076,7 @@
           <w:ilvl w:val="0"/>
           <w:numId w:val="6"/>
         </w:numPr>
-        <w:spacing w:lineRule="auto" w:line="276" w:before="57" w:after="57"/>
+        <w:spacing w:lineRule="auto" w:line="240" w:before="57" w:after="57"/>
         <w:rPr>
           <w:rFonts w:ascii="Times New Roman" w:hAnsi="Times New Roman"/>
         </w:rPr>
@@ -2136,7 +2099,7 @@
           <w:ilvl w:val="0"/>
           <w:numId w:val="6"/>
         </w:numPr>
-        <w:spacing w:lineRule="auto" w:line="276" w:before="57" w:after="57"/>
+        <w:spacing w:lineRule="auto" w:line="240" w:before="57" w:after="57"/>
         <w:rPr>
           <w:rFonts w:ascii="Times New Roman" w:hAnsi="Times New Roman"/>
         </w:rPr>
@@ -2155,7 +2118,7 @@
     <w:p>
       <w:pPr>
         <w:pStyle w:val="Normal"/>
-        <w:spacing w:lineRule="auto" w:line="276" w:before="57" w:after="57"/>
+        <w:spacing w:lineRule="auto" w:line="240" w:before="57" w:after="57"/>
         <w:rPr>
           <w:rFonts w:ascii="Times New Roman" w:hAnsi="Times New Roman"/>
         </w:rPr>
@@ -2174,7 +2137,7 @@
     <w:p>
       <w:pPr>
         <w:pStyle w:val="Normal"/>
-        <w:spacing w:lineRule="auto" w:line="276" w:before="57" w:after="57"/>
+        <w:spacing w:lineRule="auto" w:line="240" w:before="57" w:after="57"/>
         <w:rPr>
           <w:rFonts w:ascii="Times New Roman" w:hAnsi="Times New Roman"/>
         </w:rPr>
@@ -2193,7 +2156,7 @@
     <w:p>
       <w:pPr>
         <w:pStyle w:val="Normal"/>
-        <w:spacing w:lineRule="auto" w:line="276" w:before="57" w:after="57"/>
+        <w:spacing w:lineRule="auto" w:line="240" w:before="57" w:after="57"/>
         <w:rPr>
           <w:rFonts w:ascii="Times New Roman" w:hAnsi="Times New Roman"/>
         </w:rPr>
@@ -2212,34 +2175,32 @@
     <w:p>
       <w:pPr>
         <w:pStyle w:val="Normal"/>
-        <w:spacing w:lineRule="auto" w:line="276" w:before="57" w:after="57"/>
-        <w:rPr>
-          <w:rFonts w:ascii="Times New Roman" w:hAnsi="Times New Roman"/>
-          <w:b w:val="false"/>
-          <w:b w:val="false"/>
-          <w:bCs w:val="false"/>
-          <w:sz w:val="24"/>
-          <w:szCs w:val="24"/>
-        </w:rPr>
-      </w:pPr>
-      <w:r>
-        <w:rPr>
-          <w:rFonts w:ascii="Times New Roman" w:hAnsi="Times New Roman"/>
-          <w:b w:val="false"/>
-          <w:bCs w:val="false"/>
-          <w:sz w:val="24"/>
-          <w:szCs w:val="24"/>
-        </w:rPr>
-      </w:r>
-    </w:p>
-    <w:p>
-      <w:pPr>
-        <w:pStyle w:val="Normal"/>
-        <w:spacing w:lineRule="auto" w:line="276" w:before="57" w:after="57"/>
+        <w:spacing w:lineRule="auto" w:line="240" w:before="57" w:after="57"/>
+        <w:rPr>
+          <w:rFonts w:ascii="Times New Roman" w:hAnsi="Times New Roman"/>
+          <w:b w:val="false"/>
+          <w:b w:val="false"/>
+          <w:bCs w:val="false"/>
+          <w:sz w:val="24"/>
+          <w:szCs w:val="24"/>
+        </w:rPr>
+      </w:pPr>
+      <w:r>
+        <w:rPr>
+          <w:rFonts w:ascii="Times New Roman" w:hAnsi="Times New Roman"/>
+          <w:b w:val="false"/>
+          <w:bCs w:val="false"/>
+          <w:sz w:val="24"/>
+          <w:szCs w:val="24"/>
+        </w:rPr>
+      </w:r>
+    </w:p>
+    <w:p>
+      <w:pPr>
+        <w:pStyle w:val="Normal"/>
+        <w:spacing w:lineRule="auto" w:line="240" w:before="57" w:after="57"/>
         <w:jc w:val="center"/>
-        <w:rPr>
-          <w:rFonts w:ascii="Times New Roman" w:hAnsi="Times New Roman"/>
-        </w:rPr>
+        <w:rPr/>
       </w:pPr>
       <w:r>
         <w:rPr>
@@ -2255,7 +2216,7 @@
     <w:p>
       <w:pPr>
         <w:pStyle w:val="Normal"/>
-        <w:spacing w:lineRule="auto" w:line="276" w:before="57" w:after="57"/>
+        <w:spacing w:lineRule="auto" w:line="240" w:before="57" w:after="57"/>
         <w:rPr/>
       </w:pPr>
       <w:r>
@@ -2272,24 +2233,30 @@
     <w:p>
       <w:pPr>
         <w:pStyle w:val="Normal"/>
-        <w:spacing w:lineRule="auto" w:line="276" w:before="57" w:after="57"/>
-        <w:rPr>
-          <w:rFonts w:ascii="Times New Roman" w:hAnsi="Times New Roman"/>
-          <w:b w:val="false"/>
-          <w:b w:val="false"/>
-          <w:bCs w:val="false"/>
-          <w:sz w:val="24"/>
-          <w:szCs w:val="24"/>
-        </w:rPr>
-      </w:pPr>
-      <w:r>
-        <w:rPr/>
-      </w:r>
-    </w:p>
-    <w:p>
-      <w:pPr>
-        <w:pStyle w:val="Normal"/>
-        <w:spacing w:lineRule="auto" w:line="276" w:before="57" w:after="57"/>
+        <w:spacing w:lineRule="auto" w:line="240" w:before="57" w:after="57"/>
+        <w:rPr>
+          <w:rFonts w:ascii="Times New Roman" w:hAnsi="Times New Roman"/>
+          <w:b w:val="false"/>
+          <w:b w:val="false"/>
+          <w:bCs w:val="false"/>
+          <w:sz w:val="24"/>
+          <w:szCs w:val="24"/>
+        </w:rPr>
+      </w:pPr>
+      <w:r>
+        <w:rPr>
+          <w:rFonts w:ascii="Times New Roman" w:hAnsi="Times New Roman"/>
+          <w:b w:val="false"/>
+          <w:bCs w:val="false"/>
+          <w:sz w:val="24"/>
+          <w:szCs w:val="24"/>
+        </w:rPr>
+      </w:r>
+    </w:p>
+    <w:p>
+      <w:pPr>
+        <w:pStyle w:val="Normal"/>
+        <w:spacing w:lineRule="auto" w:line="240" w:before="57" w:after="57"/>
         <w:jc w:val="center"/>
         <w:rPr>
           <w:rFonts w:ascii="Times New Roman" w:hAnsi="Times New Roman"/>
@@ -2313,7 +2280,7 @@
           <w:ilvl w:val="0"/>
           <w:numId w:val="8"/>
         </w:numPr>
-        <w:spacing w:lineRule="auto" w:line="276" w:before="57" w:after="57"/>
+        <w:spacing w:lineRule="auto" w:line="240" w:before="57" w:after="57"/>
         <w:jc w:val="left"/>
         <w:rPr>
           <w:rFonts w:ascii="Times New Roman" w:hAnsi="Times New Roman"/>
@@ -2327,7 +2294,7 @@
           <w:sz w:val="24"/>
           <w:szCs w:val="24"/>
         </w:rPr>
-        <w:t xml:space="preserve">Kiefer, J. and J. Wolfowitz. Stochastic Estimation of the Maximum of a Regression Function". </w:t>
+        <w:t xml:space="preserve">Kiefer, J. and J. Wolfowitz. “Stochastic Estimation of the Maximum of a Regression Function". </w:t>
       </w:r>
       <w:r>
         <w:rPr>
@@ -2355,7 +2322,7 @@
           <w:ilvl w:val="0"/>
           <w:numId w:val="8"/>
         </w:numPr>
-        <w:spacing w:lineRule="auto" w:line="276" w:before="57" w:after="57"/>
+        <w:spacing w:lineRule="auto" w:line="240" w:before="57" w:after="57"/>
         <w:jc w:val="left"/>
         <w:rPr>
           <w:rFonts w:ascii="Times New Roman" w:hAnsi="Times New Roman"/>
@@ -2369,7 +2336,7 @@
           <w:sz w:val="24"/>
           <w:szCs w:val="24"/>
         </w:rPr>
-        <w:t xml:space="preserve">Brun, Rene and Fons Rademakers. ROOT - An Object Oriented Data Analysis Framework". </w:t>
+        <w:t xml:space="preserve">Brun, Rene and Fons Rademakers. “ROOT - An Object Oriented Data Analysis Framework". </w:t>
       </w:r>
       <w:r>
         <w:rPr>
@@ -2397,7 +2364,7 @@
           <w:ilvl w:val="0"/>
           <w:numId w:val="8"/>
         </w:numPr>
-        <w:spacing w:lineRule="auto" w:line="276" w:before="57" w:after="57"/>
+        <w:spacing w:lineRule="auto" w:line="240" w:before="57" w:after="57"/>
         <w:jc w:val="left"/>
         <w:rPr>
           <w:rFonts w:ascii="Times New Roman" w:hAnsi="Times New Roman"/>
@@ -2411,7 +2378,7 @@
           <w:sz w:val="24"/>
           <w:szCs w:val="24"/>
         </w:rPr>
-        <w:t xml:space="preserve">Hunter, J. D. Matplotlib: A 2D graphics environment". </w:t>
+        <w:t xml:space="preserve">Hunter, J. D. “Matplotlib: A 2D graphics environment". </w:t>
       </w:r>
       <w:r>
         <w:rPr>
@@ -2439,7 +2406,7 @@
           <w:ilvl w:val="0"/>
           <w:numId w:val="8"/>
         </w:numPr>
-        <w:spacing w:lineRule="auto" w:line="276" w:before="57" w:after="57"/>
+        <w:spacing w:lineRule="auto" w:line="240" w:before="57" w:after="57"/>
         <w:jc w:val="left"/>
         <w:rPr>
           <w:rFonts w:ascii="Times New Roman" w:hAnsi="Times New Roman"/>
@@ -2453,7 +2420,7 @@
           <w:sz w:val="24"/>
           <w:szCs w:val="24"/>
         </w:rPr>
-        <w:t xml:space="preserve">Pedregosa, F., et al. Scikit-learn: Machine Learning in Python". </w:t>
+        <w:t xml:space="preserve">Pedregosa, F., et al. Scikit-learn: “Machine Learning in Python". </w:t>
       </w:r>
       <w:r>
         <w:rPr>
@@ -2481,7 +2448,7 @@
           <w:ilvl w:val="0"/>
           <w:numId w:val="8"/>
         </w:numPr>
-        <w:spacing w:lineRule="auto" w:line="276" w:before="57" w:after="57"/>
+        <w:spacing w:lineRule="auto" w:line="240" w:before="57" w:after="57"/>
         <w:jc w:val="left"/>
         <w:rPr>
           <w:rFonts w:ascii="Times New Roman" w:hAnsi="Times New Roman"/>
@@ -2495,7 +2462,7 @@
           <w:sz w:val="24"/>
           <w:szCs w:val="24"/>
         </w:rPr>
-        <w:t xml:space="preserve">Kingma, Diederik P. and Jimmy Ba. Adam: A Method for Stochastic Optimization". </w:t>
+        <w:t xml:space="preserve">Kingma, Diederik P. and Jimmy Ba. “Adam: A Method for Stochastic Optimization". </w:t>
       </w:r>
       <w:r>
         <w:rPr>
@@ -2523,7 +2490,7 @@
           <w:ilvl w:val="0"/>
           <w:numId w:val="8"/>
         </w:numPr>
-        <w:spacing w:lineRule="auto" w:line="276" w:before="57" w:after="57"/>
+        <w:spacing w:lineRule="auto" w:line="240" w:before="57" w:after="57"/>
         <w:jc w:val="left"/>
         <w:rPr>
           <w:rFonts w:ascii="Times New Roman" w:hAnsi="Times New Roman"/>
@@ -2537,7 +2504,7 @@
           <w:sz w:val="24"/>
           <w:szCs w:val="24"/>
         </w:rPr>
-        <w:t xml:space="preserve">Van der Walt, Stefan, et al. scikit-image: image processing in Python". </w:t>
+        <w:t xml:space="preserve">Van der Walt, Stefan, et al. “scikit-image: image processing in Python". </w:t>
       </w:r>
       <w:r>
         <w:rPr>
@@ -2565,7 +2532,7 @@
           <w:ilvl w:val="0"/>
           <w:numId w:val="8"/>
         </w:numPr>
-        <w:spacing w:lineRule="auto" w:line="276" w:before="57" w:after="57"/>
+        <w:spacing w:lineRule="auto" w:line="240" w:before="57" w:after="57"/>
         <w:jc w:val="left"/>
         <w:rPr>
           <w:rFonts w:ascii="Times New Roman" w:hAnsi="Times New Roman"/>
@@ -2579,7 +2546,7 @@
           <w:sz w:val="24"/>
           <w:szCs w:val="24"/>
         </w:rPr>
-        <w:t xml:space="preserve">Dai, Wei, et al. Very Deep Convolutional Neural Networks for Raw Waveforms". </w:t>
+        <w:t xml:space="preserve">Dai, Wei, et al. “Very Deep Convolutional Neural Networks for Raw Waveforms". </w:t>
       </w:r>
       <w:r>
         <w:rPr>
@@ -2607,7 +2574,7 @@
           <w:ilvl w:val="0"/>
           <w:numId w:val="8"/>
         </w:numPr>
-        <w:spacing w:lineRule="auto" w:line="276" w:before="57" w:after="57"/>
+        <w:spacing w:lineRule="auto" w:line="240" w:before="57" w:after="57"/>
         <w:jc w:val="left"/>
         <w:rPr/>
       </w:pPr>
@@ -2617,7 +2584,7 @@
           <w:sz w:val="24"/>
           <w:szCs w:val="24"/>
         </w:rPr>
-        <w:t xml:space="preserve">Amole, C., et al. Dark Matter Search Results from the PICO 60 C3 F8 Bubble Chamber". </w:t>
+        <w:t xml:space="preserve">Amole, C., et al. “Dark Matter Search Results from the PICO 60 C3 F8 Bubble Chamber". </w:t>
       </w:r>
       <w:r>
         <w:rPr>
@@ -2639,9 +2606,10 @@
       </w:r>
     </w:p>
     <w:sectPr>
+      <w:headerReference w:type="default" r:id="rId2"/>
       <w:type w:val="nextPage"/>
       <w:pgSz w:w="12240" w:h="15840"/>
-      <w:pgMar w:left="1134" w:right="1134" w:header="0" w:top="1134" w:footer="0" w:bottom="1134" w:gutter="0"/>
+      <w:pgMar w:left="1304" w:right="1304" w:header="737" w:top="1303" w:footer="0" w:bottom="1304" w:gutter="0"/>
       <w:pgNumType w:fmt="decimal"/>
       <w:formProt w:val="false"/>
       <w:textDirection w:val="lrTb"/>
@@ -2649,6 +2617,55 @@
     </w:sectPr>
   </w:body>
 </w:document>
+</file>
+
+<file path=word/header1.xml><?xml version="1.0" encoding="utf-8"?>
+<w:hdr xmlns:o="urn:schemas-microsoft-com:office:office" xmlns:r="http://schemas.openxmlformats.org/officeDocument/2006/relationships" xmlns:v="urn:schemas-microsoft-com:vml" xmlns:w="http://schemas.openxmlformats.org/wordprocessingml/2006/main" xmlns:w10="urn:schemas-microsoft-com:office:word" xmlns:wp="http://schemas.openxmlformats.org/drawingml/2006/wordprocessingDrawing" xmlns:wps="http://schemas.microsoft.com/office/word/2010/wordprocessingShape" xmlns:wpg="http://schemas.microsoft.com/office/word/2010/wordprocessingGroup" xmlns:mc="http://schemas.openxmlformats.org/markup-compatibility/2006" xmlns:wp14="http://schemas.microsoft.com/office/word/2010/wordprocessingDrawing" xmlns:w14="http://schemas.microsoft.com/office/word/2010/wordml" mc:Ignorable="w14 wp14">
+  <w:p>
+    <w:pPr>
+      <w:pStyle w:val="Header"/>
+      <w:rPr>
+        <w:rFonts w:ascii="Times New Roman" w:hAnsi="Times New Roman"/>
+      </w:rPr>
+    </w:pPr>
+    <w:r>
+      <w:rPr>
+        <w:rFonts w:ascii="Times New Roman" w:hAnsi="Times New Roman"/>
+      </w:rPr>
+      <w:t xml:space="preserve">Brendon Matusch – Page </w:t>
+    </w:r>
+    <w:r>
+      <w:rPr>
+        <w:rFonts w:ascii="Times New Roman" w:hAnsi="Times New Roman"/>
+      </w:rPr>
+      <w:fldChar w:fldCharType="begin"/>
+    </w:r>
+    <w:r>
+      <w:rPr>
+        <w:rFonts w:ascii="Times New Roman" w:hAnsi="Times New Roman"/>
+      </w:rPr>
+      <w:instrText> PAGE </w:instrText>
+    </w:r>
+    <w:r>
+      <w:rPr>
+        <w:rFonts w:ascii="Times New Roman" w:hAnsi="Times New Roman"/>
+      </w:rPr>
+      <w:fldChar w:fldCharType="separate"/>
+    </w:r>
+    <w:r>
+      <w:rPr>
+        <w:rFonts w:ascii="Times New Roman" w:hAnsi="Times New Roman"/>
+      </w:rPr>
+      <w:t>6</w:t>
+    </w:r>
+    <w:r>
+      <w:rPr>
+        <w:rFonts w:ascii="Times New Roman" w:hAnsi="Times New Roman"/>
+      </w:rPr>
+      <w:fldChar w:fldCharType="end"/>
+    </w:r>
+  </w:p>
+</w:hdr>
 </file>
 
 <file path=word/numbering.xml><?xml version="1.0" encoding="utf-8"?>
@@ -5490,6 +5507,258 @@
       <w:rFonts w:cs="OpenSymbol"/>
     </w:rPr>
   </w:style>
+  <w:style w:type="character" w:styleId="ListLabel235">
+    <w:name w:val="ListLabel 235"/>
+    <w:qFormat/>
+    <w:rPr>
+      <w:rFonts w:ascii="Times New Roman" w:hAnsi="Times New Roman" w:cs="OpenSymbol"/>
+    </w:rPr>
+  </w:style>
+  <w:style w:type="character" w:styleId="ListLabel236">
+    <w:name w:val="ListLabel 236"/>
+    <w:qFormat/>
+    <w:rPr>
+      <w:rFonts w:cs="OpenSymbol"/>
+    </w:rPr>
+  </w:style>
+  <w:style w:type="character" w:styleId="ListLabel237">
+    <w:name w:val="ListLabel 237"/>
+    <w:qFormat/>
+    <w:rPr>
+      <w:rFonts w:cs="OpenSymbol"/>
+    </w:rPr>
+  </w:style>
+  <w:style w:type="character" w:styleId="ListLabel238">
+    <w:name w:val="ListLabel 238"/>
+    <w:qFormat/>
+    <w:rPr>
+      <w:rFonts w:cs="OpenSymbol"/>
+    </w:rPr>
+  </w:style>
+  <w:style w:type="character" w:styleId="ListLabel239">
+    <w:name w:val="ListLabel 239"/>
+    <w:qFormat/>
+    <w:rPr>
+      <w:rFonts w:cs="OpenSymbol"/>
+    </w:rPr>
+  </w:style>
+  <w:style w:type="character" w:styleId="ListLabel240">
+    <w:name w:val="ListLabel 240"/>
+    <w:qFormat/>
+    <w:rPr>
+      <w:rFonts w:cs="OpenSymbol"/>
+    </w:rPr>
+  </w:style>
+  <w:style w:type="character" w:styleId="ListLabel241">
+    <w:name w:val="ListLabel 241"/>
+    <w:qFormat/>
+    <w:rPr>
+      <w:rFonts w:cs="OpenSymbol"/>
+    </w:rPr>
+  </w:style>
+  <w:style w:type="character" w:styleId="ListLabel242">
+    <w:name w:val="ListLabel 242"/>
+    <w:qFormat/>
+    <w:rPr>
+      <w:rFonts w:cs="OpenSymbol"/>
+    </w:rPr>
+  </w:style>
+  <w:style w:type="character" w:styleId="ListLabel243">
+    <w:name w:val="ListLabel 243"/>
+    <w:qFormat/>
+    <w:rPr>
+      <w:rFonts w:cs="OpenSymbol"/>
+    </w:rPr>
+  </w:style>
+  <w:style w:type="character" w:styleId="ListLabel244">
+    <w:name w:val="ListLabel 244"/>
+    <w:qFormat/>
+    <w:rPr>
+      <w:rFonts w:ascii="Times New Roman" w:hAnsi="Times New Roman" w:cs="OpenSymbol"/>
+    </w:rPr>
+  </w:style>
+  <w:style w:type="character" w:styleId="ListLabel245">
+    <w:name w:val="ListLabel 245"/>
+    <w:qFormat/>
+    <w:rPr>
+      <w:rFonts w:ascii="Times New Roman" w:hAnsi="Times New Roman" w:cs="OpenSymbol"/>
+    </w:rPr>
+  </w:style>
+  <w:style w:type="character" w:styleId="ListLabel246">
+    <w:name w:val="ListLabel 246"/>
+    <w:qFormat/>
+    <w:rPr>
+      <w:rFonts w:cs="OpenSymbol"/>
+    </w:rPr>
+  </w:style>
+  <w:style w:type="character" w:styleId="ListLabel247">
+    <w:name w:val="ListLabel 247"/>
+    <w:qFormat/>
+    <w:rPr>
+      <w:rFonts w:cs="OpenSymbol"/>
+    </w:rPr>
+  </w:style>
+  <w:style w:type="character" w:styleId="ListLabel248">
+    <w:name w:val="ListLabel 248"/>
+    <w:qFormat/>
+    <w:rPr>
+      <w:rFonts w:cs="OpenSymbol"/>
+    </w:rPr>
+  </w:style>
+  <w:style w:type="character" w:styleId="ListLabel249">
+    <w:name w:val="ListLabel 249"/>
+    <w:qFormat/>
+    <w:rPr>
+      <w:rFonts w:cs="OpenSymbol"/>
+    </w:rPr>
+  </w:style>
+  <w:style w:type="character" w:styleId="ListLabel250">
+    <w:name w:val="ListLabel 250"/>
+    <w:qFormat/>
+    <w:rPr>
+      <w:rFonts w:cs="OpenSymbol"/>
+    </w:rPr>
+  </w:style>
+  <w:style w:type="character" w:styleId="ListLabel251">
+    <w:name w:val="ListLabel 251"/>
+    <w:qFormat/>
+    <w:rPr>
+      <w:rFonts w:cs="OpenSymbol"/>
+    </w:rPr>
+  </w:style>
+  <w:style w:type="character" w:styleId="ListLabel252">
+    <w:name w:val="ListLabel 252"/>
+    <w:qFormat/>
+    <w:rPr>
+      <w:rFonts w:cs="OpenSymbol"/>
+    </w:rPr>
+  </w:style>
+  <w:style w:type="character" w:styleId="ListLabel253">
+    <w:name w:val="ListLabel 253"/>
+    <w:qFormat/>
+    <w:rPr>
+      <w:rFonts w:cs="OpenSymbol"/>
+    </w:rPr>
+  </w:style>
+  <w:style w:type="character" w:styleId="ListLabel254">
+    <w:name w:val="ListLabel 254"/>
+    <w:qFormat/>
+    <w:rPr>
+      <w:rFonts w:ascii="Times New Roman" w:hAnsi="Times New Roman" w:cs="OpenSymbol"/>
+    </w:rPr>
+  </w:style>
+  <w:style w:type="character" w:styleId="ListLabel255">
+    <w:name w:val="ListLabel 255"/>
+    <w:qFormat/>
+    <w:rPr>
+      <w:rFonts w:cs="OpenSymbol"/>
+    </w:rPr>
+  </w:style>
+  <w:style w:type="character" w:styleId="ListLabel256">
+    <w:name w:val="ListLabel 256"/>
+    <w:qFormat/>
+    <w:rPr>
+      <w:rFonts w:cs="OpenSymbol"/>
+    </w:rPr>
+  </w:style>
+  <w:style w:type="character" w:styleId="ListLabel257">
+    <w:name w:val="ListLabel 257"/>
+    <w:qFormat/>
+    <w:rPr>
+      <w:rFonts w:cs="OpenSymbol"/>
+    </w:rPr>
+  </w:style>
+  <w:style w:type="character" w:styleId="ListLabel258">
+    <w:name w:val="ListLabel 258"/>
+    <w:qFormat/>
+    <w:rPr>
+      <w:rFonts w:cs="OpenSymbol"/>
+    </w:rPr>
+  </w:style>
+  <w:style w:type="character" w:styleId="ListLabel259">
+    <w:name w:val="ListLabel 259"/>
+    <w:qFormat/>
+    <w:rPr>
+      <w:rFonts w:cs="OpenSymbol"/>
+    </w:rPr>
+  </w:style>
+  <w:style w:type="character" w:styleId="ListLabel260">
+    <w:name w:val="ListLabel 260"/>
+    <w:qFormat/>
+    <w:rPr>
+      <w:rFonts w:cs="OpenSymbol"/>
+    </w:rPr>
+  </w:style>
+  <w:style w:type="character" w:styleId="ListLabel261">
+    <w:name w:val="ListLabel 261"/>
+    <w:qFormat/>
+    <w:rPr>
+      <w:rFonts w:cs="OpenSymbol"/>
+    </w:rPr>
+  </w:style>
+  <w:style w:type="character" w:styleId="ListLabel262">
+    <w:name w:val="ListLabel 262"/>
+    <w:qFormat/>
+    <w:rPr>
+      <w:rFonts w:ascii="Times New Roman" w:hAnsi="Times New Roman" w:cs="OpenSymbol"/>
+    </w:rPr>
+  </w:style>
+  <w:style w:type="character" w:styleId="ListLabel263">
+    <w:name w:val="ListLabel 263"/>
+    <w:qFormat/>
+    <w:rPr>
+      <w:rFonts w:cs="OpenSymbol"/>
+    </w:rPr>
+  </w:style>
+  <w:style w:type="character" w:styleId="ListLabel264">
+    <w:name w:val="ListLabel 264"/>
+    <w:qFormat/>
+    <w:rPr>
+      <w:rFonts w:cs="OpenSymbol"/>
+    </w:rPr>
+  </w:style>
+  <w:style w:type="character" w:styleId="ListLabel265">
+    <w:name w:val="ListLabel 265"/>
+    <w:qFormat/>
+    <w:rPr>
+      <w:rFonts w:cs="OpenSymbol"/>
+    </w:rPr>
+  </w:style>
+  <w:style w:type="character" w:styleId="ListLabel266">
+    <w:name w:val="ListLabel 266"/>
+    <w:qFormat/>
+    <w:rPr>
+      <w:rFonts w:cs="OpenSymbol"/>
+    </w:rPr>
+  </w:style>
+  <w:style w:type="character" w:styleId="ListLabel267">
+    <w:name w:val="ListLabel 267"/>
+    <w:qFormat/>
+    <w:rPr>
+      <w:rFonts w:cs="OpenSymbol"/>
+    </w:rPr>
+  </w:style>
+  <w:style w:type="character" w:styleId="ListLabel268">
+    <w:name w:val="ListLabel 268"/>
+    <w:qFormat/>
+    <w:rPr>
+      <w:rFonts w:cs="OpenSymbol"/>
+    </w:rPr>
+  </w:style>
+  <w:style w:type="character" w:styleId="ListLabel269">
+    <w:name w:val="ListLabel 269"/>
+    <w:qFormat/>
+    <w:rPr>
+      <w:rFonts w:cs="OpenSymbol"/>
+    </w:rPr>
+  </w:style>
+  <w:style w:type="character" w:styleId="ListLabel270">
+    <w:name w:val="ListLabel 270"/>
+    <w:qFormat/>
+    <w:rPr>
+      <w:rFonts w:cs="OpenSymbol"/>
+    </w:rPr>
+  </w:style>
   <w:style w:type="paragraph" w:styleId="Heading">
     <w:name w:val="Heading"/>
     <w:basedOn w:val="Normal"/>
@@ -5548,5 +5817,17 @@
       <w:rFonts w:cs="Noto Sans Devanagari"/>
     </w:rPr>
   </w:style>
+  <w:style w:type="paragraph" w:styleId="Header">
+    <w:name w:val="Header"/>
+    <w:basedOn w:val="Normal"/>
+    <w:pPr>
+      <w:suppressLineNumbers/>
+      <w:tabs>
+        <w:tab w:val="center" w:pos="4986" w:leader="none"/>
+        <w:tab w:val="right" w:pos="9972" w:leader="none"/>
+      </w:tabs>
+    </w:pPr>
+    <w:rPr/>
+  </w:style>
 </w:styles>
 </file>
</xml_diff>

<commit_message>
Reduced margins to fit in 5 pages
</commit_message>
<xml_diff>
--- a/documentation/isef_research_plan.docx
+++ b/documentation/isef_research_plan.docx
@@ -2609,7 +2609,7 @@
       <w:headerReference w:type="default" r:id="rId2"/>
       <w:type w:val="nextPage"/>
       <w:pgSz w:w="12240" w:h="15840"/>
-      <w:pgMar w:left="1304" w:right="1304" w:header="737" w:top="1303" w:footer="0" w:bottom="1304" w:gutter="0"/>
+      <w:pgMar w:left="850" w:right="850" w:header="567" w:top="1021" w:footer="0" w:bottom="850" w:gutter="0"/>
       <w:pgNumType w:fmt="decimal"/>
       <w:formProt w:val="false"/>
       <w:textDirection w:val="lrTb"/>
@@ -2624,9 +2624,7 @@
   <w:p>
     <w:pPr>
       <w:pStyle w:val="Header"/>
-      <w:rPr>
-        <w:rFonts w:ascii="Times New Roman" w:hAnsi="Times New Roman"/>
-      </w:rPr>
+      <w:rPr/>
     </w:pPr>
     <w:r>
       <w:rPr>
@@ -2656,7 +2654,7 @@
       <w:rPr>
         <w:rFonts w:ascii="Times New Roman" w:hAnsi="Times New Roman"/>
       </w:rPr>
-      <w:t>6</w:t>
+      <w:t>2</w:t>
     </w:r>
     <w:r>
       <w:rPr>
@@ -5759,6 +5757,258 @@
       <w:rFonts w:cs="OpenSymbol"/>
     </w:rPr>
   </w:style>
+  <w:style w:type="character" w:styleId="ListLabel271">
+    <w:name w:val="ListLabel 271"/>
+    <w:qFormat/>
+    <w:rPr>
+      <w:rFonts w:ascii="Times New Roman" w:hAnsi="Times New Roman" w:cs="OpenSymbol"/>
+    </w:rPr>
+  </w:style>
+  <w:style w:type="character" w:styleId="ListLabel272">
+    <w:name w:val="ListLabel 272"/>
+    <w:qFormat/>
+    <w:rPr>
+      <w:rFonts w:cs="OpenSymbol"/>
+    </w:rPr>
+  </w:style>
+  <w:style w:type="character" w:styleId="ListLabel273">
+    <w:name w:val="ListLabel 273"/>
+    <w:qFormat/>
+    <w:rPr>
+      <w:rFonts w:cs="OpenSymbol"/>
+    </w:rPr>
+  </w:style>
+  <w:style w:type="character" w:styleId="ListLabel274">
+    <w:name w:val="ListLabel 274"/>
+    <w:qFormat/>
+    <w:rPr>
+      <w:rFonts w:cs="OpenSymbol"/>
+    </w:rPr>
+  </w:style>
+  <w:style w:type="character" w:styleId="ListLabel275">
+    <w:name w:val="ListLabel 275"/>
+    <w:qFormat/>
+    <w:rPr>
+      <w:rFonts w:cs="OpenSymbol"/>
+    </w:rPr>
+  </w:style>
+  <w:style w:type="character" w:styleId="ListLabel276">
+    <w:name w:val="ListLabel 276"/>
+    <w:qFormat/>
+    <w:rPr>
+      <w:rFonts w:cs="OpenSymbol"/>
+    </w:rPr>
+  </w:style>
+  <w:style w:type="character" w:styleId="ListLabel277">
+    <w:name w:val="ListLabel 277"/>
+    <w:qFormat/>
+    <w:rPr>
+      <w:rFonts w:cs="OpenSymbol"/>
+    </w:rPr>
+  </w:style>
+  <w:style w:type="character" w:styleId="ListLabel278">
+    <w:name w:val="ListLabel 278"/>
+    <w:qFormat/>
+    <w:rPr>
+      <w:rFonts w:cs="OpenSymbol"/>
+    </w:rPr>
+  </w:style>
+  <w:style w:type="character" w:styleId="ListLabel279">
+    <w:name w:val="ListLabel 279"/>
+    <w:qFormat/>
+    <w:rPr>
+      <w:rFonts w:cs="OpenSymbol"/>
+    </w:rPr>
+  </w:style>
+  <w:style w:type="character" w:styleId="ListLabel280">
+    <w:name w:val="ListLabel 280"/>
+    <w:qFormat/>
+    <w:rPr>
+      <w:rFonts w:ascii="Times New Roman" w:hAnsi="Times New Roman" w:cs="OpenSymbol"/>
+    </w:rPr>
+  </w:style>
+  <w:style w:type="character" w:styleId="ListLabel281">
+    <w:name w:val="ListLabel 281"/>
+    <w:qFormat/>
+    <w:rPr>
+      <w:rFonts w:ascii="Times New Roman" w:hAnsi="Times New Roman" w:cs="OpenSymbol"/>
+    </w:rPr>
+  </w:style>
+  <w:style w:type="character" w:styleId="ListLabel282">
+    <w:name w:val="ListLabel 282"/>
+    <w:qFormat/>
+    <w:rPr>
+      <w:rFonts w:cs="OpenSymbol"/>
+    </w:rPr>
+  </w:style>
+  <w:style w:type="character" w:styleId="ListLabel283">
+    <w:name w:val="ListLabel 283"/>
+    <w:qFormat/>
+    <w:rPr>
+      <w:rFonts w:cs="OpenSymbol"/>
+    </w:rPr>
+  </w:style>
+  <w:style w:type="character" w:styleId="ListLabel284">
+    <w:name w:val="ListLabel 284"/>
+    <w:qFormat/>
+    <w:rPr>
+      <w:rFonts w:cs="OpenSymbol"/>
+    </w:rPr>
+  </w:style>
+  <w:style w:type="character" w:styleId="ListLabel285">
+    <w:name w:val="ListLabel 285"/>
+    <w:qFormat/>
+    <w:rPr>
+      <w:rFonts w:cs="OpenSymbol"/>
+    </w:rPr>
+  </w:style>
+  <w:style w:type="character" w:styleId="ListLabel286">
+    <w:name w:val="ListLabel 286"/>
+    <w:qFormat/>
+    <w:rPr>
+      <w:rFonts w:cs="OpenSymbol"/>
+    </w:rPr>
+  </w:style>
+  <w:style w:type="character" w:styleId="ListLabel287">
+    <w:name w:val="ListLabel 287"/>
+    <w:qFormat/>
+    <w:rPr>
+      <w:rFonts w:cs="OpenSymbol"/>
+    </w:rPr>
+  </w:style>
+  <w:style w:type="character" w:styleId="ListLabel288">
+    <w:name w:val="ListLabel 288"/>
+    <w:qFormat/>
+    <w:rPr>
+      <w:rFonts w:cs="OpenSymbol"/>
+    </w:rPr>
+  </w:style>
+  <w:style w:type="character" w:styleId="ListLabel289">
+    <w:name w:val="ListLabel 289"/>
+    <w:qFormat/>
+    <w:rPr>
+      <w:rFonts w:cs="OpenSymbol"/>
+    </w:rPr>
+  </w:style>
+  <w:style w:type="character" w:styleId="ListLabel290">
+    <w:name w:val="ListLabel 290"/>
+    <w:qFormat/>
+    <w:rPr>
+      <w:rFonts w:ascii="Times New Roman" w:hAnsi="Times New Roman" w:cs="OpenSymbol"/>
+    </w:rPr>
+  </w:style>
+  <w:style w:type="character" w:styleId="ListLabel291">
+    <w:name w:val="ListLabel 291"/>
+    <w:qFormat/>
+    <w:rPr>
+      <w:rFonts w:cs="OpenSymbol"/>
+    </w:rPr>
+  </w:style>
+  <w:style w:type="character" w:styleId="ListLabel292">
+    <w:name w:val="ListLabel 292"/>
+    <w:qFormat/>
+    <w:rPr>
+      <w:rFonts w:cs="OpenSymbol"/>
+    </w:rPr>
+  </w:style>
+  <w:style w:type="character" w:styleId="ListLabel293">
+    <w:name w:val="ListLabel 293"/>
+    <w:qFormat/>
+    <w:rPr>
+      <w:rFonts w:cs="OpenSymbol"/>
+    </w:rPr>
+  </w:style>
+  <w:style w:type="character" w:styleId="ListLabel294">
+    <w:name w:val="ListLabel 294"/>
+    <w:qFormat/>
+    <w:rPr>
+      <w:rFonts w:cs="OpenSymbol"/>
+    </w:rPr>
+  </w:style>
+  <w:style w:type="character" w:styleId="ListLabel295">
+    <w:name w:val="ListLabel 295"/>
+    <w:qFormat/>
+    <w:rPr>
+      <w:rFonts w:cs="OpenSymbol"/>
+    </w:rPr>
+  </w:style>
+  <w:style w:type="character" w:styleId="ListLabel296">
+    <w:name w:val="ListLabel 296"/>
+    <w:qFormat/>
+    <w:rPr>
+      <w:rFonts w:cs="OpenSymbol"/>
+    </w:rPr>
+  </w:style>
+  <w:style w:type="character" w:styleId="ListLabel297">
+    <w:name w:val="ListLabel 297"/>
+    <w:qFormat/>
+    <w:rPr>
+      <w:rFonts w:cs="OpenSymbol"/>
+    </w:rPr>
+  </w:style>
+  <w:style w:type="character" w:styleId="ListLabel298">
+    <w:name w:val="ListLabel 298"/>
+    <w:qFormat/>
+    <w:rPr>
+      <w:rFonts w:ascii="Times New Roman" w:hAnsi="Times New Roman" w:cs="OpenSymbol"/>
+    </w:rPr>
+  </w:style>
+  <w:style w:type="character" w:styleId="ListLabel299">
+    <w:name w:val="ListLabel 299"/>
+    <w:qFormat/>
+    <w:rPr>
+      <w:rFonts w:cs="OpenSymbol"/>
+    </w:rPr>
+  </w:style>
+  <w:style w:type="character" w:styleId="ListLabel300">
+    <w:name w:val="ListLabel 300"/>
+    <w:qFormat/>
+    <w:rPr>
+      <w:rFonts w:cs="OpenSymbol"/>
+    </w:rPr>
+  </w:style>
+  <w:style w:type="character" w:styleId="ListLabel301">
+    <w:name w:val="ListLabel 301"/>
+    <w:qFormat/>
+    <w:rPr>
+      <w:rFonts w:cs="OpenSymbol"/>
+    </w:rPr>
+  </w:style>
+  <w:style w:type="character" w:styleId="ListLabel302">
+    <w:name w:val="ListLabel 302"/>
+    <w:qFormat/>
+    <w:rPr>
+      <w:rFonts w:cs="OpenSymbol"/>
+    </w:rPr>
+  </w:style>
+  <w:style w:type="character" w:styleId="ListLabel303">
+    <w:name w:val="ListLabel 303"/>
+    <w:qFormat/>
+    <w:rPr>
+      <w:rFonts w:cs="OpenSymbol"/>
+    </w:rPr>
+  </w:style>
+  <w:style w:type="character" w:styleId="ListLabel304">
+    <w:name w:val="ListLabel 304"/>
+    <w:qFormat/>
+    <w:rPr>
+      <w:rFonts w:cs="OpenSymbol"/>
+    </w:rPr>
+  </w:style>
+  <w:style w:type="character" w:styleId="ListLabel305">
+    <w:name w:val="ListLabel 305"/>
+    <w:qFormat/>
+    <w:rPr>
+      <w:rFonts w:cs="OpenSymbol"/>
+    </w:rPr>
+  </w:style>
+  <w:style w:type="character" w:styleId="ListLabel306">
+    <w:name w:val="ListLabel 306"/>
+    <w:qFormat/>
+    <w:rPr>
+      <w:rFonts w:cs="OpenSymbol"/>
+    </w:rPr>
+  </w:style>
   <w:style w:type="paragraph" w:styleId="Heading">
     <w:name w:val="Heading"/>
     <w:basedOn w:val="Normal"/>

</xml_diff>

<commit_message>
Replaced DEAP-3600 detector description
</commit_message>
<xml_diff>
--- a/documentation/isef_research_plan.docx
+++ b/documentation/isef_research_plan.docx
@@ -471,16 +471,19 @@
         <w:pStyle w:val="Normal"/>
         <w:spacing w:lineRule="auto" w:line="240" w:before="57" w:after="57"/>
         <w:rPr>
-          <w:b/>
+          <w:rFonts w:ascii="Times New Roman" w:hAnsi="Times New Roman"/>
+          <w:b w:val="false"/>
+          <w:b w:val="false"/>
+          <w:bCs w:val="false"/>
+          <w:sz w:val="24"/>
+          <w:szCs w:val="24"/>
+        </w:rPr>
+      </w:pPr>
+      <w:r>
+        <w:rPr>
+          <w:rFonts w:ascii="Times New Roman" w:hAnsi="Times New Roman"/>
           <w:b/>
           <w:bCs/>
-        </w:rPr>
-      </w:pPr>
-      <w:r>
-        <w:rPr>
-          <w:rFonts w:ascii="Times New Roman" w:hAnsi="Times New Roman"/>
-          <w:b/>
-          <w:bCs/>
           <w:sz w:val="24"/>
           <w:szCs w:val="24"/>
         </w:rPr>
@@ -491,85 +494,51 @@
       <w:pPr>
         <w:pStyle w:val="Normal"/>
         <w:spacing w:lineRule="auto" w:line="240" w:before="57" w:after="57"/>
-        <w:rPr>
-          <w:b w:val="false"/>
-          <w:b w:val="false"/>
-          <w:bCs w:val="false"/>
-        </w:rPr>
-      </w:pPr>
-      <w:r>
-        <w:rPr>
-          <w:rFonts w:ascii="Times New Roman" w:hAnsi="Times New Roman"/>
-          <w:b w:val="false"/>
-          <w:bCs w:val="false"/>
-          <w:sz w:val="24"/>
-          <w:szCs w:val="24"/>
-        </w:rPr>
-        <w:t>The DEAP-3600 experiment makes use of 255 photomultiplier tubes (PMTs) mounted uniformly over the surface of a spherical vessel filled with liquid argon. The principle of the detector is that when an argon atom is struck by another particle (such as an alpha particle or a WIMP), some of its electrons are excited, and when they fall back to ground state, they emit photons that are captured by some of the PMTs. Based on the counts and timings of photons that reach each of the PMTs, it is possible to approximate the energy and location of any event that occurs in the body of the detector. This allows alpha, beta and gamma background radiation to be removed.</w:t>
-      </w:r>
-    </w:p>
-    <w:p>
-      <w:pPr>
-        <w:pStyle w:val="Normal"/>
-        <w:spacing w:lineRule="auto" w:line="240" w:before="57" w:after="57"/>
-        <w:rPr>
-          <w:b w:val="false"/>
-          <w:b w:val="false"/>
-          <w:bCs w:val="false"/>
-        </w:rPr>
-      </w:pPr>
-      <w:r>
-        <w:rPr>
-          <w:rFonts w:ascii="Times New Roman" w:hAnsi="Times New Roman"/>
-          <w:b w:val="false"/>
-          <w:bCs w:val="false"/>
-          <w:sz w:val="24"/>
-          <w:szCs w:val="24"/>
-        </w:rPr>
-        <w:t>Remaining background radiation consists of alpha radiation events that do not occur in the spherical body of the detector, but rather in the neck, above the hole through which the detector was filled. Because many photons are occluded by the corners and sides of the neck, the position of the event is predicted to be in the lower middle of the detector, rather than the top. Also, because the neck is filled with gas, the alpha event appears to be much lower-energy than it actually is; in fact, it appears to be in the same energy range as WIMP candidates.</w:t>
-      </w:r>
-    </w:p>
-    <w:p>
-      <w:pPr>
-        <w:pStyle w:val="Normal"/>
-        <w:spacing w:lineRule="auto" w:line="240" w:before="57" w:after="57"/>
-        <w:rPr>
-          <w:rFonts w:ascii="Times New Roman" w:hAnsi="Times New Roman"/>
-        </w:rPr>
-      </w:pPr>
-      <w:r>
-        <w:rPr>
-          <w:rFonts w:ascii="Times New Roman" w:hAnsi="Times New Roman"/>
-          <w:b w:val="false"/>
-          <w:bCs w:val="false"/>
-          <w:sz w:val="24"/>
-          <w:szCs w:val="24"/>
-        </w:rPr>
-        <w:t>It is impractical to create significant amounts of useful calibration data in the DEAP-3600 detector. Thus, a simulation is used instead. It is possible to create thousands of WIMP and alpha events for training in this environment. However, how well the simulation replicates real-world events remains an open question. There is a set of 30 real-world events, containing both expected nuclear recoils and expected neck alpha events, that can be used for testing any discriminator.</w:t>
-      </w:r>
-    </w:p>
-    <w:p>
-      <w:pPr>
-        <w:pStyle w:val="Normal"/>
-        <w:spacing w:lineRule="auto" w:line="240" w:before="57" w:after="57"/>
-        <w:rPr>
-          <w:rFonts w:ascii="Times New Roman" w:hAnsi="Times New Roman"/>
-          <w:b w:val="false"/>
-          <w:b w:val="false"/>
-          <w:bCs w:val="false"/>
-          <w:sz w:val="24"/>
-          <w:szCs w:val="24"/>
-        </w:rPr>
-      </w:pPr>
-      <w:r>
-        <w:rPr>
-          <w:rFonts w:ascii="Times New Roman" w:hAnsi="Times New Roman"/>
-          <w:b w:val="false"/>
-          <w:bCs w:val="false"/>
-          <w:sz w:val="24"/>
-          <w:szCs w:val="24"/>
-        </w:rPr>
-        <w:t>Once again, a conventional discriminator was developed by the DEAP-3600 collaboration. Because there is a high degree of statistical randomness in the distribution of photons in the detector, it is not possible to discriminate nearly as accurately as is the case in the PICO-60 experiment. The best performance achieved so far is removal of 90% of neck events alongside 50% of other events.</w:t>
+        <w:rPr/>
+      </w:pPr>
+      <w:r>
+        <w:rPr>
+          <w:rFonts w:ascii="Times New Roman" w:hAnsi="Times New Roman"/>
+          <w:b w:val="false"/>
+          <w:bCs w:val="false"/>
+          <w:sz w:val="24"/>
+          <w:szCs w:val="24"/>
+        </w:rPr>
+        <w:t>DEAP-3600 uses 3.3 tonnes of liquid argon as target material. Liquid argon is a scintillator; when struck by an ionizing particle it emits photons in a quantity proportional to the energy deposited. The photons are detected by 255 extremely sensitive light detectors (photomultipliers or PMTs) placed around the acrylic vessel containing the liquid argon. Based on the counts and timings of photons that reach each of the PMTs, it is possible to determine the energy and location of any event that occurs in the body of the detector. However, alpha events that occur in the neck are very difficult to isolate, because they overlap with the apparent energy range of expected WIMP candidates.</w:t>
+      </w:r>
+    </w:p>
+    <w:p>
+      <w:pPr>
+        <w:pStyle w:val="Normal"/>
+        <w:spacing w:lineRule="auto" w:line="240" w:before="57" w:after="57"/>
+        <w:rPr/>
+      </w:pPr>
+      <w:r>
+        <w:rPr>
+          <w:rFonts w:ascii="Times New Roman" w:hAnsi="Times New Roman"/>
+          <w:b w:val="false"/>
+          <w:bCs w:val="false"/>
+          <w:sz w:val="24"/>
+          <w:szCs w:val="24"/>
+        </w:rPr>
+        <w:t>It is impractical to create significant amounts of clean calibration data in the DEAP-3600 detector. Thus, data from a Monte Carlo simulation (which was benchmarked using real-world calibration data) is used instead.</w:t>
+      </w:r>
+    </w:p>
+    <w:p>
+      <w:pPr>
+        <w:pStyle w:val="Normal"/>
+        <w:spacing w:lineRule="auto" w:line="240" w:before="57" w:after="57"/>
+        <w:rPr/>
+      </w:pPr>
+      <w:r>
+        <w:rPr>
+          <w:rFonts w:ascii="Times New Roman" w:hAnsi="Times New Roman"/>
+          <w:b w:val="false"/>
+          <w:bCs w:val="false"/>
+          <w:sz w:val="24"/>
+          <w:szCs w:val="24"/>
+        </w:rPr>
+        <w:t>Once again, a conventional discriminator was developed by the DEAP-3600 collaboration. Because there is no clear signature of a neck alpha event, it is not possible to discriminate nearly as accurately as in the PICO-60 experiment. The best performance achieved in this way is removal of 99.6% of neck events, at the cost of 91% of hypothetical (simulated) WIMP events.</w:t>
       </w:r>
     </w:p>
     <w:p>
@@ -659,9 +628,7 @@
       <w:pPr>
         <w:pStyle w:val="Normal"/>
         <w:spacing w:lineRule="auto" w:line="240" w:before="57" w:after="57"/>
-        <w:rPr>
-          <w:rFonts w:ascii="Times New Roman" w:hAnsi="Times New Roman"/>
-        </w:rPr>
+        <w:rPr/>
       </w:pPr>
       <w:r>
         <w:rPr>
@@ -688,13 +655,10 @@
         </w:rPr>
       </w:pPr>
       <w:r>
-        <w:rPr>
-          <w:rFonts w:ascii="Times New Roman" w:hAnsi="Times New Roman"/>
-          <w:b w:val="false"/>
-          <w:bCs w:val="false"/>
-          <w:sz w:val="24"/>
-          <w:szCs w:val="24"/>
-        </w:rPr>
+        <w:rPr/>
+      </w:r>
+      <w:r>
+        <w:br w:type="page"/>
       </w:r>
     </w:p>
     <w:p>
@@ -702,14 +666,7 @@
         <w:pStyle w:val="Normal"/>
         <w:spacing w:lineRule="auto" w:line="240" w:before="57" w:after="57"/>
         <w:jc w:val="center"/>
-        <w:rPr>
-          <w:rFonts w:ascii="Times New Roman" w:hAnsi="Times New Roman"/>
-          <w:b/>
-          <w:b/>
-          <w:bCs/>
-          <w:sz w:val="32"/>
-          <w:szCs w:val="32"/>
-        </w:rPr>
+        <w:rPr/>
       </w:pPr>
       <w:r>
         <w:rPr>
@@ -1868,7 +1825,19 @@
         <w:rPr>
           <w:rFonts w:ascii="Times New Roman" w:hAnsi="Times New Roman"/>
         </w:rPr>
-        <w:t>A common CNN cannot be applied without deforming the spherical topology, because they are designed to operate on flat rectangular images, and (as we know from world maps) a sphere cannot be projected onto a rectangle without distortion. However, the distortions introduced by world maps do not prevent us from reading the map, and similarly, applying a Mercator-like map projection to the sphere may allow a conventional CNN to work effectively.</w:t>
+        <w:t xml:space="preserve">A common CNN cannot be applied without deforming the spherical topology, because they are designed to operate on flat rectangular images, and (as we know from world maps) a sphere cannot be projected onto a rectangle without distortion. However, the distortions introduced by world maps do not prevent us from reading the map, and similarly, applying a </w:t>
+      </w:r>
+      <w:r>
+        <w:rPr>
+          <w:rFonts w:ascii="Times New Roman" w:hAnsi="Times New Roman"/>
+        </w:rPr>
+        <w:t>cylindrical</w:t>
+      </w:r>
+      <w:r>
+        <w:rPr>
+          <w:rFonts w:ascii="Times New Roman" w:hAnsi="Times New Roman"/>
+        </w:rPr>
+        <w:t xml:space="preserve"> map projection to the sphere may allow a conventional CNN to work effectively.</w:t>
       </w:r>
     </w:p>
     <w:p>
@@ -2054,19 +2023,37 @@
           <w:numId w:val="6"/>
         </w:numPr>
         <w:spacing w:lineRule="auto" w:line="240" w:before="57" w:after="57"/>
-        <w:rPr>
-          <w:rFonts w:ascii="Times New Roman" w:hAnsi="Times New Roman"/>
-        </w:rPr>
-      </w:pPr>
-      <w:r>
-        <w:rPr>
-          <w:rFonts w:ascii="Times New Roman" w:hAnsi="Times New Roman"/>
-          <w:b w:val="false"/>
-          <w:bCs w:val="false"/>
-          <w:sz w:val="24"/>
-          <w:szCs w:val="24"/>
-        </w:rPr>
-        <w:t>Recall: the number of background events that are classified as background. High recall means that almost all background events are removed, and that there are very few of them remaining in the set of predicted signal events.</w:t>
+        <w:rPr/>
+      </w:pPr>
+      <w:r>
+        <w:rPr>
+          <w:rFonts w:ascii="Times New Roman" w:hAnsi="Times New Roman"/>
+          <w:b w:val="false"/>
+          <w:bCs w:val="false"/>
+          <w:sz w:val="24"/>
+          <w:szCs w:val="24"/>
+        </w:rPr>
+        <w:t xml:space="preserve">Recall: the </w:t>
+      </w:r>
+      <w:r>
+        <w:rPr>
+          <w:rFonts w:ascii="Times New Roman" w:hAnsi="Times New Roman"/>
+          <w:b w:val="false"/>
+          <w:bCs w:val="false"/>
+          <w:sz w:val="24"/>
+          <w:szCs w:val="24"/>
+        </w:rPr>
+        <w:t>proportion</w:t>
+      </w:r>
+      <w:r>
+        <w:rPr>
+          <w:rFonts w:ascii="Times New Roman" w:hAnsi="Times New Roman"/>
+          <w:b w:val="false"/>
+          <w:bCs w:val="false"/>
+          <w:sz w:val="24"/>
+          <w:szCs w:val="24"/>
+        </w:rPr>
+        <w:t xml:space="preserve"> of background events that are classified as background. High recall means that almost all background events are removed, and that there are very few of them remaining in the set of predicted signal events.</w:t>
       </w:r>
     </w:p>
     <w:p>
@@ -2157,9 +2144,7 @@
       <w:pPr>
         <w:pStyle w:val="Normal"/>
         <w:spacing w:lineRule="auto" w:line="240" w:before="57" w:after="57"/>
-        <w:rPr>
-          <w:rFonts w:ascii="Times New Roman" w:hAnsi="Times New Roman"/>
-        </w:rPr>
+        <w:rPr/>
       </w:pPr>
       <w:r>
         <w:rPr>
@@ -2170,29 +2155,6 @@
           <w:szCs w:val="24"/>
         </w:rPr>
         <w:t>Once each of the configurations produced by the grid searches have been analyzed, I will compare the most effective individual configurations from the various general architectures (supervised learning, semi-supervised learning, dense neural network, topological CNN, et cetera) to answer my research questions for both PICO-60 and DEAP-3600.</w:t>
-      </w:r>
-    </w:p>
-    <w:p>
-      <w:pPr>
-        <w:pStyle w:val="Normal"/>
-        <w:spacing w:lineRule="auto" w:line="240" w:before="57" w:after="57"/>
-        <w:rPr>
-          <w:rFonts w:ascii="Times New Roman" w:hAnsi="Times New Roman"/>
-          <w:b w:val="false"/>
-          <w:b w:val="false"/>
-          <w:bCs w:val="false"/>
-          <w:sz w:val="24"/>
-          <w:szCs w:val="24"/>
-        </w:rPr>
-      </w:pPr>
-      <w:r>
-        <w:rPr>
-          <w:rFonts w:ascii="Times New Roman" w:hAnsi="Times New Roman"/>
-          <w:b w:val="false"/>
-          <w:bCs w:val="false"/>
-          <w:sz w:val="24"/>
-          <w:szCs w:val="24"/>
-        </w:rPr>
       </w:r>
     </w:p>
     <w:p>
@@ -2654,7 +2616,7 @@
       <w:rPr>
         <w:rFonts w:ascii="Times New Roman" w:hAnsi="Times New Roman"/>
       </w:rPr>
-      <w:t>2</w:t>
+      <w:t>6</w:t>
     </w:r>
     <w:r>
       <w:rPr>
@@ -6009,6 +5971,258 @@
       <w:rFonts w:cs="OpenSymbol"/>
     </w:rPr>
   </w:style>
+  <w:style w:type="character" w:styleId="ListLabel307">
+    <w:name w:val="ListLabel 307"/>
+    <w:qFormat/>
+    <w:rPr>
+      <w:rFonts w:ascii="Times New Roman" w:hAnsi="Times New Roman" w:cs="OpenSymbol"/>
+    </w:rPr>
+  </w:style>
+  <w:style w:type="character" w:styleId="ListLabel308">
+    <w:name w:val="ListLabel 308"/>
+    <w:qFormat/>
+    <w:rPr>
+      <w:rFonts w:cs="OpenSymbol"/>
+    </w:rPr>
+  </w:style>
+  <w:style w:type="character" w:styleId="ListLabel309">
+    <w:name w:val="ListLabel 309"/>
+    <w:qFormat/>
+    <w:rPr>
+      <w:rFonts w:cs="OpenSymbol"/>
+    </w:rPr>
+  </w:style>
+  <w:style w:type="character" w:styleId="ListLabel310">
+    <w:name w:val="ListLabel 310"/>
+    <w:qFormat/>
+    <w:rPr>
+      <w:rFonts w:cs="OpenSymbol"/>
+    </w:rPr>
+  </w:style>
+  <w:style w:type="character" w:styleId="ListLabel311">
+    <w:name w:val="ListLabel 311"/>
+    <w:qFormat/>
+    <w:rPr>
+      <w:rFonts w:cs="OpenSymbol"/>
+    </w:rPr>
+  </w:style>
+  <w:style w:type="character" w:styleId="ListLabel312">
+    <w:name w:val="ListLabel 312"/>
+    <w:qFormat/>
+    <w:rPr>
+      <w:rFonts w:cs="OpenSymbol"/>
+    </w:rPr>
+  </w:style>
+  <w:style w:type="character" w:styleId="ListLabel313">
+    <w:name w:val="ListLabel 313"/>
+    <w:qFormat/>
+    <w:rPr>
+      <w:rFonts w:cs="OpenSymbol"/>
+    </w:rPr>
+  </w:style>
+  <w:style w:type="character" w:styleId="ListLabel314">
+    <w:name w:val="ListLabel 314"/>
+    <w:qFormat/>
+    <w:rPr>
+      <w:rFonts w:cs="OpenSymbol"/>
+    </w:rPr>
+  </w:style>
+  <w:style w:type="character" w:styleId="ListLabel315">
+    <w:name w:val="ListLabel 315"/>
+    <w:qFormat/>
+    <w:rPr>
+      <w:rFonts w:cs="OpenSymbol"/>
+    </w:rPr>
+  </w:style>
+  <w:style w:type="character" w:styleId="ListLabel316">
+    <w:name w:val="ListLabel 316"/>
+    <w:qFormat/>
+    <w:rPr>
+      <w:rFonts w:ascii="Times New Roman" w:hAnsi="Times New Roman" w:cs="OpenSymbol"/>
+    </w:rPr>
+  </w:style>
+  <w:style w:type="character" w:styleId="ListLabel317">
+    <w:name w:val="ListLabel 317"/>
+    <w:qFormat/>
+    <w:rPr>
+      <w:rFonts w:ascii="Times New Roman" w:hAnsi="Times New Roman" w:cs="OpenSymbol"/>
+    </w:rPr>
+  </w:style>
+  <w:style w:type="character" w:styleId="ListLabel318">
+    <w:name w:val="ListLabel 318"/>
+    <w:qFormat/>
+    <w:rPr>
+      <w:rFonts w:cs="OpenSymbol"/>
+    </w:rPr>
+  </w:style>
+  <w:style w:type="character" w:styleId="ListLabel319">
+    <w:name w:val="ListLabel 319"/>
+    <w:qFormat/>
+    <w:rPr>
+      <w:rFonts w:cs="OpenSymbol"/>
+    </w:rPr>
+  </w:style>
+  <w:style w:type="character" w:styleId="ListLabel320">
+    <w:name w:val="ListLabel 320"/>
+    <w:qFormat/>
+    <w:rPr>
+      <w:rFonts w:cs="OpenSymbol"/>
+    </w:rPr>
+  </w:style>
+  <w:style w:type="character" w:styleId="ListLabel321">
+    <w:name w:val="ListLabel 321"/>
+    <w:qFormat/>
+    <w:rPr>
+      <w:rFonts w:cs="OpenSymbol"/>
+    </w:rPr>
+  </w:style>
+  <w:style w:type="character" w:styleId="ListLabel322">
+    <w:name w:val="ListLabel 322"/>
+    <w:qFormat/>
+    <w:rPr>
+      <w:rFonts w:cs="OpenSymbol"/>
+    </w:rPr>
+  </w:style>
+  <w:style w:type="character" w:styleId="ListLabel323">
+    <w:name w:val="ListLabel 323"/>
+    <w:qFormat/>
+    <w:rPr>
+      <w:rFonts w:cs="OpenSymbol"/>
+    </w:rPr>
+  </w:style>
+  <w:style w:type="character" w:styleId="ListLabel324">
+    <w:name w:val="ListLabel 324"/>
+    <w:qFormat/>
+    <w:rPr>
+      <w:rFonts w:cs="OpenSymbol"/>
+    </w:rPr>
+  </w:style>
+  <w:style w:type="character" w:styleId="ListLabel325">
+    <w:name w:val="ListLabel 325"/>
+    <w:qFormat/>
+    <w:rPr>
+      <w:rFonts w:cs="OpenSymbol"/>
+    </w:rPr>
+  </w:style>
+  <w:style w:type="character" w:styleId="ListLabel326">
+    <w:name w:val="ListLabel 326"/>
+    <w:qFormat/>
+    <w:rPr>
+      <w:rFonts w:ascii="Times New Roman" w:hAnsi="Times New Roman" w:cs="OpenSymbol"/>
+    </w:rPr>
+  </w:style>
+  <w:style w:type="character" w:styleId="ListLabel327">
+    <w:name w:val="ListLabel 327"/>
+    <w:qFormat/>
+    <w:rPr>
+      <w:rFonts w:cs="OpenSymbol"/>
+    </w:rPr>
+  </w:style>
+  <w:style w:type="character" w:styleId="ListLabel328">
+    <w:name w:val="ListLabel 328"/>
+    <w:qFormat/>
+    <w:rPr>
+      <w:rFonts w:cs="OpenSymbol"/>
+    </w:rPr>
+  </w:style>
+  <w:style w:type="character" w:styleId="ListLabel329">
+    <w:name w:val="ListLabel 329"/>
+    <w:qFormat/>
+    <w:rPr>
+      <w:rFonts w:cs="OpenSymbol"/>
+    </w:rPr>
+  </w:style>
+  <w:style w:type="character" w:styleId="ListLabel330">
+    <w:name w:val="ListLabel 330"/>
+    <w:qFormat/>
+    <w:rPr>
+      <w:rFonts w:cs="OpenSymbol"/>
+    </w:rPr>
+  </w:style>
+  <w:style w:type="character" w:styleId="ListLabel331">
+    <w:name w:val="ListLabel 331"/>
+    <w:qFormat/>
+    <w:rPr>
+      <w:rFonts w:cs="OpenSymbol"/>
+    </w:rPr>
+  </w:style>
+  <w:style w:type="character" w:styleId="ListLabel332">
+    <w:name w:val="ListLabel 332"/>
+    <w:qFormat/>
+    <w:rPr>
+      <w:rFonts w:cs="OpenSymbol"/>
+    </w:rPr>
+  </w:style>
+  <w:style w:type="character" w:styleId="ListLabel333">
+    <w:name w:val="ListLabel 333"/>
+    <w:qFormat/>
+    <w:rPr>
+      <w:rFonts w:cs="OpenSymbol"/>
+    </w:rPr>
+  </w:style>
+  <w:style w:type="character" w:styleId="ListLabel334">
+    <w:name w:val="ListLabel 334"/>
+    <w:qFormat/>
+    <w:rPr>
+      <w:rFonts w:ascii="Times New Roman" w:hAnsi="Times New Roman" w:cs="OpenSymbol"/>
+    </w:rPr>
+  </w:style>
+  <w:style w:type="character" w:styleId="ListLabel335">
+    <w:name w:val="ListLabel 335"/>
+    <w:qFormat/>
+    <w:rPr>
+      <w:rFonts w:cs="OpenSymbol"/>
+    </w:rPr>
+  </w:style>
+  <w:style w:type="character" w:styleId="ListLabel336">
+    <w:name w:val="ListLabel 336"/>
+    <w:qFormat/>
+    <w:rPr>
+      <w:rFonts w:cs="OpenSymbol"/>
+    </w:rPr>
+  </w:style>
+  <w:style w:type="character" w:styleId="ListLabel337">
+    <w:name w:val="ListLabel 337"/>
+    <w:qFormat/>
+    <w:rPr>
+      <w:rFonts w:cs="OpenSymbol"/>
+    </w:rPr>
+  </w:style>
+  <w:style w:type="character" w:styleId="ListLabel338">
+    <w:name w:val="ListLabel 338"/>
+    <w:qFormat/>
+    <w:rPr>
+      <w:rFonts w:cs="OpenSymbol"/>
+    </w:rPr>
+  </w:style>
+  <w:style w:type="character" w:styleId="ListLabel339">
+    <w:name w:val="ListLabel 339"/>
+    <w:qFormat/>
+    <w:rPr>
+      <w:rFonts w:cs="OpenSymbol"/>
+    </w:rPr>
+  </w:style>
+  <w:style w:type="character" w:styleId="ListLabel340">
+    <w:name w:val="ListLabel 340"/>
+    <w:qFormat/>
+    <w:rPr>
+      <w:rFonts w:cs="OpenSymbol"/>
+    </w:rPr>
+  </w:style>
+  <w:style w:type="character" w:styleId="ListLabel341">
+    <w:name w:val="ListLabel 341"/>
+    <w:qFormat/>
+    <w:rPr>
+      <w:rFonts w:cs="OpenSymbol"/>
+    </w:rPr>
+  </w:style>
+  <w:style w:type="character" w:styleId="ListLabel342">
+    <w:name w:val="ListLabel 342"/>
+    <w:qFormat/>
+    <w:rPr>
+      <w:rFonts w:cs="OpenSymbol"/>
+    </w:rPr>
+  </w:style>
   <w:style w:type="paragraph" w:styleId="Heading">
     <w:name w:val="Heading"/>
     <w:basedOn w:val="Normal"/>

</xml_diff>

<commit_message>
Edits for peer review and stuff; updated research plan
</commit_message>
<xml_diff>
--- a/documentation/isef_research_plan.docx
+++ b/documentation/isef_research_plan.docx
@@ -7,9 +7,7 @@
         <w:pStyle w:val="Normal"/>
         <w:spacing w:lineRule="auto" w:line="240" w:before="57" w:after="57"/>
         <w:jc w:val="center"/>
-        <w:rPr>
-          <w:rFonts w:ascii="Times New Roman" w:hAnsi="Times New Roman"/>
-        </w:rPr>
+        <w:rPr/>
       </w:pPr>
       <w:r>
         <w:rPr>
@@ -19,7 +17,37 @@
           <w:sz w:val="36"/>
           <w:szCs w:val="36"/>
         </w:rPr>
-        <w:t>Research Plan: Improving Particle Discrimination in WIMP Dark Matter Detection Experiments Using Neural Networks</w:t>
+        <w:t>Project Summary</w:t>
+      </w:r>
+      <w:r>
+        <w:rPr>
+          <w:rFonts w:ascii="Times New Roman" w:hAnsi="Times New Roman"/>
+          <w:b/>
+          <w:bCs/>
+          <w:sz w:val="36"/>
+          <w:szCs w:val="36"/>
+        </w:rPr>
+        <w:t xml:space="preserve">: Improving Particle </w:t>
+      </w:r>
+      <w:r>
+        <w:rPr>
+          <w:rFonts w:ascii="Times New Roman" w:hAnsi="Times New Roman"/>
+          <w:b/>
+          <w:bCs/>
+          <w:sz w:val="36"/>
+          <w:szCs w:val="36"/>
+        </w:rPr>
+        <w:t>Classification</w:t>
+      </w:r>
+      <w:r>
+        <w:rPr>
+          <w:rFonts w:ascii="Times New Roman" w:hAnsi="Times New Roman"/>
+          <w:b/>
+          <w:bCs/>
+          <w:sz w:val="36"/>
+          <w:szCs w:val="36"/>
+        </w:rPr>
+        <w:t xml:space="preserve"> in WIMP Dark Matter Detection Experiments Using Neural Networks</w:t>
       </w:r>
     </w:p>
     <w:p>
@@ -114,9 +142,7 @@
       <w:pPr>
         <w:pStyle w:val="Normal"/>
         <w:spacing w:lineRule="auto" w:line="240" w:before="57" w:after="57"/>
-        <w:rPr>
-          <w:rFonts w:ascii="Times New Roman" w:hAnsi="Times New Roman"/>
-        </w:rPr>
+        <w:rPr/>
       </w:pPr>
       <w:bookmarkStart w:id="0" w:name="__DdeLink__11_2328629645"/>
       <w:r>
@@ -138,45 +164,121 @@
           <w:sz w:val="24"/>
           <w:szCs w:val="24"/>
         </w:rPr>
-        <w:t>WIMP detection. The current practice of manually developing a discriminator function to eliminate background events is challenging and time-consuming when available calibration data is frequently impure and present in limited quantities. Machine learning, particularly in the form of neural networks, has the potential to be a powerful solution, because it permits automation of the process. Machine learning systems may also locate patterns in the data that can be used for discrimination, but are not readily apparent to researchers.</w:t>
-      </w:r>
-    </w:p>
-    <w:p>
-      <w:pPr>
-        <w:pStyle w:val="Normal"/>
-        <w:spacing w:lineRule="auto" w:line="240" w:before="57" w:after="57"/>
-        <w:rPr>
-          <w:rFonts w:ascii="Times New Roman" w:hAnsi="Times New Roman"/>
-        </w:rPr>
-      </w:pPr>
-      <w:r>
-        <w:rPr>
-          <w:rFonts w:ascii="Times New Roman" w:hAnsi="Times New Roman"/>
-          <w:b w:val="false"/>
-          <w:bCs w:val="false"/>
-          <w:sz w:val="24"/>
-          <w:szCs w:val="24"/>
-        </w:rPr>
-        <w:t>However, there are several problems that must be overcome. For instance, impure data can be detrimental to the training of many types of models, and data often comes in formats that are non-trivial to process, such as audio and 3D geometries. It is not always clear which of these formats can be used to produce the most effective discriminator, nor is it obvious what kind of neural network will learn the most efficiently and accurately on a given data format.</w:t>
-      </w:r>
-    </w:p>
-    <w:p>
-      <w:pPr>
-        <w:pStyle w:val="Normal"/>
-        <w:spacing w:lineRule="auto" w:line="240" w:before="57" w:after="57"/>
-        <w:rPr>
-          <w:rFonts w:ascii="Times New Roman" w:hAnsi="Times New Roman"/>
-        </w:rPr>
-      </w:pPr>
-      <w:r>
-        <w:rPr>
-          <w:rFonts w:ascii="Times New Roman" w:hAnsi="Times New Roman"/>
-          <w:b w:val="false"/>
-          <w:bCs w:val="false"/>
-          <w:sz w:val="24"/>
-          <w:szCs w:val="24"/>
-        </w:rPr>
-        <w:t>If solutions to these issues can be found, it stands to reason that the pace of many dark matter research projects could be considerably improved. There could potentially be a great reduction in the engineering time that is spent on manually deriving a discriminator function every time some aspect of the experiment changes.</w:t>
+        <w:t xml:space="preserve">WIMP detection. The current practice of manually developing a </w:t>
+      </w:r>
+      <w:r>
+        <w:rPr>
+          <w:rFonts w:ascii="Times New Roman" w:hAnsi="Times New Roman"/>
+          <w:b w:val="false"/>
+          <w:bCs w:val="false"/>
+          <w:sz w:val="24"/>
+          <w:szCs w:val="24"/>
+        </w:rPr>
+        <w:t>classifie</w:t>
+      </w:r>
+      <w:r>
+        <w:rPr>
+          <w:rFonts w:ascii="Times New Roman" w:hAnsi="Times New Roman"/>
+          <w:b w:val="false"/>
+          <w:bCs w:val="false"/>
+          <w:sz w:val="24"/>
+          <w:szCs w:val="24"/>
+        </w:rPr>
+        <w:t xml:space="preserve">r function to eliminate background events is challenging and time-consuming when available calibration data is frequently impure and present in limited quantities. Machine learning, particularly in the form of neural networks, has the potential to be a powerful solution, because it permits automation of the process. Machine learning systems may also locate patterns in the data that can be used for </w:t>
+      </w:r>
+      <w:r>
+        <w:rPr>
+          <w:rFonts w:ascii="Times New Roman" w:hAnsi="Times New Roman"/>
+          <w:b w:val="false"/>
+          <w:bCs w:val="false"/>
+          <w:sz w:val="24"/>
+          <w:szCs w:val="24"/>
+        </w:rPr>
+        <w:t>classific</w:t>
+      </w:r>
+      <w:r>
+        <w:rPr>
+          <w:rFonts w:ascii="Times New Roman" w:hAnsi="Times New Roman"/>
+          <w:b w:val="false"/>
+          <w:bCs w:val="false"/>
+          <w:sz w:val="24"/>
+          <w:szCs w:val="24"/>
+        </w:rPr>
+        <w:t>ation, but are not readily apparent to researchers.</w:t>
+      </w:r>
+    </w:p>
+    <w:p>
+      <w:pPr>
+        <w:pStyle w:val="Normal"/>
+        <w:spacing w:lineRule="auto" w:line="240" w:before="57" w:after="57"/>
+        <w:rPr/>
+      </w:pPr>
+      <w:r>
+        <w:rPr>
+          <w:rFonts w:ascii="Times New Roman" w:hAnsi="Times New Roman"/>
+          <w:b w:val="false"/>
+          <w:bCs w:val="false"/>
+          <w:sz w:val="24"/>
+          <w:szCs w:val="24"/>
+        </w:rPr>
+        <w:t xml:space="preserve">However, there are several problems that must be overcome. For instance, impure data can be detrimental to the training of many types of models, and data often comes in formats that are non-trivial to process, such as audio and 3D geometries. It is not always clear which of these formats can be used to produce the most effective </w:t>
+      </w:r>
+      <w:r>
+        <w:rPr>
+          <w:rFonts w:ascii="Times New Roman" w:hAnsi="Times New Roman"/>
+          <w:b w:val="false"/>
+          <w:bCs w:val="false"/>
+          <w:sz w:val="24"/>
+          <w:szCs w:val="24"/>
+        </w:rPr>
+        <w:t>classifie</w:t>
+      </w:r>
+      <w:r>
+        <w:rPr>
+          <w:rFonts w:ascii="Times New Roman" w:hAnsi="Times New Roman"/>
+          <w:b w:val="false"/>
+          <w:bCs w:val="false"/>
+          <w:sz w:val="24"/>
+          <w:szCs w:val="24"/>
+        </w:rPr>
+        <w:t>r, nor is it obvious what kind of neural network will learn the most efficiently and accurately on a given data format.</w:t>
+      </w:r>
+    </w:p>
+    <w:p>
+      <w:pPr>
+        <w:pStyle w:val="Normal"/>
+        <w:spacing w:lineRule="auto" w:line="240" w:before="57" w:after="57"/>
+        <w:rPr/>
+      </w:pPr>
+      <w:r>
+        <w:rPr>
+          <w:rFonts w:ascii="Times New Roman" w:hAnsi="Times New Roman"/>
+          <w:b w:val="false"/>
+          <w:bCs w:val="false"/>
+          <w:sz w:val="24"/>
+          <w:szCs w:val="24"/>
+        </w:rPr>
+        <w:t xml:space="preserve">If solutions to these issues can be found, it stands to reason that the pace of many dark matter research projects could be considerably improved. There could potentially be a great reduction in the engineering time that is spent on manually deriving a </w:t>
+      </w:r>
+      <w:r>
+        <w:rPr>
+          <w:rFonts w:ascii="Times New Roman" w:hAnsi="Times New Roman"/>
+          <w:b w:val="false"/>
+          <w:bCs w:val="false"/>
+          <w:sz w:val="24"/>
+          <w:szCs w:val="24"/>
+        </w:rPr>
+        <w:t>classifie</w:t>
+      </w:r>
+      <w:r>
+        <w:rPr>
+          <w:rFonts w:ascii="Times New Roman" w:hAnsi="Times New Roman"/>
+          <w:b w:val="false"/>
+          <w:bCs w:val="false"/>
+          <w:sz w:val="24"/>
+          <w:szCs w:val="24"/>
+        </w:rPr>
+        <w:t>r function every time some aspect of the experiment changes.</w:t>
       </w:r>
     </w:p>
     <w:p>
@@ -356,57 +458,51 @@
           <w:numId w:val="7"/>
         </w:numPr>
         <w:spacing w:lineRule="auto" w:line="240" w:before="57" w:after="57"/>
-        <w:rPr>
-          <w:rFonts w:ascii="Times New Roman" w:hAnsi="Times New Roman"/>
-        </w:rPr>
-      </w:pPr>
-      <w:r>
-        <w:rPr>
-          <w:rFonts w:ascii="Times New Roman" w:hAnsi="Times New Roman"/>
-          <w:b w:val="false"/>
-          <w:bCs w:val="false"/>
-          <w:sz w:val="24"/>
-          <w:szCs w:val="24"/>
-        </w:rPr>
-        <w:t>Alpha particles, which are emitted by nuclear decays inside the detector. These can be detected using a discriminator.</w:t>
-      </w:r>
-    </w:p>
-    <w:p>
-      <w:pPr>
-        <w:pStyle w:val="Normal"/>
-        <w:spacing w:lineRule="auto" w:line="240" w:before="57" w:after="57"/>
-        <w:rPr>
-          <w:rFonts w:ascii="Times New Roman" w:hAnsi="Times New Roman"/>
-        </w:rPr>
-      </w:pPr>
-      <w:r>
-        <w:rPr>
-          <w:rFonts w:ascii="Times New Roman" w:hAnsi="Times New Roman"/>
-          <w:b w:val="false"/>
-          <w:bCs w:val="false"/>
-          <w:sz w:val="24"/>
-          <w:szCs w:val="24"/>
-        </w:rPr>
-        <w:t>Because alpha events occur inside the detector, they cannot be easily removed by ignoring events near the walls of the detector. For development of discriminators, there is an available set of 99%-pure alpha background events collected in 2016 and 2017.</w:t>
-      </w:r>
-    </w:p>
-    <w:p>
-      <w:pPr>
-        <w:pStyle w:val="Normal"/>
-        <w:spacing w:lineRule="auto" w:line="240" w:before="57" w:after="57"/>
-        <w:rPr>
-          <w:rFonts w:ascii="Times New Roman" w:hAnsi="Times New Roman"/>
-        </w:rPr>
-      </w:pPr>
-      <w:r>
-        <w:rPr>
-          <w:rFonts w:ascii="Times New Roman" w:hAnsi="Times New Roman"/>
-          <w:b w:val="false"/>
-          <w:bCs w:val="false"/>
-          <w:sz w:val="24"/>
-          <w:szCs w:val="24"/>
-        </w:rPr>
-        <w:t>Since WIMPs have never been detected, there is of course no WIMP data available to calibrate discriminators. However, as WIMPs are hypothesized to produce nuclear recoils indistinguishable from those created by neutrons, a 90%-pure calibration set created with americium and californium neutron sources is used for development.</w:t>
+        <w:rPr/>
+      </w:pPr>
+      <w:r>
+        <w:rPr>
+          <w:rFonts w:ascii="Times New Roman" w:hAnsi="Times New Roman"/>
+          <w:b w:val="false"/>
+          <w:bCs w:val="false"/>
+          <w:sz w:val="24"/>
+          <w:szCs w:val="24"/>
+        </w:rPr>
+        <w:t>Alpha particles, which are emitted by nuclear decays inside the detector. These can be detected using a classifier.</w:t>
+      </w:r>
+    </w:p>
+    <w:p>
+      <w:pPr>
+        <w:pStyle w:val="Normal"/>
+        <w:spacing w:lineRule="auto" w:line="240" w:before="57" w:after="57"/>
+        <w:rPr/>
+      </w:pPr>
+      <w:r>
+        <w:rPr>
+          <w:rFonts w:ascii="Times New Roman" w:hAnsi="Times New Roman"/>
+          <w:b w:val="false"/>
+          <w:bCs w:val="false"/>
+          <w:sz w:val="24"/>
+          <w:szCs w:val="24"/>
+        </w:rPr>
+        <w:t>Because alpha events occur inside the detector, they cannot be easily removed by ignoring events near the walls of the detector. For development of classifiers, there is an available set of 99%-pure alpha background events collected in 2016 and 2017.</w:t>
+      </w:r>
+    </w:p>
+    <w:p>
+      <w:pPr>
+        <w:pStyle w:val="Normal"/>
+        <w:spacing w:lineRule="auto" w:line="240" w:before="57" w:after="57"/>
+        <w:rPr/>
+      </w:pPr>
+      <w:r>
+        <w:rPr>
+          <w:rFonts w:ascii="Times New Roman" w:hAnsi="Times New Roman"/>
+          <w:b w:val="false"/>
+          <w:bCs w:val="false"/>
+          <w:sz w:val="24"/>
+          <w:szCs w:val="24"/>
+        </w:rPr>
+        <w:t>Since WIMPs have never been detected, there is of course no WIMP data available to calibrate classifiers. However, as WIMPs are hypothesized to produce nuclear recoils indistinguishable from those created by neutrons, a 90%-pure calibration set created with americium and californium neutron sources is used for development.</w:t>
       </w:r>
     </w:p>
     <w:p>
@@ -432,38 +528,94 @@
       <w:pPr>
         <w:pStyle w:val="Normal"/>
         <w:spacing w:lineRule="auto" w:line="240" w:before="57" w:after="57"/>
-        <w:rPr>
-          <w:rFonts w:ascii="Times New Roman" w:hAnsi="Times New Roman"/>
-        </w:rPr>
-      </w:pPr>
-      <w:r>
-        <w:rPr>
-          <w:rFonts w:ascii="Times New Roman" w:hAnsi="Times New Roman"/>
-          <w:b w:val="false"/>
-          <w:bCs w:val="false"/>
-          <w:sz w:val="24"/>
-          <w:szCs w:val="24"/>
-        </w:rPr>
-        <w:t>A conventional discriminator known as the Acoustic Parameter (AP) was developed by the PICO-60 collaboration and verified based on physical modeling and empirical modification to discriminate accurately between alpha particles and nuclear recoils. It makes use of a banded Fourier transform of audio collected by the piezos.</w:t>
-      </w:r>
-    </w:p>
-    <w:p>
-      <w:pPr>
-        <w:pStyle w:val="Normal"/>
-        <w:spacing w:lineRule="auto" w:line="240" w:before="57" w:after="57"/>
-        <w:rPr>
-          <w:rFonts w:ascii="Times New Roman" w:hAnsi="Times New Roman"/>
-        </w:rPr>
-      </w:pPr>
-      <w:r>
-        <w:rPr>
-          <w:rFonts w:ascii="Times New Roman" w:hAnsi="Times New Roman"/>
-          <w:b w:val="false"/>
-          <w:bCs w:val="false"/>
-          <w:sz w:val="24"/>
-          <w:szCs w:val="24"/>
-        </w:rPr>
-        <w:t>In addition to AP, a multi-layer perceptron was trained on the data during past research and found to discriminate between alpha particles and nuclear recoils with 85% accuracy.</w:t>
+        <w:rPr/>
+      </w:pPr>
+      <w:r>
+        <w:rPr>
+          <w:rFonts w:ascii="Times New Roman" w:hAnsi="Times New Roman"/>
+          <w:b w:val="false"/>
+          <w:bCs w:val="false"/>
+          <w:sz w:val="24"/>
+          <w:szCs w:val="24"/>
+        </w:rPr>
+        <w:t xml:space="preserve">A conventional classifier known as the Acoustic Parameter (AP) was developed by the PICO-60 collaboration and verified based on physical modeling and empirical modification to </w:t>
+      </w:r>
+      <w:r>
+        <w:rPr>
+          <w:rFonts w:ascii="Times New Roman" w:hAnsi="Times New Roman"/>
+          <w:b w:val="false"/>
+          <w:bCs w:val="false"/>
+          <w:sz w:val="24"/>
+          <w:szCs w:val="24"/>
+        </w:rPr>
+        <w:t>classify</w:t>
+      </w:r>
+      <w:r>
+        <w:rPr>
+          <w:rFonts w:ascii="Times New Roman" w:hAnsi="Times New Roman"/>
+          <w:b w:val="false"/>
+          <w:bCs w:val="false"/>
+          <w:sz w:val="24"/>
+          <w:szCs w:val="24"/>
+        </w:rPr>
+        <w:t xml:space="preserve"> accurately between alpha particles and nuclear recoils. It makes use of a banded Fourier transform of audio collected by the piezos.</w:t>
+      </w:r>
+    </w:p>
+    <w:p>
+      <w:pPr>
+        <w:pStyle w:val="Normal"/>
+        <w:spacing w:lineRule="auto" w:line="240" w:before="57" w:after="57"/>
+        <w:rPr/>
+      </w:pPr>
+      <w:r>
+        <w:rPr>
+          <w:rFonts w:ascii="Times New Roman" w:hAnsi="Times New Roman"/>
+          <w:b w:val="false"/>
+          <w:bCs w:val="false"/>
+          <w:sz w:val="24"/>
+          <w:szCs w:val="24"/>
+        </w:rPr>
+        <w:t xml:space="preserve">In addition to AP, a multi-layer perceptron was trained on the data during past research and found to </w:t>
+      </w:r>
+      <w:r>
+        <w:rPr>
+          <w:rFonts w:ascii="Times New Roman" w:hAnsi="Times New Roman"/>
+          <w:b w:val="false"/>
+          <w:bCs w:val="false"/>
+          <w:sz w:val="24"/>
+          <w:szCs w:val="24"/>
+        </w:rPr>
+        <w:t>classify</w:t>
+      </w:r>
+      <w:r>
+        <w:rPr>
+          <w:rFonts w:ascii="Times New Roman" w:hAnsi="Times New Roman"/>
+          <w:b w:val="false"/>
+          <w:bCs w:val="false"/>
+          <w:sz w:val="24"/>
+          <w:szCs w:val="24"/>
+        </w:rPr>
+        <w:t xml:space="preserve"> between alpha particles and nuclear recoils with 8</w:t>
+      </w:r>
+      <w:r>
+        <w:rPr>
+          <w:rFonts w:ascii="Times New Roman" w:hAnsi="Times New Roman"/>
+          <w:b w:val="false"/>
+          <w:bCs w:val="false"/>
+          <w:sz w:val="24"/>
+          <w:szCs w:val="24"/>
+        </w:rPr>
+        <w:t>0.2</w:t>
+      </w:r>
+      <w:r>
+        <w:rPr>
+          <w:rFonts w:ascii="Times New Roman" w:hAnsi="Times New Roman"/>
+          <w:b w:val="false"/>
+          <w:bCs w:val="false"/>
+          <w:sz w:val="24"/>
+          <w:szCs w:val="24"/>
+        </w:rPr>
+        <w:t>% accuracy.</w:t>
       </w:r>
     </w:p>
     <w:p>
@@ -504,7 +656,27 @@
           <w:sz w:val="24"/>
           <w:szCs w:val="24"/>
         </w:rPr>
-        <w:t>DEAP-3600 uses 3.3 tonnes of liquid argon as target material. Liquid argon is a scintillator; when struck by an ionizing particle it emits photons in a quantity proportional to the energy deposited. The photons are detected by 255 extremely sensitive light detectors (photomultipliers or PMTs) placed around the acrylic vessel containing the liquid argon. Based on the counts and timings of photons that reach each of the PMTs, it is possible to determine the energy and location of any event that occurs in the body of the detector. However, alpha events that occur in the neck are very difficult to isolate, because they overlap with the apparent energy range of expected WIMP candidates.</w:t>
+        <w:t xml:space="preserve">DEAP-3600 uses 3.3 tonnes of liquid argon as target material. Liquid argon is a scintillator; when struck by an ionizing particle it emits photons in a quantity proportional to the energy deposited. The photons are detected by 255 extremely sensitive light detectors (photomultiplier </w:t>
+      </w:r>
+      <w:r>
+        <w:rPr>
+          <w:rFonts w:ascii="Times New Roman" w:hAnsi="Times New Roman"/>
+          <w:b w:val="false"/>
+          <w:bCs w:val="false"/>
+          <w:sz w:val="24"/>
+          <w:szCs w:val="24"/>
+        </w:rPr>
+        <w:t>tubes</w:t>
+      </w:r>
+      <w:r>
+        <w:rPr>
+          <w:rFonts w:ascii="Times New Roman" w:hAnsi="Times New Roman"/>
+          <w:b w:val="false"/>
+          <w:bCs w:val="false"/>
+          <w:sz w:val="24"/>
+          <w:szCs w:val="24"/>
+        </w:rPr>
+        <w:t xml:space="preserve"> or PMTs) placed around the acrylic vessel containing the liquid argon. Based on the counts and timings of photons that reach each of the PMTs, it is possible to determine the energy and location of any event that occurs in the body of the detector. However, alpha events that occur in the neck are very difficult to isolate, because they overlap with the apparent energy range of expected WIMP candidates.</w:t>
       </w:r>
     </w:p>
     <w:p>
@@ -538,7 +710,47 @@
           <w:sz w:val="24"/>
           <w:szCs w:val="24"/>
         </w:rPr>
-        <w:t>Once again, a conventional discriminator was developed by the DEAP-3600 collaboration. Because there is no clear signature of a neck alpha event, it is not possible to discriminate nearly as accurately as in the PICO-60 experiment. The best performance achieved in this way is removal of 99.6% of neck events, at the cost of 91% of hypothetical (simulated) WIMP events.</w:t>
+        <w:t xml:space="preserve">Once again, a conventional classifier was developed by the DEAP-3600 collaboration. Because there is no clear signature of a neck alpha event, it is not possible to </w:t>
+      </w:r>
+      <w:r>
+        <w:rPr>
+          <w:rFonts w:ascii="Times New Roman" w:hAnsi="Times New Roman"/>
+          <w:b w:val="false"/>
+          <w:bCs w:val="false"/>
+          <w:sz w:val="24"/>
+          <w:szCs w:val="24"/>
+        </w:rPr>
+        <w:t xml:space="preserve">classify </w:t>
+      </w:r>
+      <w:r>
+        <w:rPr>
+          <w:rFonts w:ascii="Times New Roman" w:hAnsi="Times New Roman"/>
+          <w:b w:val="false"/>
+          <w:bCs w:val="false"/>
+          <w:sz w:val="24"/>
+          <w:szCs w:val="24"/>
+        </w:rPr>
+        <w:t>nearly as accurately as in the PICO-60 experiment. The best performance achieved in this way is removal of 99.6% of neck events, at the cost of 91.</w:t>
+      </w:r>
+      <w:r>
+        <w:rPr>
+          <w:rFonts w:ascii="Times New Roman" w:hAnsi="Times New Roman"/>
+          <w:b w:val="false"/>
+          <w:bCs w:val="false"/>
+          <w:sz w:val="24"/>
+          <w:szCs w:val="24"/>
+        </w:rPr>
+        <w:t>0</w:t>
+      </w:r>
+      <w:r>
+        <w:rPr>
+          <w:rFonts w:ascii="Times New Roman" w:hAnsi="Times New Roman"/>
+          <w:b w:val="false"/>
+          <w:bCs w:val="false"/>
+          <w:sz w:val="24"/>
+          <w:szCs w:val="24"/>
+        </w:rPr>
+        <w:t>% of hypothetical (simulated) WIMP events.</w:t>
       </w:r>
     </w:p>
     <w:p>
@@ -590,44 +802,6 @@
       <w:pPr>
         <w:pStyle w:val="Normal"/>
         <w:spacing w:lineRule="auto" w:line="240" w:before="57" w:after="57"/>
-        <w:rPr>
-          <w:rFonts w:ascii="Times New Roman" w:hAnsi="Times New Roman"/>
-        </w:rPr>
-      </w:pPr>
-      <w:r>
-        <w:rPr>
-          <w:rFonts w:ascii="Times New Roman" w:hAnsi="Times New Roman"/>
-          <w:b w:val="false"/>
-          <w:bCs w:val="false"/>
-          <w:sz w:val="24"/>
-          <w:szCs w:val="24"/>
-        </w:rPr>
-        <w:t>Despite the existence of working conventional discriminators in the PICO-60 and DEAP-3600 experiments, neural networks for separation of signal and background events are most certainly applicable to both of them.</w:t>
-      </w:r>
-    </w:p>
-    <w:p>
-      <w:pPr>
-        <w:pStyle w:val="Normal"/>
-        <w:spacing w:lineRule="auto" w:line="240" w:before="57" w:after="57"/>
-        <w:rPr>
-          <w:rFonts w:ascii="Times New Roman" w:hAnsi="Times New Roman"/>
-        </w:rPr>
-      </w:pPr>
-      <w:r>
-        <w:rPr>
-          <w:rFonts w:ascii="Times New Roman" w:hAnsi="Times New Roman"/>
-          <w:b w:val="false"/>
-          <w:bCs w:val="false"/>
-          <w:sz w:val="24"/>
-          <w:szCs w:val="24"/>
-        </w:rPr>
-        <w:t>In the case of PICO-60, my goal is to use available data to develop and validate a general machine learning system that has the potential to speed up the development of discriminators in future iterations of the PICO project, as well as other, similar dark matter experiments. By applying semi-supervised learning algorithms, I hope to find a system that will be applicable when even less accurately classified training data is available compared to PICO-60.</w:t>
-      </w:r>
-    </w:p>
-    <w:p>
-      <w:pPr>
-        <w:pStyle w:val="Normal"/>
-        <w:spacing w:lineRule="auto" w:line="240" w:before="57" w:after="57"/>
         <w:rPr/>
       </w:pPr>
       <w:r>
@@ -638,24 +812,64 @@
           <w:sz w:val="24"/>
           <w:szCs w:val="24"/>
         </w:rPr>
-        <w:t>The discriminator used for DEAP-3600 is not known to be optimal, so it is possible the application of machine learning will lead to improvements in performance. Alternately, it is possible that the machine learning system will perform at the same level as the conventional discriminator and provide evidence that it is close to optimal. My goal is thus to determine which of these two cases is true.</w:t>
-      </w:r>
-    </w:p>
-    <w:p>
-      <w:pPr>
-        <w:pStyle w:val="Normal"/>
-        <w:spacing w:lineRule="auto" w:line="240" w:before="57" w:after="57"/>
-        <w:rPr>
-          <w:rFonts w:ascii="Times New Roman" w:hAnsi="Times New Roman"/>
-          <w:b w:val="false"/>
-          <w:b w:val="false"/>
-          <w:bCs w:val="false"/>
-          <w:sz w:val="24"/>
-          <w:szCs w:val="24"/>
-        </w:rPr>
-      </w:pPr>
-      <w:r>
+        <w:t>Despite the existence of working conventional classifiers in the PICO-60 and DEAP-3600 experiments, neural networks for separation of signal and background events are most certainly applicable to both of them.</w:t>
+      </w:r>
+    </w:p>
+    <w:p>
+      <w:pPr>
+        <w:pStyle w:val="Normal"/>
+        <w:spacing w:lineRule="auto" w:line="240" w:before="57" w:after="57"/>
         <w:rPr/>
+      </w:pPr>
+      <w:r>
+        <w:rPr>
+          <w:rFonts w:ascii="Times New Roman" w:hAnsi="Times New Roman"/>
+          <w:b w:val="false"/>
+          <w:bCs w:val="false"/>
+          <w:sz w:val="24"/>
+          <w:szCs w:val="24"/>
+        </w:rPr>
+        <w:t>In the case of PICO-60, my goal is to use available data to develop and validate a general machine learning system that has the potential to speed up the development of classifiers in future iterations of the PICO project, as well as other, similar dark matter experiments. By applying semi-supervised learning algorithms, I hope to find a system that will be applicable when even less accurately classified training data is available compared to PICO-60.</w:t>
+      </w:r>
+    </w:p>
+    <w:p>
+      <w:pPr>
+        <w:pStyle w:val="Normal"/>
+        <w:spacing w:lineRule="auto" w:line="240" w:before="57" w:after="57"/>
+        <w:rPr/>
+      </w:pPr>
+      <w:r>
+        <w:rPr>
+          <w:rFonts w:ascii="Times New Roman" w:hAnsi="Times New Roman"/>
+          <w:b w:val="false"/>
+          <w:bCs w:val="false"/>
+          <w:sz w:val="24"/>
+          <w:szCs w:val="24"/>
+        </w:rPr>
+        <w:t>The classifier used for DEAP-3600 is not known to be optimal, so it is possible the application of machine learning will lead to improvements in performance. Alternately, it is possible that the machine learning system will perform at the same level as the conventional classifier and provide evidence that it is close to optimal. My goal is thus to determine which of these two cases is true.</w:t>
+      </w:r>
+    </w:p>
+    <w:p>
+      <w:pPr>
+        <w:pStyle w:val="Normal"/>
+        <w:spacing w:lineRule="auto" w:line="240" w:before="57" w:after="57"/>
+        <w:rPr>
+          <w:rFonts w:ascii="Times New Roman" w:hAnsi="Times New Roman"/>
+          <w:b w:val="false"/>
+          <w:b w:val="false"/>
+          <w:bCs w:val="false"/>
+          <w:sz w:val="24"/>
+          <w:szCs w:val="24"/>
+        </w:rPr>
+      </w:pPr>
+      <w:r>
+        <w:rPr>
+          <w:rFonts w:ascii="Times New Roman" w:hAnsi="Times New Roman"/>
+          <w:b w:val="false"/>
+          <w:bCs w:val="false"/>
+          <w:sz w:val="24"/>
+          <w:szCs w:val="24"/>
+        </w:rPr>
       </w:r>
       <w:r>
         <w:br w:type="page"/>
@@ -702,19 +916,17 @@
       <w:pPr>
         <w:pStyle w:val="Normal"/>
         <w:spacing w:lineRule="auto" w:line="240" w:before="57" w:after="57"/>
-        <w:rPr>
-          <w:rFonts w:ascii="Times New Roman" w:hAnsi="Times New Roman"/>
-        </w:rPr>
-      </w:pPr>
-      <w:r>
-        <w:rPr>
-          <w:rFonts w:ascii="Times New Roman" w:hAnsi="Times New Roman"/>
-          <w:b w:val="false"/>
-          <w:bCs w:val="false"/>
-          <w:sz w:val="24"/>
-          <w:szCs w:val="24"/>
-        </w:rPr>
-        <w:t>For the PICO-60 experiment, there are a number of different input formats that can potentially be used as input data for a neural network. The format used in past research on the experiment is a Fourier transform integrated into eight frequency bands. This was used as the input to a conventional discriminator known as the Acoustic Parameter (AP), as well as to a multi-layer perceptron that was applied experimentally as part the original PICO-60 study.</w:t>
+        <w:rPr/>
+      </w:pPr>
+      <w:r>
+        <w:rPr>
+          <w:rFonts w:ascii="Times New Roman" w:hAnsi="Times New Roman"/>
+          <w:b w:val="false"/>
+          <w:bCs w:val="false"/>
+          <w:sz w:val="24"/>
+          <w:szCs w:val="24"/>
+        </w:rPr>
+        <w:t>For the PICO-60 experiment, there are a number of different input formats that can potentially be used as input data for a neural network. The format used in past research on the experiment is a Fourier transform integrated into eight frequency bands. This was used as the input to a conventional classifier known as the Acoustic Parameter (AP), as well as to a multi-layer perceptron that was applied experimentally as part the original PICO-60 study.</w:t>
       </w:r>
     </w:p>
     <w:p>
@@ -809,19 +1021,17 @@
       <w:pPr>
         <w:pStyle w:val="Normal"/>
         <w:spacing w:lineRule="auto" w:line="240" w:before="57" w:after="57"/>
-        <w:rPr>
-          <w:rFonts w:ascii="Times New Roman" w:hAnsi="Times New Roman"/>
-        </w:rPr>
-      </w:pPr>
-      <w:r>
-        <w:rPr>
-          <w:rFonts w:ascii="Times New Roman" w:hAnsi="Times New Roman"/>
-          <w:b w:val="false"/>
-          <w:bCs w:val="false"/>
-          <w:sz w:val="24"/>
-          <w:szCs w:val="24"/>
-        </w:rPr>
-        <w:t>Using whichever of these data formats is observed to produce the most effective discriminator, the intent is to experiment with a wide variety of neural network hyperparameters, including the following (depending on the type of neural network used):</w:t>
+        <w:rPr/>
+      </w:pPr>
+      <w:r>
+        <w:rPr>
+          <w:rFonts w:ascii="Times New Roman" w:hAnsi="Times New Roman"/>
+          <w:b w:val="false"/>
+          <w:bCs w:val="false"/>
+          <w:sz w:val="24"/>
+          <w:szCs w:val="24"/>
+        </w:rPr>
+        <w:t>Using whichever of these data formats is observed to produce the most effective classifier, the intent is to experiment with a wide variety of neural network hyperparameters, including the following (depending on the type of neural network used):</w:t>
       </w:r>
     </w:p>
     <w:p>
@@ -1825,19 +2035,7 @@
         <w:rPr>
           <w:rFonts w:ascii="Times New Roman" w:hAnsi="Times New Roman"/>
         </w:rPr>
-        <w:t xml:space="preserve">A common CNN cannot be applied without deforming the spherical topology, because they are designed to operate on flat rectangular images, and (as we know from world maps) a sphere cannot be projected onto a rectangle without distortion. However, the distortions introduced by world maps do not prevent us from reading the map, and similarly, applying a </w:t>
-      </w:r>
-      <w:r>
-        <w:rPr>
-          <w:rFonts w:ascii="Times New Roman" w:hAnsi="Times New Roman"/>
-        </w:rPr>
-        <w:t>cylindrical</w:t>
-      </w:r>
-      <w:r>
-        <w:rPr>
-          <w:rFonts w:ascii="Times New Roman" w:hAnsi="Times New Roman"/>
-        </w:rPr>
-        <w:t xml:space="preserve"> map projection to the sphere may allow a conventional CNN to work effectively.</w:t>
+        <w:t>A common CNN cannot be applied without deforming the spherical topology, because they are designed to operate on flat rectangular images, and (as we know from world maps) a sphere cannot be projected onto a rectangle without distortion. However, the distortions introduced by world maps do not prevent us from reading the map, and similarly, applying a cylindrical map projection to the sphere may allow a conventional CNN to work effectively.</w:t>
       </w:r>
     </w:p>
     <w:p>
@@ -1977,19 +2175,17 @@
       <w:pPr>
         <w:pStyle w:val="Normal"/>
         <w:spacing w:lineRule="auto" w:line="240" w:before="57" w:after="57"/>
-        <w:rPr>
-          <w:rFonts w:ascii="Times New Roman" w:hAnsi="Times New Roman"/>
-        </w:rPr>
-      </w:pPr>
-      <w:r>
-        <w:rPr>
-          <w:rFonts w:ascii="Times New Roman" w:hAnsi="Times New Roman"/>
-          <w:b w:val="false"/>
-          <w:bCs w:val="false"/>
-          <w:sz w:val="24"/>
-          <w:szCs w:val="24"/>
-        </w:rPr>
-        <w:t>In general, the performance of machine learning discriminators will be measured using four metrics:</w:t>
+        <w:rPr/>
+      </w:pPr>
+      <w:r>
+        <w:rPr>
+          <w:rFonts w:ascii="Times New Roman" w:hAnsi="Times New Roman"/>
+          <w:b w:val="false"/>
+          <w:bCs w:val="false"/>
+          <w:sz w:val="24"/>
+          <w:szCs w:val="24"/>
+        </w:rPr>
+        <w:t>In general, the performance of machine learning classifiers will be measured using four metrics:</w:t>
       </w:r>
     </w:p>
     <w:p>
@@ -2000,19 +2196,17 @@
           <w:numId w:val="6"/>
         </w:numPr>
         <w:spacing w:lineRule="auto" w:line="240" w:before="57" w:after="57"/>
-        <w:rPr>
-          <w:rFonts w:ascii="Times New Roman" w:hAnsi="Times New Roman"/>
-        </w:rPr>
-      </w:pPr>
-      <w:r>
-        <w:rPr>
-          <w:rFonts w:ascii="Times New Roman" w:hAnsi="Times New Roman"/>
-          <w:b w:val="false"/>
-          <w:bCs w:val="false"/>
-          <w:sz w:val="24"/>
-          <w:szCs w:val="24"/>
-        </w:rPr>
-        <w:t>Precision: the proportion of events classified as background that are actually background events. High precision means that the events the discriminator classifies as background events are very pure (that is, very few signal events are incorrectly removed).</w:t>
+        <w:rPr/>
+      </w:pPr>
+      <w:r>
+        <w:rPr>
+          <w:rFonts w:ascii="Times New Roman" w:hAnsi="Times New Roman"/>
+          <w:b w:val="false"/>
+          <w:bCs w:val="false"/>
+          <w:sz w:val="24"/>
+          <w:szCs w:val="24"/>
+        </w:rPr>
+        <w:t>Precision: the proportion of events classified as background that are actually background events. High precision means that the events the classifier classifies as background events are very pure (that is, very few signal events are incorrectly removed).</w:t>
       </w:r>
     </w:p>
     <w:p>
@@ -2033,27 +2227,7 @@
           <w:sz w:val="24"/>
           <w:szCs w:val="24"/>
         </w:rPr>
-        <w:t xml:space="preserve">Recall: the </w:t>
-      </w:r>
-      <w:r>
-        <w:rPr>
-          <w:rFonts w:ascii="Times New Roman" w:hAnsi="Times New Roman"/>
-          <w:b w:val="false"/>
-          <w:bCs w:val="false"/>
-          <w:sz w:val="24"/>
-          <w:szCs w:val="24"/>
-        </w:rPr>
-        <w:t>proportion</w:t>
-      </w:r>
-      <w:r>
-        <w:rPr>
-          <w:rFonts w:ascii="Times New Roman" w:hAnsi="Times New Roman"/>
-          <w:b w:val="false"/>
-          <w:bCs w:val="false"/>
-          <w:sz w:val="24"/>
-          <w:szCs w:val="24"/>
-        </w:rPr>
-        <w:t xml:space="preserve"> of background events that are classified as background. High recall means that almost all background events are removed, and that there are very few of them remaining in the set of predicted signal events.</w:t>
+        <w:t>Recall: the proportion of background events that are classified as background. High recall means that almost all background events are removed, and that there are very few of them remaining in the set of predicted signal events.</w:t>
       </w:r>
     </w:p>
     <w:p>
@@ -2089,55 +2263,56 @@
         <w:spacing w:lineRule="auto" w:line="240" w:before="57" w:after="57"/>
         <w:rPr>
           <w:rFonts w:ascii="Times New Roman" w:hAnsi="Times New Roman"/>
-        </w:rPr>
-      </w:pPr>
-      <w:r>
-        <w:rPr>
-          <w:rFonts w:ascii="Times New Roman" w:hAnsi="Times New Roman"/>
-          <w:b w:val="false"/>
-          <w:bCs w:val="false"/>
-          <w:sz w:val="24"/>
-          <w:szCs w:val="24"/>
-        </w:rPr>
-        <w:t>Class-wise standard deviation (CWSD): the mean of the standard deviations of network predictions on the sets of background and signal events individually. This represents the confidence of the network. Even if accuracy is high, the predictions of the network (decimal numbers from 0 to 1) may be spread out. Low CWSD means that the network’s predictions are tightly clustered near 0 and 1, which is desirable because it means there are few events for which the network’s predictions are questionable.</w:t>
-      </w:r>
-    </w:p>
-    <w:p>
-      <w:pPr>
-        <w:pStyle w:val="Normal"/>
-        <w:spacing w:lineRule="auto" w:line="240" w:before="57" w:after="57"/>
-        <w:rPr>
-          <w:rFonts w:ascii="Times New Roman" w:hAnsi="Times New Roman"/>
-        </w:rPr>
-      </w:pPr>
-      <w:r>
-        <w:rPr>
-          <w:rFonts w:ascii="Times New Roman" w:hAnsi="Times New Roman"/>
-          <w:b w:val="false"/>
-          <w:bCs w:val="false"/>
-          <w:sz w:val="24"/>
-          <w:szCs w:val="24"/>
-        </w:rPr>
-        <w:t>To calculate these metrics, I need access to highly accurate classifications for each of the events. In the DEAP-3600 experiment, because the training data is simulated, I have access to perfectly accurate ground truths for training. In the PICO-60 experiment, the outputs from the conventional AP discriminator are used for comparison.</w:t>
-      </w:r>
-    </w:p>
-    <w:p>
-      <w:pPr>
-        <w:pStyle w:val="Normal"/>
-        <w:spacing w:lineRule="auto" w:line="240" w:before="57" w:after="57"/>
-        <w:rPr>
-          <w:rFonts w:ascii="Times New Roman" w:hAnsi="Times New Roman"/>
-        </w:rPr>
-      </w:pPr>
-      <w:r>
-        <w:rPr>
-          <w:rFonts w:ascii="Times New Roman" w:hAnsi="Times New Roman"/>
-          <w:b w:val="false"/>
-          <w:bCs w:val="false"/>
-          <w:sz w:val="24"/>
-          <w:szCs w:val="24"/>
-        </w:rPr>
-        <w:t>Note that at no point during the training process are the AP classifications provided to the neural network. The intent of this project is to develop a general system that will work for future experiments where a conventional discriminator is not available. Thus, AP is used to validate the predictions of the network, but only the impure classifications given by the calibration runs are used for training data.</w:t>
+          <w:b w:val="false"/>
+          <w:b w:val="false"/>
+          <w:bCs w:val="false"/>
+          <w:sz w:val="24"/>
+          <w:szCs w:val="24"/>
+        </w:rPr>
+      </w:pPr>
+      <w:r>
+        <w:rPr>
+          <w:rFonts w:ascii="Times New Roman" w:hAnsi="Times New Roman"/>
+          <w:b w:val="false"/>
+          <w:bCs w:val="false"/>
+          <w:sz w:val="24"/>
+          <w:szCs w:val="24"/>
+        </w:rPr>
+        <w:t>Mean squared error (MSE) loss: the mean of the squared differences between the network’s predictions and the corresponding ground truths.</w:t>
+      </w:r>
+    </w:p>
+    <w:p>
+      <w:pPr>
+        <w:pStyle w:val="Normal"/>
+        <w:spacing w:lineRule="auto" w:line="240" w:before="57" w:after="57"/>
+        <w:rPr/>
+      </w:pPr>
+      <w:r>
+        <w:rPr>
+          <w:rFonts w:ascii="Times New Roman" w:hAnsi="Times New Roman"/>
+          <w:b w:val="false"/>
+          <w:bCs w:val="false"/>
+          <w:sz w:val="24"/>
+          <w:szCs w:val="24"/>
+        </w:rPr>
+        <w:t>To calculate these metrics, I need access to highly accurate classifications for each of the events. In the DEAP-3600 experiment, because the training data is simulated, I have access to perfectly accurate ground truths for training. In the PICO-60 experiment, the outputs from the conventional AP classifier are used for comparison.</w:t>
+      </w:r>
+    </w:p>
+    <w:p>
+      <w:pPr>
+        <w:pStyle w:val="Normal"/>
+        <w:spacing w:lineRule="auto" w:line="240" w:before="57" w:after="57"/>
+        <w:rPr/>
+      </w:pPr>
+      <w:r>
+        <w:rPr>
+          <w:rFonts w:ascii="Times New Roman" w:hAnsi="Times New Roman"/>
+          <w:b w:val="false"/>
+          <w:bCs w:val="false"/>
+          <w:sz w:val="24"/>
+          <w:szCs w:val="24"/>
+        </w:rPr>
+        <w:t>Note that at no point during the training process are the AP classifications provided to the neural network. The intent of this project is to develop a general system that will work for future experiments where a conventional classifier is not available. Thus, AP is used to validate the predictions of the network, but only the impure classifications given by the calibration runs are used for training data.</w:t>
       </w:r>
     </w:p>
     <w:p>
@@ -2206,13 +2381,10 @@
         </w:rPr>
       </w:pPr>
       <w:r>
-        <w:rPr>
-          <w:rFonts w:ascii="Times New Roman" w:hAnsi="Times New Roman"/>
-          <w:b w:val="false"/>
-          <w:bCs w:val="false"/>
-          <w:sz w:val="24"/>
-          <w:szCs w:val="24"/>
-        </w:rPr>
+        <w:rPr/>
+      </w:r>
+      <w:r>
+        <w:br w:type="page"/>
       </w:r>
     </w:p>
     <w:p>
@@ -2220,9 +2392,7 @@
         <w:pStyle w:val="Normal"/>
         <w:spacing w:lineRule="auto" w:line="240" w:before="57" w:after="57"/>
         <w:jc w:val="center"/>
-        <w:rPr>
-          <w:rFonts w:ascii="Times New Roman" w:hAnsi="Times New Roman"/>
-        </w:rPr>
+        <w:rPr/>
       </w:pPr>
       <w:r>
         <w:rPr>
@@ -2244,19 +2414,31 @@
         </w:numPr>
         <w:spacing w:lineRule="auto" w:line="240" w:before="57" w:after="57"/>
         <w:jc w:val="left"/>
-        <w:rPr>
-          <w:rFonts w:ascii="Times New Roman" w:hAnsi="Times New Roman"/>
-          <w:sz w:val="24"/>
-          <w:szCs w:val="24"/>
-        </w:rPr>
-      </w:pPr>
-      <w:r>
-        <w:rPr>
-          <w:rFonts w:ascii="Times New Roman" w:hAnsi="Times New Roman"/>
-          <w:sz w:val="24"/>
-          <w:szCs w:val="24"/>
-        </w:rPr>
-        <w:t xml:space="preserve">Kiefer, J. and J. Wolfowitz. “Stochastic Estimation of the Maximum of a Regression Function". </w:t>
+        <w:rPr/>
+      </w:pPr>
+      <w:r>
+        <w:rPr>
+          <w:rFonts w:ascii="Times New Roman" w:hAnsi="Times New Roman"/>
+          <w:sz w:val="24"/>
+          <w:szCs w:val="24"/>
+        </w:rPr>
+        <w:t xml:space="preserve">J. </w:t>
+      </w:r>
+      <w:r>
+        <w:rPr>
+          <w:rFonts w:ascii="Times New Roman" w:hAnsi="Times New Roman"/>
+          <w:sz w:val="24"/>
+          <w:szCs w:val="24"/>
+        </w:rPr>
+        <w:t>Kiefer</w:t>
+      </w:r>
+      <w:r>
+        <w:rPr>
+          <w:rFonts w:ascii="Times New Roman" w:hAnsi="Times New Roman"/>
+          <w:sz w:val="24"/>
+          <w:szCs w:val="24"/>
+        </w:rPr>
+        <w:t xml:space="preserve"> and J. Wolfowitz. “Stochastic Estimation of the Maximum of a Regression Function". </w:t>
       </w:r>
       <w:r>
         <w:rPr>
@@ -2274,7 +2456,7 @@
           <w:sz w:val="24"/>
           <w:szCs w:val="24"/>
         </w:rPr>
-        <w:t xml:space="preserve"> 23.3 (Sept. 1952): 462-466. Web.</w:t>
+        <w:t xml:space="preserve"> 23.3 (Sept. 1952): 462-466.</w:t>
       </w:r>
     </w:p>
     <w:p>
@@ -2286,19 +2468,31 @@
         </w:numPr>
         <w:spacing w:lineRule="auto" w:line="240" w:before="57" w:after="57"/>
         <w:jc w:val="left"/>
-        <w:rPr>
-          <w:rFonts w:ascii="Times New Roman" w:hAnsi="Times New Roman"/>
-          <w:sz w:val="24"/>
-          <w:szCs w:val="24"/>
-        </w:rPr>
-      </w:pPr>
-      <w:r>
-        <w:rPr>
-          <w:rFonts w:ascii="Times New Roman" w:hAnsi="Times New Roman"/>
-          <w:sz w:val="24"/>
-          <w:szCs w:val="24"/>
-        </w:rPr>
-        <w:t xml:space="preserve">Brun, Rene and Fons Rademakers. “ROOT - An Object Oriented Data Analysis Framework". </w:t>
+        <w:rPr/>
+      </w:pPr>
+      <w:r>
+        <w:rPr>
+          <w:rFonts w:ascii="Times New Roman" w:hAnsi="Times New Roman"/>
+          <w:sz w:val="24"/>
+          <w:szCs w:val="24"/>
+        </w:rPr>
+        <w:t xml:space="preserve">Rene </w:t>
+      </w:r>
+      <w:r>
+        <w:rPr>
+          <w:rFonts w:ascii="Times New Roman" w:hAnsi="Times New Roman"/>
+          <w:sz w:val="24"/>
+          <w:szCs w:val="24"/>
+        </w:rPr>
+        <w:t>Brun</w:t>
+      </w:r>
+      <w:r>
+        <w:rPr>
+          <w:rFonts w:ascii="Times New Roman" w:hAnsi="Times New Roman"/>
+          <w:sz w:val="24"/>
+          <w:szCs w:val="24"/>
+        </w:rPr>
+        <w:t xml:space="preserve"> and Fons Rademakers. “ROOT - An Object Oriented Data Analysis Framework". </w:t>
       </w:r>
       <w:r>
         <w:rPr>
@@ -2328,19 +2522,23 @@
         </w:numPr>
         <w:spacing w:lineRule="auto" w:line="240" w:before="57" w:after="57"/>
         <w:jc w:val="left"/>
-        <w:rPr>
-          <w:rFonts w:ascii="Times New Roman" w:hAnsi="Times New Roman"/>
-          <w:sz w:val="24"/>
-          <w:szCs w:val="24"/>
-        </w:rPr>
-      </w:pPr>
-      <w:r>
-        <w:rPr>
-          <w:rFonts w:ascii="Times New Roman" w:hAnsi="Times New Roman"/>
-          <w:sz w:val="24"/>
-          <w:szCs w:val="24"/>
-        </w:rPr>
-        <w:t xml:space="preserve">Hunter, J. D. “Matplotlib: A 2D graphics environment". </w:t>
+        <w:rPr/>
+      </w:pPr>
+      <w:r>
+        <w:rPr>
+          <w:rFonts w:ascii="Times New Roman" w:hAnsi="Times New Roman"/>
+          <w:sz w:val="24"/>
+          <w:szCs w:val="24"/>
+        </w:rPr>
+        <w:t xml:space="preserve">J. D. </w:t>
+      </w:r>
+      <w:r>
+        <w:rPr>
+          <w:rFonts w:ascii="Times New Roman" w:hAnsi="Times New Roman"/>
+          <w:sz w:val="24"/>
+          <w:szCs w:val="24"/>
+        </w:rPr>
+        <w:t xml:space="preserve">Hunter “Matplotlib: A 2D graphics environment". </w:t>
       </w:r>
       <w:r>
         <w:rPr>
@@ -2358,7 +2556,7 @@
           <w:sz w:val="24"/>
           <w:szCs w:val="24"/>
         </w:rPr>
-        <w:t xml:space="preserve"> 9.3 (2007): 90-95. Print. </w:t>
+        <w:t xml:space="preserve"> 9.3 (2007): 90-95.</w:t>
       </w:r>
     </w:p>
     <w:p>
@@ -2370,19 +2568,23 @@
         </w:numPr>
         <w:spacing w:lineRule="auto" w:line="240" w:before="57" w:after="57"/>
         <w:jc w:val="left"/>
-        <w:rPr>
-          <w:rFonts w:ascii="Times New Roman" w:hAnsi="Times New Roman"/>
-          <w:sz w:val="24"/>
-          <w:szCs w:val="24"/>
-        </w:rPr>
-      </w:pPr>
-      <w:r>
-        <w:rPr>
-          <w:rFonts w:ascii="Times New Roman" w:hAnsi="Times New Roman"/>
-          <w:sz w:val="24"/>
-          <w:szCs w:val="24"/>
-        </w:rPr>
-        <w:t xml:space="preserve">Pedregosa, F., et al. Scikit-learn: “Machine Learning in Python". </w:t>
+        <w:rPr/>
+      </w:pPr>
+      <w:r>
+        <w:rPr>
+          <w:rFonts w:ascii="Times New Roman" w:hAnsi="Times New Roman"/>
+          <w:sz w:val="24"/>
+          <w:szCs w:val="24"/>
+        </w:rPr>
+        <w:t xml:space="preserve">F. </w:t>
+      </w:r>
+      <w:r>
+        <w:rPr>
+          <w:rFonts w:ascii="Times New Roman" w:hAnsi="Times New Roman"/>
+          <w:sz w:val="24"/>
+          <w:szCs w:val="24"/>
+        </w:rPr>
+        <w:t xml:space="preserve">Pedregosa et al. Scikit-learn: “Machine Learning in Python". </w:t>
       </w:r>
       <w:r>
         <w:rPr>
@@ -2400,7 +2602,7 @@
           <w:sz w:val="24"/>
           <w:szCs w:val="24"/>
         </w:rPr>
-        <w:t xml:space="preserve"> 12 (2011): 2825-2830. Print. </w:t>
+        <w:t xml:space="preserve"> 12 (2011): 2825-2830.</w:t>
       </w:r>
     </w:p>
     <w:p>
@@ -2412,19 +2614,31 @@
         </w:numPr>
         <w:spacing w:lineRule="auto" w:line="240" w:before="57" w:after="57"/>
         <w:jc w:val="left"/>
-        <w:rPr>
-          <w:rFonts w:ascii="Times New Roman" w:hAnsi="Times New Roman"/>
-          <w:sz w:val="24"/>
-          <w:szCs w:val="24"/>
-        </w:rPr>
-      </w:pPr>
-      <w:r>
-        <w:rPr>
-          <w:rFonts w:ascii="Times New Roman" w:hAnsi="Times New Roman"/>
-          <w:sz w:val="24"/>
-          <w:szCs w:val="24"/>
-        </w:rPr>
-        <w:t xml:space="preserve">Kingma, Diederik P. and Jimmy Ba. “Adam: A Method for Stochastic Optimization". </w:t>
+        <w:rPr/>
+      </w:pPr>
+      <w:r>
+        <w:rPr>
+          <w:rFonts w:ascii="Times New Roman" w:hAnsi="Times New Roman"/>
+          <w:sz w:val="24"/>
+          <w:szCs w:val="24"/>
+        </w:rPr>
+        <w:t xml:space="preserve">Diederik P. </w:t>
+      </w:r>
+      <w:r>
+        <w:rPr>
+          <w:rFonts w:ascii="Times New Roman" w:hAnsi="Times New Roman"/>
+          <w:sz w:val="24"/>
+          <w:szCs w:val="24"/>
+        </w:rPr>
+        <w:t>Kingma</w:t>
+      </w:r>
+      <w:r>
+        <w:rPr>
+          <w:rFonts w:ascii="Times New Roman" w:hAnsi="Times New Roman"/>
+          <w:sz w:val="24"/>
+          <w:szCs w:val="24"/>
+        </w:rPr>
+        <w:t xml:space="preserve"> and Jimmy Ba. “Adam: A Method for Stochastic Optimization". </w:t>
       </w:r>
       <w:r>
         <w:rPr>
@@ -2442,7 +2656,7 @@
           <w:sz w:val="24"/>
           <w:szCs w:val="24"/>
         </w:rPr>
-        <w:t xml:space="preserve"> abs/1412.6980 (2014). arXiv: 1412.6980. Web.</w:t>
+        <w:t xml:space="preserve"> abs/1412.6980 (2014). arXiv: 1412.6980.</w:t>
       </w:r>
     </w:p>
     <w:p>
@@ -2454,19 +2668,31 @@
         </w:numPr>
         <w:spacing w:lineRule="auto" w:line="240" w:before="57" w:after="57"/>
         <w:jc w:val="left"/>
-        <w:rPr>
-          <w:rFonts w:ascii="Times New Roman" w:hAnsi="Times New Roman"/>
-          <w:sz w:val="24"/>
-          <w:szCs w:val="24"/>
-        </w:rPr>
-      </w:pPr>
-      <w:r>
-        <w:rPr>
-          <w:rFonts w:ascii="Times New Roman" w:hAnsi="Times New Roman"/>
-          <w:sz w:val="24"/>
-          <w:szCs w:val="24"/>
-        </w:rPr>
-        <w:t xml:space="preserve">Van der Walt, Stefan, et al. “scikit-image: image processing in Python". </w:t>
+        <w:rPr/>
+      </w:pPr>
+      <w:r>
+        <w:rPr>
+          <w:rFonts w:ascii="Times New Roman" w:hAnsi="Times New Roman"/>
+          <w:sz w:val="24"/>
+          <w:szCs w:val="24"/>
+        </w:rPr>
+        <w:t xml:space="preserve">Stefan </w:t>
+      </w:r>
+      <w:r>
+        <w:rPr>
+          <w:rFonts w:ascii="Times New Roman" w:hAnsi="Times New Roman"/>
+          <w:sz w:val="24"/>
+          <w:szCs w:val="24"/>
+        </w:rPr>
+        <w:t>van der Walt</w:t>
+      </w:r>
+      <w:r>
+        <w:rPr>
+          <w:rFonts w:ascii="Times New Roman" w:hAnsi="Times New Roman"/>
+          <w:sz w:val="24"/>
+          <w:szCs w:val="24"/>
+        </w:rPr>
+        <w:t xml:space="preserve"> et al. “scikit-image: image processing in Python". </w:t>
       </w:r>
       <w:r>
         <w:rPr>
@@ -2484,7 +2710,7 @@
           <w:sz w:val="24"/>
           <w:szCs w:val="24"/>
         </w:rPr>
-        <w:t xml:space="preserve"> 2 (June 2014): e453. Web.</w:t>
+        <w:t xml:space="preserve"> 2 (June 2014): e453.</w:t>
       </w:r>
     </w:p>
     <w:p>
@@ -2496,19 +2722,31 @@
         </w:numPr>
         <w:spacing w:lineRule="auto" w:line="240" w:before="57" w:after="57"/>
         <w:jc w:val="left"/>
-        <w:rPr>
-          <w:rFonts w:ascii="Times New Roman" w:hAnsi="Times New Roman"/>
-          <w:sz w:val="24"/>
-          <w:szCs w:val="24"/>
-        </w:rPr>
-      </w:pPr>
-      <w:r>
-        <w:rPr>
-          <w:rFonts w:ascii="Times New Roman" w:hAnsi="Times New Roman"/>
-          <w:sz w:val="24"/>
-          <w:szCs w:val="24"/>
-        </w:rPr>
-        <w:t xml:space="preserve">Dai, Wei, et al. “Very Deep Convolutional Neural Networks for Raw Waveforms". </w:t>
+        <w:rPr/>
+      </w:pPr>
+      <w:r>
+        <w:rPr>
+          <w:rFonts w:ascii="Times New Roman" w:hAnsi="Times New Roman"/>
+          <w:sz w:val="24"/>
+          <w:szCs w:val="24"/>
+        </w:rPr>
+        <w:t xml:space="preserve">Wei </w:t>
+      </w:r>
+      <w:r>
+        <w:rPr>
+          <w:rFonts w:ascii="Times New Roman" w:hAnsi="Times New Roman"/>
+          <w:sz w:val="24"/>
+          <w:szCs w:val="24"/>
+        </w:rPr>
+        <w:t>Dai</w:t>
+      </w:r>
+      <w:r>
+        <w:rPr>
+          <w:rFonts w:ascii="Times New Roman" w:hAnsi="Times New Roman"/>
+          <w:sz w:val="24"/>
+          <w:szCs w:val="24"/>
+        </w:rPr>
+        <w:t xml:space="preserve"> et al. “Very Deep Convolutional Neural Networks for Raw Waveforms". </w:t>
       </w:r>
       <w:r>
         <w:rPr>
@@ -2526,7 +2764,7 @@
           <w:sz w:val="24"/>
           <w:szCs w:val="24"/>
         </w:rPr>
-        <w:t xml:space="preserve"> abs/1610.00087 (2016). arXiv: 1610.00087. Web.</w:t>
+        <w:t xml:space="preserve"> abs/1610.00087 (2016). arXiv: 1610.00087.</w:t>
       </w:r>
     </w:p>
     <w:p>
@@ -2546,7 +2784,15 @@
           <w:sz w:val="24"/>
           <w:szCs w:val="24"/>
         </w:rPr>
-        <w:t xml:space="preserve">Amole, C., et al. “Dark Matter Search Results from the PICO 60 C3 F8 Bubble Chamber". </w:t>
+        <w:t xml:space="preserve">C. </w:t>
+      </w:r>
+      <w:r>
+        <w:rPr>
+          <w:rFonts w:ascii="Times New Roman" w:hAnsi="Times New Roman"/>
+          <w:sz w:val="24"/>
+          <w:szCs w:val="24"/>
+        </w:rPr>
+        <w:t xml:space="preserve">Amole et al. “Dark Matter Search Results from the PICO 60 C3 F8 Bubble Chamber". </w:t>
       </w:r>
       <w:r>
         <w:rPr>
@@ -2564,7 +2810,7 @@
           <w:sz w:val="24"/>
           <w:szCs w:val="24"/>
         </w:rPr>
-        <w:t xml:space="preserve"> 118 (25 June 2017): 251301. Web.</w:t>
+        <w:t xml:space="preserve"> 118 (25 June 2017): 251301.</w:t>
       </w:r>
     </w:p>
     <w:sectPr>
@@ -6223,6 +6469,258 @@
       <w:rFonts w:cs="OpenSymbol"/>
     </w:rPr>
   </w:style>
+  <w:style w:type="character" w:styleId="ListLabel343">
+    <w:name w:val="ListLabel 343"/>
+    <w:qFormat/>
+    <w:rPr>
+      <w:rFonts w:ascii="Times New Roman" w:hAnsi="Times New Roman" w:cs="OpenSymbol"/>
+    </w:rPr>
+  </w:style>
+  <w:style w:type="character" w:styleId="ListLabel344">
+    <w:name w:val="ListLabel 344"/>
+    <w:qFormat/>
+    <w:rPr>
+      <w:rFonts w:cs="OpenSymbol"/>
+    </w:rPr>
+  </w:style>
+  <w:style w:type="character" w:styleId="ListLabel345">
+    <w:name w:val="ListLabel 345"/>
+    <w:qFormat/>
+    <w:rPr>
+      <w:rFonts w:cs="OpenSymbol"/>
+    </w:rPr>
+  </w:style>
+  <w:style w:type="character" w:styleId="ListLabel346">
+    <w:name w:val="ListLabel 346"/>
+    <w:qFormat/>
+    <w:rPr>
+      <w:rFonts w:cs="OpenSymbol"/>
+    </w:rPr>
+  </w:style>
+  <w:style w:type="character" w:styleId="ListLabel347">
+    <w:name w:val="ListLabel 347"/>
+    <w:qFormat/>
+    <w:rPr>
+      <w:rFonts w:cs="OpenSymbol"/>
+    </w:rPr>
+  </w:style>
+  <w:style w:type="character" w:styleId="ListLabel348">
+    <w:name w:val="ListLabel 348"/>
+    <w:qFormat/>
+    <w:rPr>
+      <w:rFonts w:cs="OpenSymbol"/>
+    </w:rPr>
+  </w:style>
+  <w:style w:type="character" w:styleId="ListLabel349">
+    <w:name w:val="ListLabel 349"/>
+    <w:qFormat/>
+    <w:rPr>
+      <w:rFonts w:cs="OpenSymbol"/>
+    </w:rPr>
+  </w:style>
+  <w:style w:type="character" w:styleId="ListLabel350">
+    <w:name w:val="ListLabel 350"/>
+    <w:qFormat/>
+    <w:rPr>
+      <w:rFonts w:cs="OpenSymbol"/>
+    </w:rPr>
+  </w:style>
+  <w:style w:type="character" w:styleId="ListLabel351">
+    <w:name w:val="ListLabel 351"/>
+    <w:qFormat/>
+    <w:rPr>
+      <w:rFonts w:cs="OpenSymbol"/>
+    </w:rPr>
+  </w:style>
+  <w:style w:type="character" w:styleId="ListLabel352">
+    <w:name w:val="ListLabel 352"/>
+    <w:qFormat/>
+    <w:rPr>
+      <w:rFonts w:ascii="Times New Roman" w:hAnsi="Times New Roman" w:cs="OpenSymbol"/>
+    </w:rPr>
+  </w:style>
+  <w:style w:type="character" w:styleId="ListLabel353">
+    <w:name w:val="ListLabel 353"/>
+    <w:qFormat/>
+    <w:rPr>
+      <w:rFonts w:ascii="Times New Roman" w:hAnsi="Times New Roman" w:cs="OpenSymbol"/>
+    </w:rPr>
+  </w:style>
+  <w:style w:type="character" w:styleId="ListLabel354">
+    <w:name w:val="ListLabel 354"/>
+    <w:qFormat/>
+    <w:rPr>
+      <w:rFonts w:cs="OpenSymbol"/>
+    </w:rPr>
+  </w:style>
+  <w:style w:type="character" w:styleId="ListLabel355">
+    <w:name w:val="ListLabel 355"/>
+    <w:qFormat/>
+    <w:rPr>
+      <w:rFonts w:cs="OpenSymbol"/>
+    </w:rPr>
+  </w:style>
+  <w:style w:type="character" w:styleId="ListLabel356">
+    <w:name w:val="ListLabel 356"/>
+    <w:qFormat/>
+    <w:rPr>
+      <w:rFonts w:cs="OpenSymbol"/>
+    </w:rPr>
+  </w:style>
+  <w:style w:type="character" w:styleId="ListLabel357">
+    <w:name w:val="ListLabel 357"/>
+    <w:qFormat/>
+    <w:rPr>
+      <w:rFonts w:cs="OpenSymbol"/>
+    </w:rPr>
+  </w:style>
+  <w:style w:type="character" w:styleId="ListLabel358">
+    <w:name w:val="ListLabel 358"/>
+    <w:qFormat/>
+    <w:rPr>
+      <w:rFonts w:cs="OpenSymbol"/>
+    </w:rPr>
+  </w:style>
+  <w:style w:type="character" w:styleId="ListLabel359">
+    <w:name w:val="ListLabel 359"/>
+    <w:qFormat/>
+    <w:rPr>
+      <w:rFonts w:cs="OpenSymbol"/>
+    </w:rPr>
+  </w:style>
+  <w:style w:type="character" w:styleId="ListLabel360">
+    <w:name w:val="ListLabel 360"/>
+    <w:qFormat/>
+    <w:rPr>
+      <w:rFonts w:cs="OpenSymbol"/>
+    </w:rPr>
+  </w:style>
+  <w:style w:type="character" w:styleId="ListLabel361">
+    <w:name w:val="ListLabel 361"/>
+    <w:qFormat/>
+    <w:rPr>
+      <w:rFonts w:cs="OpenSymbol"/>
+    </w:rPr>
+  </w:style>
+  <w:style w:type="character" w:styleId="ListLabel362">
+    <w:name w:val="ListLabel 362"/>
+    <w:qFormat/>
+    <w:rPr>
+      <w:rFonts w:ascii="Times New Roman" w:hAnsi="Times New Roman" w:cs="OpenSymbol"/>
+    </w:rPr>
+  </w:style>
+  <w:style w:type="character" w:styleId="ListLabel363">
+    <w:name w:val="ListLabel 363"/>
+    <w:qFormat/>
+    <w:rPr>
+      <w:rFonts w:cs="OpenSymbol"/>
+    </w:rPr>
+  </w:style>
+  <w:style w:type="character" w:styleId="ListLabel364">
+    <w:name w:val="ListLabel 364"/>
+    <w:qFormat/>
+    <w:rPr>
+      <w:rFonts w:cs="OpenSymbol"/>
+    </w:rPr>
+  </w:style>
+  <w:style w:type="character" w:styleId="ListLabel365">
+    <w:name w:val="ListLabel 365"/>
+    <w:qFormat/>
+    <w:rPr>
+      <w:rFonts w:cs="OpenSymbol"/>
+    </w:rPr>
+  </w:style>
+  <w:style w:type="character" w:styleId="ListLabel366">
+    <w:name w:val="ListLabel 366"/>
+    <w:qFormat/>
+    <w:rPr>
+      <w:rFonts w:cs="OpenSymbol"/>
+    </w:rPr>
+  </w:style>
+  <w:style w:type="character" w:styleId="ListLabel367">
+    <w:name w:val="ListLabel 367"/>
+    <w:qFormat/>
+    <w:rPr>
+      <w:rFonts w:cs="OpenSymbol"/>
+    </w:rPr>
+  </w:style>
+  <w:style w:type="character" w:styleId="ListLabel368">
+    <w:name w:val="ListLabel 368"/>
+    <w:qFormat/>
+    <w:rPr>
+      <w:rFonts w:cs="OpenSymbol"/>
+    </w:rPr>
+  </w:style>
+  <w:style w:type="character" w:styleId="ListLabel369">
+    <w:name w:val="ListLabel 369"/>
+    <w:qFormat/>
+    <w:rPr>
+      <w:rFonts w:cs="OpenSymbol"/>
+    </w:rPr>
+  </w:style>
+  <w:style w:type="character" w:styleId="ListLabel370">
+    <w:name w:val="ListLabel 370"/>
+    <w:qFormat/>
+    <w:rPr>
+      <w:rFonts w:ascii="Times New Roman" w:hAnsi="Times New Roman" w:cs="OpenSymbol"/>
+    </w:rPr>
+  </w:style>
+  <w:style w:type="character" w:styleId="ListLabel371">
+    <w:name w:val="ListLabel 371"/>
+    <w:qFormat/>
+    <w:rPr>
+      <w:rFonts w:cs="OpenSymbol"/>
+    </w:rPr>
+  </w:style>
+  <w:style w:type="character" w:styleId="ListLabel372">
+    <w:name w:val="ListLabel 372"/>
+    <w:qFormat/>
+    <w:rPr>
+      <w:rFonts w:cs="OpenSymbol"/>
+    </w:rPr>
+  </w:style>
+  <w:style w:type="character" w:styleId="ListLabel373">
+    <w:name w:val="ListLabel 373"/>
+    <w:qFormat/>
+    <w:rPr>
+      <w:rFonts w:cs="OpenSymbol"/>
+    </w:rPr>
+  </w:style>
+  <w:style w:type="character" w:styleId="ListLabel374">
+    <w:name w:val="ListLabel 374"/>
+    <w:qFormat/>
+    <w:rPr>
+      <w:rFonts w:cs="OpenSymbol"/>
+    </w:rPr>
+  </w:style>
+  <w:style w:type="character" w:styleId="ListLabel375">
+    <w:name w:val="ListLabel 375"/>
+    <w:qFormat/>
+    <w:rPr>
+      <w:rFonts w:cs="OpenSymbol"/>
+    </w:rPr>
+  </w:style>
+  <w:style w:type="character" w:styleId="ListLabel376">
+    <w:name w:val="ListLabel 376"/>
+    <w:qFormat/>
+    <w:rPr>
+      <w:rFonts w:cs="OpenSymbol"/>
+    </w:rPr>
+  </w:style>
+  <w:style w:type="character" w:styleId="ListLabel377">
+    <w:name w:val="ListLabel 377"/>
+    <w:qFormat/>
+    <w:rPr>
+      <w:rFonts w:cs="OpenSymbol"/>
+    </w:rPr>
+  </w:style>
+  <w:style w:type="character" w:styleId="ListLabel378">
+    <w:name w:val="ListLabel 378"/>
+    <w:qFormat/>
+    <w:rPr>
+      <w:rFonts w:cs="OpenSymbol"/>
+    </w:rPr>
+  </w:style>
   <w:style w:type="paragraph" w:styleId="Heading">
     <w:name w:val="Heading"/>
     <w:basedOn w:val="Normal"/>

</xml_diff>